<commit_message>
updated ms, fig 1
</commit_message>
<xml_diff>
--- a/doc/manuscript.docx
+++ b/doc/manuscript.docx
@@ -17,7 +17,7 @@
         <w:t xml:space="preserve"> </w:t>
       </w:r>
       <w:r>
-        <w:t xml:space="preserve">Vulnerability of tree growth to precipitation in Thailand</w:t>
+        <w:t xml:space="preserve">Sensitivity of tree growth to drought in seasonally dry tropical forests using long-term dendrometer band measurements</w:t>
       </w:r>
     </w:p>
     <w:p>
@@ -37,923 +37,13 @@
         <w:br w:type="page"/>
       </w:r>
     </w:p>
-    <w:bookmarkStart w:id="20" w:name="abstract"/>
+    <w:bookmarkStart w:id="20" w:name="summary"/>
     <w:p>
       <w:pPr>
         <w:pStyle w:val="Heading1"/>
       </w:pPr>
       <w:r>
-        <w:t xml:space="preserve">Abstract</w:t>
-      </w:r>
-    </w:p>
-    <w:p>
-      <w:r>
-        <w:br w:type="page"/>
-      </w:r>
-    </w:p>
-    <w:bookmarkEnd w:id="20"/>
-    <w:bookmarkStart w:id="21" w:name="introduction"/>
-    <w:p>
-      <w:pPr>
-        <w:pStyle w:val="Heading1"/>
-      </w:pPr>
-      <w:r>
-        <w:t xml:space="preserve">Introduction</w:t>
-      </w:r>
-    </w:p>
-    <w:p>
-      <w:pPr>
-        <w:pStyle w:val="FirstParagraph"/>
-      </w:pPr>
-      <w:r>
-        <w:t xml:space="preserve">Tropical tree woody growth is a key component of aboveground productivity and affects the global carbon carbon cycle, but its sensitivity to ongoing global change is poorly understood.</w:t>
-      </w:r>
-      <w:r>
-        <w:br/>
-      </w:r>
-      <w:r>
-        <w:t xml:space="preserve">- Woody growth has long-lasting effects on the terrestrial carbon pool but is sensitive to interannual variation in temperature and precipitation.</w:t>
-      </w:r>
-      <w:r>
-        <w:br/>
-      </w:r>
-      <w:r>
-        <w:t xml:space="preserve">- Extreme events like drought, with temperature and precipitation outside normal ranges that can lead to growth reductions that varies across species and individuals</w:t>
-      </w:r>
-      <w:r>
-        <w:t xml:space="preserve"> </w:t>
-      </w:r>
-      <w:r>
-        <w:t xml:space="preserve">(Bennett</w:t>
-      </w:r>
-      <w:r>
-        <w:t xml:space="preserve"> </w:t>
-      </w:r>
-      <w:r>
-        <w:rPr>
-          <w:iCs/>
-          <w:i/>
-        </w:rPr>
-        <w:t xml:space="preserve">et al.</w:t>
-      </w:r>
-      <w:r>
-        <w:t xml:space="preserve">, 2015; McGregor</w:t>
-      </w:r>
-      <w:r>
-        <w:t xml:space="preserve"> </w:t>
-      </w:r>
-      <w:r>
-        <w:rPr>
-          <w:iCs/>
-          <w:i/>
-        </w:rPr>
-        <w:t xml:space="preserve">et al.</w:t>
-      </w:r>
-      <w:r>
-        <w:t xml:space="preserve">, 2021)</w:t>
-      </w:r>
-      <w:r>
-        <w:t xml:space="preserve">.</w:t>
-      </w:r>
-      <w:r>
-        <w:br/>
-      </w:r>
-      <w:r>
-        <w:t xml:space="preserve">- the extent of this variation in drought responses is poorly understood.</w:t>
-      </w:r>
-      <w:r>
-        <w:br/>
-      </w:r>
-      <w:r>
-        <w:t xml:space="preserve">- with changing climate patterns across the global tropics, including novel climatic regimes</w:t>
-      </w:r>
-      <w:r>
-        <w:t xml:space="preserve"> </w:t>
-      </w:r>
-      <w:r>
-        <w:t xml:space="preserve">(Dahinden</w:t>
-      </w:r>
-      <w:r>
-        <w:t xml:space="preserve"> </w:t>
-      </w:r>
-      <w:r>
-        <w:rPr>
-          <w:iCs/>
-          <w:i/>
-        </w:rPr>
-        <w:t xml:space="preserve">et al.</w:t>
-      </w:r>
-      <w:r>
-        <w:t xml:space="preserve">, 2017)</w:t>
-      </w:r>
-      <w:r>
-        <w:t xml:space="preserve">, there is a need to understand the drivers of this variation, to be able to predict and respond to forest responses to drought.</w:t>
-      </w:r>
-    </w:p>
-    <w:p>
-      <w:pPr>
-        <w:pStyle w:val="BodyText"/>
-      </w:pPr>
-      <w:r>
-        <w:t xml:space="preserve">Growth reductions from droughts are difficult to estimate reliably from whole-plot inventories.</w:t>
-      </w:r>
-      <w:r>
-        <w:br/>
-      </w:r>
-      <w:r>
-        <w:t xml:space="preserve">- Droughts are different but generally leads to low soil moisture, low water tables, vapour pressure, high temperature.</w:t>
-      </w:r>
-      <w:r>
-        <w:t xml:space="preserve"> </w:t>
-      </w:r>
-      <w:r>
-        <w:t xml:space="preserve">- Results in thermal stress, evaporative loss, leaf turgor loss, embolism/cavitation  High mortality and growth reductions across global forests, including the tropics</w:t>
-      </w:r>
-      <w:r>
-        <w:br/>
-      </w:r>
-      <w:r>
-        <w:t xml:space="preserve">- Inventory data are often not at annual scales; smooths over drought/no-drought period.</w:t>
-      </w:r>
-      <w:r>
-        <w:br/>
-      </w:r>
-      <w:r>
-        <w:t xml:space="preserve">- Reductions are often small (&lt;1 mm), and difficult to detect with tape measurements.</w:t>
-      </w:r>
-    </w:p>
-    <w:p>
-      <w:pPr>
-        <w:pStyle w:val="BodyText"/>
-      </w:pPr>
-      <w:r>
-        <w:t xml:space="preserve">Tree species in seasonally dry forests have diverse allocation strategies and traits which can result in differential sensitivities to drought</w:t>
-      </w:r>
-      <w:r>
-        <w:br/>
-      </w:r>
-      <w:r>
-        <w:t xml:space="preserve">- Drought events can be different from each other, but generally lead to low soil moisture, low water tables, low vapour pressure and high temperature</w:t>
-      </w:r>
-      <w:r>
-        <w:t xml:space="preserve"> </w:t>
-      </w:r>
-      <w:r>
-        <w:t xml:space="preserve">(Chitra-Tarak</w:t>
-      </w:r>
-      <w:r>
-        <w:t xml:space="preserve"> </w:t>
-      </w:r>
-      <w:r>
-        <w:rPr>
-          <w:iCs/>
-          <w:i/>
-        </w:rPr>
-        <w:t xml:space="preserve">et al.</w:t>
-      </w:r>
-      <w:r>
-        <w:t xml:space="preserve">, 2021)</w:t>
-      </w:r>
-      <w:r>
-        <w:t xml:space="preserve">.</w:t>
-      </w:r>
-      <w:r>
-        <w:br/>
-      </w:r>
-      <w:r>
-        <w:t xml:space="preserve">- Results in thermal stress on tissues, evaporative loss, leaf turgor loss and cavitation.</w:t>
-      </w:r>
-      <w:r>
-        <w:br/>
-      </w:r>
-      <w:r>
-        <w:t xml:space="preserve">- Species can be conservative or acquisitive in water and nutrient uptake; differential allocation to growth/survival.</w:t>
-      </w:r>
-      <w:r>
-        <w:br/>
-      </w:r>
-      <w:r>
-        <w:t xml:space="preserve">- Species with drought tolerant traits like deep roots, more negative turgor loss point and … are more resistant to drought</w:t>
-      </w:r>
-      <w:r>
-        <w:t xml:space="preserve"> </w:t>
-      </w:r>
-      <w:r>
-        <w:t xml:space="preserve">(Kunert</w:t>
-      </w:r>
-      <w:r>
-        <w:t xml:space="preserve"> </w:t>
-      </w:r>
-      <w:r>
-        <w:rPr>
-          <w:iCs/>
-          <w:i/>
-        </w:rPr>
-        <w:t xml:space="preserve">et al.</w:t>
-      </w:r>
-      <w:r>
-        <w:t xml:space="preserve">, 2021;</w:t>
-      </w:r>
-      <w:r>
-        <w:t xml:space="preserve"> </w:t>
-      </w:r>
-      <w:r>
-        <w:rPr>
-          <w:bCs/>
-          <w:b/>
-        </w:rPr>
-        <w:t xml:space="preserve">refs?</w:t>
-      </w:r>
-      <w:r>
-        <w:t xml:space="preserve">)</w:t>
-      </w:r>
-      <w:r>
-        <w:t xml:space="preserve">.</w:t>
-      </w:r>
-      <w:r>
-        <w:br/>
-      </w:r>
-      <w:r>
-        <w:t xml:space="preserve">- Some evidence that both understory and emergent species can have reduced survival during drought</w:t>
-      </w:r>
-      <w:r>
-        <w:t xml:space="preserve"> </w:t>
-      </w:r>
-      <w:r>
-        <w:t xml:space="preserve">(Machado</w:t>
-      </w:r>
-      <w:r>
-        <w:t xml:space="preserve"> </w:t>
-      </w:r>
-      <w:r>
-        <w:rPr>
-          <w:iCs/>
-          <w:i/>
-        </w:rPr>
-        <w:t xml:space="preserve">et al.</w:t>
-      </w:r>
-      <w:r>
-        <w:t xml:space="preserve">, 2023)</w:t>
-      </w:r>
-      <w:r>
-        <w:t xml:space="preserve">.</w:t>
-      </w:r>
-      <w:r>
-        <w:br/>
-      </w:r>
-      <w:r>
-        <w:t xml:space="preserve">- Deciduous species, with shorter duration with leaves can have acquisitive strategies during leaf on</w:t>
-      </w:r>
-      <w:r>
-        <w:t xml:space="preserve"> </w:t>
-      </w:r>
-      <w:r>
-        <w:t xml:space="preserve">(De Souza</w:t>
-      </w:r>
-      <w:r>
-        <w:t xml:space="preserve"> </w:t>
-      </w:r>
-      <w:r>
-        <w:rPr>
-          <w:iCs/>
-          <w:i/>
-        </w:rPr>
-        <w:t xml:space="preserve">et al.</w:t>
-      </w:r>
-      <w:r>
-        <w:t xml:space="preserve">, 2020)</w:t>
-      </w:r>
-      <w:r>
-        <w:t xml:space="preserve">.</w:t>
-      </w:r>
-      <w:r>
-        <w:br/>
-      </w:r>
-      <w:r>
-        <w:t xml:space="preserve">- Strategies also affects species distribution with evergreen species covarying with soil moisture</w:t>
-      </w:r>
-      <w:r>
-        <w:t xml:space="preserve"> </w:t>
-      </w:r>
-      <w:r>
-        <w:t xml:space="preserve">(Kunert</w:t>
-      </w:r>
-      <w:r>
-        <w:t xml:space="preserve"> </w:t>
-      </w:r>
-      <w:r>
-        <w:rPr>
-          <w:iCs/>
-          <w:i/>
-        </w:rPr>
-        <w:t xml:space="preserve">et al.</w:t>
-      </w:r>
-      <w:r>
-        <w:t xml:space="preserve">, 2021)</w:t>
-      </w:r>
-      <w:r>
-        <w:t xml:space="preserve"> </w:t>
-      </w:r>
-      <w:r>
-        <w:t xml:space="preserve">and potentially affecting survival and growth.</w:t>
-      </w:r>
-      <w:r>
-        <w:br/>
-      </w:r>
-      <w:r>
-        <w:t xml:space="preserve">- Many hydraulic-related traits vary with tree height</w:t>
-      </w:r>
-      <w:r>
-        <w:t xml:space="preserve"> </w:t>
-      </w:r>
-      <w:r>
-        <w:t xml:space="preserve">(Vinod</w:t>
-      </w:r>
-      <w:r>
-        <w:t xml:space="preserve"> </w:t>
-      </w:r>
-      <w:r>
-        <w:rPr>
-          <w:iCs/>
-          <w:i/>
-        </w:rPr>
-        <w:t xml:space="preserve">et al.</w:t>
-      </w:r>
-      <w:r>
-        <w:t xml:space="preserve">, 2023)</w:t>
-      </w:r>
-      <w:r>
-        <w:t xml:space="preserve">, including the frequency of dry season deciduous leaf loss – both within species and at the community level</w:t>
-      </w:r>
-      <w:r>
-        <w:t xml:space="preserve"> </w:t>
-      </w:r>
-      <w:r>
-        <w:t xml:space="preserve">(</w:t>
-      </w:r>
-      <w:r>
-        <w:rPr>
-          <w:bCs/>
-          <w:b/>
-        </w:rPr>
-        <w:t xml:space="preserve">condit_ref?</w:t>
-      </w:r>
-      <w:r>
-        <w:t xml:space="preserve">;</w:t>
-      </w:r>
-      <w:r>
-        <w:t xml:space="preserve"> </w:t>
-      </w:r>
-      <w:r>
-        <w:rPr>
-          <w:bCs/>
-          <w:b/>
-        </w:rPr>
-        <w:t xml:space="preserve">meakem?</w:t>
-      </w:r>
-      <w:r>
-        <w:t xml:space="preserve">)</w:t>
-      </w:r>
-      <w:r>
-        <w:t xml:space="preserve">.</w:t>
-      </w:r>
-    </w:p>
-    <w:p>
-      <w:pPr>
-        <w:pStyle w:val="BodyText"/>
-      </w:pPr>
-      <w:r>
-        <w:t xml:space="preserve">Within species, size, exposure and location can affect sensitivity to drought.</w:t>
-      </w:r>
-      <w:r>
-        <w:br/>
-      </w:r>
-      <w:r>
-        <w:t xml:space="preserve">- Large trees tend to undergo greater growth declines during drought compared to smaller trees</w:t>
-      </w:r>
-      <w:r>
-        <w:t xml:space="preserve"> </w:t>
-      </w:r>
-      <w:r>
-        <w:t xml:space="preserve">(e.g., Bennett</w:t>
-      </w:r>
-      <w:r>
-        <w:t xml:space="preserve"> </w:t>
-      </w:r>
-      <w:r>
-        <w:rPr>
-          <w:iCs/>
-          <w:i/>
-        </w:rPr>
-        <w:t xml:space="preserve">et al.</w:t>
-      </w:r>
-      <w:r>
-        <w:t xml:space="preserve">, 2015; McGregor</w:t>
-      </w:r>
-      <w:r>
-        <w:t xml:space="preserve"> </w:t>
-      </w:r>
-      <w:r>
-        <w:rPr>
-          <w:iCs/>
-          <w:i/>
-        </w:rPr>
-        <w:t xml:space="preserve">et al.</w:t>
-      </w:r>
-      <w:r>
-        <w:t xml:space="preserve">, 2021; Anderson-Teixeira</w:t>
-      </w:r>
-      <w:r>
-        <w:t xml:space="preserve"> </w:t>
-      </w:r>
-      <w:r>
-        <w:rPr>
-          <w:iCs/>
-          <w:i/>
-        </w:rPr>
-        <w:t xml:space="preserve">et al.</w:t>
-      </w:r>
-      <w:r>
-        <w:t xml:space="preserve">, 2022)</w:t>
-      </w:r>
-      <w:r>
-        <w:t xml:space="preserve">.</w:t>
-      </w:r>
-      <w:r>
-        <w:br/>
-      </w:r>
-      <w:r>
-        <w:t xml:space="preserve">- It remains poorly understood the extent to which this is shaped by tree size itself, crown exposure, water access, and traits that tend to covary with size (e.g., decidiousness) – all of which interact to shape drought resistance (Fig. 1).</w:t>
-      </w:r>
-      <w:r>
-        <w:br/>
-      </w:r>
-      <w:r>
-        <w:t xml:space="preserve">- There is theory and evidence that tree size itself matters.</w:t>
-      </w:r>
-      <w:r>
-        <w:br/>
-      </w:r>
-      <w:r>
-        <w:t xml:space="preserve">- Theoretically, we expect that greater height makes trees more vulnerable to drought based on the physics of hydraulic flow through a porous medium, as described by Darcy’s law</w:t>
-      </w:r>
-      <w:r>
-        <w:t xml:space="preserve"> </w:t>
-      </w:r>
-      <w:r>
-        <w:t xml:space="preserve">(Fernández-de-Uña</w:t>
-      </w:r>
-      <w:r>
-        <w:t xml:space="preserve"> </w:t>
-      </w:r>
-      <w:r>
-        <w:rPr>
-          <w:iCs/>
-          <w:i/>
-        </w:rPr>
-        <w:t xml:space="preserve">et al.</w:t>
-      </w:r>
-      <w:r>
-        <w:t xml:space="preserve">, in press;</w:t>
-      </w:r>
-      <w:r>
-        <w:t xml:space="preserve"> </w:t>
-      </w:r>
-      <w:r>
-        <w:rPr>
-          <w:bCs/>
-          <w:b/>
-        </w:rPr>
-        <w:t xml:space="preserve">mcdowell_darcy_2015?</w:t>
-      </w:r>
-      <w:r>
-        <w:t xml:space="preserve">)</w:t>
-      </w:r>
-      <w:r>
-        <w:t xml:space="preserve">.</w:t>
-      </w:r>
-      <w:r>
-        <w:t xml:space="preserve"> </w:t>
-      </w:r>
-      <w:r>
-        <w:t xml:space="preserve">- Height…</w:t>
-      </w:r>
-      <w:r>
-        <w:t xml:space="preserve"> </w:t>
-      </w:r>
-      <w:r>
-        <w:t xml:space="preserve">(Olson</w:t>
-      </w:r>
-      <w:r>
-        <w:t xml:space="preserve"> </w:t>
-      </w:r>
-      <w:r>
-        <w:rPr>
-          <w:iCs/>
-          <w:i/>
-        </w:rPr>
-        <w:t xml:space="preserve">et al.</w:t>
-      </w:r>
-      <w:r>
-        <w:t xml:space="preserve">, 2018; see refs in Vinod</w:t>
-      </w:r>
-      <w:r>
-        <w:t xml:space="preserve"> </w:t>
-      </w:r>
-      <w:r>
-        <w:rPr>
-          <w:iCs/>
-          <w:i/>
-        </w:rPr>
-        <w:t xml:space="preserve">et al.</w:t>
-      </w:r>
-      <w:r>
-        <w:t xml:space="preserve">, 2023;</w:t>
-      </w:r>
-      <w:r>
-        <w:t xml:space="preserve"> </w:t>
-      </w:r>
-      <w:r>
-        <w:rPr>
-          <w:bCs/>
-          <w:b/>
-        </w:rPr>
-        <w:t xml:space="preserve">couvreurWaterTransportTall2018?</w:t>
-      </w:r>
-      <w:r>
-        <w:t xml:space="preserve">)</w:t>
-      </w:r>
-      <w:r>
-        <w:t xml:space="preserve">.</w:t>
-      </w:r>
-      <w:r>
-        <w:t xml:space="preserve"> </w:t>
-      </w:r>
-      <w:r>
-        <w:t xml:space="preserve">- As tree size increases, leaves exert lower control over hydraulic resistance</w:t>
-      </w:r>
-      <w:r>
-        <w:t xml:space="preserve"> </w:t>
-      </w:r>
-      <w:r>
-        <w:t xml:space="preserve">(</w:t>
-      </w:r>
-      <w:r>
-        <w:rPr>
-          <w:bCs/>
-          <w:b/>
-        </w:rPr>
-        <w:t xml:space="preserve">wolfe_leaves_2023?</w:t>
-      </w:r>
-      <w:r>
-        <w:t xml:space="preserve">)</w:t>
-      </w:r>
-      <w:r>
-        <w:t xml:space="preserve">.</w:t>
-      </w:r>
-      <w:r>
-        <w:t xml:space="preserve"> </w:t>
-      </w:r>
-      <w:r>
-        <w:t xml:space="preserve">-</w:t>
-      </w:r>
-      <w:r>
-        <w:t xml:space="preserve"> </w:t>
-      </w:r>
-      <w:r>
-        <w:t xml:space="preserve">Chen</w:t>
-      </w:r>
-      <w:r>
-        <w:t xml:space="preserve"> </w:t>
-      </w:r>
-      <w:r>
-        <w:rPr>
-          <w:iCs/>
-          <w:i/>
-        </w:rPr>
-        <w:t xml:space="preserve">et al.</w:t>
-      </w:r>
-      <w:r>
-        <w:t xml:space="preserve"> </w:t>
-      </w:r>
-      <w:r>
-        <w:t xml:space="preserve">(2022)</w:t>
-      </w:r>
-      <w:r>
-        <w:br/>
-      </w:r>
-      <w:r>
-        <w:t xml:space="preserve">- There is theory and evidence that crown exposure matters</w:t>
-      </w:r>
-      <w:r>
-        <w:t xml:space="preserve"> </w:t>
-      </w:r>
-      <w:r>
-        <w:t xml:space="preserve">(Scharnweber</w:t>
-      </w:r>
-      <w:r>
-        <w:t xml:space="preserve"> </w:t>
-      </w:r>
-      <w:r>
-        <w:rPr>
-          <w:iCs/>
-          <w:i/>
-        </w:rPr>
-        <w:t xml:space="preserve">et al.</w:t>
-      </w:r>
-      <w:r>
-        <w:t xml:space="preserve">, 2019; Vinod</w:t>
-      </w:r>
-      <w:r>
-        <w:t xml:space="preserve"> </w:t>
-      </w:r>
-      <w:r>
-        <w:rPr>
-          <w:iCs/>
-          <w:i/>
-        </w:rPr>
-        <w:t xml:space="preserve">et al.</w:t>
-      </w:r>
-      <w:r>
-        <w:t xml:space="preserve">, 2023;</w:t>
-      </w:r>
-      <w:r>
-        <w:t xml:space="preserve"> </w:t>
-      </w:r>
-      <w:r>
-        <w:rPr>
-          <w:bCs/>
-          <w:b/>
-        </w:rPr>
-        <w:t xml:space="preserve">refs_in_?</w:t>
-      </w:r>
-      <w:r>
-        <w:t xml:space="preserve"> </w:t>
-      </w:r>
-      <w:r>
-        <w:t xml:space="preserve">vinod_thermal_2023)</w:t>
-      </w:r>
-      <w:r>
-        <w:t xml:space="preserve">.</w:t>
-      </w:r>
-      <w:r>
-        <w:t xml:space="preserve"> </w:t>
-      </w:r>
-      <w:r>
-        <w:t xml:space="preserve">- Microclimate buffering leads to cooler, moister understory air</w:t>
-      </w:r>
-      <w:r>
-        <w:t xml:space="preserve"> </w:t>
-      </w:r>
-      <w:r>
-        <w:t xml:space="preserve">(Vinod</w:t>
-      </w:r>
-      <w:r>
-        <w:t xml:space="preserve"> </w:t>
-      </w:r>
-      <w:r>
-        <w:rPr>
-          <w:iCs/>
-          <w:i/>
-        </w:rPr>
-        <w:t xml:space="preserve">et al.</w:t>
-      </w:r>
-      <w:r>
-        <w:t xml:space="preserve">, 2023)</w:t>
-      </w:r>
-      <w:r>
-        <w:t xml:space="preserve">.</w:t>
-      </w:r>
-      <w:r>
-        <w:t xml:space="preserve"> </w:t>
-      </w:r>
-      <w:r>
-        <w:t xml:space="preserve">- Soils under closed canopies would also be cooler during hot times of the year</w:t>
-      </w:r>
-      <w:r>
-        <w:t xml:space="preserve"> </w:t>
-      </w:r>
-      <w:r>
-        <w:t xml:space="preserve">(</w:t>
-      </w:r>
-      <w:r>
-        <w:rPr>
-          <w:bCs/>
-          <w:b/>
-        </w:rPr>
-        <w:t xml:space="preserve">lembrechts_global_2022?</w:t>
-      </w:r>
-      <w:r>
-        <w:t xml:space="preserve">)</w:t>
-      </w:r>
-      <w:r>
-        <w:t xml:space="preserve">.</w:t>
-      </w:r>
-      <w:r>
-        <w:t xml:space="preserve"> </w:t>
-      </w:r>
-      <w:r>
-        <w:t xml:space="preserve">- Reduced evaporative demand would also make them moister, and this might be added to by hydraulic redistribution.</w:t>
-      </w:r>
-      <w:r>
-        <w:t xml:space="preserve"> </w:t>
-      </w:r>
-      <w:r>
-        <w:t xml:space="preserve">- Trees with exposed crowns suffered significant crown dieback at greater rates in the 2012-16 CA drought</w:t>
-      </w:r>
-      <w:r>
-        <w:t xml:space="preserve"> </w:t>
-      </w:r>
-      <w:r>
-        <w:t xml:space="preserve">(Ma</w:t>
-      </w:r>
-      <w:r>
-        <w:t xml:space="preserve"> </w:t>
-      </w:r>
-      <w:r>
-        <w:rPr>
-          <w:iCs/>
-          <w:i/>
-        </w:rPr>
-        <w:t xml:space="preserve">et al.</w:t>
-      </w:r>
-      <w:r>
-        <w:t xml:space="preserve">, 2023)</w:t>
-      </w:r>
-      <w:r>
-        <w:t xml:space="preserve">.</w:t>
-      </w:r>
-      <w:r>
-        <w:br/>
-      </w:r>
-      <w:r>
-        <w:t xml:space="preserve">- Water access….</w:t>
-      </w:r>
-      <w:r>
-        <w:br/>
-      </w:r>
-      <w:r>
-        <w:t xml:space="preserve">- Larger trees have larger root systems, but do not necessarily access deeper water</w:t>
-      </w:r>
-      <w:r>
-        <w:t xml:space="preserve"> </w:t>
-      </w:r>
-      <w:r>
-        <w:t xml:space="preserve">(</w:t>
-      </w:r>
-      <w:r>
-        <w:rPr>
-          <w:bCs/>
-          <w:b/>
-        </w:rPr>
-        <w:t xml:space="preserve">ref_from_Panama?</w:t>
-      </w:r>
-      <w:r>
-        <w:t xml:space="preserve">)</w:t>
-      </w:r>
-      <w:r>
-        <w:br/>
-      </w:r>
-      <w:r>
-        <w:t xml:space="preserve">- Even when trees are accessing deeper water, this does not mean that they’re in better shape during drought. Rather, trees that rely on regular access to deep water may be more vulnerable during severe droughts when those sources are depleted</w:t>
-      </w:r>
-      <w:r>
-        <w:t xml:space="preserve"> </w:t>
-      </w:r>
-      <w:r>
-        <w:t xml:space="preserve">(Chitra-Tarak</w:t>
-      </w:r>
-      <w:r>
-        <w:t xml:space="preserve"> </w:t>
-      </w:r>
-      <w:r>
-        <w:rPr>
-          <w:iCs/>
-          <w:i/>
-        </w:rPr>
-        <w:t xml:space="preserve">et al.</w:t>
-      </w:r>
-      <w:r>
-        <w:t xml:space="preserve">, 2021)</w:t>
-      </w:r>
-      <w:r>
-        <w:t xml:space="preserve">.</w:t>
-      </w:r>
-      <w:r>
-        <w:br/>
-      </w:r>
-      <w:r>
-        <w:t xml:space="preserve">- indeed, there is evidence that trees near streams undergo greater growth declines</w:t>
-      </w:r>
-      <w:r>
-        <w:t xml:space="preserve"> </w:t>
-      </w:r>
-      <w:r>
-        <w:t xml:space="preserve">(McGregor</w:t>
-      </w:r>
-      <w:r>
-        <w:t xml:space="preserve"> </w:t>
-      </w:r>
-      <w:r>
-        <w:rPr>
-          <w:iCs/>
-          <w:i/>
-        </w:rPr>
-        <w:t xml:space="preserve">et al.</w:t>
-      </w:r>
-      <w:r>
-        <w:t xml:space="preserve">, 2021)</w:t>
-      </w:r>
-      <w:r>
-        <w:t xml:space="preserve"> </w:t>
-      </w:r>
-      <w:r>
-        <w:t xml:space="preserve">and increases in mortality</w:t>
-      </w:r>
-      <w:r>
-        <w:t xml:space="preserve"> </w:t>
-      </w:r>
-      <w:r>
-        <w:t xml:space="preserve">(</w:t>
-      </w:r>
-      <w:r>
-        <w:rPr>
-          <w:bCs/>
-          <w:b/>
-        </w:rPr>
-        <w:t xml:space="preserve">zuleta?</w:t>
-      </w:r>
-      <w:r>
-        <w:t xml:space="preserve">)</w:t>
-      </w:r>
-      <w:r>
-        <w:t xml:space="preserve"> </w:t>
-      </w:r>
-      <w:r>
-        <w:t xml:space="preserve">during drought</w:t>
-      </w:r>
-      <w:r>
-        <w:t xml:space="preserve"> </w:t>
-      </w:r>
-      <w:r>
-        <w:t xml:space="preserve">- rather than necessarily helping during drought, water access will shape the size and traits of species living in habitat, with stream habitats tending to have larger trees</w:t>
-      </w:r>
-      <w:r>
-        <w:t xml:space="preserve"> </w:t>
-      </w:r>
-      <w:r>
-        <w:t xml:space="preserve">(</w:t>
-      </w:r>
-      <w:r>
-        <w:rPr>
-          <w:bCs/>
-          <w:b/>
-        </w:rPr>
-        <w:t xml:space="preserve">ref?</w:t>
-      </w:r>
-      <w:r>
-        <w:t xml:space="preserve">)</w:t>
-      </w:r>
-      <w:r>
-        <w:t xml:space="preserve"> </w:t>
-      </w:r>
-      <w:r>
-        <w:t xml:space="preserve">and more evergreen trees, and also their average growth rate</w:t>
-      </w:r>
-    </w:p>
-    <w:p>
-      <w:pPr>
-        <w:pStyle w:val="BodyText"/>
-      </w:pPr>
-      <w:r>
-        <w:t xml:space="preserve">-High Crown exposure makes trees more vulnerable to drought, but drought deciduous habit or perennial water access allows them to escape this</w:t>
-      </w:r>
-      <w:r>
-        <w:br/>
-      </w:r>
-      <w:r>
-        <w:t xml:space="preserve">-Disentangling the effects of tree size, crown exposure, water access, and deciduousness on drought sensitivity</w:t>
-      </w:r>
-    </w:p>
-    <w:p>
-      <w:pPr>
-        <w:pStyle w:val="BodyText"/>
-      </w:pPr>
-      <w:r>
-        <w:t xml:space="preserve">Here we use a 14-year record of dendrometer band measurements in seasonally dry forest in Thailand to test the vulnerability of tropical tree growth to drought. We expect variation in drought sensitivity (growth in drought year/growth in a previous year with normal rainfall) across trees. We ask: i) How much do species vary in drought sensitivity? ii) How does deciduousness influence the drought sensitivity of a species? iii) How much of the intraspecific variation is explained by tree height</w:t>
-      </w:r>
-      <w:r>
-        <w:t xml:space="preserve"> </w:t>
-      </w:r>
-      <w:r>
-        <w:rPr>
-          <w:iCs/>
-          <w:i/>
-        </w:rPr>
-        <w:t xml:space="preserve">per se</w:t>
-      </w:r>
-      <w:r>
-        <w:t xml:space="preserve">, crown exposure and the habitat of the tree (proxy for water and nutrient availability). We hypothesise that growth during drought is affected by:</w:t>
+        <w:t xml:space="preserve">Summary</w:t>
       </w:r>
     </w:p>
     <w:p>
@@ -965,39 +55,10 @@
         <w:pStyle w:val="Compact"/>
       </w:pPr>
       <w:r>
-        <w:rPr>
-          <w:bCs/>
-          <w:b/>
-        </w:rPr>
-        <w:t xml:space="preserve">habitat</w:t>
-      </w:r>
-      <w:r>
-        <w:t xml:space="preserve"> </w:t>
-      </w:r>
-      <w:r>
-        <w:t xml:space="preserve">: water availability is a key driver of tropical tree growth</w:t>
-      </w:r>
-      <w:r>
-        <w:t xml:space="preserve"> </w:t>
-      </w:r>
-      <w:r>
-        <w:t xml:space="preserve">(Wagner</w:t>
-      </w:r>
-      <w:r>
-        <w:t xml:space="preserve"> </w:t>
-      </w:r>
-      <w:r>
-        <w:rPr>
-          <w:iCs/>
-          <w:i/>
-        </w:rPr>
-        <w:t xml:space="preserve">et al.</w:t>
-      </w:r>
-      <w:r>
-        <w:t xml:space="preserve">, 2012)</w:t>
-      </w:r>
-      <w:r>
-        <w:t xml:space="preserve">.</w:t>
+        <w:t xml:space="preserve">rationale</w:t>
+      </w:r>
+      <w:r>
+        <w:br/>
       </w:r>
     </w:p>
     <w:p>
@@ -1009,39 +70,7 @@
         <w:pStyle w:val="Compact"/>
       </w:pPr>
       <w:r>
-        <w:rPr>
-          <w:bCs/>
-          <w:b/>
-        </w:rPr>
-        <w:t xml:space="preserve">leaf habit</w:t>
-      </w:r>
-      <w:r>
-        <w:t xml:space="preserve"> </w:t>
-      </w:r>
-      <w:r>
-        <w:t xml:space="preserve">: drought resistance is higher in deciduous species because of leaf strategies that minimise water loss during months of high vulnerability. Deciduous and evergreen species have differential sensitivity to drought</w:t>
-      </w:r>
-      <w:r>
-        <w:t xml:space="preserve"> </w:t>
-      </w:r>
-      <w:r>
-        <w:t xml:space="preserve">(De Souza</w:t>
-      </w:r>
-      <w:r>
-        <w:t xml:space="preserve"> </w:t>
-      </w:r>
-      <w:r>
-        <w:rPr>
-          <w:iCs/>
-          <w:i/>
-        </w:rPr>
-        <w:t xml:space="preserve">et al.</w:t>
-      </w:r>
-      <w:r>
-        <w:t xml:space="preserve">, 2020)</w:t>
-      </w:r>
-      <w:r>
-        <w:t xml:space="preserve">.</w:t>
+        <w:t xml:space="preserve">Methods</w:t>
       </w:r>
       <w:r>
         <w:br/>
@@ -1056,65 +85,7 @@
         <w:pStyle w:val="Compact"/>
       </w:pPr>
       <w:r>
-        <w:rPr>
-          <w:bCs/>
-          <w:b/>
-        </w:rPr>
-        <w:t xml:space="preserve">tree size</w:t>
-      </w:r>
-      <w:r>
-        <w:t xml:space="preserve"> </w:t>
-      </w:r>
-      <w:r>
-        <w:t xml:space="preserve">: larger trees face higher risk of mortality during drought, as well as greater growth reductions</w:t>
-      </w:r>
-      <w:r>
-        <w:t xml:space="preserve"> </w:t>
-      </w:r>
-      <w:r>
-        <w:t xml:space="preserve">(e.g., Bennett</w:t>
-      </w:r>
-      <w:r>
-        <w:t xml:space="preserve"> </w:t>
-      </w:r>
-      <w:r>
-        <w:rPr>
-          <w:iCs/>
-          <w:i/>
-        </w:rPr>
-        <w:t xml:space="preserve">et al.</w:t>
-      </w:r>
-      <w:r>
-        <w:t xml:space="preserve">, 2015; McGregor</w:t>
-      </w:r>
-      <w:r>
-        <w:t xml:space="preserve"> </w:t>
-      </w:r>
-      <w:r>
-        <w:rPr>
-          <w:iCs/>
-          <w:i/>
-        </w:rPr>
-        <w:t xml:space="preserve">et al.</w:t>
-      </w:r>
-      <w:r>
-        <w:t xml:space="preserve">, 2021; Anderson-Teixeira</w:t>
-      </w:r>
-      <w:r>
-        <w:t xml:space="preserve"> </w:t>
-      </w:r>
-      <w:r>
-        <w:rPr>
-          <w:iCs/>
-          <w:i/>
-        </w:rPr>
-        <w:t xml:space="preserve">et al.</w:t>
-      </w:r>
-      <w:r>
-        <w:t xml:space="preserve">, 2022)</w:t>
-      </w:r>
-      <w:r>
-        <w:t xml:space="preserve">.</w:t>
+        <w:t xml:space="preserve">key Results</w:t>
       </w:r>
       <w:r>
         <w:br/>
@@ -1129,73 +100,48 @@
         <w:pStyle w:val="Compact"/>
       </w:pPr>
       <w:r>
-        <w:rPr>
-          <w:bCs/>
-          <w:b/>
-        </w:rPr>
-        <w:t xml:space="preserve">exposure</w:t>
-      </w:r>
-      <w:r>
-        <w:t xml:space="preserve"> </w:t>
-      </w:r>
-      <w:r>
-        <w:t xml:space="preserve">: trees with higher exposure because of their canopy position have lower drought resistance than trees with lower exposure due to the direct effects of temperature and vapour pressure deficit.</w:t>
-      </w:r>
-      <w:r>
-        <w:br/>
+        <w:t xml:space="preserve">main conclusion</w:t>
       </w:r>
     </w:p>
     <w:p>
-      <w:pPr>
-        <w:numPr>
-          <w:ilvl w:val="0"/>
-          <w:numId w:val="1001"/>
-        </w:numPr>
-        <w:pStyle w:val="Compact"/>
-      </w:pPr>
-      <w:r>
-        <w:rPr>
-          <w:bCs/>
-          <w:b/>
-        </w:rPr>
-        <w:t xml:space="preserve">competition</w:t>
-      </w:r>
-      <w:r>
-        <w:t xml:space="preserve"> </w:t>
-      </w:r>
-      <w:r>
-        <w:t xml:space="preserve">: trees in denser stands have lower drought resistance than trees in sparser stands because of more intense competition for groundwater. Differences in rooting depths could add complexities to this effect, however, we do not have direct measures that could test this effect.</w:t>
-      </w:r>
-      <w:r>
-        <w:br/>
+      <w:r>
+        <w:br w:type="page"/>
+      </w:r>
+    </w:p>
+    <w:bookmarkEnd w:id="20"/>
+    <w:bookmarkStart w:id="24" w:name="introduction"/>
+    <w:p>
+      <w:pPr>
+        <w:pStyle w:val="Heading1"/>
+      </w:pPr>
+      <w:r>
+        <w:t xml:space="preserve">Introduction</w:t>
       </w:r>
     </w:p>
     <w:p>
       <w:pPr>
-        <w:numPr>
-          <w:ilvl w:val="0"/>
-          <w:numId w:val="1001"/>
-        </w:numPr>
-        <w:pStyle w:val="Compact"/>
-      </w:pPr>
-      <w:r>
-        <w:rPr>
-          <w:bCs/>
-          <w:b/>
-        </w:rPr>
-        <w:t xml:space="preserve">exposure x size</w:t>
-      </w:r>
-      <w:r>
-        <w:t xml:space="preserve"> </w:t>
-      </w:r>
-      <w:r>
-        <w:t xml:space="preserve">: While larger trees are likely to have uniform high exposure, smaller trees can have high or low canopy position based on stand characteristics (stand density, presence of a canopy gap etc.) Drought resistance of smaller trees with high exposure is expected to be lower than that of trees with low exposure because of the direct influence of temperature and light that could lead to cavitation. (BCI light x size interaction in</w:t>
-      </w:r>
-      <w:r>
-        <w:t xml:space="preserve"> </w:t>
-      </w:r>
-      <w:r>
-        <w:t xml:space="preserve">Rüger</w:t>
+        <w:pStyle w:val="FirstParagraph"/>
+      </w:pPr>
+      <w:r>
+        <w:t xml:space="preserve">Tropical tree woody growth is a key component of aboveground productivity and affects the global carbon carbon cycle, but its sensitivity to ongoing global change is poorly understood.</w:t>
+      </w:r>
+      <w:r>
+        <w:br/>
+      </w:r>
+      <w:r>
+        <w:t xml:space="preserve">- Woody growth has long-lasting effects on the terrestrial carbon pool but is sensitive to interannual variation in temperature and precipitation.</w:t>
+      </w:r>
+      <w:r>
+        <w:br/>
+      </w:r>
+      <w:r>
+        <w:t xml:space="preserve">- Extreme events like drought, with temperature and precipitation outside normal ranges that can lead to growth reductions that varies across species and individuals</w:t>
+      </w:r>
+      <w:r>
+        <w:t xml:space="preserve"> </w:t>
+      </w:r>
+      <w:r>
+        <w:t xml:space="preserve">(Bennett</w:t>
       </w:r>
       <w:r>
         <w:t xml:space="preserve"> </w:t>
@@ -1208,44 +154,109 @@
         <w:t xml:space="preserve">et al.</w:t>
       </w:r>
       <w:r>
-        <w:t xml:space="preserve"> </w:t>
-      </w:r>
-      <w:r>
-        <w:t xml:space="preserve">(2011)</w:t>
-      </w:r>
-      <w:r>
-        <w:t xml:space="preserve">)</w:t>
+        <w:t xml:space="preserve">, 2015; McGregor</w:t>
+      </w:r>
+      <w:r>
+        <w:t xml:space="preserve"> </w:t>
+      </w:r>
+      <w:r>
+        <w:rPr>
+          <w:iCs/>
+          <w:i/>
+        </w:rPr>
+        <w:t xml:space="preserve">et al.</w:t>
+      </w:r>
+      <w:r>
+        <w:t xml:space="preserve">, 2021)</w:t>
+      </w:r>
+      <w:r>
+        <w:t xml:space="preserve">.</w:t>
       </w:r>
       <w:r>
         <w:br/>
+      </w:r>
+      <w:r>
+        <w:t xml:space="preserve">- the extent of this variation in drought responses is poorly understood.</w:t>
+      </w:r>
+      <w:r>
+        <w:br/>
+      </w:r>
+      <w:r>
+        <w:t xml:space="preserve">- with changing climate patterns across the global tropics, including novel climatic regimes</w:t>
+      </w:r>
+      <w:r>
+        <w:t xml:space="preserve"> </w:t>
+      </w:r>
+      <w:r>
+        <w:t xml:space="preserve">(Dahinden</w:t>
+      </w:r>
+      <w:r>
+        <w:t xml:space="preserve"> </w:t>
+      </w:r>
+      <w:r>
+        <w:rPr>
+          <w:iCs/>
+          <w:i/>
+        </w:rPr>
+        <w:t xml:space="preserve">et al.</w:t>
+      </w:r>
+      <w:r>
+        <w:t xml:space="preserve">, 2017)</w:t>
+      </w:r>
+      <w:r>
+        <w:t xml:space="preserve">, there is a need to understand the drivers of this variation, to be able to predict and respond to forest responses to drought.</w:t>
       </w:r>
     </w:p>
     <w:p>
       <w:pPr>
-        <w:numPr>
-          <w:ilvl w:val="0"/>
-          <w:numId w:val="1001"/>
-        </w:numPr>
-        <w:pStyle w:val="Compact"/>
-      </w:pPr>
-      <w:r>
-        <w:rPr>
-          <w:bCs/>
-          <w:b/>
-        </w:rPr>
-        <w:t xml:space="preserve">leaf habit x exposure</w:t>
-      </w:r>
-      <w:r>
-        <w:t xml:space="preserve"> </w:t>
-      </w:r>
-      <w:r>
-        <w:t xml:space="preserve">: species canopy strategies along with their leaf habit could exacerbate or counteract drought vulnerability</w:t>
-      </w:r>
-      <w:r>
-        <w:t xml:space="preserve"> </w:t>
-      </w:r>
-      <w:r>
-        <w:t xml:space="preserve">(Rahman</w:t>
+        <w:pStyle w:val="BodyText"/>
+      </w:pPr>
+      <w:r>
+        <w:t xml:space="preserve">Growth reductions from droughts are difficult to estimate reliably from whole-plot inventories.</w:t>
+      </w:r>
+      <w:r>
+        <w:br/>
+      </w:r>
+      <w:r>
+        <w:t xml:space="preserve">- Droughts are different but generally leads to low soil moisture, low water tables, vapour pressure, high temperature.</w:t>
+      </w:r>
+      <w:r>
+        <w:t xml:space="preserve"> </w:t>
+      </w:r>
+      <w:r>
+        <w:t xml:space="preserve">- Results in thermal stress, evaporative loss, leaf turgor loss, embolism/cavitation  High mortality and growth reductions across global forests, including the tropics</w:t>
+      </w:r>
+      <w:r>
+        <w:br/>
+      </w:r>
+      <w:r>
+        <w:t xml:space="preserve">- Inventory data are often not at annual scales; smooths over drought/no-drought period.</w:t>
+      </w:r>
+      <w:r>
+        <w:br/>
+      </w:r>
+      <w:r>
+        <w:t xml:space="preserve">- Reductions are often small (&lt;1 mm), and difficult to detect with tape measurements.</w:t>
+      </w:r>
+    </w:p>
+    <w:p>
+      <w:pPr>
+        <w:pStyle w:val="BodyText"/>
+      </w:pPr>
+      <w:r>
+        <w:t xml:space="preserve">Tree species in seasonally dry forests have diverse allocation strategies and traits which can result in differential sensitivities to drought</w:t>
+      </w:r>
+      <w:r>
+        <w:br/>
+      </w:r>
+      <w:r>
+        <w:t xml:space="preserve">- Drought events can be different from each other, but generally lead to low soil moisture, low water tables, low vapour pressure and high temperature</w:t>
+      </w:r>
+      <w:r>
+        <w:t xml:space="preserve"> </w:t>
+      </w:r>
+      <w:r>
+        <w:t xml:space="preserve">(Chitra-Tarak</w:t>
       </w:r>
       <w:r>
         <w:t xml:space="preserve"> </w:t>
@@ -1258,41 +269,230 @@
         <w:t xml:space="preserve">et al.</w:t>
       </w:r>
       <w:r>
-        <w:t xml:space="preserve">, 2019)</w:t>
-      </w:r>
-      <w:r>
-        <w:t xml:space="preserve">. Under high exposure, deciduous species are potentially more drought resistant than evergreen species, while the pattern could be less clear under low exposure.</w:t>
+        <w:t xml:space="preserve">, 2021)</w:t>
+      </w:r>
+      <w:r>
+        <w:t xml:space="preserve">.</w:t>
       </w:r>
       <w:r>
         <w:br/>
+      </w:r>
+      <w:r>
+        <w:t xml:space="preserve">- Results in thermal stress on tissues, evaporative loss, leaf turgor loss and cavitation.</w:t>
+      </w:r>
+      <w:r>
+        <w:br/>
+      </w:r>
+      <w:r>
+        <w:t xml:space="preserve">- Species can be conservative or acquisitive in water and nutrient uptake; differential allocation to growth/survival.</w:t>
+      </w:r>
+      <w:r>
+        <w:br/>
+      </w:r>
+      <w:r>
+        <w:t xml:space="preserve">- Species with drought tolerant traits like deep roots, more negative turgor loss point and … are more resistant to drought</w:t>
+      </w:r>
+      <w:r>
+        <w:t xml:space="preserve"> </w:t>
+      </w:r>
+      <w:r>
+        <w:t xml:space="preserve">(Kunert</w:t>
+      </w:r>
+      <w:r>
+        <w:t xml:space="preserve"> </w:t>
+      </w:r>
+      <w:r>
+        <w:rPr>
+          <w:iCs/>
+          <w:i/>
+        </w:rPr>
+        <w:t xml:space="preserve">et al.</w:t>
+      </w:r>
+      <w:r>
+        <w:t xml:space="preserve">, 2021;</w:t>
+      </w:r>
+      <w:r>
+        <w:t xml:space="preserve"> </w:t>
+      </w:r>
+      <w:r>
+        <w:rPr>
+          <w:bCs/>
+          <w:b/>
+        </w:rPr>
+        <w:t xml:space="preserve">refs?</w:t>
+      </w:r>
+      <w:r>
+        <w:t xml:space="preserve">)</w:t>
+      </w:r>
+      <w:r>
+        <w:t xml:space="preserve">.</w:t>
+      </w:r>
+      <w:r>
+        <w:br/>
+      </w:r>
+      <w:r>
+        <w:t xml:space="preserve">- Some evidence that both understory and emergent species can have reduced survival during drought</w:t>
+      </w:r>
+      <w:r>
+        <w:t xml:space="preserve"> </w:t>
+      </w:r>
+      <w:r>
+        <w:t xml:space="preserve">(Machado</w:t>
+      </w:r>
+      <w:r>
+        <w:t xml:space="preserve"> </w:t>
+      </w:r>
+      <w:r>
+        <w:rPr>
+          <w:iCs/>
+          <w:i/>
+        </w:rPr>
+        <w:t xml:space="preserve">et al.</w:t>
+      </w:r>
+      <w:r>
+        <w:t xml:space="preserve">, 2023)</w:t>
+      </w:r>
+      <w:r>
+        <w:t xml:space="preserve">.</w:t>
+      </w:r>
+      <w:r>
+        <w:br/>
+      </w:r>
+      <w:r>
+        <w:t xml:space="preserve">- Deciduous species, with shorter duration with leaves can have acquisitive strategies during leaf on</w:t>
+      </w:r>
+      <w:r>
+        <w:t xml:space="preserve"> </w:t>
+      </w:r>
+      <w:r>
+        <w:t xml:space="preserve">(De Souza</w:t>
+      </w:r>
+      <w:r>
+        <w:t xml:space="preserve"> </w:t>
+      </w:r>
+      <w:r>
+        <w:rPr>
+          <w:iCs/>
+          <w:i/>
+        </w:rPr>
+        <w:t xml:space="preserve">et al.</w:t>
+      </w:r>
+      <w:r>
+        <w:t xml:space="preserve">, 2020)</w:t>
+      </w:r>
+      <w:r>
+        <w:t xml:space="preserve">.</w:t>
+      </w:r>
+      <w:r>
+        <w:br/>
+      </w:r>
+      <w:r>
+        <w:t xml:space="preserve">- Strategies also affects species distribution with evergreen species covarying with soil moisture</w:t>
+      </w:r>
+      <w:r>
+        <w:t xml:space="preserve"> </w:t>
+      </w:r>
+      <w:r>
+        <w:t xml:space="preserve">(Kunert</w:t>
+      </w:r>
+      <w:r>
+        <w:t xml:space="preserve"> </w:t>
+      </w:r>
+      <w:r>
+        <w:rPr>
+          <w:iCs/>
+          <w:i/>
+        </w:rPr>
+        <w:t xml:space="preserve">et al.</w:t>
+      </w:r>
+      <w:r>
+        <w:t xml:space="preserve">, 2021)</w:t>
+      </w:r>
+      <w:r>
+        <w:t xml:space="preserve"> </w:t>
+      </w:r>
+      <w:r>
+        <w:t xml:space="preserve">and potentially affecting survival and growth.</w:t>
+      </w:r>
+      <w:r>
+        <w:br/>
+      </w:r>
+      <w:r>
+        <w:t xml:space="preserve">- Many hydraulic-related traits vary with tree height</w:t>
+      </w:r>
+      <w:r>
+        <w:t xml:space="preserve"> </w:t>
+      </w:r>
+      <w:r>
+        <w:t xml:space="preserve">(Vinod</w:t>
+      </w:r>
+      <w:r>
+        <w:t xml:space="preserve"> </w:t>
+      </w:r>
+      <w:r>
+        <w:rPr>
+          <w:iCs/>
+          <w:i/>
+        </w:rPr>
+        <w:t xml:space="preserve">et al.</w:t>
+      </w:r>
+      <w:r>
+        <w:t xml:space="preserve">, 2023)</w:t>
+      </w:r>
+      <w:r>
+        <w:t xml:space="preserve">, including the frequency of dry season deciduous leaf loss – both within species and at the community level</w:t>
+      </w:r>
+      <w:r>
+        <w:t xml:space="preserve"> </w:t>
+      </w:r>
+      <w:r>
+        <w:t xml:space="preserve">(</w:t>
+      </w:r>
+      <w:r>
+        <w:rPr>
+          <w:bCs/>
+          <w:b/>
+        </w:rPr>
+        <w:t xml:space="preserve">condit_ref?</w:t>
+      </w:r>
+      <w:r>
+        <w:t xml:space="preserve">;</w:t>
+      </w:r>
+      <w:r>
+        <w:t xml:space="preserve"> </w:t>
+      </w:r>
+      <w:r>
+        <w:rPr>
+          <w:bCs/>
+          <w:b/>
+        </w:rPr>
+        <w:t xml:space="preserve">meakem?</w:t>
+      </w:r>
+      <w:r>
+        <w:t xml:space="preserve">)</w:t>
+      </w:r>
+      <w:r>
+        <w:t xml:space="preserve">.</w:t>
       </w:r>
     </w:p>
     <w:p>
       <w:pPr>
-        <w:numPr>
-          <w:ilvl w:val="0"/>
-          <w:numId w:val="1001"/>
-        </w:numPr>
-        <w:pStyle w:val="Compact"/>
-      </w:pPr>
-      <w:r>
-        <w:rPr>
-          <w:bCs/>
-          <w:b/>
-        </w:rPr>
-        <w:t xml:space="preserve">leaf habit x habitat</w:t>
-      </w:r>
-      <w:r>
-        <w:t xml:space="preserve"> </w:t>
-      </w:r>
-      <w:r>
-        <w:t xml:space="preserve">: tropical evergreen and deciduous species have different habitat preferences</w:t>
-      </w:r>
-      <w:r>
-        <w:t xml:space="preserve"> </w:t>
-      </w:r>
-      <w:r>
-        <w:t xml:space="preserve">(Kunert</w:t>
+        <w:pStyle w:val="BodyText"/>
+      </w:pPr>
+      <w:r>
+        <w:t xml:space="preserve">Within species, size, exposure and location can affect sensitivity to drought.</w:t>
+      </w:r>
+      <w:r>
+        <w:br/>
+      </w:r>
+      <w:r>
+        <w:t xml:space="preserve">- Large trees tend to undergo greater growth declines during drought compared to smaller trees</w:t>
+      </w:r>
+      <w:r>
+        <w:t xml:space="preserve"> </w:t>
+      </w:r>
+      <w:r>
+        <w:t xml:space="preserve">(e.g., Bennett</w:t>
       </w:r>
       <w:r>
         <w:t xml:space="preserve"> </w:t>
@@ -1305,62 +505,546 @@
         <w:t xml:space="preserve">et al.</w:t>
       </w:r>
       <w:r>
+        <w:t xml:space="preserve">, 2015; McGregor</w:t>
+      </w:r>
+      <w:r>
+        <w:t xml:space="preserve"> </w:t>
+      </w:r>
+      <w:r>
+        <w:rPr>
+          <w:iCs/>
+          <w:i/>
+        </w:rPr>
+        <w:t xml:space="preserve">et al.</w:t>
+      </w:r>
+      <w:r>
+        <w:t xml:space="preserve">, 2021; Anderson-Teixeira</w:t>
+      </w:r>
+      <w:r>
+        <w:t xml:space="preserve"> </w:t>
+      </w:r>
+      <w:r>
+        <w:rPr>
+          <w:iCs/>
+          <w:i/>
+        </w:rPr>
+        <w:t xml:space="preserve">et al.</w:t>
+      </w:r>
+      <w:r>
+        <w:t xml:space="preserve">, 2022)</w:t>
+      </w:r>
+      <w:r>
+        <w:t xml:space="preserve">.</w:t>
+      </w:r>
+      <w:r>
+        <w:br/>
+      </w:r>
+      <w:r>
+        <w:t xml:space="preserve">- It remains poorly understood the extent to which this is shaped by tree size itself, crown exposure, water access, and traits that tend to covary with size (e.g., decidiousness) – all of which interact to shape drought resistance (Fig. 1).</w:t>
+      </w:r>
+      <w:r>
+        <w:br/>
+      </w:r>
+      <w:r>
+        <w:t xml:space="preserve">- There is theory and evidence that tree size itself matters.</w:t>
+      </w:r>
+      <w:r>
+        <w:br/>
+      </w:r>
+      <w:r>
+        <w:t xml:space="preserve">- Theoretically, we expect that greater height makes trees more vulnerable to drought based on the physics of hydraulic flow through a porous medium, as described by Darcy’s law</w:t>
+      </w:r>
+      <w:r>
+        <w:t xml:space="preserve"> </w:t>
+      </w:r>
+      <w:r>
+        <w:t xml:space="preserve">(Fernández-de-Uña</w:t>
+      </w:r>
+      <w:r>
+        <w:t xml:space="preserve"> </w:t>
+      </w:r>
+      <w:r>
+        <w:rPr>
+          <w:iCs/>
+          <w:i/>
+        </w:rPr>
+        <w:t xml:space="preserve">et al.</w:t>
+      </w:r>
+      <w:r>
+        <w:t xml:space="preserve">, in press;</w:t>
+      </w:r>
+      <w:r>
+        <w:t xml:space="preserve"> </w:t>
+      </w:r>
+      <w:r>
+        <w:rPr>
+          <w:bCs/>
+          <w:b/>
+        </w:rPr>
+        <w:t xml:space="preserve">mcdowell_darcy_2015?</w:t>
+      </w:r>
+      <w:r>
+        <w:t xml:space="preserve">)</w:t>
+      </w:r>
+      <w:r>
+        <w:t xml:space="preserve">.</w:t>
+      </w:r>
+      <w:r>
+        <w:t xml:space="preserve"> </w:t>
+      </w:r>
+      <w:r>
+        <w:t xml:space="preserve">- Height…</w:t>
+      </w:r>
+      <w:r>
+        <w:t xml:space="preserve"> </w:t>
+      </w:r>
+      <w:r>
+        <w:t xml:space="preserve">(Olson</w:t>
+      </w:r>
+      <w:r>
+        <w:t xml:space="preserve"> </w:t>
+      </w:r>
+      <w:r>
+        <w:rPr>
+          <w:iCs/>
+          <w:i/>
+        </w:rPr>
+        <w:t xml:space="preserve">et al.</w:t>
+      </w:r>
+      <w:r>
+        <w:t xml:space="preserve">, 2018; see refs in Vinod</w:t>
+      </w:r>
+      <w:r>
+        <w:t xml:space="preserve"> </w:t>
+      </w:r>
+      <w:r>
+        <w:rPr>
+          <w:iCs/>
+          <w:i/>
+        </w:rPr>
+        <w:t xml:space="preserve">et al.</w:t>
+      </w:r>
+      <w:r>
+        <w:t xml:space="preserve">, 2023;</w:t>
+      </w:r>
+      <w:r>
+        <w:t xml:space="preserve"> </w:t>
+      </w:r>
+      <w:r>
+        <w:rPr>
+          <w:bCs/>
+          <w:b/>
+        </w:rPr>
+        <w:t xml:space="preserve">couvreurWaterTransportTall2018?</w:t>
+      </w:r>
+      <w:r>
+        <w:t xml:space="preserve">)</w:t>
+      </w:r>
+      <w:r>
+        <w:t xml:space="preserve">.</w:t>
+      </w:r>
+      <w:r>
+        <w:t xml:space="preserve"> </w:t>
+      </w:r>
+      <w:r>
+        <w:t xml:space="preserve">- As tree size increases, leaves exert lower control over hydraulic resistance</w:t>
+      </w:r>
+      <w:r>
+        <w:t xml:space="preserve"> </w:t>
+      </w:r>
+      <w:r>
+        <w:t xml:space="preserve">(</w:t>
+      </w:r>
+      <w:r>
+        <w:rPr>
+          <w:bCs/>
+          <w:b/>
+        </w:rPr>
+        <w:t xml:space="preserve">wolfe_leaves_2023?</w:t>
+      </w:r>
+      <w:r>
+        <w:t xml:space="preserve">)</w:t>
+      </w:r>
+      <w:r>
+        <w:t xml:space="preserve">.</w:t>
+      </w:r>
+      <w:r>
+        <w:t xml:space="preserve"> </w:t>
+      </w:r>
+      <w:r>
+        <w:t xml:space="preserve">-</w:t>
+      </w:r>
+      <w:r>
+        <w:t xml:space="preserve"> </w:t>
+      </w:r>
+      <w:r>
+        <w:t xml:space="preserve">Chen</w:t>
+      </w:r>
+      <w:r>
+        <w:t xml:space="preserve"> </w:t>
+      </w:r>
+      <w:r>
+        <w:rPr>
+          <w:iCs/>
+          <w:i/>
+        </w:rPr>
+        <w:t xml:space="preserve">et al.</w:t>
+      </w:r>
+      <w:r>
+        <w:t xml:space="preserve"> </w:t>
+      </w:r>
+      <w:r>
+        <w:t xml:space="preserve">(2022)</w:t>
+      </w:r>
+      <w:r>
+        <w:br/>
+      </w:r>
+      <w:r>
+        <w:t xml:space="preserve">- There is theory and evidence that crown exposure matters</w:t>
+      </w:r>
+      <w:r>
+        <w:t xml:space="preserve"> </w:t>
+      </w:r>
+      <w:r>
+        <w:t xml:space="preserve">(Scharnweber</w:t>
+      </w:r>
+      <w:r>
+        <w:t xml:space="preserve"> </w:t>
+      </w:r>
+      <w:r>
+        <w:rPr>
+          <w:iCs/>
+          <w:i/>
+        </w:rPr>
+        <w:t xml:space="preserve">et al.</w:t>
+      </w:r>
+      <w:r>
+        <w:t xml:space="preserve">, 2019; Vinod</w:t>
+      </w:r>
+      <w:r>
+        <w:t xml:space="preserve"> </w:t>
+      </w:r>
+      <w:r>
+        <w:rPr>
+          <w:iCs/>
+          <w:i/>
+        </w:rPr>
+        <w:t xml:space="preserve">et al.</w:t>
+      </w:r>
+      <w:r>
+        <w:t xml:space="preserve">, 2023;</w:t>
+      </w:r>
+      <w:r>
+        <w:t xml:space="preserve"> </w:t>
+      </w:r>
+      <w:r>
+        <w:rPr>
+          <w:bCs/>
+          <w:b/>
+        </w:rPr>
+        <w:t xml:space="preserve">refs_in_?</w:t>
+      </w:r>
+      <w:r>
+        <w:t xml:space="preserve"> </w:t>
+      </w:r>
+      <w:r>
+        <w:t xml:space="preserve">vinod_thermal_2023)</w:t>
+      </w:r>
+      <w:r>
+        <w:t xml:space="preserve">.</w:t>
+      </w:r>
+      <w:r>
+        <w:t xml:space="preserve"> </w:t>
+      </w:r>
+      <w:r>
+        <w:t xml:space="preserve">- Microclimate buffering leads to cooler, moister understory air</w:t>
+      </w:r>
+      <w:r>
+        <w:t xml:space="preserve"> </w:t>
+      </w:r>
+      <w:r>
+        <w:t xml:space="preserve">(Vinod</w:t>
+      </w:r>
+      <w:r>
+        <w:t xml:space="preserve"> </w:t>
+      </w:r>
+      <w:r>
+        <w:rPr>
+          <w:iCs/>
+          <w:i/>
+        </w:rPr>
+        <w:t xml:space="preserve">et al.</w:t>
+      </w:r>
+      <w:r>
+        <w:t xml:space="preserve">, 2023)</w:t>
+      </w:r>
+      <w:r>
+        <w:t xml:space="preserve">.</w:t>
+      </w:r>
+      <w:r>
+        <w:t xml:space="preserve"> </w:t>
+      </w:r>
+      <w:r>
+        <w:t xml:space="preserve">- Soils under closed canopies would also be cooler during hot times of the year</w:t>
+      </w:r>
+      <w:r>
+        <w:t xml:space="preserve"> </w:t>
+      </w:r>
+      <w:r>
+        <w:t xml:space="preserve">(</w:t>
+      </w:r>
+      <w:r>
+        <w:rPr>
+          <w:bCs/>
+          <w:b/>
+        </w:rPr>
+        <w:t xml:space="preserve">lembrechts_global_2022?</w:t>
+      </w:r>
+      <w:r>
+        <w:t xml:space="preserve">)</w:t>
+      </w:r>
+      <w:r>
+        <w:t xml:space="preserve">.</w:t>
+      </w:r>
+      <w:r>
+        <w:t xml:space="preserve"> </w:t>
+      </w:r>
+      <w:r>
+        <w:t xml:space="preserve">- Reduced evaporative demand would also make them moister, and this might be added to by hydraulic redistribution.</w:t>
+      </w:r>
+      <w:r>
+        <w:t xml:space="preserve"> </w:t>
+      </w:r>
+      <w:r>
+        <w:t xml:space="preserve">- Trees with exposed crowns suffered significant crown dieback at greater rates in the 2012-16 CA drought</w:t>
+      </w:r>
+      <w:r>
+        <w:t xml:space="preserve"> </w:t>
+      </w:r>
+      <w:r>
+        <w:t xml:space="preserve">(Ma</w:t>
+      </w:r>
+      <w:r>
+        <w:t xml:space="preserve"> </w:t>
+      </w:r>
+      <w:r>
+        <w:rPr>
+          <w:iCs/>
+          <w:i/>
+        </w:rPr>
+        <w:t xml:space="preserve">et al.</w:t>
+      </w:r>
+      <w:r>
+        <w:t xml:space="preserve">, 2023)</w:t>
+      </w:r>
+      <w:r>
+        <w:t xml:space="preserve">.</w:t>
+      </w:r>
+      <w:r>
+        <w:br/>
+      </w:r>
+      <w:r>
+        <w:t xml:space="preserve">- Water access….</w:t>
+      </w:r>
+      <w:r>
+        <w:br/>
+      </w:r>
+      <w:r>
+        <w:t xml:space="preserve">- Larger trees have larger root systems, but do not necessarily access deeper water</w:t>
+      </w:r>
+      <w:r>
+        <w:t xml:space="preserve"> </w:t>
+      </w:r>
+      <w:r>
+        <w:t xml:space="preserve">(</w:t>
+      </w:r>
+      <w:r>
+        <w:rPr>
+          <w:bCs/>
+          <w:b/>
+        </w:rPr>
+        <w:t xml:space="preserve">ref_from_Panama?</w:t>
+      </w:r>
+      <w:r>
+        <w:t xml:space="preserve">)</w:t>
+      </w:r>
+      <w:r>
+        <w:br/>
+      </w:r>
+      <w:r>
+        <w:t xml:space="preserve">- Even when trees are accessing deeper water, this does not mean that they’re in better shape during drought. Rather, trees that rely on regular access to deep water may be more vulnerable during severe droughts when those sources are depleted</w:t>
+      </w:r>
+      <w:r>
+        <w:t xml:space="preserve"> </w:t>
+      </w:r>
+      <w:r>
+        <w:t xml:space="preserve">(Chitra-Tarak</w:t>
+      </w:r>
+      <w:r>
+        <w:t xml:space="preserve"> </w:t>
+      </w:r>
+      <w:r>
+        <w:rPr>
+          <w:iCs/>
+          <w:i/>
+        </w:rPr>
+        <w:t xml:space="preserve">et al.</w:t>
+      </w:r>
+      <w:r>
         <w:t xml:space="preserve">, 2021)</w:t>
       </w:r>
       <w:r>
-        <w:t xml:space="preserve"> </w:t>
-      </w:r>
-      <w:r>
-        <w:t xml:space="preserve">that could affect their drought resistance.</w:t>
+        <w:t xml:space="preserve">.</w:t>
       </w:r>
       <w:r>
         <w:br/>
+      </w:r>
+      <w:r>
+        <w:t xml:space="preserve">- indeed, there is evidence that trees near streams undergo greater growth declines</w:t>
+      </w:r>
+      <w:r>
+        <w:t xml:space="preserve"> </w:t>
+      </w:r>
+      <w:r>
+        <w:t xml:space="preserve">(McGregor</w:t>
+      </w:r>
+      <w:r>
+        <w:t xml:space="preserve"> </w:t>
+      </w:r>
+      <w:r>
+        <w:rPr>
+          <w:iCs/>
+          <w:i/>
+        </w:rPr>
+        <w:t xml:space="preserve">et al.</w:t>
+      </w:r>
+      <w:r>
+        <w:t xml:space="preserve">, 2021)</w:t>
+      </w:r>
+      <w:r>
+        <w:t xml:space="preserve"> </w:t>
+      </w:r>
+      <w:r>
+        <w:t xml:space="preserve">and increases in mortality</w:t>
+      </w:r>
+      <w:r>
+        <w:t xml:space="preserve"> </w:t>
+      </w:r>
+      <w:r>
+        <w:t xml:space="preserve">(</w:t>
+      </w:r>
+      <w:r>
+        <w:rPr>
+          <w:bCs/>
+          <w:b/>
+        </w:rPr>
+        <w:t xml:space="preserve">zuleta?</w:t>
+      </w:r>
+      <w:r>
+        <w:t xml:space="preserve">)</w:t>
+      </w:r>
+      <w:r>
+        <w:t xml:space="preserve"> </w:t>
+      </w:r>
+      <w:r>
+        <w:t xml:space="preserve">during drought</w:t>
+      </w:r>
+      <w:r>
+        <w:t xml:space="preserve"> </w:t>
+      </w:r>
+      <w:r>
+        <w:t xml:space="preserve">- rather than necessarily helping during drought, water access will shape the size and traits of species living in habitat, with stream habitats tending to have larger trees</w:t>
+      </w:r>
+      <w:r>
+        <w:t xml:space="preserve"> </w:t>
+      </w:r>
+      <w:r>
+        <w:t xml:space="preserve">(</w:t>
+      </w:r>
+      <w:r>
+        <w:rPr>
+          <w:bCs/>
+          <w:b/>
+        </w:rPr>
+        <w:t xml:space="preserve">ref?</w:t>
+      </w:r>
+      <w:r>
+        <w:t xml:space="preserve">)</w:t>
+      </w:r>
+      <w:r>
+        <w:t xml:space="preserve"> </w:t>
+      </w:r>
+      <w:r>
+        <w:t xml:space="preserve">and more evergreen trees, and also their average growth rate</w:t>
       </w:r>
     </w:p>
     <w:p>
       <w:pPr>
-        <w:numPr>
-          <w:ilvl w:val="0"/>
-          <w:numId w:val="1001"/>
-        </w:numPr>
-        <w:pStyle w:val="Compact"/>
-      </w:pPr>
-      <w:r>
-        <w:rPr>
-          <w:bCs/>
-          <w:b/>
-        </w:rPr>
-        <w:t xml:space="preserve">habitat x exposure</w:t>
-      </w:r>
-      <w:r>
-        <w:t xml:space="preserve"> </w:t>
-      </w:r>
-      <w:r>
-        <w:t xml:space="preserve">: trees with high exposure in upland habitats are expected to have lowest drought resistance because of the compounding influence of abiotic stressors.</w:t>
-      </w:r>
-    </w:p>
-    <w:bookmarkEnd w:id="21"/>
-    <w:bookmarkStart w:id="22" w:name="methods"/>
-    <w:p>
-      <w:pPr>
-        <w:pStyle w:val="Heading1"/>
-      </w:pPr>
-      <w:r>
-        <w:t xml:space="preserve">Methods</w:t>
+        <w:pStyle w:val="BodyText"/>
+      </w:pPr>
+      <w:r>
+        <w:t xml:space="preserve">-High Crown exposure makes trees more vulnerable to drought, but drought deciduous habit or perennial water access allows them to escape this</w:t>
+      </w:r>
+      <w:r>
+        <w:br/>
+      </w:r>
+      <w:r>
+        <w:t xml:space="preserve">-Disentangling the effects of tree size, crown exposure, water access, and deciduousness on drought sensitivity</w:t>
       </w:r>
     </w:p>
     <w:p>
       <w:pPr>
-        <w:pStyle w:val="FirstParagraph"/>
-      </w:pPr>
-      <w:r>
-        <w:t xml:space="preserve">ForestGEO data</w:t>
-      </w:r>
-      <w:r>
-        <w:t xml:space="preserve"> </w:t>
-      </w:r>
-      <w:r>
-        <w:t xml:space="preserve">(Anderson-Teixeira</w:t>
+        <w:pStyle w:val="BodyText"/>
+      </w:pPr>
+      <w:r>
+        <w:drawing>
+          <wp:inline>
+            <wp:extent cx="5943600" cy="2971800"/>
+            <wp:effectExtent b="0" l="0" r="0" t="0"/>
+            <wp:docPr descr="" title="" id="22" name="Picture"/>
+            <a:graphic>
+              <a:graphicData uri="http://schemas.openxmlformats.org/drawingml/2006/picture">
+                <pic:pic>
+                  <pic:nvPicPr>
+                    <pic:cNvPr descr="display/Fig1.png" id="23" name="Picture"/>
+                    <pic:cNvPicPr>
+                      <a:picLocks noChangeArrowheads="1" noChangeAspect="1"/>
+                    </pic:cNvPicPr>
+                  </pic:nvPicPr>
+                  <pic:blipFill>
+                    <a:blip r:embed="rId21"/>
+                    <a:stretch>
+                      <a:fillRect/>
+                    </a:stretch>
+                  </pic:blipFill>
+                  <pic:spPr bwMode="auto">
+                    <a:xfrm>
+                      <a:off x="0" y="0"/>
+                      <a:ext cx="5943600" cy="2971800"/>
+                    </a:xfrm>
+                    <a:prstGeom prst="rect">
+                      <a:avLst/>
+                    </a:prstGeom>
+                    <a:noFill/>
+                    <a:ln w="9525">
+                      <a:noFill/>
+                      <a:headEnd/>
+                      <a:tailEnd/>
+                    </a:ln>
+                  </pic:spPr>
+                </pic:pic>
+              </a:graphicData>
+            </a:graphic>
+          </wp:inline>
+        </w:drawing>
+      </w:r>
+    </w:p>
+    <w:p>
+      <w:pPr>
+        <w:pStyle w:val="BodyText"/>
+      </w:pPr>
+      <w:r>
+        <w:t xml:space="preserve">Here we use a 14-year record of dendrometer band measurements in seasonally dry forest in Thailand to test the vulnerability of tropical tree growth to drought. We expect variation in drought sensitivity (growth in drought year/growth in a previous year with normal rainfall) across trees. We ask: i) How much do species vary in drought sensitivity? ii) How does deciduousness influence the drought sensitivity of a species? iii) How much of the intraspecific variation is explained by tree height</w:t>
       </w:r>
       <w:r>
         <w:t xml:space="preserve"> </w:t>
@@ -1370,15 +1054,25 @@
           <w:iCs/>
           <w:i/>
         </w:rPr>
-        <w:t xml:space="preserve">et al.</w:t>
-      </w:r>
-      <w:r>
-        <w:t xml:space="preserve">, 2015)</w:t>
+        <w:t xml:space="preserve">per se</w:t>
+      </w:r>
+      <w:r>
+        <w:t xml:space="preserve">, crown exposure and the habitat of the tree (proxy for water and nutrient availability). We hypothesise that growth during drought is affected by:</w:t>
+      </w:r>
+    </w:p>
+    <w:bookmarkEnd w:id="24"/>
+    <w:bookmarkStart w:id="25" w:name="materials-and-methods"/>
+    <w:p>
+      <w:pPr>
+        <w:pStyle w:val="Heading1"/>
+      </w:pPr>
+      <w:r>
+        <w:t xml:space="preserve">Materials and Methods</w:t>
       </w:r>
     </w:p>
     <w:p>
       <w:pPr>
-        <w:pStyle w:val="BodyText"/>
+        <w:pStyle w:val="FirstParagraph"/>
       </w:pPr>
       <w:r>
         <w:rPr>
@@ -1395,57 +1089,124 @@
         <w:pStyle w:val="BodyText"/>
       </w:pPr>
       <w:r>
+        <w:t xml:space="preserve">We analysed data from manual dendrometer band censuses from 2008-2023 in the Huai Kha Khaeng ForestGEO plot (lat/long).</w:t>
+      </w:r>
+      <w:r>
+        <w:t xml:space="preserve"> </w:t>
+      </w:r>
+      <w:r>
+        <w:t xml:space="preserve">This is a 50-hectate hectare plot in mixed deciduous tropical forest, with a mean annual temperature of 1400 mm and a strong dry season from November to April</w:t>
+      </w:r>
+      <w:r>
+        <w:t xml:space="preserve"> </w:t>
+      </w:r>
+      <w:r>
+        <w:t xml:space="preserve">(Anderson-Teixeira</w:t>
+      </w:r>
+      <w:r>
+        <w:t xml:space="preserve"> </w:t>
+      </w:r>
+      <w:r>
         <w:rPr>
           <w:iCs/>
           <w:i/>
         </w:rPr>
-        <w:t xml:space="preserve">Huai Kha Khaeng plot</w:t>
-      </w:r>
-      <w:r>
-        <w:t xml:space="preserve"> </w:t>
-      </w:r>
-      <w:r>
-        <w:t xml:space="preserve">- location</w:t>
-      </w:r>
-      <w:r>
-        <w:t xml:space="preserve"> </w:t>
-      </w:r>
-      <w:r>
-        <w:t xml:space="preserve">- annual precipitation</w:t>
-      </w:r>
-      <w:r>
-        <w:t xml:space="preserve"> </w:t>
-      </w:r>
-      <w:r>
-        <w:t xml:space="preserve">- ecosystem type/association</w:t>
-      </w:r>
-      <w:r>
-        <w:t xml:space="preserve"> </w:t>
-      </w:r>
-      <w:r>
-        <w:t xml:space="preserve">- long-term trends from</w:t>
-      </w:r>
-      <w:r>
-        <w:t xml:space="preserve"> </w:t>
-      </w:r>
-      <w:r>
-        <w:t xml:space="preserve">(</w:t>
-      </w:r>
-      <w:r>
-        <w:rPr>
-          <w:bCs/>
-          <w:b/>
-        </w:rPr>
-        <w:t xml:space="preserve">vlam?</w:t>
-      </w:r>
-      <w:r>
-        <w:t xml:space="preserve">)</w:t>
-      </w:r>
-      <w:r>
-        <w:t xml:space="preserve"> </w:t>
-      </w:r>
-      <w:r>
-        <w:t xml:space="preserve">et al etc</w:t>
+        <w:t xml:space="preserve">et al.</w:t>
+      </w:r>
+      <w:r>
+        <w:t xml:space="preserve">, 2015)</w:t>
+      </w:r>
+      <w:r>
+        <w:t xml:space="preserve">.</w:t>
+      </w:r>
+      <w:r>
+        <w:t xml:space="preserve"> </w:t>
+      </w:r>
+      <w:r>
+        <w:t xml:space="preserve">The dominant canopy species are</w:t>
+      </w:r>
+      <w:r>
+        <w:t xml:space="preserve"> </w:t>
+      </w:r>
+      <w:r>
+        <w:rPr>
+          <w:iCs/>
+          <w:i/>
+        </w:rPr>
+        <w:t xml:space="preserve">Hopea odorata</w:t>
+      </w:r>
+      <w:r>
+        <w:t xml:space="preserve">,</w:t>
+      </w:r>
+      <w:r>
+        <w:t xml:space="preserve"> </w:t>
+      </w:r>
+      <w:r>
+        <w:rPr>
+          <w:iCs/>
+          <w:i/>
+        </w:rPr>
+        <w:t xml:space="preserve">Vatica harmandiana</w:t>
+      </w:r>
+      <w:r>
+        <w:t xml:space="preserve">,</w:t>
+      </w:r>
+      <w:r>
+        <w:t xml:space="preserve"> </w:t>
+      </w:r>
+      <w:r>
+        <w:rPr>
+          <w:iCs/>
+          <w:i/>
+        </w:rPr>
+        <w:t xml:space="preserve">Dipterocarpus alatus</w:t>
+      </w:r>
+      <w:r>
+        <w:t xml:space="preserve"> </w:t>
+      </w:r>
+      <w:r>
+        <w:t xml:space="preserve">and</w:t>
+      </w:r>
+      <w:r>
+        <w:t xml:space="preserve"> </w:t>
+      </w:r>
+      <w:r>
+        <w:rPr>
+          <w:iCs/>
+          <w:i/>
+        </w:rPr>
+        <w:t xml:space="preserve">Tetrameles nudiflora</w:t>
+      </w:r>
+      <w:r>
+        <w:t xml:space="preserve">.</w:t>
+      </w:r>
+      <w:r>
+        <w:t xml:space="preserve"> </w:t>
+      </w:r>
+      <w:r>
+        <w:t xml:space="preserve">Long-term analysis of tree-ring data shows that tree growth at Huai Kha Khaeng has been influenced by temperature and rainfall</w:t>
+      </w:r>
+      <w:r>
+        <w:t xml:space="preserve"> </w:t>
+      </w:r>
+      <w:r>
+        <w:t xml:space="preserve">(Vlam</w:t>
+      </w:r>
+      <w:r>
+        <w:t xml:space="preserve"> </w:t>
+      </w:r>
+      <w:r>
+        <w:rPr>
+          <w:iCs/>
+          <w:i/>
+        </w:rPr>
+        <w:t xml:space="preserve">et al.</w:t>
+      </w:r>
+      <w:r>
+        <w:t xml:space="preserve">, 2014)</w:t>
+      </w:r>
+      <w:r>
+        <w:t xml:space="preserve">.</w:t>
       </w:r>
     </w:p>
     <w:p>
@@ -1453,65 +1214,105 @@
         <w:pStyle w:val="BodyText"/>
       </w:pPr>
       <w:r>
+        <w:t xml:space="preserve">We used the late wet/early dry dendrometer band censuses to calculate annual growth for each tree.</w:t>
+      </w:r>
+      <w:r>
+        <w:t xml:space="preserve"> </w:t>
+      </w:r>
+      <w:r>
+        <w:t xml:space="preserve">We used the raw window size measurements combined with the diameter at breast height (DBH) measurement at installation to calculate DBH at each census using standard equations [condit].</w:t>
+      </w:r>
+      <w:r>
+        <w:t xml:space="preserve"> </w:t>
+      </w:r>
+      <w:r>
+        <w:t xml:space="preserve">We removed measures with large decimal errors, potential misidentified bands (old band numbers that restarted after stopping) and large measurement outliers (&gt; 3 standard deviations from the mean).</w:t>
+      </w:r>
+      <w:r>
+        <w:t xml:space="preserve"> </w:t>
+      </w:r>
+      <w:r>
+        <w:t xml:space="preserve">We then calculated annualised increments for each individual for each year by finding the difference in increment from the previous year and adjusting for the number of days between measurements.</w:t>
+      </w:r>
+      <w:r>
+        <w:t xml:space="preserve"> </w:t>
+      </w:r>
+      <w:r>
+        <w:t xml:space="preserve">We repeated the same steps for annual tape measurements made on each dendrobanded tree at each census and removed dendroband measurements that had low agreement with these tape increments.</w:t>
+      </w:r>
+      <w:r>
+        <w:br/>
+      </w:r>
+      <w:r>
+        <w:t xml:space="preserve">Finally, we excluded trees with negative increments over the whole timeseries, and included only species that had at least 10 individuals, resulting in a final dataset of 1820 individuals across 30 species.</w:t>
+      </w:r>
+    </w:p>
+    <w:p>
+      <w:pPr>
+        <w:pStyle w:val="BodyText"/>
+      </w:pPr>
+      <w:r>
         <w:rPr>
           <w:iCs/>
           <w:i/>
         </w:rPr>
-        <w:t xml:space="preserve">Resistance</w:t>
-      </w:r>
-      <w:r>
-        <w:t xml:space="preserve"> </w:t>
-      </w:r>
-      <w:r>
-        <w:t xml:space="preserve">- Dendrometer band measurements - census protocol</w:t>
-      </w:r>
-      <w:r>
-        <w:t xml:space="preserve"> </w:t>
-      </w:r>
-      <w:r>
-        <w:t xml:space="preserve">- Calculated DBH at each instance from first DBH and window size using Condit’s functions.</w:t>
-      </w:r>
-      <w:r>
-        <w:t xml:space="preserve"> </w:t>
-      </w:r>
-      <w:r>
-        <w:t xml:space="preserve">- Removed measures with large decimal errors, potential band misID, large outliers (&gt; 3 SD).</w:t>
-      </w:r>
-      <w:r>
-        <w:t xml:space="preserve"> </w:t>
-      </w:r>
-      <w:r>
-        <w:t xml:space="preserve">- calculated increments for each individual for each census year using dendroband data and tape measurement</w:t>
-      </w:r>
-      <w:r>
-        <w:t xml:space="preserve"> </w:t>
-      </w:r>
-      <w:r>
-        <w:t xml:space="preserve">- tape measurement does not have accuracy required to measure this effect, but used tape increments to detect outliers.</w:t>
-      </w:r>
-      <w:r>
-        <w:t xml:space="preserve"> </w:t>
-      </w:r>
-      <w:r>
-        <w:t xml:space="preserve">- removed all increment measurements with more than 0.5 cm deviation from the 1:1 line for dendro and tape increments</w:t>
-      </w:r>
-      <w:r>
-        <w:t xml:space="preserve"> </w:t>
-      </w:r>
-      <w:r>
-        <w:t xml:space="preserve">- For each drought year, used drought-year increment.</w:t>
-      </w:r>
-      <w:r>
-        <w:t xml:space="preserve"> </w:t>
-      </w:r>
-      <w:r>
-        <w:t xml:space="preserve">- for each tree, long-term growth was calculated as the mean growth across 20 years of full-plot censuses</w:t>
-      </w:r>
-      <w:r>
-        <w:t xml:space="preserve"> </w:t>
-      </w:r>
-      <w:r>
-        <w:t xml:space="preserve">- Resistance - ratio of drought-year increment to long-term growth for each individual tree</w:t>
+        <w:t xml:space="preserve">Variables</w:t>
+      </w:r>
+    </w:p>
+    <w:p>
+      <w:pPr>
+        <w:pStyle w:val="BodyText"/>
+      </w:pPr>
+      <w:r>
+        <w:t xml:space="preserve">We calculated the sensitivity of each tree to each drought as a growth anomaly from its mean annual increment.</w:t>
+      </w:r>
+      <w:r>
+        <w:t xml:space="preserve"> </w:t>
+      </w:r>
+      <w:r>
+        <w:t xml:space="preserve">We first calculated the mean annual increment for each tree as the mean of the annualised increments across the whole timeseries.</w:t>
+      </w:r>
+      <w:r>
+        <w:t xml:space="preserve"> </w:t>
+      </w:r>
+      <w:r>
+        <w:t xml:space="preserve">We then calculated sensitivity for each tree for each drought as</w:t>
+      </w:r>
+      <w:r>
+        <w:t xml:space="preserve"> </w:t>
+      </w:r>
+      <w:r>
+        <w:t xml:space="preserve">$ sensitivity_{i}</w:t>
+      </w:r>
+      <w:r>
+        <w:t xml:space="preserve"> </w:t>
+      </w:r>
+      <w:r>
+        <w:t xml:space="preserve">$</w:t>
+      </w:r>
+    </w:p>
+    <w:p>
+      <w:pPr>
+        <w:pStyle w:val="BodyText"/>
+      </w:pPr>
+      <w:r>
+        <w:rPr>
+          <w:iCs/>
+          <w:i/>
+        </w:rPr>
+        <w:t xml:space="preserve">Species-level traits</w:t>
+      </w:r>
+    </w:p>
+    <w:p>
+      <w:pPr>
+        <w:pStyle w:val="BodyText"/>
+      </w:pPr>
+      <w:r>
+        <w:rPr>
+          <w:iCs/>
+          <w:i/>
+        </w:rPr>
+        <w:t xml:space="preserve">Individual variables</w:t>
       </w:r>
     </w:p>
     <w:p>
@@ -2075,8 +1876,8 @@
         </m:oMath>
       </m:oMathPara>
     </w:p>
-    <w:bookmarkEnd w:id="22"/>
-    <w:bookmarkStart w:id="23" w:name="results"/>
+    <w:bookmarkEnd w:id="25"/>
+    <w:bookmarkStart w:id="26" w:name="results"/>
     <w:p>
       <w:pPr>
         <w:pStyle w:val="Heading1"/>
@@ -2085,14 +1886,63 @@
         <w:t xml:space="preserve">Results</w:t>
       </w:r>
     </w:p>
-    <w:bookmarkEnd w:id="23"/>
-    <w:bookmarkStart w:id="24" w:name="discussion"/>
+    <w:bookmarkEnd w:id="26"/>
+    <w:bookmarkStart w:id="27" w:name="discussion"/>
     <w:p>
       <w:pPr>
         <w:pStyle w:val="Heading1"/>
       </w:pPr>
       <w:r>
         <w:t xml:space="preserve">Discussion</w:t>
+      </w:r>
+    </w:p>
+    <w:bookmarkEnd w:id="27"/>
+    <w:bookmarkStart w:id="28" w:name="acknowledgements"/>
+    <w:p>
+      <w:pPr>
+        <w:pStyle w:val="Heading1"/>
+      </w:pPr>
+      <w:r>
+        <w:t xml:space="preserve">Acknowledgements</w:t>
+      </w:r>
+    </w:p>
+    <w:bookmarkEnd w:id="28"/>
+    <w:bookmarkStart w:id="29" w:name="competing-interests"/>
+    <w:p>
+      <w:pPr>
+        <w:pStyle w:val="Heading1"/>
+      </w:pPr>
+      <w:r>
+        <w:t xml:space="preserve">Competing interests</w:t>
+      </w:r>
+    </w:p>
+    <w:bookmarkEnd w:id="29"/>
+    <w:bookmarkStart w:id="30" w:name="author-contributions"/>
+    <w:p>
+      <w:pPr>
+        <w:pStyle w:val="Heading1"/>
+      </w:pPr>
+      <w:r>
+        <w:t xml:space="preserve">Author contributions</w:t>
+      </w:r>
+    </w:p>
+    <w:bookmarkEnd w:id="30"/>
+    <w:bookmarkStart w:id="31" w:name="data-availability"/>
+    <w:p>
+      <w:pPr>
+        <w:pStyle w:val="Heading1"/>
+      </w:pPr>
+      <w:r>
+        <w:rPr>
+          <w:rStyle w:val="SectionNumber"/>
+        </w:rPr>
+        <w:t xml:space="preserve">1</w:t>
+      </w:r>
+      <w:r>
+        <w:tab/>
+      </w:r>
+      <w:r>
+        <w:t xml:space="preserve">Data availability</w:t>
       </w:r>
     </w:p>
     <w:p>
@@ -2100,8 +1950,8 @@
         <w:br w:type="page"/>
       </w:r>
     </w:p>
-    <w:bookmarkEnd w:id="24"/>
-    <w:bookmarkStart w:id="64" w:name="references"/>
+    <w:bookmarkEnd w:id="31"/>
+    <w:bookmarkStart w:id="67" w:name="references"/>
     <w:p>
       <w:pPr>
         <w:pStyle w:val="Heading1"/>
@@ -2110,8 +1960,8 @@
         <w:t xml:space="preserve">References</w:t>
       </w:r>
     </w:p>
-    <w:bookmarkStart w:id="63" w:name="refs"/>
-    <w:bookmarkStart w:id="26" w:name="ref-anderson-teixeira_ctfsforestgeo_2015"/>
+    <w:bookmarkStart w:id="66" w:name="refs"/>
+    <w:bookmarkStart w:id="33" w:name="ref-anderson-teixeira_ctfsforestgeo_2015"/>
     <w:p>
       <w:pPr>
         <w:pStyle w:val="Bibliography"/>
@@ -2371,7 +2221,7 @@
       <w:r>
         <w:t xml:space="preserve"> </w:t>
       </w:r>
-      <w:hyperlink r:id="rId25">
+      <w:hyperlink r:id="rId32">
         <w:r>
           <w:rPr>
             <w:rStyle w:val="Hyperlink"/>
@@ -2418,8 +2268,8 @@
         <w:t xml:space="preserve">: 528–549.</w:t>
       </w:r>
     </w:p>
-    <w:bookmarkEnd w:id="26"/>
-    <w:bookmarkStart w:id="28" w:name="ref-anderson-teixeira_joint_2022"/>
+    <w:bookmarkEnd w:id="33"/>
+    <w:bookmarkStart w:id="35" w:name="ref-anderson-teixeira_joint_2022"/>
     <w:p>
       <w:pPr>
         <w:pStyle w:val="Bibliography"/>
@@ -2679,7 +2529,7 @@
       <w:r>
         <w:t xml:space="preserve"> </w:t>
       </w:r>
-      <w:hyperlink r:id="rId27">
+      <w:hyperlink r:id="rId34">
         <w:r>
           <w:rPr>
             <w:rStyle w:val="Hyperlink"/>
@@ -2714,8 +2564,8 @@
         <w:t xml:space="preserve">: 245–266.</w:t>
       </w:r>
     </w:p>
-    <w:bookmarkEnd w:id="28"/>
-    <w:bookmarkStart w:id="30" w:name="ref-bennett_larger_2015"/>
+    <w:bookmarkEnd w:id="35"/>
+    <w:bookmarkStart w:id="37" w:name="ref-bennett_larger_2015"/>
     <w:p>
       <w:pPr>
         <w:pStyle w:val="Bibliography"/>
@@ -2817,7 +2667,7 @@
       <w:r>
         <w:t xml:space="preserve"> </w:t>
       </w:r>
-      <w:hyperlink r:id="rId29">
+      <w:hyperlink r:id="rId36">
         <w:r>
           <w:rPr>
             <w:rStyle w:val="Hyperlink"/>
@@ -2852,8 +2702,8 @@
         <w:t xml:space="preserve">: 15139.</w:t>
       </w:r>
     </w:p>
-    <w:bookmarkEnd w:id="30"/>
-    <w:bookmarkStart w:id="32" w:name="ref-chen_hydraulic_2022"/>
+    <w:bookmarkEnd w:id="37"/>
+    <w:bookmarkStart w:id="39" w:name="ref-chen_hydraulic_2022"/>
     <w:p>
       <w:pPr>
         <w:pStyle w:val="Bibliography"/>
@@ -2955,7 +2805,7 @@
       <w:r>
         <w:t xml:space="preserve"> </w:t>
       </w:r>
-      <w:hyperlink r:id="rId31">
+      <w:hyperlink r:id="rId38">
         <w:r>
           <w:rPr>
             <w:rStyle w:val="Hyperlink"/>
@@ -3074,8 +2924,8 @@
         <w:t xml:space="preserve">: 1647.</w:t>
       </w:r>
     </w:p>
-    <w:bookmarkEnd w:id="32"/>
-    <w:bookmarkStart w:id="34" w:name="X7212b9d861bed92497512118acfe0419f2c63cf"/>
+    <w:bookmarkEnd w:id="39"/>
+    <w:bookmarkStart w:id="41" w:name="X7212b9d861bed92497512118acfe0419f2c63cf"/>
     <w:p>
       <w:pPr>
         <w:pStyle w:val="Bibliography"/>
@@ -3335,7 +3185,7 @@
       <w:r>
         <w:t xml:space="preserve"> </w:t>
       </w:r>
-      <w:hyperlink r:id="rId33">
+      <w:hyperlink r:id="rId40">
         <w:r>
           <w:rPr>
             <w:rStyle w:val="Hyperlink"/>
@@ -3370,8 +3220,8 @@
         <w:t xml:space="preserve">: 1798–1813.</w:t>
       </w:r>
     </w:p>
-    <w:bookmarkEnd w:id="34"/>
-    <w:bookmarkStart w:id="36" w:name="ref-dahinden_future_2017"/>
+    <w:bookmarkEnd w:id="41"/>
+    <w:bookmarkStart w:id="43" w:name="ref-dahinden_future_2017"/>
     <w:p>
       <w:pPr>
         <w:pStyle w:val="Bibliography"/>
@@ -3450,7 +3300,7 @@
       <w:r>
         <w:t xml:space="preserve"> </w:t>
       </w:r>
-      <w:hyperlink r:id="rId35">
+      <w:hyperlink r:id="rId42">
         <w:r>
           <w:rPr>
             <w:rStyle w:val="Hyperlink"/>
@@ -3485,8 +3335,8 @@
         <w:t xml:space="preserve">: 084004.</w:t>
       </w:r>
     </w:p>
-    <w:bookmarkEnd w:id="36"/>
-    <w:bookmarkStart w:id="38" w:name="ref-desouza_drought_2020"/>
+    <w:bookmarkEnd w:id="43"/>
+    <w:bookmarkStart w:id="45" w:name="ref-desouza_drought_2020"/>
     <w:p>
       <w:pPr>
         <w:pStyle w:val="Bibliography"/>
@@ -3634,7 +3484,7 @@
       <w:r>
         <w:t xml:space="preserve"> </w:t>
       </w:r>
-      <w:hyperlink r:id="rId37">
+      <w:hyperlink r:id="rId44">
         <w:r>
           <w:rPr>
             <w:rStyle w:val="Hyperlink"/>
@@ -3669,8 +3519,8 @@
         <w:t xml:space="preserve">: 221–236.</w:t>
       </w:r>
     </w:p>
-    <w:bookmarkEnd w:id="38"/>
-    <w:bookmarkStart w:id="40" w:name="ref-fernández-de-uña_role_inpress"/>
+    <w:bookmarkEnd w:id="45"/>
+    <w:bookmarkStart w:id="47" w:name="ref-fernández-de-uña_role_inpress"/>
     <w:p>
       <w:pPr>
         <w:pStyle w:val="Bibliography"/>
@@ -3795,7 +3645,7 @@
       <w:r>
         <w:t xml:space="preserve"> </w:t>
       </w:r>
-      <w:hyperlink r:id="rId39">
+      <w:hyperlink r:id="rId46">
         <w:r>
           <w:rPr>
             <w:rStyle w:val="Hyperlink"/>
@@ -3830,8 +3680,8 @@
         <w:t xml:space="preserve">.</w:t>
       </w:r>
     </w:p>
-    <w:bookmarkEnd w:id="40"/>
-    <w:bookmarkStart w:id="42" w:name="ref-kunert_leaf_2021"/>
+    <w:bookmarkEnd w:id="47"/>
+    <w:bookmarkStart w:id="49" w:name="ref-kunert_leaf_2021"/>
     <w:p>
       <w:pPr>
         <w:pStyle w:val="Bibliography"/>
@@ -4091,7 +3941,7 @@
       <w:r>
         <w:t xml:space="preserve"> </w:t>
       </w:r>
-      <w:hyperlink r:id="rId41">
+      <w:hyperlink r:id="rId48">
         <w:r>
           <w:rPr>
             <w:rStyle w:val="Hyperlink"/>
@@ -4126,8 +3976,8 @@
         <w:t xml:space="preserve">: 485–496.</w:t>
       </w:r>
     </w:p>
-    <w:bookmarkEnd w:id="42"/>
-    <w:bookmarkStart w:id="44" w:name="ref-machado_forest_2023"/>
+    <w:bookmarkEnd w:id="49"/>
+    <w:bookmarkStart w:id="51" w:name="ref-machado_forest_2023"/>
     <w:p>
       <w:pPr>
         <w:pStyle w:val="Bibliography"/>
@@ -4229,7 +4079,7 @@
       <w:r>
         <w:t xml:space="preserve"> </w:t>
       </w:r>
-      <w:hyperlink r:id="rId43">
+      <w:hyperlink r:id="rId50">
         <w:r>
           <w:rPr>
             <w:rStyle w:val="Hyperlink"/>
@@ -4300,8 +4150,8 @@
         <w:t xml:space="preserve">: 1093–1100.</w:t>
       </w:r>
     </w:p>
-    <w:bookmarkEnd w:id="44"/>
-    <w:bookmarkStart w:id="46" w:name="ref-ma_tree_2023"/>
+    <w:bookmarkEnd w:id="51"/>
+    <w:bookmarkStart w:id="53" w:name="ref-ma_tree_2023"/>
     <w:p>
       <w:pPr>
         <w:pStyle w:val="Bibliography"/>
@@ -4561,7 +4411,7 @@
       <w:r>
         <w:t xml:space="preserve"> </w:t>
       </w:r>
-      <w:hyperlink r:id="rId45">
+      <w:hyperlink r:id="rId52">
         <w:r>
           <w:rPr>
             <w:rStyle w:val="Hyperlink"/>
@@ -4596,8 +4446,8 @@
         <w:t xml:space="preserve">: 7467.</w:t>
       </w:r>
     </w:p>
-    <w:bookmarkEnd w:id="46"/>
-    <w:bookmarkStart w:id="48" w:name="ref-mcgregor_tree_2021"/>
+    <w:bookmarkEnd w:id="53"/>
+    <w:bookmarkStart w:id="55" w:name="ref-mcgregor_tree_2021"/>
     <w:p>
       <w:pPr>
         <w:pStyle w:val="Bibliography"/>
@@ -4857,7 +4707,7 @@
       <w:r>
         <w:t xml:space="preserve"> </w:t>
       </w:r>
-      <w:hyperlink r:id="rId47">
+      <w:hyperlink r:id="rId54">
         <w:r>
           <w:rPr>
             <w:rStyle w:val="Hyperlink"/>
@@ -4892,8 +4742,8 @@
         <w:t xml:space="preserve">: 601–616.</w:t>
       </w:r>
     </w:p>
-    <w:bookmarkEnd w:id="48"/>
-    <w:bookmarkStart w:id="50" w:name="ref-olson_plant_2018"/>
+    <w:bookmarkEnd w:id="55"/>
+    <w:bookmarkStart w:id="57" w:name="ref-olson_plant_2018"/>
     <w:p>
       <w:pPr>
         <w:pStyle w:val="Bibliography"/>
@@ -5153,7 +5003,7 @@
       <w:r>
         <w:t xml:space="preserve"> </w:t>
       </w:r>
-      <w:hyperlink r:id="rId49">
+      <w:hyperlink r:id="rId56">
         <w:r>
           <w:rPr>
             <w:rStyle w:val="Hyperlink"/>
@@ -5188,8 +5038,8 @@
         <w:t xml:space="preserve">: 7551–7556.</w:t>
       </w:r>
     </w:p>
-    <w:bookmarkEnd w:id="50"/>
-    <w:bookmarkStart w:id="52" w:name="ref-rahman_speciesspecific_2019"/>
+    <w:bookmarkEnd w:id="57"/>
+    <w:bookmarkStart w:id="59" w:name="ref-scharnweber_confessions_2019"/>
     <w:p>
       <w:pPr>
         <w:pStyle w:val="Bibliography"/>
@@ -5201,53 +5051,99 @@
           <w:bCs/>
           <w:b/>
         </w:rPr>
-        <w:t xml:space="preserve">Rahman M</w:t>
-      </w:r>
-      <w:r>
-        <w:rPr>
-          <w:bCs/>
-          <w:b/>
-        </w:rPr>
-        <w:t xml:space="preserve">,</w:t>
-      </w:r>
-      <w:r>
-        <w:rPr>
-          <w:bCs/>
-          <w:b/>
-        </w:rPr>
-        <w:t xml:space="preserve"> </w:t>
-      </w:r>
-      <w:r>
-        <w:rPr>
-          <w:bCs/>
-          <w:b/>
-          <w:bCs/>
-          <w:b/>
-        </w:rPr>
-        <w:t xml:space="preserve">Islam M</w:t>
-      </w:r>
-      <w:r>
-        <w:rPr>
-          <w:bCs/>
-          <w:b/>
-        </w:rPr>
-        <w:t xml:space="preserve">,</w:t>
-      </w:r>
-      <w:r>
-        <w:rPr>
-          <w:bCs/>
-          <w:b/>
-        </w:rPr>
-        <w:t xml:space="preserve"> </w:t>
-      </w:r>
-      <w:r>
-        <w:rPr>
-          <w:bCs/>
-          <w:b/>
-          <w:bCs/>
-          <w:b/>
-        </w:rPr>
-        <w:t xml:space="preserve">Bräuning A</w:t>
+        <w:t xml:space="preserve">Scharnweber T</w:t>
+      </w:r>
+      <w:r>
+        <w:rPr>
+          <w:bCs/>
+          <w:b/>
+        </w:rPr>
+        <w:t xml:space="preserve">,</w:t>
+      </w:r>
+      <w:r>
+        <w:rPr>
+          <w:bCs/>
+          <w:b/>
+        </w:rPr>
+        <w:t xml:space="preserve"> </w:t>
+      </w:r>
+      <w:r>
+        <w:rPr>
+          <w:bCs/>
+          <w:b/>
+          <w:bCs/>
+          <w:b/>
+        </w:rPr>
+        <w:t xml:space="preserve">Heinze L</w:t>
+      </w:r>
+      <w:r>
+        <w:rPr>
+          <w:bCs/>
+          <w:b/>
+        </w:rPr>
+        <w:t xml:space="preserve">,</w:t>
+      </w:r>
+      <w:r>
+        <w:rPr>
+          <w:bCs/>
+          <w:b/>
+        </w:rPr>
+        <w:t xml:space="preserve"> </w:t>
+      </w:r>
+      <w:r>
+        <w:rPr>
+          <w:bCs/>
+          <w:b/>
+          <w:bCs/>
+          <w:b/>
+        </w:rPr>
+        <w:t xml:space="preserve">Cruz-García R</w:t>
+      </w:r>
+      <w:r>
+        <w:rPr>
+          <w:bCs/>
+          <w:b/>
+        </w:rPr>
+        <w:t xml:space="preserve">,</w:t>
+      </w:r>
+      <w:r>
+        <w:rPr>
+          <w:bCs/>
+          <w:b/>
+        </w:rPr>
+        <w:t xml:space="preserve"> </w:t>
+      </w:r>
+      <w:r>
+        <w:rPr>
+          <w:bCs/>
+          <w:b/>
+          <w:bCs/>
+          <w:b/>
+        </w:rPr>
+        <w:t xml:space="preserve">van der Maaten-Theunissen M</w:t>
+      </w:r>
+      <w:r>
+        <w:rPr>
+          <w:bCs/>
+          <w:b/>
+        </w:rPr>
+        <w:t xml:space="preserve">,</w:t>
+      </w:r>
+      <w:r>
+        <w:rPr>
+          <w:bCs/>
+          <w:b/>
+        </w:rPr>
+        <w:t xml:space="preserve"> </w:t>
+      </w:r>
+      <w:r>
+        <w:rPr>
+          <w:bCs/>
+          <w:b/>
+          <w:bCs/>
+          <w:b/>
+        </w:rPr>
+        <w:t xml:space="preserve">Wilmking M</w:t>
       </w:r>
       <w:r>
         <w:t xml:space="preserve">.</w:t>
@@ -5268,422 +5164,7 @@
       <w:r>
         <w:t xml:space="preserve"> </w:t>
       </w:r>
-      <w:hyperlink r:id="rId51">
-        <w:r>
-          <w:rPr>
-            <w:rStyle w:val="Hyperlink"/>
-          </w:rPr>
-          <w:t xml:space="preserve">Species-specific growth resilience to drought in a mixed semi-deciduous tropical moist forest in</w:t>
-        </w:r>
-        <w:r>
-          <w:rPr>
-            <w:rStyle w:val="Hyperlink"/>
-          </w:rPr>
-          <w:t xml:space="preserve"> </w:t>
-        </w:r>
-        <w:r>
-          <w:rPr>
-            <w:rStyle w:val="Hyperlink"/>
-          </w:rPr>
-          <w:t xml:space="preserve">South Asia</w:t>
-        </w:r>
-      </w:hyperlink>
-      <w:r>
-        <w:t xml:space="preserve">.</w:t>
-      </w:r>
-      <w:r>
-        <w:t xml:space="preserve"> </w:t>
-      </w:r>
-      <w:r>
-        <w:rPr>
-          <w:iCs/>
-          <w:i/>
-        </w:rPr>
-        <w:t xml:space="preserve">Forest Ecology and Management</w:t>
-      </w:r>
-      <w:r>
-        <w:t xml:space="preserve"> </w:t>
-      </w:r>
-      <w:r>
-        <w:rPr>
-          <w:bCs/>
-          <w:b/>
-        </w:rPr>
-        <w:t xml:space="preserve">433</w:t>
-      </w:r>
-      <w:r>
-        <w:t xml:space="preserve">: 487–496.</w:t>
-      </w:r>
-    </w:p>
-    <w:bookmarkEnd w:id="52"/>
-    <w:bookmarkStart w:id="54" w:name="ref-rüger_growth_2011"/>
-    <w:p>
-      <w:pPr>
-        <w:pStyle w:val="Bibliography"/>
-      </w:pPr>
-      <w:r>
-        <w:rPr>
-          <w:bCs/>
-          <w:b/>
-          <w:bCs/>
-          <w:b/>
-        </w:rPr>
-        <w:t xml:space="preserve">Rüger N</w:t>
-      </w:r>
-      <w:r>
-        <w:rPr>
-          <w:bCs/>
-          <w:b/>
-        </w:rPr>
-        <w:t xml:space="preserve">,</w:t>
-      </w:r>
-      <w:r>
-        <w:rPr>
-          <w:bCs/>
-          <w:b/>
-        </w:rPr>
-        <w:t xml:space="preserve"> </w:t>
-      </w:r>
-      <w:r>
-        <w:rPr>
-          <w:bCs/>
-          <w:b/>
-          <w:bCs/>
-          <w:b/>
-        </w:rPr>
-        <w:t xml:space="preserve">Berger U</w:t>
-      </w:r>
-      <w:r>
-        <w:rPr>
-          <w:bCs/>
-          <w:b/>
-        </w:rPr>
-        <w:t xml:space="preserve">,</w:t>
-      </w:r>
-      <w:r>
-        <w:rPr>
-          <w:bCs/>
-          <w:b/>
-        </w:rPr>
-        <w:t xml:space="preserve"> </w:t>
-      </w:r>
-      <w:r>
-        <w:rPr>
-          <w:bCs/>
-          <w:b/>
-          <w:bCs/>
-          <w:b/>
-        </w:rPr>
-        <w:t xml:space="preserve">Hubbell SP</w:t>
-      </w:r>
-      <w:r>
-        <w:rPr>
-          <w:bCs/>
-          <w:b/>
-        </w:rPr>
-        <w:t xml:space="preserve">,</w:t>
-      </w:r>
-      <w:r>
-        <w:rPr>
-          <w:bCs/>
-          <w:b/>
-        </w:rPr>
-        <w:t xml:space="preserve"> </w:t>
-      </w:r>
-      <w:r>
-        <w:rPr>
-          <w:bCs/>
-          <w:b/>
-          <w:bCs/>
-          <w:b/>
-        </w:rPr>
-        <w:t xml:space="preserve">Vieilledent G</w:t>
-      </w:r>
-      <w:r>
-        <w:rPr>
-          <w:bCs/>
-          <w:b/>
-        </w:rPr>
-        <w:t xml:space="preserve">,</w:t>
-      </w:r>
-      <w:r>
-        <w:rPr>
-          <w:bCs/>
-          <w:b/>
-        </w:rPr>
-        <w:t xml:space="preserve"> </w:t>
-      </w:r>
-      <w:r>
-        <w:rPr>
-          <w:bCs/>
-          <w:b/>
-          <w:bCs/>
-          <w:b/>
-        </w:rPr>
-        <w:t xml:space="preserve">Condit R</w:t>
-      </w:r>
-      <w:r>
-        <w:t xml:space="preserve">.</w:t>
-      </w:r>
-      <w:r>
-        <w:t xml:space="preserve"> </w:t>
-      </w:r>
-      <w:r>
-        <w:rPr>
-          <w:bCs/>
-          <w:b/>
-        </w:rPr>
-        <w:t xml:space="preserve">2011</w:t>
-      </w:r>
-      <w:r>
-        <w:t xml:space="preserve">.</w:t>
-      </w:r>
-      <w:r>
-        <w:t xml:space="preserve"> </w:t>
-      </w:r>
-      <w:hyperlink r:id="rId53">
-        <w:r>
-          <w:rPr>
-            <w:rStyle w:val="Hyperlink"/>
-          </w:rPr>
-          <w:t xml:space="preserve">Growth</w:t>
-        </w:r>
-        <w:r>
-          <w:rPr>
-            <w:rStyle w:val="Hyperlink"/>
-          </w:rPr>
-          <w:t xml:space="preserve"> </w:t>
-        </w:r>
-        <w:r>
-          <w:rPr>
-            <w:rStyle w:val="Hyperlink"/>
-          </w:rPr>
-          <w:t xml:space="preserve">Strategies</w:t>
-        </w:r>
-        <w:r>
-          <w:rPr>
-            <w:rStyle w:val="Hyperlink"/>
-          </w:rPr>
-          <w:t xml:space="preserve"> </w:t>
-        </w:r>
-        <w:r>
-          <w:rPr>
-            <w:rStyle w:val="Hyperlink"/>
-          </w:rPr>
-          <w:t xml:space="preserve">of</w:t>
-        </w:r>
-        <w:r>
-          <w:rPr>
-            <w:rStyle w:val="Hyperlink"/>
-          </w:rPr>
-          <w:t xml:space="preserve"> </w:t>
-        </w:r>
-        <w:r>
-          <w:rPr>
-            <w:rStyle w:val="Hyperlink"/>
-          </w:rPr>
-          <w:t xml:space="preserve">Tropical Tree Species</w:t>
-        </w:r>
-        <w:r>
-          <w:rPr>
-            <w:rStyle w:val="Hyperlink"/>
-          </w:rPr>
-          <w:t xml:space="preserve">:</w:t>
-        </w:r>
-        <w:r>
-          <w:rPr>
-            <w:rStyle w:val="Hyperlink"/>
-          </w:rPr>
-          <w:t xml:space="preserve"> </w:t>
-        </w:r>
-        <w:r>
-          <w:rPr>
-            <w:rStyle w:val="Hyperlink"/>
-          </w:rPr>
-          <w:t xml:space="preserve">Disentangling Light</w:t>
-        </w:r>
-        <w:r>
-          <w:rPr>
-            <w:rStyle w:val="Hyperlink"/>
-          </w:rPr>
-          <w:t xml:space="preserve"> </w:t>
-        </w:r>
-        <w:r>
-          <w:rPr>
-            <w:rStyle w:val="Hyperlink"/>
-          </w:rPr>
-          <w:t xml:space="preserve">and</w:t>
-        </w:r>
-        <w:r>
-          <w:rPr>
-            <w:rStyle w:val="Hyperlink"/>
-          </w:rPr>
-          <w:t xml:space="preserve"> </w:t>
-        </w:r>
-        <w:r>
-          <w:rPr>
-            <w:rStyle w:val="Hyperlink"/>
-          </w:rPr>
-          <w:t xml:space="preserve">Size Effects</w:t>
-        </w:r>
-      </w:hyperlink>
-      <w:r>
-        <w:t xml:space="preserve"> </w:t>
-      </w:r>
-      <w:r>
-        <w:t xml:space="preserve">(E Scalas, Ed.).</w:t>
-      </w:r>
-      <w:r>
-        <w:t xml:space="preserve"> </w:t>
-      </w:r>
-      <w:r>
-        <w:rPr>
-          <w:iCs/>
-          <w:i/>
-        </w:rPr>
-        <w:t xml:space="preserve">PLoS ONE</w:t>
-      </w:r>
-      <w:r>
-        <w:t xml:space="preserve"> </w:t>
-      </w:r>
-      <w:r>
-        <w:rPr>
-          <w:bCs/>
-          <w:b/>
-        </w:rPr>
-        <w:t xml:space="preserve">6</w:t>
-      </w:r>
-      <w:r>
-        <w:t xml:space="preserve">: e25330.</w:t>
-      </w:r>
-    </w:p>
-    <w:bookmarkEnd w:id="54"/>
-    <w:bookmarkStart w:id="56" w:name="ref-scharnweber_confessions_2019"/>
-    <w:p>
-      <w:pPr>
-        <w:pStyle w:val="Bibliography"/>
-      </w:pPr>
-      <w:r>
-        <w:rPr>
-          <w:bCs/>
-          <w:b/>
-          <w:bCs/>
-          <w:b/>
-        </w:rPr>
-        <w:t xml:space="preserve">Scharnweber T</w:t>
-      </w:r>
-      <w:r>
-        <w:rPr>
-          <w:bCs/>
-          <w:b/>
-        </w:rPr>
-        <w:t xml:space="preserve">,</w:t>
-      </w:r>
-      <w:r>
-        <w:rPr>
-          <w:bCs/>
-          <w:b/>
-        </w:rPr>
-        <w:t xml:space="preserve"> </w:t>
-      </w:r>
-      <w:r>
-        <w:rPr>
-          <w:bCs/>
-          <w:b/>
-          <w:bCs/>
-          <w:b/>
-        </w:rPr>
-        <w:t xml:space="preserve">Heinze L</w:t>
-      </w:r>
-      <w:r>
-        <w:rPr>
-          <w:bCs/>
-          <w:b/>
-        </w:rPr>
-        <w:t xml:space="preserve">,</w:t>
-      </w:r>
-      <w:r>
-        <w:rPr>
-          <w:bCs/>
-          <w:b/>
-        </w:rPr>
-        <w:t xml:space="preserve"> </w:t>
-      </w:r>
-      <w:r>
-        <w:rPr>
-          <w:bCs/>
-          <w:b/>
-          <w:bCs/>
-          <w:b/>
-        </w:rPr>
-        <w:t xml:space="preserve">Cruz-García R</w:t>
-      </w:r>
-      <w:r>
-        <w:rPr>
-          <w:bCs/>
-          <w:b/>
-        </w:rPr>
-        <w:t xml:space="preserve">,</w:t>
-      </w:r>
-      <w:r>
-        <w:rPr>
-          <w:bCs/>
-          <w:b/>
-        </w:rPr>
-        <w:t xml:space="preserve"> </w:t>
-      </w:r>
-      <w:r>
-        <w:rPr>
-          <w:bCs/>
-          <w:b/>
-          <w:bCs/>
-          <w:b/>
-        </w:rPr>
-        <w:t xml:space="preserve">van der Maaten-Theunissen M</w:t>
-      </w:r>
-      <w:r>
-        <w:rPr>
-          <w:bCs/>
-          <w:b/>
-        </w:rPr>
-        <w:t xml:space="preserve">,</w:t>
-      </w:r>
-      <w:r>
-        <w:rPr>
-          <w:bCs/>
-          <w:b/>
-        </w:rPr>
-        <w:t xml:space="preserve"> </w:t>
-      </w:r>
-      <w:r>
-        <w:rPr>
-          <w:bCs/>
-          <w:b/>
-          <w:bCs/>
-          <w:b/>
-        </w:rPr>
-        <w:t xml:space="preserve">Wilmking M</w:t>
-      </w:r>
-      <w:r>
-        <w:t xml:space="preserve">.</w:t>
-      </w:r>
-      <w:r>
-        <w:t xml:space="preserve"> </w:t>
-      </w:r>
-      <w:r>
-        <w:rPr>
-          <w:bCs/>
-          <w:b/>
-        </w:rPr>
-        <w:t xml:space="preserve">2019</w:t>
-      </w:r>
-      <w:r>
-        <w:t xml:space="preserve">.</w:t>
-      </w:r>
-      <w:r>
-        <w:t xml:space="preserve"> </w:t>
-      </w:r>
-      <w:hyperlink r:id="rId55">
+      <w:hyperlink r:id="rId58">
         <w:r>
           <w:rPr>
             <w:rStyle w:val="Hyperlink"/>
@@ -5742,8 +5223,8 @@
         <w:t xml:space="preserve">: 43–49.</w:t>
       </w:r>
     </w:p>
-    <w:bookmarkEnd w:id="56"/>
-    <w:bookmarkStart w:id="58" w:name="ref-vinod_thermal_2023"/>
+    <w:bookmarkEnd w:id="59"/>
+    <w:bookmarkStart w:id="61" w:name="ref-vinod_thermal_2023"/>
     <w:p>
       <w:pPr>
         <w:pStyle w:val="Bibliography"/>
@@ -5960,7 +5441,7 @@
       <w:r>
         <w:t xml:space="preserve"> </w:t>
       </w:r>
-      <w:hyperlink r:id="rId57">
+      <w:hyperlink r:id="rId60">
         <w:r>
           <w:rPr>
             <w:rStyle w:val="Hyperlink"/>
@@ -5995,8 +5476,8 @@
         <w:t xml:space="preserve">: 22–47.</w:t>
       </w:r>
     </w:p>
-    <w:bookmarkEnd w:id="58"/>
-    <w:bookmarkStart w:id="60" w:name="ref-wagner_water_2012"/>
+    <w:bookmarkEnd w:id="61"/>
+    <w:bookmarkStart w:id="63" w:name="ref-vlam_temperature_2014"/>
     <w:p>
       <w:pPr>
         <w:pStyle w:val="Bibliography"/>
@@ -6008,99 +5489,76 @@
           <w:bCs/>
           <w:b/>
         </w:rPr>
-        <w:t xml:space="preserve">Wagner F</w:t>
-      </w:r>
-      <w:r>
-        <w:rPr>
-          <w:bCs/>
-          <w:b/>
-        </w:rPr>
-        <w:t xml:space="preserve">,</w:t>
-      </w:r>
-      <w:r>
-        <w:rPr>
-          <w:bCs/>
-          <w:b/>
-        </w:rPr>
-        <w:t xml:space="preserve"> </w:t>
-      </w:r>
-      <w:r>
-        <w:rPr>
-          <w:bCs/>
-          <w:b/>
-          <w:bCs/>
-          <w:b/>
-        </w:rPr>
-        <w:t xml:space="preserve">Rossi V</w:t>
-      </w:r>
-      <w:r>
-        <w:rPr>
-          <w:bCs/>
-          <w:b/>
-        </w:rPr>
-        <w:t xml:space="preserve">,</w:t>
-      </w:r>
-      <w:r>
-        <w:rPr>
-          <w:bCs/>
-          <w:b/>
-        </w:rPr>
-        <w:t xml:space="preserve"> </w:t>
-      </w:r>
-      <w:r>
-        <w:rPr>
-          <w:bCs/>
-          <w:b/>
-          <w:bCs/>
-          <w:b/>
-        </w:rPr>
-        <w:t xml:space="preserve">Stahl C</w:t>
-      </w:r>
-      <w:r>
-        <w:rPr>
-          <w:bCs/>
-          <w:b/>
-        </w:rPr>
-        <w:t xml:space="preserve">,</w:t>
-      </w:r>
-      <w:r>
-        <w:rPr>
-          <w:bCs/>
-          <w:b/>
-        </w:rPr>
-        <w:t xml:space="preserve"> </w:t>
-      </w:r>
-      <w:r>
-        <w:rPr>
-          <w:bCs/>
-          <w:b/>
-          <w:bCs/>
-          <w:b/>
-        </w:rPr>
-        <w:t xml:space="preserve">Bonal D</w:t>
-      </w:r>
-      <w:r>
-        <w:rPr>
-          <w:bCs/>
-          <w:b/>
-        </w:rPr>
-        <w:t xml:space="preserve">,</w:t>
-      </w:r>
-      <w:r>
-        <w:rPr>
-          <w:bCs/>
-          <w:b/>
-        </w:rPr>
-        <w:t xml:space="preserve"> </w:t>
-      </w:r>
-      <w:r>
-        <w:rPr>
-          <w:bCs/>
-          <w:b/>
-          <w:bCs/>
-          <w:b/>
-        </w:rPr>
-        <w:t xml:space="preserve">Hérault B</w:t>
+        <w:t xml:space="preserve">Vlam M</w:t>
+      </w:r>
+      <w:r>
+        <w:rPr>
+          <w:bCs/>
+          <w:b/>
+        </w:rPr>
+        <w:t xml:space="preserve">,</w:t>
+      </w:r>
+      <w:r>
+        <w:rPr>
+          <w:bCs/>
+          <w:b/>
+        </w:rPr>
+        <w:t xml:space="preserve"> </w:t>
+      </w:r>
+      <w:r>
+        <w:rPr>
+          <w:bCs/>
+          <w:b/>
+          <w:bCs/>
+          <w:b/>
+        </w:rPr>
+        <w:t xml:space="preserve">Baker PJ</w:t>
+      </w:r>
+      <w:r>
+        <w:rPr>
+          <w:bCs/>
+          <w:b/>
+        </w:rPr>
+        <w:t xml:space="preserve">,</w:t>
+      </w:r>
+      <w:r>
+        <w:rPr>
+          <w:bCs/>
+          <w:b/>
+        </w:rPr>
+        <w:t xml:space="preserve"> </w:t>
+      </w:r>
+      <w:r>
+        <w:rPr>
+          <w:bCs/>
+          <w:b/>
+          <w:bCs/>
+          <w:b/>
+        </w:rPr>
+        <w:t xml:space="preserve">Bunyavejchewin S</w:t>
+      </w:r>
+      <w:r>
+        <w:rPr>
+          <w:bCs/>
+          <w:b/>
+        </w:rPr>
+        <w:t xml:space="preserve">,</w:t>
+      </w:r>
+      <w:r>
+        <w:rPr>
+          <w:bCs/>
+          <w:b/>
+        </w:rPr>
+        <w:t xml:space="preserve"> </w:t>
+      </w:r>
+      <w:r>
+        <w:rPr>
+          <w:bCs/>
+          <w:b/>
+          <w:bCs/>
+          <w:b/>
+        </w:rPr>
+        <w:t xml:space="preserve">Zuidema PA</w:t>
       </w:r>
       <w:r>
         <w:t xml:space="preserve">.</w:t>
@@ -6113,7 +5571,7 @@
           <w:bCs/>
           <w:b/>
         </w:rPr>
-        <w:t xml:space="preserve">2012</w:t>
+        <w:t xml:space="preserve">2014</w:t>
       </w:r>
       <w:r>
         <w:t xml:space="preserve">.</w:t>
@@ -6121,12 +5579,12 @@
       <w:r>
         <w:t xml:space="preserve"> </w:t>
       </w:r>
-      <w:hyperlink r:id="rId59">
+      <w:hyperlink r:id="rId62">
         <w:r>
           <w:rPr>
             <w:rStyle w:val="Hyperlink"/>
           </w:rPr>
-          <w:t xml:space="preserve">Water</w:t>
+          <w:t xml:space="preserve">Temperature and rainfall strongly drive temporal growth variation in</w:t>
         </w:r>
         <w:r>
           <w:rPr>
@@ -6138,7 +5596,7 @@
           <w:rPr>
             <w:rStyle w:val="Hyperlink"/>
           </w:rPr>
-          <w:t xml:space="preserve">Availability Is</w:t>
+          <w:t xml:space="preserve">Asian</w:t>
         </w:r>
         <w:r>
           <w:rPr>
@@ -6150,50 +5608,11 @@
           <w:rPr>
             <w:rStyle w:val="Hyperlink"/>
           </w:rPr>
-          <w:t xml:space="preserve">the</w:t>
-        </w:r>
-        <w:r>
-          <w:rPr>
-            <w:rStyle w:val="Hyperlink"/>
-          </w:rPr>
-          <w:t xml:space="preserve"> </w:t>
-        </w:r>
-        <w:r>
-          <w:rPr>
-            <w:rStyle w:val="Hyperlink"/>
-          </w:rPr>
-          <w:t xml:space="preserve">Main Climate Driver</w:t>
-        </w:r>
-        <w:r>
-          <w:rPr>
-            <w:rStyle w:val="Hyperlink"/>
-          </w:rPr>
-          <w:t xml:space="preserve"> </w:t>
-        </w:r>
-        <w:r>
-          <w:rPr>
-            <w:rStyle w:val="Hyperlink"/>
-          </w:rPr>
-          <w:t xml:space="preserve">of</w:t>
-        </w:r>
-        <w:r>
-          <w:rPr>
-            <w:rStyle w:val="Hyperlink"/>
-          </w:rPr>
-          <w:t xml:space="preserve"> </w:t>
-        </w:r>
-        <w:r>
-          <w:rPr>
-            <w:rStyle w:val="Hyperlink"/>
-          </w:rPr>
-          <w:t xml:space="preserve">Neotropical Tree Growth</w:t>
+          <w:t xml:space="preserve">tropical forest trees</w:t>
         </w:r>
       </w:hyperlink>
       <w:r>
-        <w:t xml:space="preserve"> </w:t>
-      </w:r>
-      <w:r>
-        <w:t xml:space="preserve">(G Bohrer, Ed.).</w:t>
+        <w:t xml:space="preserve">.</w:t>
       </w:r>
       <w:r>
         <w:t xml:space="preserve"> </w:t>
@@ -6203,24 +5622,24 @@
           <w:iCs/>
           <w:i/>
         </w:rPr>
-        <w:t xml:space="preserve">PLoS ONE</w:t>
-      </w:r>
-      <w:r>
-        <w:t xml:space="preserve"> </w:t>
-      </w:r>
-      <w:r>
-        <w:rPr>
-          <w:bCs/>
-          <w:b/>
-        </w:rPr>
-        <w:t xml:space="preserve">7</w:t>
-      </w:r>
-      <w:r>
-        <w:t xml:space="preserve">: e34074.</w:t>
+        <w:t xml:space="preserve">Oecologia</w:t>
+      </w:r>
+      <w:r>
+        <w:t xml:space="preserve"> </w:t>
+      </w:r>
+      <w:r>
+        <w:rPr>
+          <w:bCs/>
+          <w:b/>
+        </w:rPr>
+        <w:t xml:space="preserve">174</w:t>
+      </w:r>
+      <w:r>
+        <w:t xml:space="preserve">: 1449–1461.</w:t>
       </w:r>
     </w:p>
-    <w:bookmarkEnd w:id="60"/>
-    <w:bookmarkStart w:id="62" w:name="ref-williams_deciduousness_2008"/>
+    <w:bookmarkEnd w:id="63"/>
+    <w:bookmarkStart w:id="65" w:name="ref-williams_deciduousness_2008"/>
     <w:p>
       <w:pPr>
         <w:pStyle w:val="Bibliography"/>
@@ -6299,7 +5718,7 @@
       <w:r>
         <w:t xml:space="preserve"> </w:t>
       </w:r>
-      <w:hyperlink r:id="rId61">
+      <w:hyperlink r:id="rId64">
         <w:r>
           <w:rPr>
             <w:rStyle w:val="Hyperlink"/>
@@ -6352,9 +5771,9 @@
         <w:t xml:space="preserve">: 571–582.</w:t>
       </w:r>
     </w:p>
-    <w:bookmarkEnd w:id="62"/>
-    <w:bookmarkEnd w:id="63"/>
-    <w:bookmarkEnd w:id="64"/>
+    <w:bookmarkEnd w:id="65"/>
+    <w:bookmarkEnd w:id="66"/>
+    <w:bookmarkEnd w:id="67"/>
     <w:sectPr>
       <w:footerReference r:id="rId10" w:type="even"/>
       <w:footerReference r:id="rId9" w:type="default"/>

</xml_diff>

<commit_message>
draft fig 2 #11 + in the manuscript
</commit_message>
<xml_diff>
--- a/doc/manuscript.docx
+++ b/doc/manuscript.docx
@@ -1261,7 +1261,7 @@
       </w:r>
     </w:p>
     <w:bookmarkEnd w:id="21"/>
-    <w:bookmarkStart w:id="25" w:name="introduction"/>
+    <w:bookmarkStart w:id="26" w:name="introduction"/>
     <w:p>
       <w:pPr>
         <w:pStyle w:val="Heading1"/>
@@ -2146,14 +2146,14 @@
     </w:p>
     <w:p>
       <w:pPr>
-        <w:pStyle w:val="BodyText"/>
+        <w:pStyle w:val="CaptionedFigure"/>
       </w:pPr>
       <w:r>
         <w:drawing>
           <wp:inline>
             <wp:extent cx="5943600" cy="2971800"/>
             <wp:effectExtent b="0" l="0" r="0" t="0"/>
-            <wp:docPr descr="" title="" id="23" name="Picture"/>
+            <wp:docPr descr="Figure 1. Climatic characteristics of drought years and average years in Huai Kha Khaeng ForestGEO plot. For comments - https://github.com/forestgeo/growth-precip-thailand/issues/10" title="" id="23" name="Picture"/>
             <a:graphic>
               <a:graphicData uri="http://schemas.openxmlformats.org/drawingml/2006/picture">
                 <pic:pic>
@@ -2193,89 +2193,98 @@
     </w:p>
     <w:p>
       <w:pPr>
-        <w:pStyle w:val="BodyText"/>
-      </w:pPr>
-      <w:r>
-        <w:t xml:space="preserve">Here we use a 14-year record of dendrometer band measurements in seasonally dry forest in Thailand to test the vulnerability of tropical tree growth to drought. We expect variation in drought sensitivity (growth in drought year/growth in a previous year with normal rainfall) across trees. We ask: i) How much do species vary in drought sensitivity? ii) How does deciduousness influence the drought sensitivity of a species? iii) How much of the intraspecific variation is explained by tree height</w:t>
-      </w:r>
-      <w:r>
-        <w:t xml:space="preserve"> </w:t>
-      </w:r>
+        <w:pStyle w:val="ImageCaption"/>
+      </w:pPr>
       <w:r>
         <w:rPr>
           <w:iCs/>
           <w:i/>
-        </w:rPr>
-        <w:t xml:space="preserve">per se</w:t>
-      </w:r>
-      <w:r>
-        <w:t xml:space="preserve">, crown exposure and the habitat of the tree (proxy for water and nutrient availability). We hypothesise that growth during drought is affected by:</w:t>
-      </w:r>
-    </w:p>
-    <w:bookmarkEnd w:id="25"/>
-    <w:bookmarkStart w:id="26" w:name="materials-and-methods"/>
-    <w:p>
-      <w:pPr>
-        <w:pStyle w:val="Heading1"/>
-      </w:pPr>
-      <w:r>
-        <w:t xml:space="preserve">Materials and Methods</w:t>
-      </w:r>
+          <w:bCs/>
+          <w:b/>
+        </w:rPr>
+        <w:t xml:space="preserve">Figure 1. Climatic characteristics of drought years and average years</w:t>
+      </w:r>
+      <w:r>
+        <w:t xml:space="preserve"> </w:t>
+      </w:r>
+      <w:r>
+        <w:t xml:space="preserve">in Huai Kha Khaeng ForestGEO plot. For comments -</w:t>
+      </w:r>
+      <w:r>
+        <w:t xml:space="preserve"> </w:t>
+      </w:r>
+      <w:hyperlink r:id="rId25">
+        <w:r>
+          <w:rPr>
+            <w:rStyle w:val="Hyperlink"/>
+          </w:rPr>
+          <w:t xml:space="preserve">https://github.com/forestgeo/growth-precip-thailand/issues/10</w:t>
+        </w:r>
+      </w:hyperlink>
     </w:p>
     <w:p>
       <w:pPr>
-        <w:pStyle w:val="FirstParagraph"/>
-      </w:pPr>
+        <w:pStyle w:val="BodyText"/>
+      </w:pPr>
+      <w:r>
+        <w:t xml:space="preserve">Here we use a 14-year record of dendrometer band measurements in seasonally dry forest in Thailand to test the vulnerability of tropical tree growth to drought. We expect variation in drought sensitivity (growth in drought year/growth in a previous year with normal rainfall) across trees. We ask: i) How much do species vary in drought sensitivity? ii) How does deciduousness influence the drought sensitivity of a species? iii) How much of the intraspecific variation is explained by tree height</w:t>
+      </w:r>
+      <w:r>
+        <w:t xml:space="preserve"> </w:t>
+      </w:r>
       <w:r>
         <w:rPr>
           <w:iCs/>
           <w:i/>
-          <w:bCs/>
-          <w:b/>
-        </w:rPr>
-        <w:t xml:space="preserve">Sites and data</w:t>
+        </w:rPr>
+        <w:t xml:space="preserve">per se</w:t>
+      </w:r>
+      <w:r>
+        <w:t xml:space="preserve">, crown exposure and the habitat of the tree (proxy for water and nutrient availability). We hypothesise that growth during drought is affected by:</w:t>
+      </w:r>
+    </w:p>
+    <w:bookmarkEnd w:id="26"/>
+    <w:bookmarkStart w:id="31" w:name="materials-and-methods"/>
+    <w:p>
+      <w:pPr>
+        <w:pStyle w:val="Heading1"/>
+      </w:pPr>
+      <w:r>
+        <w:t xml:space="preserve">Materials and Methods</w:t>
       </w:r>
     </w:p>
     <w:p>
       <w:pPr>
-        <w:pStyle w:val="BodyText"/>
-      </w:pPr>
-      <w:r>
-        <w:t xml:space="preserve">We analysed data from manual dendrometer band censuses from 2008-2023 in the Huai Kha Khaeng ForestGEO plot (lat/long).</w:t>
-      </w:r>
-      <w:r>
-        <w:t xml:space="preserve"> </w:t>
-      </w:r>
-      <w:r>
-        <w:t xml:space="preserve">This is a 50-hectate hectare plot in mixed deciduous tropical forest, with a mean annual temperature of 1400 mm and a strong dry season from November to April</w:t>
-      </w:r>
-      <w:r>
-        <w:t xml:space="preserve"> </w:t>
-      </w:r>
-      <w:r>
-        <w:t xml:space="preserve">(Anderson-Teixeira</w:t>
-      </w:r>
-      <w:r>
-        <w:t xml:space="preserve"> </w:t>
-      </w:r>
+        <w:pStyle w:val="FirstParagraph"/>
+      </w:pPr>
       <w:r>
         <w:rPr>
           <w:iCs/>
           <w:i/>
-        </w:rPr>
-        <w:t xml:space="preserve">et al.</w:t>
-      </w:r>
-      <w:r>
-        <w:t xml:space="preserve">, 2015)</w:t>
-      </w:r>
-      <w:r>
-        <w:t xml:space="preserve">.</w:t>
-      </w:r>
-      <w:r>
-        <w:t xml:space="preserve"> </w:t>
-      </w:r>
-      <w:r>
-        <w:t xml:space="preserve">The dominant canopy species are</w:t>
+          <w:bCs/>
+          <w:b/>
+        </w:rPr>
+        <w:t xml:space="preserve">Sites and data</w:t>
+      </w:r>
+    </w:p>
+    <w:p>
+      <w:pPr>
+        <w:pStyle w:val="BodyText"/>
+      </w:pPr>
+      <w:r>
+        <w:t xml:space="preserve">We analysed data from manual dendrometer band censuses from 2008-2023 in the Huai Kha Khaeng ForestGEO plot (lat/long).</w:t>
+      </w:r>
+      <w:r>
+        <w:t xml:space="preserve"> </w:t>
+      </w:r>
+      <w:r>
+        <w:t xml:space="preserve">This is a 50-hectate hectare plot in mixed deciduous tropical forest, with a mean annual temperature of 1400 mm and a strong dry season from November to April</w:t>
+      </w:r>
+      <w:r>
+        <w:t xml:space="preserve"> </w:t>
+      </w:r>
+      <w:r>
+        <w:t xml:space="preserve">(Anderson-Teixeira</w:t>
       </w:r>
       <w:r>
         <w:t xml:space="preserve"> </w:t>
@@ -2285,10 +2294,19 @@
           <w:iCs/>
           <w:i/>
         </w:rPr>
-        <w:t xml:space="preserve">Hopea odorata</w:t>
-      </w:r>
-      <w:r>
-        <w:t xml:space="preserve">,</w:t>
+        <w:t xml:space="preserve">et al.</w:t>
+      </w:r>
+      <w:r>
+        <w:t xml:space="preserve">, 2015)</w:t>
+      </w:r>
+      <w:r>
+        <w:t xml:space="preserve">.</w:t>
+      </w:r>
+      <w:r>
+        <w:t xml:space="preserve"> </w:t>
+      </w:r>
+      <w:r>
+        <w:t xml:space="preserve">The dominant canopy species are</w:t>
       </w:r>
       <w:r>
         <w:t xml:space="preserve"> </w:t>
@@ -2298,7 +2316,7 @@
           <w:iCs/>
           <w:i/>
         </w:rPr>
-        <w:t xml:space="preserve">Vatica harmandiana</w:t>
+        <w:t xml:space="preserve">Hopea odorata</w:t>
       </w:r>
       <w:r>
         <w:t xml:space="preserve">,</w:t>
@@ -2311,13 +2329,10 @@
           <w:iCs/>
           <w:i/>
         </w:rPr>
-        <w:t xml:space="preserve">Dipterocarpus alatus</w:t>
-      </w:r>
-      <w:r>
-        <w:t xml:space="preserve"> </w:t>
-      </w:r>
-      <w:r>
-        <w:t xml:space="preserve">and</w:t>
+        <w:t xml:space="preserve">Vatica harmandiana</w:t>
+      </w:r>
+      <w:r>
+        <w:t xml:space="preserve">,</w:t>
       </w:r>
       <w:r>
         <w:t xml:space="preserve"> </w:t>
@@ -2327,22 +2342,13 @@
           <w:iCs/>
           <w:i/>
         </w:rPr>
-        <w:t xml:space="preserve">Tetrameles nudiflora</w:t>
-      </w:r>
-      <w:r>
-        <w:t xml:space="preserve">.</w:t>
-      </w:r>
-      <w:r>
-        <w:t xml:space="preserve"> </w:t>
-      </w:r>
-      <w:r>
-        <w:t xml:space="preserve">Long-term analysis of tree-ring data shows that tree growth at Huai Kha Khaeng has been influenced by temperature and rainfall</w:t>
-      </w:r>
-      <w:r>
-        <w:t xml:space="preserve"> </w:t>
-      </w:r>
-      <w:r>
-        <w:t xml:space="preserve">(Vlam</w:t>
+        <w:t xml:space="preserve">Dipterocarpus alatus</w:t>
+      </w:r>
+      <w:r>
+        <w:t xml:space="preserve"> </w:t>
+      </w:r>
+      <w:r>
+        <w:t xml:space="preserve">and</w:t>
       </w:r>
       <w:r>
         <w:t xml:space="preserve"> </w:t>
@@ -2352,6 +2358,31 @@
           <w:iCs/>
           <w:i/>
         </w:rPr>
+        <w:t xml:space="preserve">Tetrameles nudiflora</w:t>
+      </w:r>
+      <w:r>
+        <w:t xml:space="preserve">.</w:t>
+      </w:r>
+      <w:r>
+        <w:t xml:space="preserve"> </w:t>
+      </w:r>
+      <w:r>
+        <w:t xml:space="preserve">Long-term analysis of tree-ring data shows that tree growth at Huai Kha Khaeng has been influenced by temperature and rainfall</w:t>
+      </w:r>
+      <w:r>
+        <w:t xml:space="preserve"> </w:t>
+      </w:r>
+      <w:r>
+        <w:t xml:space="preserve">(Vlam</w:t>
+      </w:r>
+      <w:r>
+        <w:t xml:space="preserve"> </w:t>
+      </w:r>
+      <w:r>
+        <w:rPr>
+          <w:iCs/>
+          <w:i/>
+        </w:rPr>
         <w:t xml:space="preserve">et al.</w:t>
       </w:r>
       <w:r>
@@ -2398,6 +2429,84 @@
       <w:r>
         <w:t xml:space="preserve">Finally, we excluded trees with negative increments over the whole timeseries, and included only species that had at least 10 individuals, resulting in a final dataset of 1820 individuals across 30 species.</w:t>
       </w:r>
+    </w:p>
+    <w:p>
+      <w:pPr>
+        <w:pStyle w:val="CaptionedFigure"/>
+      </w:pPr>
+      <w:r>
+        <w:drawing>
+          <wp:inline>
+            <wp:extent cx="3669832" cy="5504749"/>
+            <wp:effectExtent b="0" l="0" r="0" t="0"/>
+            <wp:docPr descr="Figure 2: Growth increment timeseries and drought sensitivity across trees and species in the Huai Kha Khaeng ForestGEO plot. a) Median of annualised growth increments across species (colours) and the whole plot (black) from 2009 - 2022 from late wet/early dry season dendroband measurements. 2010 and 2015 were moderate and very strong ENSO events respectively. b) Dsitribution of drought sensitivity of tree growth across all individuals in the two drought years. For comments - https://github.com/forestgeo/growth-precip-thailand/issues/11" title="" id="28" name="Picture"/>
+            <a:graphic>
+              <a:graphicData uri="http://schemas.openxmlformats.org/drawingml/2006/picture">
+                <pic:pic>
+                  <pic:nvPicPr>
+                    <pic:cNvPr descr="display/Fig2.png" id="29" name="Picture"/>
+                    <pic:cNvPicPr>
+                      <a:picLocks noChangeArrowheads="1" noChangeAspect="1"/>
+                    </pic:cNvPicPr>
+                  </pic:nvPicPr>
+                  <pic:blipFill>
+                    <a:blip r:embed="rId27"/>
+                    <a:stretch>
+                      <a:fillRect/>
+                    </a:stretch>
+                  </pic:blipFill>
+                  <pic:spPr bwMode="auto">
+                    <a:xfrm>
+                      <a:off x="0" y="0"/>
+                      <a:ext cx="3669832" cy="5504749"/>
+                    </a:xfrm>
+                    <a:prstGeom prst="rect">
+                      <a:avLst/>
+                    </a:prstGeom>
+                    <a:noFill/>
+                    <a:ln w="9525">
+                      <a:noFill/>
+                      <a:headEnd/>
+                      <a:tailEnd/>
+                    </a:ln>
+                  </pic:spPr>
+                </pic:pic>
+              </a:graphicData>
+            </a:graphic>
+          </wp:inline>
+        </w:drawing>
+      </w:r>
+    </w:p>
+    <w:p>
+      <w:pPr>
+        <w:pStyle w:val="ImageCaption"/>
+      </w:pPr>
+      <w:r>
+        <w:rPr>
+          <w:iCs/>
+          <w:i/>
+          <w:bCs/>
+          <w:b/>
+        </w:rPr>
+        <w:t xml:space="preserve">Figure 2: Growth increment timeseries and drought sensitivity</w:t>
+      </w:r>
+      <w:r>
+        <w:t xml:space="preserve"> </w:t>
+      </w:r>
+      <w:r>
+        <w:t xml:space="preserve">across trees and species in the Huai Kha Khaeng ForestGEO plot. a) Median of annualised growth increments across species (colours) and the whole plot (black) from 2009 - 2022 from late wet/early dry season dendroband measurements. 2010 and 2015 were moderate and very strong ENSO events respectively. b) Dsitribution of drought sensitivity of tree growth across all individuals in the two drought years. For comments -</w:t>
+      </w:r>
+      <w:r>
+        <w:t xml:space="preserve"> </w:t>
+      </w:r>
+      <w:hyperlink r:id="rId30">
+        <w:r>
+          <w:rPr>
+            <w:rStyle w:val="Hyperlink"/>
+          </w:rPr>
+          <w:t xml:space="preserve">https://github.com/forestgeo/growth-precip-thailand/issues/11</w:t>
+        </w:r>
+      </w:hyperlink>
     </w:p>
     <w:p>
       <w:pPr>
@@ -2851,8 +2960,8 @@
         <w:t xml:space="preserve">For individual stems, we modelled drought sensitivity as:</w:t>
       </w:r>
     </w:p>
-    <w:bookmarkEnd w:id="26"/>
-    <w:bookmarkStart w:id="27" w:name="results"/>
+    <w:bookmarkEnd w:id="31"/>
+    <w:bookmarkStart w:id="32" w:name="results"/>
     <w:p>
       <w:pPr>
         <w:pStyle w:val="Heading1"/>
@@ -2861,8 +2970,8 @@
         <w:t xml:space="preserve">Results</w:t>
       </w:r>
     </w:p>
-    <w:bookmarkEnd w:id="27"/>
-    <w:bookmarkStart w:id="28" w:name="discussion"/>
+    <w:bookmarkEnd w:id="32"/>
+    <w:bookmarkStart w:id="33" w:name="discussion"/>
     <w:p>
       <w:pPr>
         <w:pStyle w:val="Heading1"/>
@@ -2871,8 +2980,8 @@
         <w:t xml:space="preserve">Discussion</w:t>
       </w:r>
     </w:p>
-    <w:bookmarkEnd w:id="28"/>
-    <w:bookmarkStart w:id="29" w:name="acknowledgements"/>
+    <w:bookmarkEnd w:id="33"/>
+    <w:bookmarkStart w:id="34" w:name="acknowledgements"/>
     <w:p>
       <w:pPr>
         <w:pStyle w:val="Heading1"/>
@@ -2881,8 +2990,8 @@
         <w:t xml:space="preserve">Acknowledgements</w:t>
       </w:r>
     </w:p>
-    <w:bookmarkEnd w:id="29"/>
-    <w:bookmarkStart w:id="30" w:name="competing-interests"/>
+    <w:bookmarkEnd w:id="34"/>
+    <w:bookmarkStart w:id="35" w:name="competing-interests"/>
     <w:p>
       <w:pPr>
         <w:pStyle w:val="Heading1"/>
@@ -2891,8 +3000,8 @@
         <w:t xml:space="preserve">Competing interests</w:t>
       </w:r>
     </w:p>
-    <w:bookmarkEnd w:id="30"/>
-    <w:bookmarkStart w:id="31" w:name="author-contributions"/>
+    <w:bookmarkEnd w:id="35"/>
+    <w:bookmarkStart w:id="36" w:name="author-contributions"/>
     <w:p>
       <w:pPr>
         <w:pStyle w:val="Heading1"/>
@@ -2901,8 +3010,8 @@
         <w:t xml:space="preserve">Author contributions</w:t>
       </w:r>
     </w:p>
-    <w:bookmarkEnd w:id="31"/>
-    <w:bookmarkStart w:id="32" w:name="data-availability"/>
+    <w:bookmarkEnd w:id="36"/>
+    <w:bookmarkStart w:id="37" w:name="data-availability"/>
     <w:p>
       <w:pPr>
         <w:pStyle w:val="Heading1"/>
@@ -2916,8 +3025,8 @@
         <w:br w:type="page"/>
       </w:r>
     </w:p>
-    <w:bookmarkEnd w:id="32"/>
-    <w:bookmarkStart w:id="68" w:name="references"/>
+    <w:bookmarkEnd w:id="37"/>
+    <w:bookmarkStart w:id="73" w:name="references"/>
     <w:p>
       <w:pPr>
         <w:pStyle w:val="Heading1"/>
@@ -2926,8 +3035,8 @@
         <w:t xml:space="preserve">References</w:t>
       </w:r>
     </w:p>
-    <w:bookmarkStart w:id="67" w:name="refs"/>
-    <w:bookmarkStart w:id="34" w:name="ref-anderson-teixeira_ctfsforestgeo_2015"/>
+    <w:bookmarkStart w:id="72" w:name="refs"/>
+    <w:bookmarkStart w:id="39" w:name="ref-anderson-teixeira_ctfsforestgeo_2015"/>
     <w:p>
       <w:pPr>
         <w:pStyle w:val="Bibliography"/>
@@ -3187,7 +3296,7 @@
       <w:r>
         <w:t xml:space="preserve"> </w:t>
       </w:r>
-      <w:hyperlink r:id="rId33">
+      <w:hyperlink r:id="rId38">
         <w:r>
           <w:rPr>
             <w:rStyle w:val="Hyperlink"/>
@@ -3234,8 +3343,8 @@
         <w:t xml:space="preserve">: 528–549.</w:t>
       </w:r>
     </w:p>
-    <w:bookmarkEnd w:id="34"/>
-    <w:bookmarkStart w:id="36" w:name="ref-anderson-teixeira_joint_2022"/>
+    <w:bookmarkEnd w:id="39"/>
+    <w:bookmarkStart w:id="41" w:name="ref-anderson-teixeira_joint_2022"/>
     <w:p>
       <w:pPr>
         <w:pStyle w:val="Bibliography"/>
@@ -3495,7 +3604,7 @@
       <w:r>
         <w:t xml:space="preserve"> </w:t>
       </w:r>
-      <w:hyperlink r:id="rId35">
+      <w:hyperlink r:id="rId40">
         <w:r>
           <w:rPr>
             <w:rStyle w:val="Hyperlink"/>
@@ -3530,8 +3639,8 @@
         <w:t xml:space="preserve">: 245–266.</w:t>
       </w:r>
     </w:p>
-    <w:bookmarkEnd w:id="36"/>
-    <w:bookmarkStart w:id="38" w:name="ref-bennett_larger_2015"/>
+    <w:bookmarkEnd w:id="41"/>
+    <w:bookmarkStart w:id="43" w:name="ref-bennett_larger_2015"/>
     <w:p>
       <w:pPr>
         <w:pStyle w:val="Bibliography"/>
@@ -3633,7 +3742,7 @@
       <w:r>
         <w:t xml:space="preserve"> </w:t>
       </w:r>
-      <w:hyperlink r:id="rId37">
+      <w:hyperlink r:id="rId42">
         <w:r>
           <w:rPr>
             <w:rStyle w:val="Hyperlink"/>
@@ -3668,8 +3777,8 @@
         <w:t xml:space="preserve">: 15139.</w:t>
       </w:r>
     </w:p>
-    <w:bookmarkEnd w:id="38"/>
-    <w:bookmarkStart w:id="40" w:name="ref-chen_hydraulic_2022"/>
+    <w:bookmarkEnd w:id="43"/>
+    <w:bookmarkStart w:id="45" w:name="ref-chen_hydraulic_2022"/>
     <w:p>
       <w:pPr>
         <w:pStyle w:val="Bibliography"/>
@@ -3771,7 +3880,7 @@
       <w:r>
         <w:t xml:space="preserve"> </w:t>
       </w:r>
-      <w:hyperlink r:id="rId39">
+      <w:hyperlink r:id="rId44">
         <w:r>
           <w:rPr>
             <w:rStyle w:val="Hyperlink"/>
@@ -3890,8 +3999,8 @@
         <w:t xml:space="preserve">: 1647.</w:t>
       </w:r>
     </w:p>
-    <w:bookmarkEnd w:id="40"/>
-    <w:bookmarkStart w:id="42" w:name="X7212b9d861bed92497512118acfe0419f2c63cf"/>
+    <w:bookmarkEnd w:id="45"/>
+    <w:bookmarkStart w:id="47" w:name="X7212b9d861bed92497512118acfe0419f2c63cf"/>
     <w:p>
       <w:pPr>
         <w:pStyle w:val="Bibliography"/>
@@ -4151,7 +4260,7 @@
       <w:r>
         <w:t xml:space="preserve"> </w:t>
       </w:r>
-      <w:hyperlink r:id="rId41">
+      <w:hyperlink r:id="rId46">
         <w:r>
           <w:rPr>
             <w:rStyle w:val="Hyperlink"/>
@@ -4186,8 +4295,8 @@
         <w:t xml:space="preserve">: 1798–1813.</w:t>
       </w:r>
     </w:p>
-    <w:bookmarkEnd w:id="42"/>
-    <w:bookmarkStart w:id="44" w:name="ref-dahinden_future_2017"/>
+    <w:bookmarkEnd w:id="47"/>
+    <w:bookmarkStart w:id="49" w:name="ref-dahinden_future_2017"/>
     <w:p>
       <w:pPr>
         <w:pStyle w:val="Bibliography"/>
@@ -4266,7 +4375,7 @@
       <w:r>
         <w:t xml:space="preserve"> </w:t>
       </w:r>
-      <w:hyperlink r:id="rId43">
+      <w:hyperlink r:id="rId48">
         <w:r>
           <w:rPr>
             <w:rStyle w:val="Hyperlink"/>
@@ -4301,8 +4410,8 @@
         <w:t xml:space="preserve">: 084004.</w:t>
       </w:r>
     </w:p>
-    <w:bookmarkEnd w:id="44"/>
-    <w:bookmarkStart w:id="46" w:name="ref-desouza_drought_2020"/>
+    <w:bookmarkEnd w:id="49"/>
+    <w:bookmarkStart w:id="51" w:name="ref-desouza_drought_2020"/>
     <w:p>
       <w:pPr>
         <w:pStyle w:val="Bibliography"/>
@@ -4450,7 +4559,7 @@
       <w:r>
         <w:t xml:space="preserve"> </w:t>
       </w:r>
-      <w:hyperlink r:id="rId45">
+      <w:hyperlink r:id="rId50">
         <w:r>
           <w:rPr>
             <w:rStyle w:val="Hyperlink"/>
@@ -4485,8 +4594,8 @@
         <w:t xml:space="preserve">: 221–236.</w:t>
       </w:r>
     </w:p>
-    <w:bookmarkEnd w:id="46"/>
-    <w:bookmarkStart w:id="48" w:name="ref-fernández-de-uña_role_inpress"/>
+    <w:bookmarkEnd w:id="51"/>
+    <w:bookmarkStart w:id="53" w:name="ref-fernández-de-uña_role_inpress"/>
     <w:p>
       <w:pPr>
         <w:pStyle w:val="Bibliography"/>
@@ -4611,7 +4720,7 @@
       <w:r>
         <w:t xml:space="preserve"> </w:t>
       </w:r>
-      <w:hyperlink r:id="rId47">
+      <w:hyperlink r:id="rId52">
         <w:r>
           <w:rPr>
             <w:rStyle w:val="Hyperlink"/>
@@ -4646,8 +4755,8 @@
         <w:t xml:space="preserve">.</w:t>
       </w:r>
     </w:p>
-    <w:bookmarkEnd w:id="48"/>
-    <w:bookmarkStart w:id="50" w:name="ref-kunert_leaf_2021"/>
+    <w:bookmarkEnd w:id="53"/>
+    <w:bookmarkStart w:id="55" w:name="ref-kunert_leaf_2021"/>
     <w:p>
       <w:pPr>
         <w:pStyle w:val="Bibliography"/>
@@ -4907,7 +5016,7 @@
       <w:r>
         <w:t xml:space="preserve"> </w:t>
       </w:r>
-      <w:hyperlink r:id="rId49">
+      <w:hyperlink r:id="rId54">
         <w:r>
           <w:rPr>
             <w:rStyle w:val="Hyperlink"/>
@@ -4942,8 +5051,8 @@
         <w:t xml:space="preserve">: 485–496.</w:t>
       </w:r>
     </w:p>
-    <w:bookmarkEnd w:id="50"/>
-    <w:bookmarkStart w:id="52" w:name="ref-machado_forest_2023"/>
+    <w:bookmarkEnd w:id="55"/>
+    <w:bookmarkStart w:id="57" w:name="ref-machado_forest_2023"/>
     <w:p>
       <w:pPr>
         <w:pStyle w:val="Bibliography"/>
@@ -5045,7 +5154,7 @@
       <w:r>
         <w:t xml:space="preserve"> </w:t>
       </w:r>
-      <w:hyperlink r:id="rId51">
+      <w:hyperlink r:id="rId56">
         <w:r>
           <w:rPr>
             <w:rStyle w:val="Hyperlink"/>
@@ -5116,8 +5225,8 @@
         <w:t xml:space="preserve">: 1093–1100.</w:t>
       </w:r>
     </w:p>
-    <w:bookmarkEnd w:id="52"/>
-    <w:bookmarkStart w:id="54" w:name="ref-ma_tree_2023"/>
+    <w:bookmarkEnd w:id="57"/>
+    <w:bookmarkStart w:id="59" w:name="ref-ma_tree_2023"/>
     <w:p>
       <w:pPr>
         <w:pStyle w:val="Bibliography"/>
@@ -5377,7 +5486,7 @@
       <w:r>
         <w:t xml:space="preserve"> </w:t>
       </w:r>
-      <w:hyperlink r:id="rId53">
+      <w:hyperlink r:id="rId58">
         <w:r>
           <w:rPr>
             <w:rStyle w:val="Hyperlink"/>
@@ -5412,8 +5521,8 @@
         <w:t xml:space="preserve">: 7467.</w:t>
       </w:r>
     </w:p>
-    <w:bookmarkEnd w:id="54"/>
-    <w:bookmarkStart w:id="56" w:name="ref-mcgregor_tree_2021"/>
+    <w:bookmarkEnd w:id="59"/>
+    <w:bookmarkStart w:id="61" w:name="ref-mcgregor_tree_2021"/>
     <w:p>
       <w:pPr>
         <w:pStyle w:val="Bibliography"/>
@@ -5673,7 +5782,7 @@
       <w:r>
         <w:t xml:space="preserve"> </w:t>
       </w:r>
-      <w:hyperlink r:id="rId55">
+      <w:hyperlink r:id="rId60">
         <w:r>
           <w:rPr>
             <w:rStyle w:val="Hyperlink"/>
@@ -5708,8 +5817,8 @@
         <w:t xml:space="preserve">: 601–616.</w:t>
       </w:r>
     </w:p>
-    <w:bookmarkEnd w:id="56"/>
-    <w:bookmarkStart w:id="58" w:name="ref-olson_plant_2018"/>
+    <w:bookmarkEnd w:id="61"/>
+    <w:bookmarkStart w:id="63" w:name="ref-olson_plant_2018"/>
     <w:p>
       <w:pPr>
         <w:pStyle w:val="Bibliography"/>
@@ -5969,7 +6078,7 @@
       <w:r>
         <w:t xml:space="preserve"> </w:t>
       </w:r>
-      <w:hyperlink r:id="rId57">
+      <w:hyperlink r:id="rId62">
         <w:r>
           <w:rPr>
             <w:rStyle w:val="Hyperlink"/>
@@ -6004,8 +6113,8 @@
         <w:t xml:space="preserve">: 7551–7556.</w:t>
       </w:r>
     </w:p>
-    <w:bookmarkEnd w:id="58"/>
-    <w:bookmarkStart w:id="60" w:name="ref-scharnweber_confessions_2019"/>
+    <w:bookmarkEnd w:id="63"/>
+    <w:bookmarkStart w:id="65" w:name="ref-scharnweber_confessions_2019"/>
     <w:p>
       <w:pPr>
         <w:pStyle w:val="Bibliography"/>
@@ -6130,7 +6239,7 @@
       <w:r>
         <w:t xml:space="preserve"> </w:t>
       </w:r>
-      <w:hyperlink r:id="rId59">
+      <w:hyperlink r:id="rId64">
         <w:r>
           <w:rPr>
             <w:rStyle w:val="Hyperlink"/>
@@ -6189,8 +6298,8 @@
         <w:t xml:space="preserve">: 43–49.</w:t>
       </w:r>
     </w:p>
-    <w:bookmarkEnd w:id="60"/>
-    <w:bookmarkStart w:id="62" w:name="ref-vinod_thermal_2023"/>
+    <w:bookmarkEnd w:id="65"/>
+    <w:bookmarkStart w:id="67" w:name="ref-vinod_thermal_2023"/>
     <w:p>
       <w:pPr>
         <w:pStyle w:val="Bibliography"/>
@@ -6407,7 +6516,7 @@
       <w:r>
         <w:t xml:space="preserve"> </w:t>
       </w:r>
-      <w:hyperlink r:id="rId61">
+      <w:hyperlink r:id="rId66">
         <w:r>
           <w:rPr>
             <w:rStyle w:val="Hyperlink"/>
@@ -6442,8 +6551,8 @@
         <w:t xml:space="preserve">: 22–47.</w:t>
       </w:r>
     </w:p>
-    <w:bookmarkEnd w:id="62"/>
-    <w:bookmarkStart w:id="64" w:name="ref-vlam_temperature_2014"/>
+    <w:bookmarkEnd w:id="67"/>
+    <w:bookmarkStart w:id="69" w:name="ref-vlam_temperature_2014"/>
     <w:p>
       <w:pPr>
         <w:pStyle w:val="Bibliography"/>
@@ -6545,7 +6654,7 @@
       <w:r>
         <w:t xml:space="preserve"> </w:t>
       </w:r>
-      <w:hyperlink r:id="rId63">
+      <w:hyperlink r:id="rId68">
         <w:r>
           <w:rPr>
             <w:rStyle w:val="Hyperlink"/>
@@ -6604,8 +6713,8 @@
         <w:t xml:space="preserve">: 1449–1461.</w:t>
       </w:r>
     </w:p>
-    <w:bookmarkEnd w:id="64"/>
-    <w:bookmarkStart w:id="66" w:name="ref-williams_deciduousness_2008"/>
+    <w:bookmarkEnd w:id="69"/>
+    <w:bookmarkStart w:id="71" w:name="ref-williams_deciduousness_2008"/>
     <w:p>
       <w:pPr>
         <w:pStyle w:val="Bibliography"/>
@@ -6684,7 +6793,7 @@
       <w:r>
         <w:t xml:space="preserve"> </w:t>
       </w:r>
-      <w:hyperlink r:id="rId65">
+      <w:hyperlink r:id="rId70">
         <w:r>
           <w:rPr>
             <w:rStyle w:val="Hyperlink"/>
@@ -6737,9 +6846,9 @@
         <w:t xml:space="preserve">: 571–582.</w:t>
       </w:r>
     </w:p>
-    <w:bookmarkEnd w:id="66"/>
-    <w:bookmarkEnd w:id="67"/>
-    <w:bookmarkEnd w:id="68"/>
+    <w:bookmarkEnd w:id="71"/>
+    <w:bookmarkEnd w:id="72"/>
+    <w:bookmarkEnd w:id="73"/>
     <w:sectPr>
       <w:footerReference r:id="rId10" w:type="even"/>
       <w:footerReference r:id="rId9" w:type="default"/>

</xml_diff>

<commit_message>
some more updates to methods
</commit_message>
<xml_diff>
--- a/doc/manuscript.docx
+++ b/doc/manuscript.docx
@@ -2227,20 +2227,7 @@
         <w:pStyle w:val="BodyText"/>
       </w:pPr>
       <w:r>
-        <w:t xml:space="preserve">Here we use a 14-year record of dendrometer band measurements in seasonally dry forest in Thailand to test the vulnerability of tropical tree growth to drought. We expect variation in drought sensitivity (growth in drought year/growth in a previous year with normal rainfall) across trees. We ask: i) How much do species vary in drought sensitivity? ii) How does deciduousness influence the drought sensitivity of a species? iii) How much of the intraspecific variation is explained by tree height</w:t>
-      </w:r>
-      <w:r>
-        <w:t xml:space="preserve"> </w:t>
-      </w:r>
-      <w:r>
-        <w:rPr>
-          <w:iCs/>
-          <w:i/>
-        </w:rPr>
-        <w:t xml:space="preserve">per se</w:t>
-      </w:r>
-      <w:r>
-        <w:t xml:space="preserve">, crown exposure and the habitat of the tree (proxy for water and nutrient availability). We hypothesise that growth during drought is affected by:</w:t>
+        <w:t xml:space="preserve">Here we use a 14-year record of dendrometer band measurements in seasonally dry forest in Thailand to test the vulnerability of tropical tree growth to drought. We expect variation in drought sensitivity (growth in drought year/growth in a previous year with normal rainfall) across trees. We ask: i) How much do species vary in drought sensitivity of tree growth? What drives this variation ii) What drives variation among individuals in the sensitivity of growth to drought? We hypothesise that growth sensitivity….</w:t>
       </w:r>
     </w:p>
     <w:bookmarkEnd w:id="26"/>
@@ -2272,13 +2259,13 @@
         <w:pStyle w:val="BodyText"/>
       </w:pPr>
       <w:r>
-        <w:t xml:space="preserve">We analysed data from manual dendrometer band censuses from 2008-2023 in the Huai Kha Khaeng ForestGEO plot (lat/long).</w:t>
-      </w:r>
-      <w:r>
-        <w:t xml:space="preserve"> </w:t>
-      </w:r>
-      <w:r>
-        <w:t xml:space="preserve">This is a 50-hectate hectare plot in mixed deciduous tropical forest, with a mean annual temperature of 1400 mm and a strong dry season from November to April</w:t>
+        <w:t xml:space="preserve">We analysed data from manual dendrometer band censuses from 2008-2023 in the Huai Kha Khaeng ForestGEO plot (15.6324 N, 99.217 E), in the Huai Kha Khaeng Wildlife Sanctuary, Uthai Thani, Thailand.</w:t>
+      </w:r>
+      <w:r>
+        <w:t xml:space="preserve"> </w:t>
+      </w:r>
+      <w:r>
+        <w:t xml:space="preserve">This is a 50-hectare plot in mixed deciduous tropical forest, with a mean annual temperature of 1400 mm and a strong dry season from November to April</w:t>
       </w:r>
       <w:r>
         <w:t xml:space="preserve"> </w:t>
@@ -2361,19 +2348,10 @@
         <w:t xml:space="preserve">Tetrameles nudiflora</w:t>
       </w:r>
       <w:r>
-        <w:t xml:space="preserve">.</w:t>
-      </w:r>
-      <w:r>
-        <w:t xml:space="preserve"> </w:t>
-      </w:r>
-      <w:r>
-        <w:t xml:space="preserve">Long-term analysis of tree-ring data shows that tree growth at Huai Kha Khaeng has been influenced by temperature and rainfall</w:t>
-      </w:r>
-      <w:r>
-        <w:t xml:space="preserve"> </w:t>
-      </w:r>
-      <w:r>
-        <w:t xml:space="preserve">(Vlam</w:t>
+        <w:t xml:space="preserve"> </w:t>
+      </w:r>
+      <w:r>
+        <w:t xml:space="preserve">and lower layers of the canopy are dominated by sub-canopy evergreen and deciduous species like</w:t>
       </w:r>
       <w:r>
         <w:t xml:space="preserve"> </w:t>
@@ -2383,6 +2361,47 @@
           <w:iCs/>
           <w:i/>
         </w:rPr>
+        <w:t xml:space="preserve">Saccopetalum linneatum</w:t>
+      </w:r>
+      <w:r>
+        <w:t xml:space="preserve"> </w:t>
+      </w:r>
+      <w:r>
+        <w:t xml:space="preserve">and</w:t>
+      </w:r>
+      <w:r>
+        <w:t xml:space="preserve"> </w:t>
+      </w:r>
+      <w:r>
+        <w:rPr>
+          <w:iCs/>
+          <w:i/>
+        </w:rPr>
+        <w:t xml:space="preserve">Polyalthia viridis</w:t>
+      </w:r>
+      <w:r>
+        <w:t xml:space="preserve">.</w:t>
+      </w:r>
+      <w:r>
+        <w:t xml:space="preserve"> </w:t>
+      </w:r>
+      <w:r>
+        <w:t xml:space="preserve">Long-term analysis of tree-ring data shows that tree growth at Huai Kha Khaeng has been influenced by temperature and rainfall</w:t>
+      </w:r>
+      <w:r>
+        <w:t xml:space="preserve"> </w:t>
+      </w:r>
+      <w:r>
+        <w:t xml:space="preserve">(Vlam</w:t>
+      </w:r>
+      <w:r>
+        <w:t xml:space="preserve"> </w:t>
+      </w:r>
+      <w:r>
+        <w:rPr>
+          <w:iCs/>
+          <w:i/>
+        </w:rPr>
         <w:t xml:space="preserve">et al.</w:t>
       </w:r>
       <w:r>
@@ -2409,7 +2428,7 @@
         <w:t xml:space="preserve"> </w:t>
       </w:r>
       <w:r>
-        <w:t xml:space="preserve">We removed measures with large decimal errors, potential misidentified bands (old band numbers that restarted after stopping) and large measurement outliers (&gt; 3 standard deviations from the mean).</w:t>
+        <w:t xml:space="preserve">We removed measures with likely data entry errors because of misplaced decimals, potential misidentified bands (old band numbers that restarted after stopping) and large measurement outliers (&gt; 3 standard deviations from the mean across all observations).</w:t>
       </w:r>
       <w:r>
         <w:t xml:space="preserve"> </w:t>
@@ -2513,7 +2532,7 @@
         <w:pStyle w:val="BodyText"/>
       </w:pPr>
       <w:r>
-        <w:t xml:space="preserve">We calculated the sensitivity of each tree to each drought as a growth anomaly from its mean annual increment.</w:t>
+        <w:t xml:space="preserve">Combining this growth series with climatic information, we identified two drought years of interest - 2010 and 2015 - and calculated growth sensitivity for each tree to each drought as a growth anomaly from its mean annual increment.</w:t>
       </w:r>
       <w:r>
         <w:t xml:space="preserve"> </w:t>
@@ -2845,7 +2864,33 @@
         <w:pStyle w:val="FirstParagraph"/>
       </w:pPr>
       <w:r>
-        <w:t xml:space="preserve">We calculated two species-level traits : deciduousness and maximum size and one variable for each tree - topographic wetness index and two variables for each tree at each census - starting size and canopy exposure.</w:t>
+        <w:t xml:space="preserve">Across all individuals in the plot, we calculated topographic wetness index based on a 5 m x 5 m elevation layer collected at plot establishment.</w:t>
+      </w:r>
+      <w:r>
+        <w:t xml:space="preserve"> </w:t>
+      </w:r>
+      <w:r>
+        <w:t xml:space="preserve">Topographic wetness index provides an expectation of the water availability across space based on the concavity/convexity of a location.</w:t>
+      </w:r>
+      <w:r>
+        <w:t xml:space="preserve"> </w:t>
+      </w:r>
+      <w:r>
+        <w:t xml:space="preserve">To model sensitivity among individuals, we also used tree size (DBH at previous dendroband census) and crown exposure measured as crown illumination index.</w:t>
+      </w:r>
+      <w:r>
+        <w:t xml:space="preserve"> </w:t>
+      </w:r>
+      <w:r>
+        <w:t xml:space="preserve">Crown illumination index is an ordinal categorical variable from 1 to 5 (least to most exposed) measured at each dendroband census.</w:t>
+      </w:r>
+    </w:p>
+    <w:p>
+      <w:pPr>
+        <w:pStyle w:val="BodyText"/>
+      </w:pPr>
+      <w:r>
+        <w:t xml:space="preserve">We calculated three species-level traits : deciduousness, maximum size and niche breadth and one variable for each tree - topographic wetness index and two variables for each tree at each census - starting size and canopy exposure.</w:t>
       </w:r>
       <w:r>
         <w:t xml:space="preserve"> </w:t>
@@ -2891,7 +2936,20 @@
         <w:t xml:space="preserve"> </w:t>
       </w:r>
       <w:r>
-        <w:t xml:space="preserve">Out of these, data was unavailable for Alphonsea ve…., an evergreen species, and so we manually assigned it a deciduousness score of 1, in the middle of the evergreen range.</w:t>
+        <w:t xml:space="preserve">Out of these, data was unavailable for</w:t>
+      </w:r>
+      <w:r>
+        <w:t xml:space="preserve"> </w:t>
+      </w:r>
+      <w:r>
+        <w:rPr>
+          <w:iCs/>
+          <w:i/>
+        </w:rPr>
+        <w:t xml:space="preserve">Alphonsea ventricosa</w:t>
+      </w:r>
+      <w:r>
+        <w:t xml:space="preserve">, an evergreen species, and so we manually assigned it a deciduousness score of 1, in the middle of the evergreen range.</w:t>
       </w:r>
       <w:r>
         <w:t xml:space="preserve"> </w:t>
@@ -2917,25 +2975,13 @@
         <w:pStyle w:val="BodyText"/>
       </w:pPr>
       <w:r>
-        <w:t xml:space="preserve">Across all individuals in the plot, we calculated topographic wetness index based on a 5 m x 5 m elevation layer collected at plot establishment.</w:t>
-      </w:r>
-      <w:r>
-        <w:t xml:space="preserve"> </w:t>
-      </w:r>
-      <w:r>
-        <w:t xml:space="preserve">Topographic wetness index provides an expectation of the water availability across space based on the concavity/convexity of a location.</w:t>
-      </w:r>
-      <w:r>
-        <w:t xml:space="preserve"> </w:t>
-      </w:r>
-      <w:r>
-        <w:t xml:space="preserve">To model sensitivity among individuals, we also used tree size (DBH at previous dendroband census) and crown exposure measured as crown illumination index.</w:t>
-      </w:r>
-      <w:r>
-        <w:t xml:space="preserve"> </w:t>
-      </w:r>
-      <w:r>
-        <w:t xml:space="preserve">Crown illumination index is an ordinal categorical variable from 1 to 5 (least to most exposed) measured at each dendroband census.</w:t>
+        <w:rPr>
+          <w:iCs/>
+          <w:i/>
+          <w:bCs/>
+          <w:b/>
+        </w:rPr>
+        <w:t xml:space="preserve">Statistical methods</w:t>
       </w:r>
     </w:p>
     <w:p>
@@ -2943,75 +2989,505 @@
         <w:pStyle w:val="BodyText"/>
       </w:pPr>
       <w:r>
+        <w:t xml:space="preserve">We first modelled sensitivity as a simple random intercept model</w:t>
+      </w:r>
+    </w:p>
+    <w:p>
+      <w:pPr>
+        <w:pStyle w:val="BodyText"/>
+      </w:pPr>
+      <m:oMathPara>
+        <m:oMathParaPr>
+          <m:jc m:val="center"/>
+        </m:oMathParaPr>
+        <m:oMath>
+          <m:r>
+            <m:t>s</m:t>
+          </m:r>
+          <m:r>
+            <m:t>e</m:t>
+          </m:r>
+          <m:r>
+            <m:t>n</m:t>
+          </m:r>
+          <m:r>
+            <m:t>s</m:t>
+          </m:r>
+          <m:r>
+            <m:t>i</m:t>
+          </m:r>
+          <m:r>
+            <m:t>t</m:t>
+          </m:r>
+          <m:r>
+            <m:t>i</m:t>
+          </m:r>
+          <m:r>
+            <m:t>v</m:t>
+          </m:r>
+          <m:r>
+            <m:t>i</m:t>
+          </m:r>
+          <m:r>
+            <m:t>t</m:t>
+          </m:r>
+          <m:r>
+            <m:t>y</m:t>
+          </m:r>
+          <m:r>
+            <m:rPr>
+              <m:sty m:val="p"/>
+            </m:rPr>
+            <m:t>∼</m:t>
+          </m:r>
+          <m:r>
+            <m:t>1</m:t>
+          </m:r>
+          <m:r>
+            <m:rPr>
+              <m:sty m:val="p"/>
+            </m:rPr>
+            <m:t>+</m:t>
+          </m:r>
+          <m:d>
+            <m:dPr>
+              <m:begChr m:val="("/>
+              <m:endChr m:val=")"/>
+              <m:sepChr m:val=""/>
+              <m:grow/>
+            </m:dPr>
+            <m:e>
+              <m:r>
+                <m:t>1</m:t>
+              </m:r>
+              <m:r>
+                <m:rPr>
+                  <m:sty m:val="p"/>
+                </m:rPr>
+                <m:t>|</m:t>
+              </m:r>
+              <m:r>
+                <m:t>S</m:t>
+              </m:r>
+              <m:r>
+                <m:t>p</m:t>
+              </m:r>
+              <m:r>
+                <m:t>e</m:t>
+              </m:r>
+              <m:r>
+                <m:t>c</m:t>
+              </m:r>
+              <m:r>
+                <m:t>i</m:t>
+              </m:r>
+              <m:r>
+                <m:t>e</m:t>
+              </m:r>
+              <m:r>
+                <m:t>s</m:t>
+              </m:r>
+            </m:e>
+          </m:d>
+        </m:oMath>
+      </m:oMathPara>
+    </w:p>
+    <w:p>
+      <w:pPr>
+        <w:pStyle w:val="FirstParagraph"/>
+      </w:pPr>
+      <w:r>
+        <w:t xml:space="preserve">We then used the predicted sensitivities from this model and tested their correlations with three species-level traits - deciduousness, maximum size and niche breadth using simple linear models.</w:t>
+      </w:r>
+    </w:p>
+    <w:p>
+      <w:pPr>
+        <w:pStyle w:val="BodyText"/>
+      </w:pPr>
+      <w:r>
+        <w:t xml:space="preserve">For individual stems, we modelled drought sensitivity as:</w:t>
+      </w:r>
+    </w:p>
+    <w:p>
+      <w:pPr>
+        <w:pStyle w:val="BodyText"/>
+      </w:pPr>
+      <m:oMathPara>
+        <m:oMathParaPr>
+          <m:jc m:val="center"/>
+        </m:oMathParaPr>
+        <m:oMath>
+          <m:r>
+            <m:t>s</m:t>
+          </m:r>
+          <m:r>
+            <m:t>e</m:t>
+          </m:r>
+          <m:r>
+            <m:t>n</m:t>
+          </m:r>
+          <m:r>
+            <m:t>s</m:t>
+          </m:r>
+          <m:r>
+            <m:t>i</m:t>
+          </m:r>
+          <m:r>
+            <m:t>t</m:t>
+          </m:r>
+          <m:r>
+            <m:t>i</m:t>
+          </m:r>
+          <m:r>
+            <m:t>v</m:t>
+          </m:r>
+          <m:r>
+            <m:t>i</m:t>
+          </m:r>
+          <m:r>
+            <m:t>t</m:t>
+          </m:r>
+          <m:r>
+            <m:t>y</m:t>
+          </m:r>
+          <m:r>
+            <m:rPr>
+              <m:sty m:val="p"/>
+            </m:rPr>
+            <m:t>∼</m:t>
+          </m:r>
+          <m:r>
+            <m:t>D</m:t>
+          </m:r>
+          <m:r>
+            <m:t>B</m:t>
+          </m:r>
+          <m:r>
+            <m:t>H</m:t>
+          </m:r>
+          <m:r>
+            <m:rPr>
+              <m:sty m:val="p"/>
+            </m:rPr>
+            <m:t>+</m:t>
+          </m:r>
+          <m:r>
+            <m:t>C</m:t>
+          </m:r>
+          <m:r>
+            <m:t>I</m:t>
+          </m:r>
+          <m:r>
+            <m:t>I</m:t>
+          </m:r>
+          <m:r>
+            <m:rPr>
+              <m:sty m:val="p"/>
+            </m:rPr>
+            <m:t>+</m:t>
+          </m:r>
+          <m:r>
+            <m:t>T</m:t>
+          </m:r>
+          <m:r>
+            <m:t>W</m:t>
+          </m:r>
+          <m:r>
+            <m:t>I</m:t>
+          </m:r>
+          <m:r>
+            <m:rPr>
+              <m:sty m:val="p"/>
+            </m:rPr>
+            <m:t>+</m:t>
+          </m:r>
+          <m:r>
+            <m:t>s</m:t>
+          </m:r>
+          <m:r>
+            <m:t>i</m:t>
+          </m:r>
+          <m:r>
+            <m:t>z</m:t>
+          </m:r>
+          <m:r>
+            <m:t>e</m:t>
+          </m:r>
+          <m:r>
+            <m:rPr>
+              <m:sty m:val="p"/>
+            </m:rPr>
+            <m:t>+</m:t>
+          </m:r>
+          <m:d>
+            <m:dPr>
+              <m:begChr m:val="("/>
+              <m:endChr m:val=")"/>
+              <m:sepChr m:val=""/>
+              <m:grow/>
+            </m:dPr>
+            <m:e>
+              <m:r>
+                <m:t>D</m:t>
+              </m:r>
+              <m:r>
+                <m:t>B</m:t>
+              </m:r>
+              <m:r>
+                <m:t>H</m:t>
+              </m:r>
+              <m:r>
+                <m:rPr>
+                  <m:sty m:val="p"/>
+                </m:rPr>
+                <m:t>+</m:t>
+              </m:r>
+              <m:r>
+                <m:t>C</m:t>
+              </m:r>
+              <m:r>
+                <m:t>I</m:t>
+              </m:r>
+              <m:r>
+                <m:t>I</m:t>
+              </m:r>
+              <m:r>
+                <m:rPr>
+                  <m:sty m:val="p"/>
+                </m:rPr>
+                <m:t>+</m:t>
+              </m:r>
+              <m:r>
+                <m:t>T</m:t>
+              </m:r>
+              <m:r>
+                <m:t>W</m:t>
+              </m:r>
+              <m:r>
+                <m:t>I</m:t>
+              </m:r>
+              <m:r>
+                <m:rPr>
+                  <m:sty m:val="p"/>
+                </m:rPr>
+                <m:t>|</m:t>
+              </m:r>
+              <m:r>
+                <m:t>S</m:t>
+              </m:r>
+              <m:r>
+                <m:t>p</m:t>
+              </m:r>
+              <m:r>
+                <m:t>e</m:t>
+              </m:r>
+              <m:r>
+                <m:t>c</m:t>
+              </m:r>
+              <m:r>
+                <m:t>i</m:t>
+              </m:r>
+              <m:r>
+                <m:t>e</m:t>
+              </m:r>
+              <m:r>
+                <m:t>s</m:t>
+              </m:r>
+            </m:e>
+          </m:d>
+        </m:oMath>
+      </m:oMathPara>
+    </w:p>
+    <w:p>
+      <w:pPr>
+        <w:pStyle w:val="FirstParagraph"/>
+      </w:pPr>
+      <w:r>
+        <w:t xml:space="preserve">All statistical analyses were performed using R (version).</w:t>
+      </w:r>
+      <w:r>
+        <w:t xml:space="preserve"> </w:t>
+      </w:r>
+      <w:r>
+        <w:t xml:space="preserve">Mixed models were fit through Bayesian regressions using MCMC methods using the package</w:t>
+      </w:r>
+      <w:r>
+        <w:t xml:space="preserve"> </w:t>
+      </w:r>
+      <w:r>
         <w:rPr>
           <w:iCs/>
           <w:i/>
-          <w:bCs/>
-          <w:b/>
-        </w:rPr>
-        <w:t xml:space="preserve">Statistical methods</w:t>
+        </w:rPr>
+        <w:t xml:space="preserve">brms</w:t>
+      </w:r>
+      <w:r>
+        <w:t xml:space="preserve"> </w:t>
+      </w:r>
+      <w:r>
+        <w:t xml:space="preserve">[REF].</w:t>
+      </w:r>
+    </w:p>
+    <w:bookmarkEnd w:id="31"/>
+    <w:bookmarkStart w:id="39" w:name="results"/>
+    <w:p>
+      <w:pPr>
+        <w:pStyle w:val="Heading1"/>
+      </w:pPr>
+      <w:r>
+        <w:t xml:space="preserve">Results</w:t>
+      </w:r>
+    </w:p>
+    <w:bookmarkStart w:id="36" w:name="X80e9b84f5c87eeeda0710651c8cd1df210dcdf8"/>
+    <w:p>
+      <w:pPr>
+        <w:pStyle w:val="Heading2"/>
+      </w:pPr>
+      <w:r>
+        <w:t xml:space="preserve">Interannual growth variation and drought sensitivity</w:t>
       </w:r>
     </w:p>
     <w:p>
       <w:pPr>
-        <w:pStyle w:val="BodyText"/>
-      </w:pPr>
-      <w:r>
-        <w:t xml:space="preserve">For individual stems, we modelled drought sensitivity as:</w:t>
+        <w:pStyle w:val="CaptionedFigure"/>
+      </w:pPr>
+      <w:r>
+        <w:drawing>
+          <wp:inline>
+            <wp:extent cx="5943600" cy="2971800"/>
+            <wp:effectExtent b="0" l="0" r="0" t="0"/>
+            <wp:docPr descr="Figure 3: Variation in sensitivity among species in the Huai Kha Khaeng ForestGEO plot during droughts in 2010 and 2015. For comments: https://github.com/forestgeo/growth-precip-thailand/issues/12" title="" id="33" name="Picture"/>
+            <a:graphic>
+              <a:graphicData uri="http://schemas.openxmlformats.org/drawingml/2006/picture">
+                <pic:pic>
+                  <pic:nvPicPr>
+                    <pic:cNvPr descr="display/Fig3.png" id="34" name="Picture"/>
+                    <pic:cNvPicPr>
+                      <a:picLocks noChangeArrowheads="1" noChangeAspect="1"/>
+                    </pic:cNvPicPr>
+                  </pic:nvPicPr>
+                  <pic:blipFill>
+                    <a:blip r:embed="rId32"/>
+                    <a:stretch>
+                      <a:fillRect/>
+                    </a:stretch>
+                  </pic:blipFill>
+                  <pic:spPr bwMode="auto">
+                    <a:xfrm>
+                      <a:off x="0" y="0"/>
+                      <a:ext cx="5943600" cy="2971800"/>
+                    </a:xfrm>
+                    <a:prstGeom prst="rect">
+                      <a:avLst/>
+                    </a:prstGeom>
+                    <a:noFill/>
+                    <a:ln w="9525">
+                      <a:noFill/>
+                      <a:headEnd/>
+                      <a:tailEnd/>
+                    </a:ln>
+                  </pic:spPr>
+                </pic:pic>
+              </a:graphicData>
+            </a:graphic>
+          </wp:inline>
+        </w:drawing>
       </w:r>
     </w:p>
-    <w:bookmarkEnd w:id="31"/>
-    <w:bookmarkStart w:id="32" w:name="results"/>
     <w:p>
       <w:pPr>
-        <w:pStyle w:val="Heading1"/>
-      </w:pPr>
-      <w:r>
-        <w:t xml:space="preserve">Results</w:t>
-      </w:r>
-    </w:p>
-    <w:bookmarkEnd w:id="32"/>
-    <w:bookmarkStart w:id="33" w:name="discussion"/>
-    <w:p>
-      <w:pPr>
-        <w:pStyle w:val="Heading1"/>
-      </w:pPr>
-      <w:r>
-        <w:t xml:space="preserve">Discussion</w:t>
-      </w:r>
-    </w:p>
-    <w:bookmarkEnd w:id="33"/>
-    <w:bookmarkStart w:id="34" w:name="acknowledgements"/>
-    <w:p>
-      <w:pPr>
-        <w:pStyle w:val="Heading1"/>
-      </w:pPr>
-      <w:r>
-        <w:t xml:space="preserve">Acknowledgements</w:t>
-      </w:r>
-    </w:p>
-    <w:bookmarkEnd w:id="34"/>
-    <w:bookmarkStart w:id="35" w:name="competing-interests"/>
-    <w:p>
-      <w:pPr>
-        <w:pStyle w:val="Heading1"/>
-      </w:pPr>
-      <w:r>
-        <w:t xml:space="preserve">Competing interests</w:t>
-      </w:r>
-    </w:p>
-    <w:bookmarkEnd w:id="35"/>
-    <w:bookmarkStart w:id="36" w:name="author-contributions"/>
-    <w:p>
-      <w:pPr>
-        <w:pStyle w:val="Heading1"/>
-      </w:pPr>
-      <w:r>
-        <w:t xml:space="preserve">Author contributions</w:t>
-      </w:r>
+        <w:pStyle w:val="ImageCaption"/>
+      </w:pPr>
+      <w:r>
+        <w:rPr>
+          <w:iCs/>
+          <w:i/>
+          <w:bCs/>
+          <w:b/>
+        </w:rPr>
+        <w:t xml:space="preserve">Figure 3: Variation in sensitivity among species</w:t>
+      </w:r>
+      <w:r>
+        <w:t xml:space="preserve"> </w:t>
+      </w:r>
+      <w:r>
+        <w:t xml:space="preserve">in the Huai Kha Khaeng ForestGEO plot during droughts in 2010 and 2015. For comments:</w:t>
+      </w:r>
+      <w:r>
+        <w:t xml:space="preserve"> </w:t>
+      </w:r>
+      <w:hyperlink r:id="rId35">
+        <w:r>
+          <w:rPr>
+            <w:rStyle w:val="Hyperlink"/>
+          </w:rPr>
+          <w:t xml:space="preserve">https://github.com/forestgeo/growth-precip-thailand/issues/12</w:t>
+        </w:r>
+      </w:hyperlink>
     </w:p>
     <w:bookmarkEnd w:id="36"/>
-    <w:bookmarkStart w:id="37" w:name="data-availability"/>
+    <w:bookmarkStart w:id="37" w:name="variation-in-sensitivity-among-species"/>
+    <w:p>
+      <w:pPr>
+        <w:pStyle w:val="Heading2"/>
+      </w:pPr>
+      <w:r>
+        <w:t xml:space="preserve">Variation in sensitivity among species</w:t>
+      </w:r>
+    </w:p>
+    <w:bookmarkEnd w:id="37"/>
+    <w:bookmarkStart w:id="38" w:name="variation-among-individuals"/>
+    <w:p>
+      <w:pPr>
+        <w:pStyle w:val="Heading2"/>
+      </w:pPr>
+      <w:r>
+        <w:t xml:space="preserve">Variation among individuals</w:t>
+      </w:r>
+    </w:p>
+    <w:bookmarkEnd w:id="38"/>
+    <w:bookmarkEnd w:id="39"/>
+    <w:bookmarkStart w:id="40" w:name="discussion"/>
+    <w:p>
+      <w:pPr>
+        <w:pStyle w:val="Heading1"/>
+      </w:pPr>
+      <w:r>
+        <w:t xml:space="preserve">Discussion</w:t>
+      </w:r>
+    </w:p>
+    <w:bookmarkEnd w:id="40"/>
+    <w:bookmarkStart w:id="41" w:name="acknowledgements"/>
+    <w:p>
+      <w:pPr>
+        <w:pStyle w:val="Heading1"/>
+      </w:pPr>
+      <w:r>
+        <w:t xml:space="preserve">Acknowledgements</w:t>
+      </w:r>
+    </w:p>
+    <w:bookmarkEnd w:id="41"/>
+    <w:bookmarkStart w:id="42" w:name="competing-interests"/>
+    <w:p>
+      <w:pPr>
+        <w:pStyle w:val="Heading1"/>
+      </w:pPr>
+      <w:r>
+        <w:t xml:space="preserve">Competing interests</w:t>
+      </w:r>
+    </w:p>
+    <w:bookmarkEnd w:id="42"/>
+    <w:bookmarkStart w:id="43" w:name="author-contributions"/>
+    <w:p>
+      <w:pPr>
+        <w:pStyle w:val="Heading1"/>
+      </w:pPr>
+      <w:r>
+        <w:t xml:space="preserve">Author contributions</w:t>
+      </w:r>
+    </w:p>
+    <w:bookmarkEnd w:id="43"/>
+    <w:bookmarkStart w:id="44" w:name="data-availability"/>
     <w:p>
       <w:pPr>
         <w:pStyle w:val="Heading1"/>
@@ -3025,8 +3501,8 @@
         <w:br w:type="page"/>
       </w:r>
     </w:p>
-    <w:bookmarkEnd w:id="37"/>
-    <w:bookmarkStart w:id="73" w:name="references"/>
+    <w:bookmarkEnd w:id="44"/>
+    <w:bookmarkStart w:id="80" w:name="references"/>
     <w:p>
       <w:pPr>
         <w:pStyle w:val="Heading1"/>
@@ -3035,8 +3511,8 @@
         <w:t xml:space="preserve">References</w:t>
       </w:r>
     </w:p>
-    <w:bookmarkStart w:id="72" w:name="refs"/>
-    <w:bookmarkStart w:id="39" w:name="ref-anderson-teixeira_ctfsforestgeo_2015"/>
+    <w:bookmarkStart w:id="79" w:name="refs"/>
+    <w:bookmarkStart w:id="46" w:name="ref-anderson-teixeira_ctfsforestgeo_2015"/>
     <w:p>
       <w:pPr>
         <w:pStyle w:val="Bibliography"/>
@@ -3296,7 +3772,7 @@
       <w:r>
         <w:t xml:space="preserve"> </w:t>
       </w:r>
-      <w:hyperlink r:id="rId38">
+      <w:hyperlink r:id="rId45">
         <w:r>
           <w:rPr>
             <w:rStyle w:val="Hyperlink"/>
@@ -3343,8 +3819,8 @@
         <w:t xml:space="preserve">: 528–549.</w:t>
       </w:r>
     </w:p>
-    <w:bookmarkEnd w:id="39"/>
-    <w:bookmarkStart w:id="41" w:name="ref-anderson-teixeira_joint_2022"/>
+    <w:bookmarkEnd w:id="46"/>
+    <w:bookmarkStart w:id="48" w:name="ref-anderson-teixeira_joint_2022"/>
     <w:p>
       <w:pPr>
         <w:pStyle w:val="Bibliography"/>
@@ -3604,7 +4080,7 @@
       <w:r>
         <w:t xml:space="preserve"> </w:t>
       </w:r>
-      <w:hyperlink r:id="rId40">
+      <w:hyperlink r:id="rId47">
         <w:r>
           <w:rPr>
             <w:rStyle w:val="Hyperlink"/>
@@ -3639,8 +4115,8 @@
         <w:t xml:space="preserve">: 245–266.</w:t>
       </w:r>
     </w:p>
-    <w:bookmarkEnd w:id="41"/>
-    <w:bookmarkStart w:id="43" w:name="ref-bennett_larger_2015"/>
+    <w:bookmarkEnd w:id="48"/>
+    <w:bookmarkStart w:id="50" w:name="ref-bennett_larger_2015"/>
     <w:p>
       <w:pPr>
         <w:pStyle w:val="Bibliography"/>
@@ -3742,7 +4218,7 @@
       <w:r>
         <w:t xml:space="preserve"> </w:t>
       </w:r>
-      <w:hyperlink r:id="rId42">
+      <w:hyperlink r:id="rId49">
         <w:r>
           <w:rPr>
             <w:rStyle w:val="Hyperlink"/>
@@ -3777,8 +4253,8 @@
         <w:t xml:space="preserve">: 15139.</w:t>
       </w:r>
     </w:p>
-    <w:bookmarkEnd w:id="43"/>
-    <w:bookmarkStart w:id="45" w:name="ref-chen_hydraulic_2022"/>
+    <w:bookmarkEnd w:id="50"/>
+    <w:bookmarkStart w:id="52" w:name="ref-chen_hydraulic_2022"/>
     <w:p>
       <w:pPr>
         <w:pStyle w:val="Bibliography"/>
@@ -3880,7 +4356,7 @@
       <w:r>
         <w:t xml:space="preserve"> </w:t>
       </w:r>
-      <w:hyperlink r:id="rId44">
+      <w:hyperlink r:id="rId51">
         <w:r>
           <w:rPr>
             <w:rStyle w:val="Hyperlink"/>
@@ -3999,8 +4475,8 @@
         <w:t xml:space="preserve">: 1647.</w:t>
       </w:r>
     </w:p>
-    <w:bookmarkEnd w:id="45"/>
-    <w:bookmarkStart w:id="47" w:name="X7212b9d861bed92497512118acfe0419f2c63cf"/>
+    <w:bookmarkEnd w:id="52"/>
+    <w:bookmarkStart w:id="54" w:name="X7212b9d861bed92497512118acfe0419f2c63cf"/>
     <w:p>
       <w:pPr>
         <w:pStyle w:val="Bibliography"/>
@@ -4260,7 +4736,7 @@
       <w:r>
         <w:t xml:space="preserve"> </w:t>
       </w:r>
-      <w:hyperlink r:id="rId46">
+      <w:hyperlink r:id="rId53">
         <w:r>
           <w:rPr>
             <w:rStyle w:val="Hyperlink"/>
@@ -4295,8 +4771,8 @@
         <w:t xml:space="preserve">: 1798–1813.</w:t>
       </w:r>
     </w:p>
-    <w:bookmarkEnd w:id="47"/>
-    <w:bookmarkStart w:id="49" w:name="ref-dahinden_future_2017"/>
+    <w:bookmarkEnd w:id="54"/>
+    <w:bookmarkStart w:id="56" w:name="ref-dahinden_future_2017"/>
     <w:p>
       <w:pPr>
         <w:pStyle w:val="Bibliography"/>
@@ -4375,7 +4851,7 @@
       <w:r>
         <w:t xml:space="preserve"> </w:t>
       </w:r>
-      <w:hyperlink r:id="rId48">
+      <w:hyperlink r:id="rId55">
         <w:r>
           <w:rPr>
             <w:rStyle w:val="Hyperlink"/>
@@ -4410,8 +4886,8 @@
         <w:t xml:space="preserve">: 084004.</w:t>
       </w:r>
     </w:p>
-    <w:bookmarkEnd w:id="49"/>
-    <w:bookmarkStart w:id="51" w:name="ref-desouza_drought_2020"/>
+    <w:bookmarkEnd w:id="56"/>
+    <w:bookmarkStart w:id="58" w:name="ref-desouza_drought_2020"/>
     <w:p>
       <w:pPr>
         <w:pStyle w:val="Bibliography"/>
@@ -4559,7 +5035,7 @@
       <w:r>
         <w:t xml:space="preserve"> </w:t>
       </w:r>
-      <w:hyperlink r:id="rId50">
+      <w:hyperlink r:id="rId57">
         <w:r>
           <w:rPr>
             <w:rStyle w:val="Hyperlink"/>
@@ -4594,8 +5070,8 @@
         <w:t xml:space="preserve">: 221–236.</w:t>
       </w:r>
     </w:p>
-    <w:bookmarkEnd w:id="51"/>
-    <w:bookmarkStart w:id="53" w:name="ref-fernández-de-uña_role_inpress"/>
+    <w:bookmarkEnd w:id="58"/>
+    <w:bookmarkStart w:id="60" w:name="ref-fernández-de-uña_role_inpress"/>
     <w:p>
       <w:pPr>
         <w:pStyle w:val="Bibliography"/>
@@ -4720,7 +5196,7 @@
       <w:r>
         <w:t xml:space="preserve"> </w:t>
       </w:r>
-      <w:hyperlink r:id="rId52">
+      <w:hyperlink r:id="rId59">
         <w:r>
           <w:rPr>
             <w:rStyle w:val="Hyperlink"/>
@@ -4755,8 +5231,8 @@
         <w:t xml:space="preserve">.</w:t>
       </w:r>
     </w:p>
-    <w:bookmarkEnd w:id="53"/>
-    <w:bookmarkStart w:id="55" w:name="ref-kunert_leaf_2021"/>
+    <w:bookmarkEnd w:id="60"/>
+    <w:bookmarkStart w:id="62" w:name="ref-kunert_leaf_2021"/>
     <w:p>
       <w:pPr>
         <w:pStyle w:val="Bibliography"/>
@@ -5016,7 +5492,7 @@
       <w:r>
         <w:t xml:space="preserve"> </w:t>
       </w:r>
-      <w:hyperlink r:id="rId54">
+      <w:hyperlink r:id="rId61">
         <w:r>
           <w:rPr>
             <w:rStyle w:val="Hyperlink"/>
@@ -5051,8 +5527,8 @@
         <w:t xml:space="preserve">: 485–496.</w:t>
       </w:r>
     </w:p>
-    <w:bookmarkEnd w:id="55"/>
-    <w:bookmarkStart w:id="57" w:name="ref-machado_forest_2023"/>
+    <w:bookmarkEnd w:id="62"/>
+    <w:bookmarkStart w:id="64" w:name="ref-machado_forest_2023"/>
     <w:p>
       <w:pPr>
         <w:pStyle w:val="Bibliography"/>
@@ -5154,7 +5630,7 @@
       <w:r>
         <w:t xml:space="preserve"> </w:t>
       </w:r>
-      <w:hyperlink r:id="rId56">
+      <w:hyperlink r:id="rId63">
         <w:r>
           <w:rPr>
             <w:rStyle w:val="Hyperlink"/>
@@ -5225,8 +5701,8 @@
         <w:t xml:space="preserve">: 1093–1100.</w:t>
       </w:r>
     </w:p>
-    <w:bookmarkEnd w:id="57"/>
-    <w:bookmarkStart w:id="59" w:name="ref-ma_tree_2023"/>
+    <w:bookmarkEnd w:id="64"/>
+    <w:bookmarkStart w:id="66" w:name="ref-ma_tree_2023"/>
     <w:p>
       <w:pPr>
         <w:pStyle w:val="Bibliography"/>
@@ -5486,7 +5962,7 @@
       <w:r>
         <w:t xml:space="preserve"> </w:t>
       </w:r>
-      <w:hyperlink r:id="rId58">
+      <w:hyperlink r:id="rId65">
         <w:r>
           <w:rPr>
             <w:rStyle w:val="Hyperlink"/>
@@ -5521,8 +5997,8 @@
         <w:t xml:space="preserve">: 7467.</w:t>
       </w:r>
     </w:p>
-    <w:bookmarkEnd w:id="59"/>
-    <w:bookmarkStart w:id="61" w:name="ref-mcgregor_tree_2021"/>
+    <w:bookmarkEnd w:id="66"/>
+    <w:bookmarkStart w:id="68" w:name="ref-mcgregor_tree_2021"/>
     <w:p>
       <w:pPr>
         <w:pStyle w:val="Bibliography"/>
@@ -5782,7 +6258,7 @@
       <w:r>
         <w:t xml:space="preserve"> </w:t>
       </w:r>
-      <w:hyperlink r:id="rId60">
+      <w:hyperlink r:id="rId67">
         <w:r>
           <w:rPr>
             <w:rStyle w:val="Hyperlink"/>
@@ -5817,8 +6293,8 @@
         <w:t xml:space="preserve">: 601–616.</w:t>
       </w:r>
     </w:p>
-    <w:bookmarkEnd w:id="61"/>
-    <w:bookmarkStart w:id="63" w:name="ref-olson_plant_2018"/>
+    <w:bookmarkEnd w:id="68"/>
+    <w:bookmarkStart w:id="70" w:name="ref-olson_plant_2018"/>
     <w:p>
       <w:pPr>
         <w:pStyle w:val="Bibliography"/>
@@ -6078,7 +6554,7 @@
       <w:r>
         <w:t xml:space="preserve"> </w:t>
       </w:r>
-      <w:hyperlink r:id="rId62">
+      <w:hyperlink r:id="rId69">
         <w:r>
           <w:rPr>
             <w:rStyle w:val="Hyperlink"/>
@@ -6113,8 +6589,8 @@
         <w:t xml:space="preserve">: 7551–7556.</w:t>
       </w:r>
     </w:p>
-    <w:bookmarkEnd w:id="63"/>
-    <w:bookmarkStart w:id="65" w:name="ref-scharnweber_confessions_2019"/>
+    <w:bookmarkEnd w:id="70"/>
+    <w:bookmarkStart w:id="72" w:name="ref-scharnweber_confessions_2019"/>
     <w:p>
       <w:pPr>
         <w:pStyle w:val="Bibliography"/>
@@ -6239,7 +6715,7 @@
       <w:r>
         <w:t xml:space="preserve"> </w:t>
       </w:r>
-      <w:hyperlink r:id="rId64">
+      <w:hyperlink r:id="rId71">
         <w:r>
           <w:rPr>
             <w:rStyle w:val="Hyperlink"/>
@@ -6298,8 +6774,8 @@
         <w:t xml:space="preserve">: 43–49.</w:t>
       </w:r>
     </w:p>
-    <w:bookmarkEnd w:id="65"/>
-    <w:bookmarkStart w:id="67" w:name="ref-vinod_thermal_2023"/>
+    <w:bookmarkEnd w:id="72"/>
+    <w:bookmarkStart w:id="74" w:name="ref-vinod_thermal_2023"/>
     <w:p>
       <w:pPr>
         <w:pStyle w:val="Bibliography"/>
@@ -6516,7 +6992,7 @@
       <w:r>
         <w:t xml:space="preserve"> </w:t>
       </w:r>
-      <w:hyperlink r:id="rId66">
+      <w:hyperlink r:id="rId73">
         <w:r>
           <w:rPr>
             <w:rStyle w:val="Hyperlink"/>
@@ -6551,8 +7027,8 @@
         <w:t xml:space="preserve">: 22–47.</w:t>
       </w:r>
     </w:p>
-    <w:bookmarkEnd w:id="67"/>
-    <w:bookmarkStart w:id="69" w:name="ref-vlam_temperature_2014"/>
+    <w:bookmarkEnd w:id="74"/>
+    <w:bookmarkStart w:id="76" w:name="ref-vlam_temperature_2014"/>
     <w:p>
       <w:pPr>
         <w:pStyle w:val="Bibliography"/>
@@ -6654,7 +7130,7 @@
       <w:r>
         <w:t xml:space="preserve"> </w:t>
       </w:r>
-      <w:hyperlink r:id="rId68">
+      <w:hyperlink r:id="rId75">
         <w:r>
           <w:rPr>
             <w:rStyle w:val="Hyperlink"/>
@@ -6713,8 +7189,8 @@
         <w:t xml:space="preserve">: 1449–1461.</w:t>
       </w:r>
     </w:p>
-    <w:bookmarkEnd w:id="69"/>
-    <w:bookmarkStart w:id="71" w:name="ref-williams_deciduousness_2008"/>
+    <w:bookmarkEnd w:id="76"/>
+    <w:bookmarkStart w:id="78" w:name="ref-williams_deciduousness_2008"/>
     <w:p>
       <w:pPr>
         <w:pStyle w:val="Bibliography"/>
@@ -6793,7 +7269,7 @@
       <w:r>
         <w:t xml:space="preserve"> </w:t>
       </w:r>
-      <w:hyperlink r:id="rId70">
+      <w:hyperlink r:id="rId77">
         <w:r>
           <w:rPr>
             <w:rStyle w:val="Hyperlink"/>
@@ -6846,9 +7322,9 @@
         <w:t xml:space="preserve">: 571–582.</w:t>
       </w:r>
     </w:p>
-    <w:bookmarkEnd w:id="71"/>
-    <w:bookmarkEnd w:id="72"/>
-    <w:bookmarkEnd w:id="73"/>
+    <w:bookmarkEnd w:id="78"/>
+    <w:bookmarkEnd w:id="79"/>
+    <w:bookmarkEnd w:id="80"/>
     <w:sectPr>
       <w:footerReference r:id="rId10" w:type="even"/>
       <w:footerReference r:id="rId9" w:type="default"/>

</xml_diff>

<commit_message>
updated manuscript with fig 4
</commit_message>
<xml_diff>
--- a/doc/manuscript.docx
+++ b/doc/manuscript.docx
@@ -2151,14 +2151,14 @@
       <w:r>
         <w:drawing>
           <wp:inline>
-            <wp:extent cx="5943600" cy="2971800"/>
+            <wp:extent cx="5943600" cy="2796988"/>
             <wp:effectExtent b="0" l="0" r="0" t="0"/>
             <wp:docPr descr="Figure 1. Climatic characteristics of drought years and average years in Huai Kha Khaeng ForestGEO plot. For comments - https://github.com/forestgeo/growth-precip-thailand/issues/10" title="" id="23" name="Picture"/>
             <a:graphic>
               <a:graphicData uri="http://schemas.openxmlformats.org/drawingml/2006/picture">
                 <pic:pic>
                   <pic:nvPicPr>
-                    <pic:cNvPr descr="display/Fig1.png" id="24" name="Picture"/>
+                    <pic:cNvPr descr="display/Fig1_alt.png" id="24" name="Picture"/>
                     <pic:cNvPicPr>
                       <a:picLocks noChangeArrowheads="1" noChangeAspect="1"/>
                     </pic:cNvPicPr>
@@ -2172,7 +2172,7 @@
                   <pic:spPr bwMode="auto">
                     <a:xfrm>
                       <a:off x="0" y="0"/>
-                      <a:ext cx="5943600" cy="2971800"/>
+                      <a:ext cx="5943600" cy="2796988"/>
                     </a:xfrm>
                     <a:prstGeom prst="rect">
                       <a:avLst/>
@@ -2456,7 +2456,7 @@
       <w:r>
         <w:drawing>
           <wp:inline>
-            <wp:extent cx="3669832" cy="5504749"/>
+            <wp:extent cx="5943600" cy="3566160"/>
             <wp:effectExtent b="0" l="0" r="0" t="0"/>
             <wp:docPr descr="Figure 2: Growth increment timeseries and drought sensitivity across trees and species in the Huai Kha Khaeng ForestGEO plot. a) Median of annualised growth increments across species (colours) and the whole plot (black) from 2009 - 2022 from late wet/early dry season dendroband measurements. 2010 and 2015 were moderate and very strong ENSO events respectively. b) Dsitribution of drought sensitivity of tree growth across all individuals in the two drought years. For comments - https://github.com/forestgeo/growth-precip-thailand/issues/11" title="" id="28" name="Picture"/>
             <a:graphic>
@@ -2477,7 +2477,7 @@
                   <pic:spPr bwMode="auto">
                     <a:xfrm>
                       <a:off x="0" y="0"/>
-                      <a:ext cx="3669832" cy="5504749"/>
+                      <a:ext cx="5943600" cy="3566160"/>
                     </a:xfrm>
                     <a:prstGeom prst="rect">
                       <a:avLst/>
@@ -3329,7 +3329,7 @@
       </w:r>
     </w:p>
     <w:bookmarkEnd w:id="31"/>
-    <w:bookmarkStart w:id="39" w:name="results"/>
+    <w:bookmarkStart w:id="42" w:name="results"/>
     <w:p>
       <w:pPr>
         <w:pStyle w:val="Heading1"/>
@@ -3436,7 +3436,7 @@
       </w:r>
     </w:p>
     <w:bookmarkEnd w:id="37"/>
-    <w:bookmarkStart w:id="38" w:name="variation-among-individuals"/>
+    <w:bookmarkStart w:id="41" w:name="variation-among-individuals"/>
     <w:p>
       <w:pPr>
         <w:pStyle w:val="Heading2"/>
@@ -3445,49 +3445,110 @@
         <w:t xml:space="preserve">Variation among individuals</w:t>
       </w:r>
     </w:p>
-    <w:bookmarkEnd w:id="38"/>
-    <w:bookmarkEnd w:id="39"/>
-    <w:bookmarkStart w:id="40" w:name="discussion"/>
     <w:p>
       <w:pPr>
-        <w:pStyle w:val="Heading1"/>
-      </w:pPr>
-      <w:r>
-        <w:t xml:space="preserve">Discussion</w:t>
+        <w:pStyle w:val="CaptionedFigure"/>
+      </w:pPr>
+      <w:r>
+        <w:drawing>
+          <wp:inline>
+            <wp:extent cx="5504749" cy="3669832"/>
+            <wp:effectExtent b="0" l="0" r="0" t="0"/>
+            <wp:docPr descr="Figure 4: Drivers of variation in sensitivity among individuals" title="" id="39" name="Picture"/>
+            <a:graphic>
+              <a:graphicData uri="http://schemas.openxmlformats.org/drawingml/2006/picture">
+                <pic:pic>
+                  <pic:nvPicPr>
+                    <pic:cNvPr descr="display/Fig4.png" id="40" name="Picture"/>
+                    <pic:cNvPicPr>
+                      <a:picLocks noChangeArrowheads="1" noChangeAspect="1"/>
+                    </pic:cNvPicPr>
+                  </pic:nvPicPr>
+                  <pic:blipFill>
+                    <a:blip r:embed="rId38"/>
+                    <a:stretch>
+                      <a:fillRect/>
+                    </a:stretch>
+                  </pic:blipFill>
+                  <pic:spPr bwMode="auto">
+                    <a:xfrm>
+                      <a:off x="0" y="0"/>
+                      <a:ext cx="5504749" cy="3669832"/>
+                    </a:xfrm>
+                    <a:prstGeom prst="rect">
+                      <a:avLst/>
+                    </a:prstGeom>
+                    <a:noFill/>
+                    <a:ln w="9525">
+                      <a:noFill/>
+                      <a:headEnd/>
+                      <a:tailEnd/>
+                    </a:ln>
+                  </pic:spPr>
+                </pic:pic>
+              </a:graphicData>
+            </a:graphic>
+          </wp:inline>
+        </w:drawing>
       </w:r>
     </w:p>
-    <w:bookmarkEnd w:id="40"/>
-    <w:bookmarkStart w:id="41" w:name="acknowledgements"/>
     <w:p>
       <w:pPr>
-        <w:pStyle w:val="Heading1"/>
-      </w:pPr>
-      <w:r>
-        <w:t xml:space="preserve">Acknowledgements</w:t>
+        <w:pStyle w:val="ImageCaption"/>
+      </w:pPr>
+      <w:r>
+        <w:rPr>
+          <w:iCs/>
+          <w:i/>
+          <w:bCs/>
+          <w:b/>
+        </w:rPr>
+        <w:t xml:space="preserve">Figure 4: Drivers of variation in sensitivity among individuals</w:t>
       </w:r>
     </w:p>
     <w:bookmarkEnd w:id="41"/>
-    <w:bookmarkStart w:id="42" w:name="competing-interests"/>
+    <w:bookmarkEnd w:id="42"/>
+    <w:bookmarkStart w:id="43" w:name="discussion"/>
     <w:p>
       <w:pPr>
         <w:pStyle w:val="Heading1"/>
       </w:pPr>
       <w:r>
-        <w:t xml:space="preserve">Competing interests</w:t>
-      </w:r>
-    </w:p>
-    <w:bookmarkEnd w:id="42"/>
-    <w:bookmarkStart w:id="43" w:name="author-contributions"/>
-    <w:p>
-      <w:pPr>
-        <w:pStyle w:val="Heading1"/>
-      </w:pPr>
-      <w:r>
-        <w:t xml:space="preserve">Author contributions</w:t>
+        <w:t xml:space="preserve">Discussion</w:t>
       </w:r>
     </w:p>
     <w:bookmarkEnd w:id="43"/>
-    <w:bookmarkStart w:id="44" w:name="data-availability"/>
+    <w:bookmarkStart w:id="44" w:name="acknowledgements"/>
+    <w:p>
+      <w:pPr>
+        <w:pStyle w:val="Heading1"/>
+      </w:pPr>
+      <w:r>
+        <w:t xml:space="preserve">Acknowledgements</w:t>
+      </w:r>
+    </w:p>
+    <w:bookmarkEnd w:id="44"/>
+    <w:bookmarkStart w:id="45" w:name="competing-interests"/>
+    <w:p>
+      <w:pPr>
+        <w:pStyle w:val="Heading1"/>
+      </w:pPr>
+      <w:r>
+        <w:t xml:space="preserve">Competing interests</w:t>
+      </w:r>
+    </w:p>
+    <w:bookmarkEnd w:id="45"/>
+    <w:bookmarkStart w:id="46" w:name="author-contributions"/>
+    <w:p>
+      <w:pPr>
+        <w:pStyle w:val="Heading1"/>
+      </w:pPr>
+      <w:r>
+        <w:t xml:space="preserve">Author contributions</w:t>
+      </w:r>
+    </w:p>
+    <w:bookmarkEnd w:id="46"/>
+    <w:bookmarkStart w:id="47" w:name="data-availability"/>
     <w:p>
       <w:pPr>
         <w:pStyle w:val="Heading1"/>
@@ -3501,8 +3562,8 @@
         <w:br w:type="page"/>
       </w:r>
     </w:p>
-    <w:bookmarkEnd w:id="44"/>
-    <w:bookmarkStart w:id="80" w:name="references"/>
+    <w:bookmarkEnd w:id="47"/>
+    <w:bookmarkStart w:id="83" w:name="references"/>
     <w:p>
       <w:pPr>
         <w:pStyle w:val="Heading1"/>
@@ -3511,8 +3572,8 @@
         <w:t xml:space="preserve">References</w:t>
       </w:r>
     </w:p>
-    <w:bookmarkStart w:id="79" w:name="refs"/>
-    <w:bookmarkStart w:id="46" w:name="ref-anderson-teixeira_ctfsforestgeo_2015"/>
+    <w:bookmarkStart w:id="82" w:name="refs"/>
+    <w:bookmarkStart w:id="49" w:name="ref-anderson-teixeira_ctfsforestgeo_2015"/>
     <w:p>
       <w:pPr>
         <w:pStyle w:val="Bibliography"/>
@@ -3772,7 +3833,7 @@
       <w:r>
         <w:t xml:space="preserve"> </w:t>
       </w:r>
-      <w:hyperlink r:id="rId45">
+      <w:hyperlink r:id="rId48">
         <w:r>
           <w:rPr>
             <w:rStyle w:val="Hyperlink"/>
@@ -3819,8 +3880,8 @@
         <w:t xml:space="preserve">: 528–549.</w:t>
       </w:r>
     </w:p>
-    <w:bookmarkEnd w:id="46"/>
-    <w:bookmarkStart w:id="48" w:name="ref-anderson-teixeira_joint_2022"/>
+    <w:bookmarkEnd w:id="49"/>
+    <w:bookmarkStart w:id="51" w:name="ref-anderson-teixeira_joint_2022"/>
     <w:p>
       <w:pPr>
         <w:pStyle w:val="Bibliography"/>
@@ -4080,7 +4141,7 @@
       <w:r>
         <w:t xml:space="preserve"> </w:t>
       </w:r>
-      <w:hyperlink r:id="rId47">
+      <w:hyperlink r:id="rId50">
         <w:r>
           <w:rPr>
             <w:rStyle w:val="Hyperlink"/>
@@ -4115,8 +4176,8 @@
         <w:t xml:space="preserve">: 245–266.</w:t>
       </w:r>
     </w:p>
-    <w:bookmarkEnd w:id="48"/>
-    <w:bookmarkStart w:id="50" w:name="ref-bennett_larger_2015"/>
+    <w:bookmarkEnd w:id="51"/>
+    <w:bookmarkStart w:id="53" w:name="ref-bennett_larger_2015"/>
     <w:p>
       <w:pPr>
         <w:pStyle w:val="Bibliography"/>
@@ -4218,7 +4279,7 @@
       <w:r>
         <w:t xml:space="preserve"> </w:t>
       </w:r>
-      <w:hyperlink r:id="rId49">
+      <w:hyperlink r:id="rId52">
         <w:r>
           <w:rPr>
             <w:rStyle w:val="Hyperlink"/>
@@ -4253,8 +4314,8 @@
         <w:t xml:space="preserve">: 15139.</w:t>
       </w:r>
     </w:p>
-    <w:bookmarkEnd w:id="50"/>
-    <w:bookmarkStart w:id="52" w:name="ref-chen_hydraulic_2022"/>
+    <w:bookmarkEnd w:id="53"/>
+    <w:bookmarkStart w:id="55" w:name="ref-chen_hydraulic_2022"/>
     <w:p>
       <w:pPr>
         <w:pStyle w:val="Bibliography"/>
@@ -4356,7 +4417,7 @@
       <w:r>
         <w:t xml:space="preserve"> </w:t>
       </w:r>
-      <w:hyperlink r:id="rId51">
+      <w:hyperlink r:id="rId54">
         <w:r>
           <w:rPr>
             <w:rStyle w:val="Hyperlink"/>
@@ -4475,8 +4536,8 @@
         <w:t xml:space="preserve">: 1647.</w:t>
       </w:r>
     </w:p>
-    <w:bookmarkEnd w:id="52"/>
-    <w:bookmarkStart w:id="54" w:name="X7212b9d861bed92497512118acfe0419f2c63cf"/>
+    <w:bookmarkEnd w:id="55"/>
+    <w:bookmarkStart w:id="57" w:name="X7212b9d861bed92497512118acfe0419f2c63cf"/>
     <w:p>
       <w:pPr>
         <w:pStyle w:val="Bibliography"/>
@@ -4736,7 +4797,7 @@
       <w:r>
         <w:t xml:space="preserve"> </w:t>
       </w:r>
-      <w:hyperlink r:id="rId53">
+      <w:hyperlink r:id="rId56">
         <w:r>
           <w:rPr>
             <w:rStyle w:val="Hyperlink"/>
@@ -4771,8 +4832,8 @@
         <w:t xml:space="preserve">: 1798–1813.</w:t>
       </w:r>
     </w:p>
-    <w:bookmarkEnd w:id="54"/>
-    <w:bookmarkStart w:id="56" w:name="ref-dahinden_future_2017"/>
+    <w:bookmarkEnd w:id="57"/>
+    <w:bookmarkStart w:id="59" w:name="ref-dahinden_future_2017"/>
     <w:p>
       <w:pPr>
         <w:pStyle w:val="Bibliography"/>
@@ -4851,7 +4912,7 @@
       <w:r>
         <w:t xml:space="preserve"> </w:t>
       </w:r>
-      <w:hyperlink r:id="rId55">
+      <w:hyperlink r:id="rId58">
         <w:r>
           <w:rPr>
             <w:rStyle w:val="Hyperlink"/>
@@ -4886,8 +4947,8 @@
         <w:t xml:space="preserve">: 084004.</w:t>
       </w:r>
     </w:p>
-    <w:bookmarkEnd w:id="56"/>
-    <w:bookmarkStart w:id="58" w:name="ref-desouza_drought_2020"/>
+    <w:bookmarkEnd w:id="59"/>
+    <w:bookmarkStart w:id="61" w:name="ref-desouza_drought_2020"/>
     <w:p>
       <w:pPr>
         <w:pStyle w:val="Bibliography"/>
@@ -5035,7 +5096,7 @@
       <w:r>
         <w:t xml:space="preserve"> </w:t>
       </w:r>
-      <w:hyperlink r:id="rId57">
+      <w:hyperlink r:id="rId60">
         <w:r>
           <w:rPr>
             <w:rStyle w:val="Hyperlink"/>
@@ -5070,8 +5131,8 @@
         <w:t xml:space="preserve">: 221–236.</w:t>
       </w:r>
     </w:p>
-    <w:bookmarkEnd w:id="58"/>
-    <w:bookmarkStart w:id="60" w:name="ref-fernández-de-uña_role_inpress"/>
+    <w:bookmarkEnd w:id="61"/>
+    <w:bookmarkStart w:id="63" w:name="ref-fernández-de-uña_role_inpress"/>
     <w:p>
       <w:pPr>
         <w:pStyle w:val="Bibliography"/>
@@ -5196,7 +5257,7 @@
       <w:r>
         <w:t xml:space="preserve"> </w:t>
       </w:r>
-      <w:hyperlink r:id="rId59">
+      <w:hyperlink r:id="rId62">
         <w:r>
           <w:rPr>
             <w:rStyle w:val="Hyperlink"/>
@@ -5231,8 +5292,8 @@
         <w:t xml:space="preserve">.</w:t>
       </w:r>
     </w:p>
-    <w:bookmarkEnd w:id="60"/>
-    <w:bookmarkStart w:id="62" w:name="ref-kunert_leaf_2021"/>
+    <w:bookmarkEnd w:id="63"/>
+    <w:bookmarkStart w:id="65" w:name="ref-kunert_leaf_2021"/>
     <w:p>
       <w:pPr>
         <w:pStyle w:val="Bibliography"/>
@@ -5492,7 +5553,7 @@
       <w:r>
         <w:t xml:space="preserve"> </w:t>
       </w:r>
-      <w:hyperlink r:id="rId61">
+      <w:hyperlink r:id="rId64">
         <w:r>
           <w:rPr>
             <w:rStyle w:val="Hyperlink"/>
@@ -5527,8 +5588,8 @@
         <w:t xml:space="preserve">: 485–496.</w:t>
       </w:r>
     </w:p>
-    <w:bookmarkEnd w:id="62"/>
-    <w:bookmarkStart w:id="64" w:name="ref-machado_forest_2023"/>
+    <w:bookmarkEnd w:id="65"/>
+    <w:bookmarkStart w:id="67" w:name="ref-machado_forest_2023"/>
     <w:p>
       <w:pPr>
         <w:pStyle w:val="Bibliography"/>
@@ -5630,7 +5691,7 @@
       <w:r>
         <w:t xml:space="preserve"> </w:t>
       </w:r>
-      <w:hyperlink r:id="rId63">
+      <w:hyperlink r:id="rId66">
         <w:r>
           <w:rPr>
             <w:rStyle w:val="Hyperlink"/>
@@ -5701,8 +5762,8 @@
         <w:t xml:space="preserve">: 1093–1100.</w:t>
       </w:r>
     </w:p>
-    <w:bookmarkEnd w:id="64"/>
-    <w:bookmarkStart w:id="66" w:name="ref-ma_tree_2023"/>
+    <w:bookmarkEnd w:id="67"/>
+    <w:bookmarkStart w:id="69" w:name="ref-ma_tree_2023"/>
     <w:p>
       <w:pPr>
         <w:pStyle w:val="Bibliography"/>
@@ -5962,7 +6023,7 @@
       <w:r>
         <w:t xml:space="preserve"> </w:t>
       </w:r>
-      <w:hyperlink r:id="rId65">
+      <w:hyperlink r:id="rId68">
         <w:r>
           <w:rPr>
             <w:rStyle w:val="Hyperlink"/>
@@ -5997,8 +6058,8 @@
         <w:t xml:space="preserve">: 7467.</w:t>
       </w:r>
     </w:p>
-    <w:bookmarkEnd w:id="66"/>
-    <w:bookmarkStart w:id="68" w:name="ref-mcgregor_tree_2021"/>
+    <w:bookmarkEnd w:id="69"/>
+    <w:bookmarkStart w:id="71" w:name="ref-mcgregor_tree_2021"/>
     <w:p>
       <w:pPr>
         <w:pStyle w:val="Bibliography"/>
@@ -6258,7 +6319,7 @@
       <w:r>
         <w:t xml:space="preserve"> </w:t>
       </w:r>
-      <w:hyperlink r:id="rId67">
+      <w:hyperlink r:id="rId70">
         <w:r>
           <w:rPr>
             <w:rStyle w:val="Hyperlink"/>
@@ -6293,8 +6354,8 @@
         <w:t xml:space="preserve">: 601–616.</w:t>
       </w:r>
     </w:p>
-    <w:bookmarkEnd w:id="68"/>
-    <w:bookmarkStart w:id="70" w:name="ref-olson_plant_2018"/>
+    <w:bookmarkEnd w:id="71"/>
+    <w:bookmarkStart w:id="73" w:name="ref-olson_plant_2018"/>
     <w:p>
       <w:pPr>
         <w:pStyle w:val="Bibliography"/>
@@ -6554,7 +6615,7 @@
       <w:r>
         <w:t xml:space="preserve"> </w:t>
       </w:r>
-      <w:hyperlink r:id="rId69">
+      <w:hyperlink r:id="rId72">
         <w:r>
           <w:rPr>
             <w:rStyle w:val="Hyperlink"/>
@@ -6589,8 +6650,8 @@
         <w:t xml:space="preserve">: 7551–7556.</w:t>
       </w:r>
     </w:p>
-    <w:bookmarkEnd w:id="70"/>
-    <w:bookmarkStart w:id="72" w:name="ref-scharnweber_confessions_2019"/>
+    <w:bookmarkEnd w:id="73"/>
+    <w:bookmarkStart w:id="75" w:name="ref-scharnweber_confessions_2019"/>
     <w:p>
       <w:pPr>
         <w:pStyle w:val="Bibliography"/>
@@ -6715,7 +6776,7 @@
       <w:r>
         <w:t xml:space="preserve"> </w:t>
       </w:r>
-      <w:hyperlink r:id="rId71">
+      <w:hyperlink r:id="rId74">
         <w:r>
           <w:rPr>
             <w:rStyle w:val="Hyperlink"/>
@@ -6774,8 +6835,8 @@
         <w:t xml:space="preserve">: 43–49.</w:t>
       </w:r>
     </w:p>
-    <w:bookmarkEnd w:id="72"/>
-    <w:bookmarkStart w:id="74" w:name="ref-vinod_thermal_2023"/>
+    <w:bookmarkEnd w:id="75"/>
+    <w:bookmarkStart w:id="77" w:name="ref-vinod_thermal_2023"/>
     <w:p>
       <w:pPr>
         <w:pStyle w:val="Bibliography"/>
@@ -6992,7 +7053,7 @@
       <w:r>
         <w:t xml:space="preserve"> </w:t>
       </w:r>
-      <w:hyperlink r:id="rId73">
+      <w:hyperlink r:id="rId76">
         <w:r>
           <w:rPr>
             <w:rStyle w:val="Hyperlink"/>
@@ -7027,8 +7088,8 @@
         <w:t xml:space="preserve">: 22–47.</w:t>
       </w:r>
     </w:p>
-    <w:bookmarkEnd w:id="74"/>
-    <w:bookmarkStart w:id="76" w:name="ref-vlam_temperature_2014"/>
+    <w:bookmarkEnd w:id="77"/>
+    <w:bookmarkStart w:id="79" w:name="ref-vlam_temperature_2014"/>
     <w:p>
       <w:pPr>
         <w:pStyle w:val="Bibliography"/>
@@ -7130,7 +7191,7 @@
       <w:r>
         <w:t xml:space="preserve"> </w:t>
       </w:r>
-      <w:hyperlink r:id="rId75">
+      <w:hyperlink r:id="rId78">
         <w:r>
           <w:rPr>
             <w:rStyle w:val="Hyperlink"/>
@@ -7189,8 +7250,8 @@
         <w:t xml:space="preserve">: 1449–1461.</w:t>
       </w:r>
     </w:p>
-    <w:bookmarkEnd w:id="76"/>
-    <w:bookmarkStart w:id="78" w:name="ref-williams_deciduousness_2008"/>
+    <w:bookmarkEnd w:id="79"/>
+    <w:bookmarkStart w:id="81" w:name="ref-williams_deciduousness_2008"/>
     <w:p>
       <w:pPr>
         <w:pStyle w:val="Bibliography"/>
@@ -7269,7 +7330,7 @@
       <w:r>
         <w:t xml:space="preserve"> </w:t>
       </w:r>
-      <w:hyperlink r:id="rId77">
+      <w:hyperlink r:id="rId80">
         <w:r>
           <w:rPr>
             <w:rStyle w:val="Hyperlink"/>
@@ -7322,9 +7383,9 @@
         <w:t xml:space="preserve">: 571–582.</w:t>
       </w:r>
     </w:p>
-    <w:bookmarkEnd w:id="78"/>
-    <w:bookmarkEnd w:id="79"/>
-    <w:bookmarkEnd w:id="80"/>
+    <w:bookmarkEnd w:id="81"/>
+    <w:bookmarkEnd w:id="82"/>
+    <w:bookmarkEnd w:id="83"/>
     <w:sectPr>
       <w:footerReference r:id="rId10" w:type="even"/>
       <w:footerReference r:id="rId9" w:type="default"/>

</xml_diff>

<commit_message>
methods draft (869 words)
</commit_message>
<xml_diff>
--- a/doc/manuscript.docx
+++ b/doc/manuscript.docx
@@ -1193,7 +1193,7 @@
         <w:pStyle w:val="Compact"/>
       </w:pPr>
       <w:r>
-        <w:t xml:space="preserve">We used a unique data record - manual dendrometer band measurements over 15 years on 1820 trees across 30 species in a seasonally dry tropical forest in Huai Kha Khaeng, Thailand, along with species traits (deciduousness and maximum size), individual characteristics (crown exposure, size) and environment-related water availability to predict the sensitivity of tree growth to drought in two ENSO drought events.</w:t>
+        <w:t xml:space="preserve">We used a unique data record - manual dendrometer band measurements over 15 years on 1820 trees across 30 species in a seasonally dry tropical forest in Huai Kha Khaeng, Thailand, along with species traits (deciduousness and maximum size), individual characteristics (crown exposure, size) and environment-related water availability to predict the sensitivity of tree growth to drought in two ENSO drought events with different characteristics - a wet-season drought and a dry season drought.</w:t>
       </w:r>
       <w:r>
         <w:t xml:space="preserve"> </w:t>
@@ -1211,7 +1211,7 @@
         <w:pStyle w:val="Compact"/>
       </w:pPr>
       <w:r>
-        <w:t xml:space="preserve">In the more severe drought, deciduous species were more sensitive than evergreen species.</w:t>
+        <w:t xml:space="preserve">In the wet-season drought, deciduous species were more sensitive than evergreen species, especially in wetter microsites, while these patterns were not significant in the dry-season drought.</w:t>
       </w:r>
       <w:r>
         <w:t xml:space="preserve"> </w:t>
@@ -2864,25 +2864,7 @@
         <w:pStyle w:val="FirstParagraph"/>
       </w:pPr>
       <w:r>
-        <w:t xml:space="preserve">Across all individuals in the plot, we calculated topographic wetness index based on a 5 m x 5 m elevation layer collected at plot establishment.</w:t>
-      </w:r>
-      <w:r>
-        <w:t xml:space="preserve"> </w:t>
-      </w:r>
-      <w:r>
-        <w:t xml:space="preserve">Topographic wetness index provides an expectation of the water availability across space based on the concavity/convexity of a location.</w:t>
-      </w:r>
-      <w:r>
-        <w:t xml:space="preserve"> </w:t>
-      </w:r>
-      <w:r>
-        <w:t xml:space="preserve">To model sensitivity among individuals, we also used tree size (DBH at previous dendroband census) and crown exposure measured as crown illumination index.</w:t>
-      </w:r>
-      <w:r>
-        <w:t xml:space="preserve"> </w:t>
-      </w:r>
-      <w:r>
-        <w:t xml:space="preserve">Crown illumination index is an ordinal categorical variable from 1 to 5 (least to most exposed) measured at each dendroband census.</w:t>
+        <w:t xml:space="preserve">By scaling the difference in increment to the mean annual growth of each tree, this metric allows us to compare across slow and fast growing individuals and species.</w:t>
       </w:r>
     </w:p>
     <w:p>
@@ -2890,25 +2872,19 @@
         <w:pStyle w:val="BodyText"/>
       </w:pPr>
       <w:r>
-        <w:t xml:space="preserve">We calculated three species-level traits : deciduousness, maximum size and niche breadth and one variable for each tree - topographic wetness index and two variables for each tree at each census - starting size and canopy exposure.</w:t>
-      </w:r>
-      <w:r>
-        <w:t xml:space="preserve"> </w:t>
-      </w:r>
-      <w:r>
-        <w:t xml:space="preserve">We defined deciduousness as the mean proportion of canopy loss at maximum loss across individuals in the species, with a score ranging from 1 to 4 where 1 is most evergreen and 4 is most deciduous.</w:t>
-      </w:r>
-      <w:r>
-        <w:t xml:space="preserve"> </w:t>
-      </w:r>
-      <w:r>
-        <w:t xml:space="preserve">We used data published in</w:t>
-      </w:r>
-      <w:r>
-        <w:t xml:space="preserve"> </w:t>
-      </w:r>
-      <w:r>
-        <w:t xml:space="preserve">Williams</w:t>
+        <w:t xml:space="preserve">Across all individuals in the plot, we calculated topographic wetness index for an expectation of the water availability across space based on the concavity/convexity of a location.</w:t>
+      </w:r>
+      <w:r>
+        <w:t xml:space="preserve"> </w:t>
+      </w:r>
+      <w:r>
+        <w:t xml:space="preserve">We used a Digital Elevation Model from a 5 m x 5 m elevation layer collected at plot establishment.</w:t>
+      </w:r>
+      <w:r>
+        <w:t xml:space="preserve"> </w:t>
+      </w:r>
+      <w:r>
+        <w:t xml:space="preserve">We used the</w:t>
       </w:r>
       <w:r>
         <w:t xml:space="preserve"> </w:t>
@@ -2918,25 +2894,138 @@
           <w:iCs/>
           <w:i/>
         </w:rPr>
-        <w:t xml:space="preserve">et al.</w:t>
-      </w:r>
-      <w:r>
-        <w:t xml:space="preserve"> </w:t>
-      </w:r>
-      <w:r>
-        <w:t xml:space="preserve">(2008)</w:t>
-      </w:r>
-      <w:r>
-        <w:t xml:space="preserve"> </w:t>
-      </w:r>
-      <w:r>
-        <w:t xml:space="preserve">for the top 30 species.</w:t>
-      </w:r>
-      <w:r>
-        <w:t xml:space="preserve"> </w:t>
-      </w:r>
-      <w:r>
-        <w:t xml:space="preserve">Out of these, data was unavailable for</w:t>
+        <w:t xml:space="preserve">whitebox</w:t>
+      </w:r>
+      <w:r>
+        <w:t xml:space="preserve"> </w:t>
+      </w:r>
+      <w:r>
+        <w:t xml:space="preserve">package in R</w:t>
+      </w:r>
+      <w:r>
+        <w:t xml:space="preserve"> </w:t>
+      </w:r>
+      <w:r>
+        <w:t xml:space="preserve">(Lindsay, 2016; Wu &amp; Brown, 2022)</w:t>
+      </w:r>
+      <w:r>
+        <w:t xml:space="preserve"> </w:t>
+      </w:r>
+      <w:r>
+        <w:t xml:space="preserve">to fill and breach this layer, calculate flow accumulation at each cell and then calculate TWI as</w:t>
+      </w:r>
+      <w:r>
+        <w:t xml:space="preserve"> </w:t>
+      </w:r>
+      <m:oMath>
+        <m:r>
+          <m:t>l</m:t>
+        </m:r>
+        <m:r>
+          <m:t>o</m:t>
+        </m:r>
+        <m:sSub>
+          <m:e>
+            <m:r>
+              <m:t>g</m:t>
+            </m:r>
+          </m:e>
+          <m:sub>
+            <m:r>
+              <m:t>e</m:t>
+            </m:r>
+          </m:sub>
+        </m:sSub>
+        <m:f>
+          <m:fPr>
+            <m:type m:val="bar"/>
+          </m:fPr>
+          <m:num>
+            <m:r>
+              <m:t>A</m:t>
+            </m:r>
+            <m:r>
+              <m:t>s</m:t>
+            </m:r>
+          </m:num>
+          <m:den>
+            <m:r>
+              <m:t>t</m:t>
+            </m:r>
+            <m:r>
+              <m:t>a</m:t>
+            </m:r>
+            <m:r>
+              <m:t>n</m:t>
+            </m:r>
+            <m:d>
+              <m:dPr>
+                <m:begChr m:val="("/>
+                <m:endChr m:val=")"/>
+                <m:sepChr m:val=""/>
+                <m:grow/>
+              </m:dPr>
+              <m:e>
+                <m:r>
+                  <m:t>s</m:t>
+                </m:r>
+                <m:r>
+                  <m:t>l</m:t>
+                </m:r>
+                <m:r>
+                  <m:t>o</m:t>
+                </m:r>
+                <m:r>
+                  <m:t>p</m:t>
+                </m:r>
+                <m:r>
+                  <m:t>e</m:t>
+                </m:r>
+              </m:e>
+            </m:d>
+          </m:den>
+        </m:f>
+      </m:oMath>
+      <w:r>
+        <w:t xml:space="preserve">.</w:t>
+      </w:r>
+      <w:r>
+        <w:t xml:space="preserve"> </w:t>
+      </w:r>
+      <w:r>
+        <w:t xml:space="preserve">We defined tree size as the diameter at breast height (calculated from dendrometer band window measurement) at the previous census.</w:t>
+      </w:r>
+      <w:r>
+        <w:t xml:space="preserve"> </w:t>
+      </w:r>
+      <w:r>
+        <w:t xml:space="preserve">We estimated crown exposure for each tree at each census using crown illumination index, an ordinal categorical variable from 1 to 5 (least to most exposed) measured at each dendroband census.</w:t>
+      </w:r>
+    </w:p>
+    <w:p>
+      <w:pPr>
+        <w:pStyle w:val="BodyText"/>
+      </w:pPr>
+      <w:r>
+        <w:t xml:space="preserve">We calculated three species-level traits : deciduousness, maximum size and niche breadth and one variable for each tree - topographic wetness index and two variables for each tree at each census - starting size and canopy exposure.</w:t>
+      </w:r>
+      <w:r>
+        <w:t xml:space="preserve"> </w:t>
+      </w:r>
+      <w:r>
+        <w:t xml:space="preserve">We defined deciduousness as the mean proportion of canopy loss at maximum loss across individuals in the species, with a score ranging from 1 to 4 where 1 is most evergreen and 4 is most deciduous.</w:t>
+      </w:r>
+      <w:r>
+        <w:t xml:space="preserve"> </w:t>
+      </w:r>
+      <w:r>
+        <w:t xml:space="preserve">We used data published in</w:t>
+      </w:r>
+      <w:r>
+        <w:t xml:space="preserve"> </w:t>
+      </w:r>
+      <w:r>
+        <w:t xml:space="preserve">Williams</w:t>
       </w:r>
       <w:r>
         <w:t xml:space="preserve"> </w:t>
@@ -2946,6 +3035,34 @@
           <w:iCs/>
           <w:i/>
         </w:rPr>
+        <w:t xml:space="preserve">et al.</w:t>
+      </w:r>
+      <w:r>
+        <w:t xml:space="preserve"> </w:t>
+      </w:r>
+      <w:r>
+        <w:t xml:space="preserve">(2008)</w:t>
+      </w:r>
+      <w:r>
+        <w:t xml:space="preserve"> </w:t>
+      </w:r>
+      <w:r>
+        <w:t xml:space="preserve">for the top 30 species.</w:t>
+      </w:r>
+      <w:r>
+        <w:t xml:space="preserve"> </w:t>
+      </w:r>
+      <w:r>
+        <w:t xml:space="preserve">Out of these, data was unavailable for</w:t>
+      </w:r>
+      <w:r>
+        <w:t xml:space="preserve"> </w:t>
+      </w:r>
+      <w:r>
+        <w:rPr>
+          <w:iCs/>
+          <w:i/>
+        </w:rPr>
         <w:t xml:space="preserve">Alphonsea ventricosa</w:t>
       </w:r>
       <w:r>
@@ -2968,6 +3085,12 @@
       </w:r>
       <w:r>
         <w:t xml:space="preserve">At the species level, we also calculated the maximum size across all individuals in the plot as measured in the 2008 whole-plot census.</w:t>
+      </w:r>
+      <w:r>
+        <w:t xml:space="preserve"> </w:t>
+      </w:r>
+      <w:r>
+        <w:t xml:space="preserve">We calculated niche breadth as the standard deviation of TWI across all observed individuals of each species in the whole plot census in 2008.</w:t>
       </w:r>
     </w:p>
     <w:p>
@@ -3105,7 +3228,194 @@
         <w:pStyle w:val="BodyText"/>
       </w:pPr>
       <w:r>
-        <w:t xml:space="preserve">For individual stems, we modelled drought sensitivity as:</w:t>
+        <w:t xml:space="preserve">To model the interactive effects of deciduousness on sensitivity, we modelled</w:t>
+      </w:r>
+    </w:p>
+    <w:p>
+      <w:pPr>
+        <w:pStyle w:val="BodyText"/>
+      </w:pPr>
+      <m:oMathPara>
+        <m:oMathParaPr>
+          <m:jc m:val="center"/>
+        </m:oMathParaPr>
+        <m:oMath>
+          <m:r>
+            <m:t>s</m:t>
+          </m:r>
+          <m:r>
+            <m:t>e</m:t>
+          </m:r>
+          <m:r>
+            <m:t>n</m:t>
+          </m:r>
+          <m:r>
+            <m:t>s</m:t>
+          </m:r>
+          <m:r>
+            <m:t>i</m:t>
+          </m:r>
+          <m:r>
+            <m:t>t</m:t>
+          </m:r>
+          <m:r>
+            <m:t>i</m:t>
+          </m:r>
+          <m:r>
+            <m:t>v</m:t>
+          </m:r>
+          <m:r>
+            <m:t>i</m:t>
+          </m:r>
+          <m:r>
+            <m:t>t</m:t>
+          </m:r>
+          <m:r>
+            <m:t>y</m:t>
+          </m:r>
+          <m:r>
+            <m:rPr>
+              <m:sty m:val="p"/>
+            </m:rPr>
+            <m:t>∼</m:t>
+          </m:r>
+          <m:r>
+            <m:t>1</m:t>
+          </m:r>
+          <m:r>
+            <m:rPr>
+              <m:sty m:val="p"/>
+            </m:rPr>
+            <m:t>+</m:t>
+          </m:r>
+          <m:r>
+            <m:t>T</m:t>
+          </m:r>
+          <m:r>
+            <m:t>W</m:t>
+          </m:r>
+          <m:r>
+            <m:t>I</m:t>
+          </m:r>
+          <m:r>
+            <m:rPr>
+              <m:sty m:val="p"/>
+            </m:rPr>
+            <m:t>+</m:t>
+          </m:r>
+          <m:r>
+            <m:t>d</m:t>
+          </m:r>
+          <m:r>
+            <m:t>e</m:t>
+          </m:r>
+          <m:r>
+            <m:t>c</m:t>
+          </m:r>
+          <m:r>
+            <m:t>i</m:t>
+          </m:r>
+          <m:r>
+            <m:t>d</m:t>
+          </m:r>
+          <m:r>
+            <m:t>u</m:t>
+          </m:r>
+          <m:r>
+            <m:t>o</m:t>
+          </m:r>
+          <m:r>
+            <m:t>u</m:t>
+          </m:r>
+          <m:r>
+            <m:t>s</m:t>
+          </m:r>
+          <m:r>
+            <m:t>n</m:t>
+          </m:r>
+          <m:r>
+            <m:t>e</m:t>
+          </m:r>
+          <m:r>
+            <m:t>s</m:t>
+          </m:r>
+          <m:r>
+            <m:t>s</m:t>
+          </m:r>
+          <m:r>
+            <m:rPr>
+              <m:sty m:val="p"/>
+            </m:rPr>
+            <m:t>+</m:t>
+          </m:r>
+          <m:r>
+            <m:t>T</m:t>
+          </m:r>
+          <m:r>
+            <m:t>W</m:t>
+          </m:r>
+          <m:r>
+            <m:t>I</m:t>
+          </m:r>
+          <m:r>
+            <m:rPr>
+              <m:sty m:val="p"/>
+            </m:rPr>
+            <m:t>:</m:t>
+          </m:r>
+          <m:r>
+            <m:t>d</m:t>
+          </m:r>
+          <m:r>
+            <m:t>e</m:t>
+          </m:r>
+          <m:r>
+            <m:t>c</m:t>
+          </m:r>
+          <m:r>
+            <m:t>i</m:t>
+          </m:r>
+          <m:r>
+            <m:t>d</m:t>
+          </m:r>
+          <m:r>
+            <m:t>o</m:t>
+          </m:r>
+          <m:r>
+            <m:t>u</m:t>
+          </m:r>
+          <m:r>
+            <m:t>s</m:t>
+          </m:r>
+          <m:r>
+            <m:t>n</m:t>
+          </m:r>
+          <m:r>
+            <m:t>e</m:t>
+          </m:r>
+          <m:r>
+            <m:t>s</m:t>
+          </m:r>
+          <m:r>
+            <m:t>s</m:t>
+          </m:r>
+        </m:oMath>
+      </m:oMathPara>
+    </w:p>
+    <w:p>
+      <w:pPr>
+        <w:pStyle w:val="FirstParagraph"/>
+      </w:pPr>
+      <w:r>
+        <w:t xml:space="preserve">We then calculated predictions across all combinations of values from observed maximum to minimum of TWI and deciduousness within this dataset.</w:t>
+      </w:r>
+    </w:p>
+    <w:p>
+      <w:pPr>
+        <w:pStyle w:val="BodyText"/>
+      </w:pPr>
+      <w:r>
+        <w:t xml:space="preserve">To further disentange the drivers of stem-level drought sensitivity, we modelled:</w:t>
       </w:r>
     </w:p>
     <w:p>
@@ -3201,24 +3511,6 @@
             </m:rPr>
             <m:t>+</m:t>
           </m:r>
-          <m:r>
-            <m:t>s</m:t>
-          </m:r>
-          <m:r>
-            <m:t>i</m:t>
-          </m:r>
-          <m:r>
-            <m:t>z</m:t>
-          </m:r>
-          <m:r>
-            <m:t>e</m:t>
-          </m:r>
-          <m:r>
-            <m:rPr>
-              <m:sty m:val="p"/>
-            </m:rPr>
-            <m:t>+</m:t>
-          </m:r>
           <m:d>
             <m:dPr>
               <m:begChr m:val="("/>
@@ -3303,6 +3595,14 @@
         <w:pStyle w:val="FirstParagraph"/>
       </w:pPr>
       <w:r>
+        <w:t xml:space="preserve">We chose to model a species random effect on all slopes here to account for variation across species instead of specific traits which may have different effects with each of the variables.</w:t>
+      </w:r>
+    </w:p>
+    <w:p>
+      <w:pPr>
+        <w:pStyle w:val="BodyText"/>
+      </w:pPr>
+      <w:r>
         <w:t xml:space="preserve">All statistical analyses were performed using R (version).</w:t>
       </w:r>
       <w:r>
@@ -3354,7 +3654,7 @@
       <w:r>
         <w:drawing>
           <wp:inline>
-            <wp:extent cx="5943600" cy="2971800"/>
+            <wp:extent cx="5943600" cy="5943600"/>
             <wp:effectExtent b="0" l="0" r="0" t="0"/>
             <wp:docPr descr="Figure 3: Variation in sensitivity among species in the Huai Kha Khaeng ForestGEO plot during droughts in 2010 and 2015. For comments: https://github.com/forestgeo/growth-precip-thailand/issues/12" title="" id="33" name="Picture"/>
             <a:graphic>
@@ -3375,7 +3675,7 @@
                   <pic:spPr bwMode="auto">
                     <a:xfrm>
                       <a:off x="0" y="0"/>
-                      <a:ext cx="5943600" cy="2971800"/>
+                      <a:ext cx="5943600" cy="5943600"/>
                     </a:xfrm>
                     <a:prstGeom prst="rect">
                       <a:avLst/>
@@ -3527,6 +3827,38 @@
         <w:t xml:space="preserve">Acknowledgements</w:t>
       </w:r>
     </w:p>
+    <w:p>
+      <w:pPr>
+        <w:pStyle w:val="FirstParagraph"/>
+      </w:pPr>
+      <w:r>
+        <w:t xml:space="preserve">Huai Kha Khaeng forest monitoring team.</w:t>
+      </w:r>
+      <w:r>
+        <w:t xml:space="preserve"> </w:t>
+      </w:r>
+      <w:r>
+        <w:t xml:space="preserve">Ekaphan Kraichak, Kanisorn Chowtiwuttakorn.</w:t>
+      </w:r>
+      <w:r>
+        <w:t xml:space="preserve"> </w:t>
+      </w:r>
+      <w:r>
+        <w:t xml:space="preserve">Jose Medina-Vega, Valentine Herrmann, Eugenie Mas.</w:t>
+      </w:r>
+      <w:r>
+        <w:t xml:space="preserve"> </w:t>
+      </w:r>
+      <w:r>
+        <w:t xml:space="preserve">Smithsonian Institution Postdoctoral Fellowship.</w:t>
+      </w:r>
+      <w:r>
+        <w:t xml:space="preserve"> </w:t>
+      </w:r>
+      <w:r>
+        <w:t xml:space="preserve">ForestGEO Analytical Workshop, Asia 2024.</w:t>
+      </w:r>
+    </w:p>
     <w:bookmarkEnd w:id="44"/>
     <w:bookmarkStart w:id="45" w:name="competing-interests"/>
     <w:p>
@@ -3563,7 +3895,7 @@
       </w:r>
     </w:p>
     <w:bookmarkEnd w:id="47"/>
-    <w:bookmarkStart w:id="83" w:name="references"/>
+    <w:bookmarkStart w:id="85" w:name="references"/>
     <w:p>
       <w:pPr>
         <w:pStyle w:val="Heading1"/>
@@ -3572,7 +3904,7 @@
         <w:t xml:space="preserve">References</w:t>
       </w:r>
     </w:p>
-    <w:bookmarkStart w:id="82" w:name="refs"/>
+    <w:bookmarkStart w:id="84" w:name="refs"/>
     <w:bookmarkStart w:id="49" w:name="ref-anderson-teixeira_ctfsforestgeo_2015"/>
     <w:p>
       <w:pPr>
@@ -5589,7 +5921,7 @@
       </w:r>
     </w:p>
     <w:bookmarkEnd w:id="65"/>
-    <w:bookmarkStart w:id="67" w:name="ref-machado_forest_2023"/>
+    <w:bookmarkStart w:id="66" w:name="ref-lindsay_whitebox_2016a"/>
     <w:p>
       <w:pPr>
         <w:pStyle w:val="Bibliography"/>
@@ -5601,6 +5933,82 @@
           <w:bCs/>
           <w:b/>
         </w:rPr>
+        <w:t xml:space="preserve">Lindsay JB</w:t>
+      </w:r>
+      <w:r>
+        <w:t xml:space="preserve">.</w:t>
+      </w:r>
+      <w:r>
+        <w:t xml:space="preserve"> </w:t>
+      </w:r>
+      <w:r>
+        <w:rPr>
+          <w:bCs/>
+          <w:b/>
+        </w:rPr>
+        <w:t xml:space="preserve">2016</w:t>
+      </w:r>
+      <w:r>
+        <w:t xml:space="preserve">. Whitebox</w:t>
+      </w:r>
+      <w:r>
+        <w:t xml:space="preserve"> </w:t>
+      </w:r>
+      <w:r>
+        <w:t xml:space="preserve">GAT</w:t>
+      </w:r>
+      <w:r>
+        <w:t xml:space="preserve">:</w:t>
+      </w:r>
+      <w:r>
+        <w:t xml:space="preserve"> </w:t>
+      </w:r>
+      <w:r>
+        <w:t xml:space="preserve">A</w:t>
+      </w:r>
+      <w:r>
+        <w:t xml:space="preserve"> </w:t>
+      </w:r>
+      <w:r>
+        <w:t xml:space="preserve">case study in geomorphometric analysis.</w:t>
+      </w:r>
+      <w:r>
+        <w:t xml:space="preserve"> </w:t>
+      </w:r>
+      <w:r>
+        <w:rPr>
+          <w:iCs/>
+          <w:i/>
+        </w:rPr>
+        <w:t xml:space="preserve">Computers &amp; Geosciences</w:t>
+      </w:r>
+      <w:r>
+        <w:t xml:space="preserve"> </w:t>
+      </w:r>
+      <w:r>
+        <w:rPr>
+          <w:bCs/>
+          <w:b/>
+        </w:rPr>
+        <w:t xml:space="preserve">95</w:t>
+      </w:r>
+      <w:r>
+        <w:t xml:space="preserve">: 75–84.</w:t>
+      </w:r>
+    </w:p>
+    <w:bookmarkEnd w:id="66"/>
+    <w:bookmarkStart w:id="68" w:name="ref-machado_forest_2023"/>
+    <w:p>
+      <w:pPr>
+        <w:pStyle w:val="Bibliography"/>
+      </w:pPr>
+      <w:r>
+        <w:rPr>
+          <w:bCs/>
+          <w:b/>
+          <w:bCs/>
+          <w:b/>
+        </w:rPr>
         <w:t xml:space="preserve">Machado S</w:t>
       </w:r>
       <w:r>
@@ -5691,7 +6099,7 @@
       <w:r>
         <w:t xml:space="preserve"> </w:t>
       </w:r>
-      <w:hyperlink r:id="rId66">
+      <w:hyperlink r:id="rId67">
         <w:r>
           <w:rPr>
             <w:rStyle w:val="Hyperlink"/>
@@ -5762,8 +6170,8 @@
         <w:t xml:space="preserve">: 1093–1100.</w:t>
       </w:r>
     </w:p>
-    <w:bookmarkEnd w:id="67"/>
-    <w:bookmarkStart w:id="69" w:name="ref-ma_tree_2023"/>
+    <w:bookmarkEnd w:id="68"/>
+    <w:bookmarkStart w:id="70" w:name="ref-ma_tree_2023"/>
     <w:p>
       <w:pPr>
         <w:pStyle w:val="Bibliography"/>
@@ -6023,7 +6431,7 @@
       <w:r>
         <w:t xml:space="preserve"> </w:t>
       </w:r>
-      <w:hyperlink r:id="rId68">
+      <w:hyperlink r:id="rId69">
         <w:r>
           <w:rPr>
             <w:rStyle w:val="Hyperlink"/>
@@ -6058,8 +6466,8 @@
         <w:t xml:space="preserve">: 7467.</w:t>
       </w:r>
     </w:p>
-    <w:bookmarkEnd w:id="69"/>
-    <w:bookmarkStart w:id="71" w:name="ref-mcgregor_tree_2021"/>
+    <w:bookmarkEnd w:id="70"/>
+    <w:bookmarkStart w:id="72" w:name="ref-mcgregor_tree_2021"/>
     <w:p>
       <w:pPr>
         <w:pStyle w:val="Bibliography"/>
@@ -6319,7 +6727,7 @@
       <w:r>
         <w:t xml:space="preserve"> </w:t>
       </w:r>
-      <w:hyperlink r:id="rId70">
+      <w:hyperlink r:id="rId71">
         <w:r>
           <w:rPr>
             <w:rStyle w:val="Hyperlink"/>
@@ -6354,8 +6762,8 @@
         <w:t xml:space="preserve">: 601–616.</w:t>
       </w:r>
     </w:p>
-    <w:bookmarkEnd w:id="71"/>
-    <w:bookmarkStart w:id="73" w:name="ref-olson_plant_2018"/>
+    <w:bookmarkEnd w:id="72"/>
+    <w:bookmarkStart w:id="74" w:name="ref-olson_plant_2018"/>
     <w:p>
       <w:pPr>
         <w:pStyle w:val="Bibliography"/>
@@ -6615,7 +7023,7 @@
       <w:r>
         <w:t xml:space="preserve"> </w:t>
       </w:r>
-      <w:hyperlink r:id="rId72">
+      <w:hyperlink r:id="rId73">
         <w:r>
           <w:rPr>
             <w:rStyle w:val="Hyperlink"/>
@@ -6650,8 +7058,8 @@
         <w:t xml:space="preserve">: 7551–7556.</w:t>
       </w:r>
     </w:p>
-    <w:bookmarkEnd w:id="73"/>
-    <w:bookmarkStart w:id="75" w:name="ref-scharnweber_confessions_2019"/>
+    <w:bookmarkEnd w:id="74"/>
+    <w:bookmarkStart w:id="76" w:name="ref-scharnweber_confessions_2019"/>
     <w:p>
       <w:pPr>
         <w:pStyle w:val="Bibliography"/>
@@ -6776,7 +7184,7 @@
       <w:r>
         <w:t xml:space="preserve"> </w:t>
       </w:r>
-      <w:hyperlink r:id="rId74">
+      <w:hyperlink r:id="rId75">
         <w:r>
           <w:rPr>
             <w:rStyle w:val="Hyperlink"/>
@@ -6835,8 +7243,8 @@
         <w:t xml:space="preserve">: 43–49.</w:t>
       </w:r>
     </w:p>
-    <w:bookmarkEnd w:id="75"/>
-    <w:bookmarkStart w:id="77" w:name="ref-vinod_thermal_2023"/>
+    <w:bookmarkEnd w:id="76"/>
+    <w:bookmarkStart w:id="78" w:name="ref-vinod_thermal_2023"/>
     <w:p>
       <w:pPr>
         <w:pStyle w:val="Bibliography"/>
@@ -7053,7 +7461,7 @@
       <w:r>
         <w:t xml:space="preserve"> </w:t>
       </w:r>
-      <w:hyperlink r:id="rId76">
+      <w:hyperlink r:id="rId77">
         <w:r>
           <w:rPr>
             <w:rStyle w:val="Hyperlink"/>
@@ -7088,8 +7496,8 @@
         <w:t xml:space="preserve">: 22–47.</w:t>
       </w:r>
     </w:p>
-    <w:bookmarkEnd w:id="77"/>
-    <w:bookmarkStart w:id="79" w:name="ref-vlam_temperature_2014"/>
+    <w:bookmarkEnd w:id="78"/>
+    <w:bookmarkStart w:id="80" w:name="ref-vlam_temperature_2014"/>
     <w:p>
       <w:pPr>
         <w:pStyle w:val="Bibliography"/>
@@ -7191,7 +7599,7 @@
       <w:r>
         <w:t xml:space="preserve"> </w:t>
       </w:r>
-      <w:hyperlink r:id="rId78">
+      <w:hyperlink r:id="rId79">
         <w:r>
           <w:rPr>
             <w:rStyle w:val="Hyperlink"/>
@@ -7250,8 +7658,8 @@
         <w:t xml:space="preserve">: 1449–1461.</w:t>
       </w:r>
     </w:p>
-    <w:bookmarkEnd w:id="79"/>
-    <w:bookmarkStart w:id="81" w:name="ref-williams_deciduousness_2008"/>
+    <w:bookmarkEnd w:id="80"/>
+    <w:bookmarkStart w:id="82" w:name="ref-williams_deciduousness_2008"/>
     <w:p>
       <w:pPr>
         <w:pStyle w:val="Bibliography"/>
@@ -7330,7 +7738,7 @@
       <w:r>
         <w:t xml:space="preserve"> </w:t>
       </w:r>
-      <w:hyperlink r:id="rId80">
+      <w:hyperlink r:id="rId81">
         <w:r>
           <w:rPr>
             <w:rStyle w:val="Hyperlink"/>
@@ -7383,9 +7791,119 @@
         <w:t xml:space="preserve">: 571–582.</w:t>
       </w:r>
     </w:p>
-    <w:bookmarkEnd w:id="81"/>
     <w:bookmarkEnd w:id="82"/>
+    <w:bookmarkStart w:id="83" w:name="ref-wu_whitebox_2022"/>
+    <w:p>
+      <w:pPr>
+        <w:pStyle w:val="Bibliography"/>
+      </w:pPr>
+      <w:r>
+        <w:rPr>
+          <w:bCs/>
+          <w:b/>
+          <w:bCs/>
+          <w:b/>
+        </w:rPr>
+        <w:t xml:space="preserve">Wu Q</w:t>
+      </w:r>
+      <w:r>
+        <w:rPr>
+          <w:bCs/>
+          <w:b/>
+        </w:rPr>
+        <w:t xml:space="preserve">,</w:t>
+      </w:r>
+      <w:r>
+        <w:rPr>
+          <w:bCs/>
+          <w:b/>
+        </w:rPr>
+        <w:t xml:space="preserve"> </w:t>
+      </w:r>
+      <w:r>
+        <w:rPr>
+          <w:bCs/>
+          <w:b/>
+          <w:bCs/>
+          <w:b/>
+        </w:rPr>
+        <w:t xml:space="preserve">Brown A</w:t>
+      </w:r>
+      <w:r>
+        <w:t xml:space="preserve">.</w:t>
+      </w:r>
+      <w:r>
+        <w:t xml:space="preserve"> </w:t>
+      </w:r>
+      <w:r>
+        <w:rPr>
+          <w:bCs/>
+          <w:b/>
+        </w:rPr>
+        <w:t xml:space="preserve">2022</w:t>
+      </w:r>
+      <w:r>
+        <w:t xml:space="preserve">.</w:t>
+      </w:r>
+      <w:r>
+        <w:t xml:space="preserve"> </w:t>
+      </w:r>
+      <w:r>
+        <w:rPr>
+          <w:iCs/>
+          <w:i/>
+        </w:rPr>
+        <w:t xml:space="preserve">’Whitebox’: ’</w:t>
+      </w:r>
+      <w:r>
+        <w:rPr>
+          <w:iCs/>
+          <w:i/>
+        </w:rPr>
+        <w:t xml:space="preserve">WhiteboxTools</w:t>
+      </w:r>
+      <w:r>
+        <w:rPr>
+          <w:iCs/>
+          <w:i/>
+        </w:rPr>
+        <w:t xml:space="preserve">’</w:t>
+      </w:r>
+      <w:r>
+        <w:rPr>
+          <w:iCs/>
+          <w:i/>
+        </w:rPr>
+        <w:t xml:space="preserve"> </w:t>
+      </w:r>
+      <w:r>
+        <w:rPr>
+          <w:iCs/>
+          <w:i/>
+        </w:rPr>
+        <w:t xml:space="preserve">R</w:t>
+      </w:r>
+      <w:r>
+        <w:rPr>
+          <w:iCs/>
+          <w:i/>
+        </w:rPr>
+        <w:t xml:space="preserve"> </w:t>
+      </w:r>
+      <w:r>
+        <w:rPr>
+          <w:iCs/>
+          <w:i/>
+        </w:rPr>
+        <w:t xml:space="preserve">frontend</w:t>
+      </w:r>
+      <w:r>
+        <w:t xml:space="preserve">.</w:t>
+      </w:r>
+    </w:p>
     <w:bookmarkEnd w:id="83"/>
+    <w:bookmarkEnd w:id="84"/>
+    <w:bookmarkEnd w:id="85"/>
     <w:sectPr>
       <w:footerReference r:id="rId10" w:type="even"/>
       <w:footerReference r:id="rId9" w:type="default"/>

</xml_diff>

<commit_message>
more fleshed out methods
</commit_message>
<xml_diff>
--- a/doc/manuscript.docx
+++ b/doc/manuscript.docx
@@ -2259,7 +2259,22 @@
         <w:pStyle w:val="BodyText"/>
       </w:pPr>
       <w:r>
-        <w:t xml:space="preserve">We analysed data from manual dendrometer band censuses from 2008-2023 in the Huai Kha Khaeng ForestGEO plot (15.6324 N, 99.217 E), in the Huai Kha Khaeng Wildlife Sanctuary, Uthai Thani, Thailand.</w:t>
+        <w:t xml:space="preserve">We analysed data from manual dendrometer band censuses from 2008-2023 in the Huai Kha Khaeng ForestGEO plot (15.6324 N, 99.217 E), hereafter</w:t>
+      </w:r>
+      <w:r>
+        <w:t xml:space="preserve"> </w:t>
+      </w:r>
+      <w:r>
+        <w:t xml:space="preserve">“</w:t>
+      </w:r>
+      <w:r>
+        <w:t xml:space="preserve">HKK</w:t>
+      </w:r>
+      <w:r>
+        <w:t xml:space="preserve">”</w:t>
+      </w:r>
+      <w:r>
+        <w:t xml:space="preserve">, in the Huai Kha Khaeng Wildlife Sanctuary, Uthai Thani, Thailand.</w:t>
       </w:r>
       <w:r>
         <w:t xml:space="preserve"> </w:t>
@@ -2361,7 +2376,7 @@
           <w:iCs/>
           <w:i/>
         </w:rPr>
-        <w:t xml:space="preserve">Saccopetalum linneatum</w:t>
+        <w:t xml:space="preserve">Miliusa horsfieldii</w:t>
       </w:r>
       <w:r>
         <w:t xml:space="preserve"> </w:t>
@@ -2416,31 +2431,282 @@
         <w:pStyle w:val="BodyText"/>
       </w:pPr>
       <w:r>
-        <w:t xml:space="preserve">We used the late wet/early dry dendrometer band censuses to calculate annual growth for each tree.</w:t>
-      </w:r>
-      <w:r>
-        <w:t xml:space="preserve"> </w:t>
-      </w:r>
-      <w:r>
-        <w:t xml:space="preserve">We used the raw window size measurements combined with the diameter at breast height (DBH) measurement at installation to calculate DBH at each census using standard equations [condit].</w:t>
-      </w:r>
-      <w:r>
-        <w:t xml:space="preserve"> </w:t>
-      </w:r>
-      <w:r>
-        <w:t xml:space="preserve">We removed measures with likely data entry errors because of misplaced decimals, potential misidentified bands (old band numbers that restarted after stopping) and large measurement outliers (&gt; 3 standard deviations from the mean across all observations).</w:t>
-      </w:r>
-      <w:r>
-        <w:t xml:space="preserve"> </w:t>
-      </w:r>
-      <w:r>
-        <w:t xml:space="preserve">We then calculated annualised increments for each individual for each year by finding the difference in increment from the previous year and adjusting for the number of days between measurements.</w:t>
-      </w:r>
-      <w:r>
-        <w:t xml:space="preserve"> </w:t>
-      </w:r>
-      <w:r>
-        <w:t xml:space="preserve">We repeated the same steps for annual tape measurements made on each dendrobanded tree at each census and removed dendroband measurements that had low agreement with these tape increments.</w:t>
+        <w:t xml:space="preserve">In the HKK plot, metal dendrometer bands were installed in 2008 on 2353 trees across 152 species following standard protocol</w:t>
+      </w:r>
+      <w:r>
+        <w:t xml:space="preserve"> </w:t>
+      </w:r>
+      <w:r>
+        <w:t xml:space="preserve">(Muller-Landau, 2008)</w:t>
+      </w:r>
+      <w:r>
+        <w:t xml:space="preserve">.</w:t>
+      </w:r>
+      <w:r>
+        <w:t xml:space="preserve"> </w:t>
+      </w:r>
+      <w:r>
+        <w:t xml:space="preserve">Trees were selected were based on the relative abundance of species in the forest, with more individuals banded from the abundant species (ranging from 230 trees to 1 tree per species), and spanning the size and habitat distribution within the plot.</w:t>
+      </w:r>
+      <w:r>
+        <w:t xml:space="preserve"> </w:t>
+      </w:r>
+      <w:r>
+        <w:t xml:space="preserve">On each tree, the dendrometer band was installed at 1.4 m from the ground, a height of 10 cm above the regular point of measure for the whole plot census (typically 1.3 m), except on irregular trunks or buttresses when they were shifted above.</w:t>
+      </w:r>
+      <w:r>
+        <w:t xml:space="preserve"> </w:t>
+      </w:r>
+      <w:r>
+        <w:t xml:space="preserve">All dendrobands were censused two times a year - in the wet and dry season - typically in June and January.</w:t>
+      </w:r>
+      <w:r>
+        <w:t xml:space="preserve"> </w:t>
+      </w:r>
+      <w:r>
+        <w:t xml:space="preserve">During the census, the size of the window opening along the band was measured using Mitutoyo digital callipers (least count = 0.01 mm) and the diameter of the tree at the dendrometer band was measured using standard DBH tape.</w:t>
+      </w:r>
+    </w:p>
+    <w:p>
+      <w:pPr>
+        <w:pStyle w:val="BodyText"/>
+      </w:pPr>
+      <w:r>
+        <w:t xml:space="preserve">Using the late wet/early dry dendrometer band censuses, we calculated annualised growth for each year for each tree.</w:t>
+      </w:r>
+      <w:r>
+        <w:t xml:space="preserve"> </w:t>
+      </w:r>
+      <w:r>
+        <w:t xml:space="preserve">We first removed measurements with likely data entry errors because of misplaced decimals, potential misidentified bands (old band numbers that restarted after stopping) or misidentified individuals (individuals with conflicting metadata across censuses).</w:t>
+      </w:r>
+      <w:r>
+        <w:t xml:space="preserve"> </w:t>
+      </w:r>
+      <w:r>
+        <w:t xml:space="preserve">We used the raw window size measurements combined with the diameter at breast height (DBH) measurement at installation to calculate diameter at each dendroband census using standard equations that uses the chord across the measurement window to estimate the arc, assuming a circular cross section[condit].</w:t>
+      </w:r>
+      <w:r>
+        <w:t xml:space="preserve"> </w:t>
+      </w:r>
+      <w:r>
+        <w:t xml:space="preserve">Since this was dependent on the diameter measurement at installation, we used a direct measurement at the time of installation if it was available.</w:t>
+      </w:r>
+      <w:r>
+        <w:t xml:space="preserve"> </w:t>
+      </w:r>
+      <w:r>
+        <w:t xml:space="preserve">If the tape measurement at the first window size measurement was not available for any band, we excluded window size measurements until the first available diameter measurement.</w:t>
+      </w:r>
+      <w:r>
+        <w:t xml:space="preserve"> </w:t>
+      </w:r>
+      <w:r>
+        <w:t xml:space="preserve">We then calculated annualised diameter increments for each individual for each year by finding the difference in diameter from the previous year (</w:t>
+      </w:r>
+      <m:oMath>
+        <m:r>
+          <m:t>i</m:t>
+        </m:r>
+        <m:r>
+          <m:t>n</m:t>
+        </m:r>
+        <m:r>
+          <m:t>c</m:t>
+        </m:r>
+        <m:r>
+          <m:rPr>
+            <m:sty m:val="p"/>
+          </m:rPr>
+          <m:t>=</m:t>
+        </m:r>
+        <m:r>
+          <m:t>d</m:t>
+        </m:r>
+        <m:r>
+          <m:t>i</m:t>
+        </m:r>
+        <m:sSub>
+          <m:e>
+            <m:r>
+              <m:t>a</m:t>
+            </m:r>
+          </m:e>
+          <m:sub>
+            <m:r>
+              <m:t>t</m:t>
+            </m:r>
+          </m:sub>
+        </m:sSub>
+        <m:r>
+          <m:rPr>
+            <m:sty m:val="p"/>
+          </m:rPr>
+          <m:t>−</m:t>
+        </m:r>
+        <m:r>
+          <m:t>d</m:t>
+        </m:r>
+        <m:r>
+          <m:t>i</m:t>
+        </m:r>
+        <m:sSub>
+          <m:e>
+            <m:r>
+              <m:t>a</m:t>
+            </m:r>
+          </m:e>
+          <m:sub>
+            <m:r>
+              <m:t>t</m:t>
+            </m:r>
+            <m:r>
+              <m:rPr>
+                <m:sty m:val="p"/>
+              </m:rPr>
+              <m:t>−</m:t>
+            </m:r>
+            <m:r>
+              <m:t>1</m:t>
+            </m:r>
+          </m:sub>
+        </m:sSub>
+      </m:oMath>
+      <w:r>
+        <w:t xml:space="preserve">) and adjusting for the number of days between measurements (</w:t>
+      </w:r>
+      <m:oMath>
+        <m:r>
+          <m:t>i</m:t>
+        </m:r>
+        <m:r>
+          <m:t>n</m:t>
+        </m:r>
+        <m:sSub>
+          <m:e>
+            <m:r>
+              <m:t>c</m:t>
+            </m:r>
+          </m:e>
+          <m:sub>
+            <m:r>
+              <m:t>a</m:t>
+            </m:r>
+            <m:r>
+              <m:t>n</m:t>
+            </m:r>
+            <m:r>
+              <m:t>n</m:t>
+            </m:r>
+            <m:r>
+              <m:t>u</m:t>
+            </m:r>
+            <m:r>
+              <m:t>a</m:t>
+            </m:r>
+            <m:r>
+              <m:t>l</m:t>
+            </m:r>
+          </m:sub>
+        </m:sSub>
+        <m:r>
+          <m:rPr>
+            <m:sty m:val="p"/>
+          </m:rPr>
+          <m:t>=</m:t>
+        </m:r>
+        <m:r>
+          <m:t>i</m:t>
+        </m:r>
+        <m:r>
+          <m:t>n</m:t>
+        </m:r>
+        <m:r>
+          <m:t>c</m:t>
+        </m:r>
+        <m:r>
+          <m:rPr>
+            <m:sty m:val="p"/>
+          </m:rPr>
+          <m:t>*</m:t>
+        </m:r>
+        <m:f>
+          <m:fPr>
+            <m:type m:val="bar"/>
+          </m:fPr>
+          <m:num>
+            <m:r>
+              <m:t>t</m:t>
+            </m:r>
+            <m:r>
+              <m:t>d</m:t>
+            </m:r>
+            <m:r>
+              <m:t>i</m:t>
+            </m:r>
+            <m:r>
+              <m:t>f</m:t>
+            </m:r>
+          </m:num>
+          <m:den>
+            <m:r>
+              <m:t>365</m:t>
+            </m:r>
+          </m:den>
+        </m:f>
+      </m:oMath>
+      <w:r>
+        <w:t xml:space="preserve">).</w:t>
+      </w:r>
+      <w:r>
+        <w:t xml:space="preserve"> </w:t>
+      </w:r>
+      <w:r>
+        <w:t xml:space="preserve">To ensure that the data did not smooth over multiple years, we excluded increment measures with missing values for</w:t>
+      </w:r>
+      <w:r>
+        <w:t xml:space="preserve"> </w:t>
+      </w:r>
+      <m:oMath>
+        <m:r>
+          <m:t>d</m:t>
+        </m:r>
+        <m:r>
+          <m:t>i</m:t>
+        </m:r>
+        <m:sSub>
+          <m:e>
+            <m:r>
+              <m:t>a</m:t>
+            </m:r>
+          </m:e>
+          <m:sub>
+            <m:r>
+              <m:t>t</m:t>
+            </m:r>
+            <m:r>
+              <m:rPr>
+                <m:sty m:val="p"/>
+              </m:rPr>
+              <m:t>−</m:t>
+            </m:r>
+            <m:r>
+              <m:t>1</m:t>
+            </m:r>
+          </m:sub>
+        </m:sSub>
+      </m:oMath>
+      <w:r>
+        <w:t xml:space="preserve"> </w:t>
+      </w:r>
+      <w:r>
+        <w:t xml:space="preserve">and then excluded large measurement outliers (&gt; 3 standard deviations from the mean across all observations).</w:t>
+      </w:r>
+      <w:r>
+        <w:t xml:space="preserve"> </w:t>
+      </w:r>
+      <w:r>
+        <w:t xml:space="preserve">We repeated the same steps using annual tape measurements made on each dendrobanded tree at each census and removed dendroband measurements that had low agreement with these annualised increments calculated from tape measurements.</w:t>
       </w:r>
       <w:r>
         <w:br/>
@@ -2532,7 +2798,303 @@
         <w:pStyle w:val="BodyText"/>
       </w:pPr>
       <w:r>
-        <w:t xml:space="preserve">Combining this growth series with climatic information, we identified two drought years of interest - 2010 and 2015 - and calculated growth sensitivity for each tree to each drought as a growth anomaly from its mean annual increment.</w:t>
+        <w:rPr>
+          <w:iCs/>
+          <w:i/>
+          <w:bCs/>
+          <w:b/>
+        </w:rPr>
+        <w:t xml:space="preserve">Drought years and characteristics</w:t>
+      </w:r>
+    </w:p>
+    <w:p>
+      <w:pPr>
+        <w:pStyle w:val="BodyText"/>
+      </w:pPr>
+      <w:r>
+        <w:t xml:space="preserve">Combining the growth timeseries from dendrometer band measurements with climatic information, we identified two drought years of interest - 2010 and 2015.</w:t>
+      </w:r>
+      <w:r>
+        <w:t xml:space="preserve"> </w:t>
+      </w:r>
+      <w:r>
+        <w:t xml:space="preserve">To identify drought years, we identified years with low plot-level growth rate and combined this with information on ENSO events that affected the landscape.</w:t>
+      </w:r>
+      <w:r>
+        <w:t xml:space="preserve"> </w:t>
+      </w:r>
+      <w:r>
+        <w:t xml:space="preserve">We chose to identify the years starting from the timeseries, instead of directly using climate variables and their deviation because drought definitions vary widely, and drought characterisation of a year can vary based on the definition selected.</w:t>
+      </w:r>
+      <w:r>
+        <w:t xml:space="preserve"> </w:t>
+      </w:r>
+      <w:r>
+        <w:t xml:space="preserve">Moreover, broad definitions based on climate variables (often not measured at the location), may not capture ecological realities within the plot.</w:t>
+      </w:r>
+      <w:r>
+        <w:t xml:space="preserve"> </w:t>
+      </w:r>
+      <w:r>
+        <w:t xml:space="preserve">Out of the two years with low plot-level growth, 2010 was a moderate ENSO event while 2015 was a very strong ENSO event.</w:t>
+      </w:r>
+      <w:r>
+        <w:t xml:space="preserve"> </w:t>
+      </w:r>
+      <w:r>
+        <w:t xml:space="preserve">These years also corresponded with expert knowledge of major droughts that affected the region.</w:t>
+      </w:r>
+    </w:p>
+    <w:p>
+      <w:pPr>
+        <w:pStyle w:val="BodyText"/>
+      </w:pPr>
+      <w:r>
+        <w:t xml:space="preserve">To characterise these two droughts, we used climate data from a weather station near the plot and publicly available climate data for the region.</w:t>
+      </w:r>
+      <w:r>
+        <w:t xml:space="preserve"> </w:t>
+      </w:r>
+      <w:r>
+        <w:t xml:space="preserve">We used daily weather data collected from 2001 to 2019 at the Forest Fire Research Station [CHECK WHERE], located ~20 km from the ForestGEO plot.</w:t>
+      </w:r>
+      <w:r>
+        <w:t xml:space="preserve"> </w:t>
+      </w:r>
+      <w:r>
+        <w:t xml:space="preserve">We first calculated daily values of Vapour Pressure Deficit using the equation</w:t>
+      </w:r>
+    </w:p>
+    <w:p>
+      <w:pPr>
+        <w:pStyle w:val="BodyText"/>
+      </w:pPr>
+      <m:oMathPara>
+        <m:oMathParaPr>
+          <m:jc m:val="center"/>
+        </m:oMathParaPr>
+        <m:oMath>
+          <m:r>
+            <m:t>0.6108</m:t>
+          </m:r>
+          <m:r>
+            <m:rPr>
+              <m:sty m:val="p"/>
+            </m:rPr>
+            <m:t>*</m:t>
+          </m:r>
+          <m:sSup>
+            <m:e>
+              <m:r>
+                <m:t>e</m:t>
+              </m:r>
+            </m:e>
+            <m:sup>
+              <m:r>
+                <m:t>17.27</m:t>
+              </m:r>
+              <m:r>
+                <m:rPr>
+                  <m:sty m:val="p"/>
+                </m:rPr>
+                <m:t>*</m:t>
+              </m:r>
+              <m:f>
+                <m:fPr>
+                  <m:type m:val="bar"/>
+                </m:fPr>
+                <m:num>
+                  <m:sSub>
+                    <m:e>
+                      <m:r>
+                        <m:t>t</m:t>
+                      </m:r>
+                    </m:e>
+                    <m:sub>
+                      <m:r>
+                        <m:t>m</m:t>
+                      </m:r>
+                      <m:r>
+                        <m:t>a</m:t>
+                      </m:r>
+                      <m:r>
+                        <m:t>x</m:t>
+                      </m:r>
+                    </m:sub>
+                  </m:sSub>
+                </m:num>
+                <m:den>
+                  <m:sSub>
+                    <m:e>
+                      <m:r>
+                        <m:t>t</m:t>
+                      </m:r>
+                    </m:e>
+                    <m:sub>
+                      <m:r>
+                        <m:t>m</m:t>
+                      </m:r>
+                      <m:r>
+                        <m:t>a</m:t>
+                      </m:r>
+                      <m:r>
+                        <m:t>x</m:t>
+                      </m:r>
+                    </m:sub>
+                  </m:sSub>
+                  <m:r>
+                    <m:rPr>
+                      <m:sty m:val="p"/>
+                    </m:rPr>
+                    <m:t>+</m:t>
+                  </m:r>
+                  <m:r>
+                    <m:t>237.3</m:t>
+                  </m:r>
+                </m:den>
+              </m:f>
+            </m:sup>
+          </m:sSup>
+          <m:r>
+            <m:rPr>
+              <m:sty m:val="p"/>
+            </m:rPr>
+            <m:t>*</m:t>
+          </m:r>
+          <m:d>
+            <m:dPr>
+              <m:begChr m:val="("/>
+              <m:endChr m:val=")"/>
+              <m:sepChr m:val=""/>
+              <m:grow/>
+            </m:dPr>
+            <m:e>
+              <m:r>
+                <m:t>1</m:t>
+              </m:r>
+              <m:r>
+                <m:rPr>
+                  <m:sty m:val="p"/>
+                </m:rPr>
+                <m:t>−</m:t>
+              </m:r>
+              <m:f>
+                <m:fPr>
+                  <m:type m:val="bar"/>
+                </m:fPr>
+                <m:num>
+                  <m:r>
+                    <m:t>r</m:t>
+                  </m:r>
+                  <m:r>
+                    <m:t>e</m:t>
+                  </m:r>
+                  <m:r>
+                    <m:t>l</m:t>
+                  </m:r>
+                  <m:r>
+                    <m:t>a</m:t>
+                  </m:r>
+                  <m:r>
+                    <m:t>t</m:t>
+                  </m:r>
+                  <m:r>
+                    <m:t>i</m:t>
+                  </m:r>
+                  <m:r>
+                    <m:t>v</m:t>
+                  </m:r>
+                  <m:r>
+                    <m:t>e</m:t>
+                  </m:r>
+                  <m:r>
+                    <m:rPr>
+                      <m:sty m:val="p"/>
+                    </m:rPr>
+                    <m:t>.</m:t>
+                  </m:r>
+                  <m:r>
+                    <m:t>h</m:t>
+                  </m:r>
+                  <m:r>
+                    <m:t>u</m:t>
+                  </m:r>
+                  <m:r>
+                    <m:t>m</m:t>
+                  </m:r>
+                  <m:r>
+                    <m:t>i</m:t>
+                  </m:r>
+                  <m:r>
+                    <m:t>d</m:t>
+                  </m:r>
+                  <m:r>
+                    <m:t>i</m:t>
+                  </m:r>
+                  <m:r>
+                    <m:t>t</m:t>
+                  </m:r>
+                  <m:r>
+                    <m:t>y</m:t>
+                  </m:r>
+                </m:num>
+                <m:den>
+                  <m:r>
+                    <m:t>100</m:t>
+                  </m:r>
+                </m:den>
+              </m:f>
+            </m:e>
+          </m:d>
+        </m:oMath>
+      </m:oMathPara>
+    </w:p>
+    <w:p>
+      <w:pPr>
+        <w:pStyle w:val="FirstParagraph"/>
+      </w:pPr>
+      <w:r>
+        <w:t xml:space="preserve">We then calculated rolling means of precipitation, number of dry days (precipitation = 0), VPD and maximum temperature over 15 day periods across the whole year for each year.</w:t>
+      </w:r>
+      <w:r>
+        <w:t xml:space="preserve"> </w:t>
+      </w:r>
+      <w:r>
+        <w:t xml:space="preserve">Finally, we calculated the long-term mean for each variable as the mean of the values of the rolling mean across all years of the dendroband measurements, and the standard error around this mean.</w:t>
+      </w:r>
+      <w:r>
+        <w:t xml:space="preserve"> </w:t>
+      </w:r>
+      <w:r>
+        <w:t xml:space="preserve">We also used the SPEIbase dataset [REF] to calculate the Standardised Precipitation-Evapotranspiration Index, a drought severity index, calculated at the monthly scale.</w:t>
+      </w:r>
+      <w:r>
+        <w:t xml:space="preserve"> </w:t>
+      </w:r>
+      <w:r>
+        <w:t xml:space="preserve">We report monthly SPEI for the two drought years along with long-term mean SPEI for each month.</w:t>
+      </w:r>
+    </w:p>
+    <w:p>
+      <w:pPr>
+        <w:pStyle w:val="BodyText"/>
+      </w:pPr>
+      <w:r>
+        <w:rPr>
+          <w:iCs/>
+          <w:i/>
+          <w:bCs/>
+          <w:b/>
+        </w:rPr>
+        <w:t xml:space="preserve">Variables for analysis</w:t>
+      </w:r>
+    </w:p>
+    <w:p>
+      <w:pPr>
+        <w:pStyle w:val="BodyText"/>
+      </w:pPr>
+      <w:r>
+        <w:t xml:space="preserve">For the two drought years, 2010 and 2015, we calculated growth sensitivity for each tree to each drought as a growth anomaly from its mean annual increment.</w:t>
       </w:r>
       <w:r>
         <w:t xml:space="preserve"> </w:t>
@@ -3007,7 +3569,7 @@
         <w:pStyle w:val="BodyText"/>
       </w:pPr>
       <w:r>
-        <w:t xml:space="preserve">We calculated three species-level traits : deciduousness, maximum size and niche breadth and one variable for each tree - topographic wetness index and two variables for each tree at each census - starting size and canopy exposure.</w:t>
+        <w:t xml:space="preserve">We calculated three species-level traits : deciduousness, maximum size and niche breadth.</w:t>
       </w:r>
       <w:r>
         <w:t xml:space="preserve"> </w:t>
@@ -3603,7 +4165,16 @@
         <w:pStyle w:val="BodyText"/>
       </w:pPr>
       <w:r>
-        <w:t xml:space="preserve">All statistical analyses were performed using R (version).</w:t>
+        <w:t xml:space="preserve">All statistical analyses were performed using R version 4.4.0</w:t>
+      </w:r>
+      <w:r>
+        <w:t xml:space="preserve"> </w:t>
+      </w:r>
+      <w:r>
+        <w:t xml:space="preserve">(R Core Team, 2024)</w:t>
+      </w:r>
+      <w:r>
+        <w:t xml:space="preserve">.</w:t>
       </w:r>
       <w:r>
         <w:t xml:space="preserve"> </w:t>
@@ -3626,6 +4197,40 @@
       </w:r>
       <w:r>
         <w:t xml:space="preserve">[REF].</w:t>
+      </w:r>
+      <w:r>
+        <w:t xml:space="preserve"> </w:t>
+      </w:r>
+      <w:r>
+        <w:t xml:space="preserve">We ran models using gaussian priors for the data distribution.</w:t>
+      </w:r>
+      <w:r>
+        <w:t xml:space="preserve"> </w:t>
+      </w:r>
+      <w:r>
+        <w:t xml:space="preserve">We ran 4 MCMC chains for 3000 iterations with 1000 of these set as warmup.</w:t>
+      </w:r>
+      <w:r>
+        <w:t xml:space="preserve"> </w:t>
+      </w:r>
+      <w:r>
+        <w:t xml:space="preserve">We extracted draws, calculated distributions using functions from the</w:t>
+      </w:r>
+      <w:r>
+        <w:t xml:space="preserve"> </w:t>
+      </w:r>
+      <w:r>
+        <w:rPr>
+          <w:iCs/>
+          <w:i/>
+        </w:rPr>
+        <w:t xml:space="preserve">posterior</w:t>
+      </w:r>
+      <w:r>
+        <w:t xml:space="preserve"> </w:t>
+      </w:r>
+      <w:r>
+        <w:t xml:space="preserve">package [REF].</w:t>
       </w:r>
     </w:p>
     <w:bookmarkEnd w:id="31"/>
@@ -3895,7 +4500,7 @@
       </w:r>
     </w:p>
     <w:bookmarkEnd w:id="47"/>
-    <w:bookmarkStart w:id="85" w:name="references"/>
+    <w:bookmarkStart w:id="87" w:name="references"/>
     <w:p>
       <w:pPr>
         <w:pStyle w:val="Heading1"/>
@@ -3904,7 +4509,7 @@
         <w:t xml:space="preserve">References</w:t>
       </w:r>
     </w:p>
-    <w:bookmarkStart w:id="84" w:name="refs"/>
+    <w:bookmarkStart w:id="86" w:name="refs"/>
     <w:bookmarkStart w:id="49" w:name="ref-anderson-teixeira_ctfsforestgeo_2015"/>
     <w:p>
       <w:pPr>
@@ -6763,7 +7368,48 @@
       </w:r>
     </w:p>
     <w:bookmarkEnd w:id="72"/>
-    <w:bookmarkStart w:id="74" w:name="ref-olson_plant_2018"/>
+    <w:bookmarkStart w:id="73" w:name="ref-muller-landau_metal_2008"/>
+    <w:p>
+      <w:pPr>
+        <w:pStyle w:val="Bibliography"/>
+      </w:pPr>
+      <w:r>
+        <w:rPr>
+          <w:bCs/>
+          <w:b/>
+          <w:bCs/>
+          <w:b/>
+        </w:rPr>
+        <w:t xml:space="preserve">Muller-Landau HC</w:t>
+      </w:r>
+      <w:r>
+        <w:t xml:space="preserve">.</w:t>
+      </w:r>
+      <w:r>
+        <w:t xml:space="preserve"> </w:t>
+      </w:r>
+      <w:r>
+        <w:rPr>
+          <w:bCs/>
+          <w:b/>
+        </w:rPr>
+        <w:t xml:space="preserve">2008</w:t>
+      </w:r>
+      <w:r>
+        <w:t xml:space="preserve">. Metal</w:t>
+      </w:r>
+      <w:r>
+        <w:t xml:space="preserve"> </w:t>
+      </w:r>
+      <w:r>
+        <w:t xml:space="preserve">Band Dendrometer Protocol</w:t>
+      </w:r>
+      <w:r>
+        <w:t xml:space="preserve">.</w:t>
+      </w:r>
+    </w:p>
+    <w:bookmarkEnd w:id="73"/>
+    <w:bookmarkStart w:id="75" w:name="ref-olson_plant_2018"/>
     <w:p>
       <w:pPr>
         <w:pStyle w:val="Bibliography"/>
@@ -7023,7 +7669,7 @@
       <w:r>
         <w:t xml:space="preserve"> </w:t>
       </w:r>
-      <w:hyperlink r:id="rId73">
+      <w:hyperlink r:id="rId74">
         <w:r>
           <w:rPr>
             <w:rStyle w:val="Hyperlink"/>
@@ -7058,8 +7704,8 @@
         <w:t xml:space="preserve">: 7551–7556.</w:t>
       </w:r>
     </w:p>
-    <w:bookmarkEnd w:id="74"/>
-    <w:bookmarkStart w:id="76" w:name="ref-scharnweber_confessions_2019"/>
+    <w:bookmarkEnd w:id="75"/>
+    <w:bookmarkStart w:id="76" w:name="ref-rcoreteam_language_2024"/>
     <w:p>
       <w:pPr>
         <w:pStyle w:val="Bibliography"/>
@@ -7071,6 +7717,51 @@
           <w:bCs/>
           <w:b/>
         </w:rPr>
+        <w:t xml:space="preserve">R Core Team</w:t>
+      </w:r>
+      <w:r>
+        <w:t xml:space="preserve">.</w:t>
+      </w:r>
+      <w:r>
+        <w:t xml:space="preserve"> </w:t>
+      </w:r>
+      <w:r>
+        <w:rPr>
+          <w:bCs/>
+          <w:b/>
+        </w:rPr>
+        <w:t xml:space="preserve">2024</w:t>
+      </w:r>
+      <w:r>
+        <w:t xml:space="preserve">.</w:t>
+      </w:r>
+      <w:r>
+        <w:t xml:space="preserve"> </w:t>
+      </w:r>
+      <w:r>
+        <w:rPr>
+          <w:iCs/>
+          <w:i/>
+        </w:rPr>
+        <w:t xml:space="preserve">R: A language and environment for statistical computing</w:t>
+      </w:r>
+      <w:r>
+        <w:t xml:space="preserve">. Vienna, Austria: R Foundation for Statistical Computing.</w:t>
+      </w:r>
+    </w:p>
+    <w:bookmarkEnd w:id="76"/>
+    <w:bookmarkStart w:id="78" w:name="ref-scharnweber_confessions_2019"/>
+    <w:p>
+      <w:pPr>
+        <w:pStyle w:val="Bibliography"/>
+      </w:pPr>
+      <w:r>
+        <w:rPr>
+          <w:bCs/>
+          <w:b/>
+          <w:bCs/>
+          <w:b/>
+        </w:rPr>
         <w:t xml:space="preserve">Scharnweber T</w:t>
       </w:r>
       <w:r>
@@ -7184,7 +7875,7 @@
       <w:r>
         <w:t xml:space="preserve"> </w:t>
       </w:r>
-      <w:hyperlink r:id="rId75">
+      <w:hyperlink r:id="rId77">
         <w:r>
           <w:rPr>
             <w:rStyle w:val="Hyperlink"/>
@@ -7243,8 +7934,8 @@
         <w:t xml:space="preserve">: 43–49.</w:t>
       </w:r>
     </w:p>
-    <w:bookmarkEnd w:id="76"/>
-    <w:bookmarkStart w:id="78" w:name="ref-vinod_thermal_2023"/>
+    <w:bookmarkEnd w:id="78"/>
+    <w:bookmarkStart w:id="80" w:name="ref-vinod_thermal_2023"/>
     <w:p>
       <w:pPr>
         <w:pStyle w:val="Bibliography"/>
@@ -7461,7 +8152,7 @@
       <w:r>
         <w:t xml:space="preserve"> </w:t>
       </w:r>
-      <w:hyperlink r:id="rId77">
+      <w:hyperlink r:id="rId79">
         <w:r>
           <w:rPr>
             <w:rStyle w:val="Hyperlink"/>
@@ -7496,8 +8187,8 @@
         <w:t xml:space="preserve">: 22–47.</w:t>
       </w:r>
     </w:p>
-    <w:bookmarkEnd w:id="78"/>
-    <w:bookmarkStart w:id="80" w:name="ref-vlam_temperature_2014"/>
+    <w:bookmarkEnd w:id="80"/>
+    <w:bookmarkStart w:id="82" w:name="ref-vlam_temperature_2014"/>
     <w:p>
       <w:pPr>
         <w:pStyle w:val="Bibliography"/>
@@ -7599,7 +8290,7 @@
       <w:r>
         <w:t xml:space="preserve"> </w:t>
       </w:r>
-      <w:hyperlink r:id="rId79">
+      <w:hyperlink r:id="rId81">
         <w:r>
           <w:rPr>
             <w:rStyle w:val="Hyperlink"/>
@@ -7658,8 +8349,8 @@
         <w:t xml:space="preserve">: 1449–1461.</w:t>
       </w:r>
     </w:p>
-    <w:bookmarkEnd w:id="80"/>
-    <w:bookmarkStart w:id="82" w:name="ref-williams_deciduousness_2008"/>
+    <w:bookmarkEnd w:id="82"/>
+    <w:bookmarkStart w:id="84" w:name="ref-williams_deciduousness_2008"/>
     <w:p>
       <w:pPr>
         <w:pStyle w:val="Bibliography"/>
@@ -7738,7 +8429,7 @@
       <w:r>
         <w:t xml:space="preserve"> </w:t>
       </w:r>
-      <w:hyperlink r:id="rId81">
+      <w:hyperlink r:id="rId83">
         <w:r>
           <w:rPr>
             <w:rStyle w:val="Hyperlink"/>
@@ -7791,8 +8482,8 @@
         <w:t xml:space="preserve">: 571–582.</w:t>
       </w:r>
     </w:p>
-    <w:bookmarkEnd w:id="82"/>
-    <w:bookmarkStart w:id="83" w:name="ref-wu_whitebox_2022"/>
+    <w:bookmarkEnd w:id="84"/>
+    <w:bookmarkStart w:id="85" w:name="ref-wu_whitebox_2022"/>
     <w:p>
       <w:pPr>
         <w:pStyle w:val="Bibliography"/>
@@ -7901,9 +8592,9 @@
         <w:t xml:space="preserve">.</w:t>
       </w:r>
     </w:p>
-    <w:bookmarkEnd w:id="83"/>
-    <w:bookmarkEnd w:id="84"/>
     <w:bookmarkEnd w:id="85"/>
+    <w:bookmarkEnd w:id="86"/>
+    <w:bookmarkEnd w:id="87"/>
     <w:sectPr>
       <w:footerReference r:id="rId10" w:type="even"/>
       <w:footerReference r:id="rId9" w:type="default"/>

</xml_diff>

<commit_message>
reading data file into manuscript for results
</commit_message>
<xml_diff>
--- a/doc/manuscript.docx
+++ b/doc/manuscript.docx
@@ -2844,6 +2844,12 @@
       <w:r>
         <w:t xml:space="preserve">These years also corresponded with expert knowledge of major droughts that affected the region.</w:t>
       </w:r>
+      <w:r>
+        <w:t xml:space="preserve"> </w:t>
+      </w:r>
+      <w:r>
+        <w:t xml:space="preserve">We also note that we chose not to include 2020 in our analysis despite low growth, because a) declines in growth can occur due to various reasons which could have distinct ecological responses in species and individuals b) 2020 did not emerge as a drought year either in the examination of drought indicators or from expert knowledge.</w:t>
+      </w:r>
     </w:p>
     <w:p>
       <w:pPr>
@@ -4234,7 +4240,7 @@
       </w:r>
     </w:p>
     <w:bookmarkEnd w:id="31"/>
-    <w:bookmarkStart w:id="42" w:name="results"/>
+    <w:bookmarkStart w:id="43" w:name="results"/>
     <w:p>
       <w:pPr>
         <w:pStyle w:val="Heading1"/>
@@ -4243,13 +4249,95 @@
         <w:t xml:space="preserve">Results</w:t>
       </w:r>
     </w:p>
-    <w:bookmarkStart w:id="36" w:name="X80e9b84f5c87eeeda0710651c8cd1df210dcdf8"/>
+    <w:bookmarkStart w:id="32" w:name="drought-characteristics"/>
     <w:p>
       <w:pPr>
         <w:pStyle w:val="Heading2"/>
       </w:pPr>
       <w:r>
+        <w:t xml:space="preserve">Drought characteristics</w:t>
+      </w:r>
+    </w:p>
+    <w:p>
+      <w:pPr>
+        <w:pStyle w:val="FirstParagraph"/>
+      </w:pPr>
+      <w:r>
+        <w:t xml:space="preserve">The two droughts analysed had distinct temporal climatic characteristics, with 2010 primarily a dry season drought and 2015 a wet-season drought (Fig 1).</w:t>
+      </w:r>
+      <w:r>
+        <w:t xml:space="preserve"> </w:t>
+      </w:r>
+      <w:r>
+        <w:t xml:space="preserve">In 2010, drought characteristics of lower precipitation, higher number of dry days, higher maximum temperature, higher VPD than the long-term mean and SPEI values below -1 occurred between February and April, in the dry season.</w:t>
+      </w:r>
+      <w:r>
+        <w:t xml:space="preserve"> </w:t>
+      </w:r>
+      <w:r>
+        <w:t xml:space="preserve">On the other hand, in 2015, similar deviations occurred in May and June, in the wet season.</w:t>
+      </w:r>
+      <w:r>
+        <w:t xml:space="preserve"> </w:t>
+      </w:r>
+      <w:r>
+        <w:t xml:space="preserve">In 2015, SPEI in May was -2, an anomalously low value that was not observed in any month in the entire dendroband census time period, suggesting a severe drought.</w:t>
+      </w:r>
+    </w:p>
+    <w:bookmarkEnd w:id="32"/>
+    <w:bookmarkStart w:id="37" w:name="X80e9b84f5c87eeeda0710651c8cd1df210dcdf8"/>
+    <w:p>
+      <w:pPr>
+        <w:pStyle w:val="Heading2"/>
+      </w:pPr>
+      <w:r>
         <w:t xml:space="preserve">Interannual growth variation and drought sensitivity</w:t>
+      </w:r>
+    </w:p>
+    <w:p>
+      <w:pPr>
+        <w:pStyle w:val="FirstParagraph"/>
+      </w:pPr>
+      <w:r>
+        <w:t xml:space="preserve">The increment timeseries using dendrometer band measurements revealed plot- and species-level patterns in interannual growth variation (Fig 2a).</w:t>
+      </w:r>
+      <w:r>
+        <w:t xml:space="preserve"> </w:t>
+      </w:r>
+      <w:r>
+        <w:t xml:space="preserve">Median annualised growth rate across the years of measurement for the whole plot was 0.17 cm.</w:t>
+      </w:r>
+      <w:r>
+        <w:t xml:space="preserve"> </w:t>
+      </w:r>
+      <w:r>
+        <w:t xml:space="preserve">Median annual increment differed by species with GLUTOB having the lowest (0.06 cm) and DIPTAL the highest (0.36 cm)among the 30 species analysed.</w:t>
+      </w:r>
+      <w:r>
+        <w:t xml:space="preserve"> </w:t>
+      </w:r>
+      <w:r>
+        <w:t xml:space="preserve">The drought year 2015 had the lowest median annual increment 0.08 cm, 52.68% lower than the median across all years.</w:t>
+      </w:r>
+      <w:r>
+        <w:t xml:space="preserve"> </w:t>
+      </w:r>
+      <w:r>
+        <w:t xml:space="preserve">In 2010, the median annual increment was 0.15 cm, 13.33% lower than the median across all years.</w:t>
+      </w:r>
+      <w:r>
+        <w:t xml:space="preserve"> </w:t>
+      </w:r>
+      <w:r>
+        <w:t xml:space="preserve">While there were more species differences in median responses to the 2010 drought, all species had lower increment than a typical year in 2015.</w:t>
+      </w:r>
+    </w:p>
+    <w:p>
+      <w:pPr>
+        <w:pStyle w:val="BodyText"/>
+      </w:pPr>
+      <w:r>
+        <w:t xml:space="preserve">Drought sensitivity across all trees also showed negative sensitivities for both droughts with considerable variation around it (Fig 2b).</w:t>
       </w:r>
     </w:p>
     <w:p>
@@ -4261,18 +4349,18 @@
           <wp:inline>
             <wp:extent cx="5943600" cy="5943600"/>
             <wp:effectExtent b="0" l="0" r="0" t="0"/>
-            <wp:docPr descr="Figure 3: Variation in sensitivity among species in the Huai Kha Khaeng ForestGEO plot during droughts in 2010 and 2015. For comments: https://github.com/forestgeo/growth-precip-thailand/issues/12" title="" id="33" name="Picture"/>
+            <wp:docPr descr="Figure 3: Variation in sensitivity among species in the Huai Kha Khaeng ForestGEO plot during droughts in 2010 and 2015. For comments: https://github.com/forestgeo/growth-precip-thailand/issues/12" title="" id="34" name="Picture"/>
             <a:graphic>
               <a:graphicData uri="http://schemas.openxmlformats.org/drawingml/2006/picture">
                 <pic:pic>
                   <pic:nvPicPr>
-                    <pic:cNvPr descr="display/Fig3.png" id="34" name="Picture"/>
+                    <pic:cNvPr descr="display/Fig3.png" id="35" name="Picture"/>
                     <pic:cNvPicPr>
                       <a:picLocks noChangeArrowheads="1" noChangeAspect="1"/>
                     </pic:cNvPicPr>
                   </pic:nvPicPr>
                   <pic:blipFill>
-                    <a:blip r:embed="rId32"/>
+                    <a:blip r:embed="rId33"/>
                     <a:stretch>
                       <a:fillRect/>
                     </a:stretch>
@@ -4321,7 +4409,7 @@
       <w:r>
         <w:t xml:space="preserve"> </w:t>
       </w:r>
-      <w:hyperlink r:id="rId35">
+      <w:hyperlink r:id="rId36">
         <w:r>
           <w:rPr>
             <w:rStyle w:val="Hyperlink"/>
@@ -4330,8 +4418,8 @@
         </w:r>
       </w:hyperlink>
     </w:p>
-    <w:bookmarkEnd w:id="36"/>
-    <w:bookmarkStart w:id="37" w:name="variation-in-sensitivity-among-species"/>
+    <w:bookmarkEnd w:id="37"/>
+    <w:bookmarkStart w:id="38" w:name="variation-in-sensitivity-among-species"/>
     <w:p>
       <w:pPr>
         <w:pStyle w:val="Heading2"/>
@@ -4340,8 +4428,8 @@
         <w:t xml:space="preserve">Variation in sensitivity among species</w:t>
       </w:r>
     </w:p>
-    <w:bookmarkEnd w:id="37"/>
-    <w:bookmarkStart w:id="41" w:name="variation-among-individuals"/>
+    <w:bookmarkEnd w:id="38"/>
+    <w:bookmarkStart w:id="42" w:name="variation-among-individuals"/>
     <w:p>
       <w:pPr>
         <w:pStyle w:val="Heading2"/>
@@ -4359,18 +4447,18 @@
           <wp:inline>
             <wp:extent cx="5504749" cy="3669832"/>
             <wp:effectExtent b="0" l="0" r="0" t="0"/>
-            <wp:docPr descr="Figure 4: Drivers of variation in sensitivity among individuals" title="" id="39" name="Picture"/>
+            <wp:docPr descr="Figure 4: Drivers of variation in sensitivity among individuals" title="" id="40" name="Picture"/>
             <a:graphic>
               <a:graphicData uri="http://schemas.openxmlformats.org/drawingml/2006/picture">
                 <pic:pic>
                   <pic:nvPicPr>
-                    <pic:cNvPr descr="display/Fig4.png" id="40" name="Picture"/>
+                    <pic:cNvPr descr="display/Fig4.png" id="41" name="Picture"/>
                     <pic:cNvPicPr>
                       <a:picLocks noChangeArrowheads="1" noChangeAspect="1"/>
                     </pic:cNvPicPr>
                   </pic:nvPicPr>
                   <pic:blipFill>
-                    <a:blip r:embed="rId38"/>
+                    <a:blip r:embed="rId39"/>
                     <a:stretch>
                       <a:fillRect/>
                     </a:stretch>
@@ -4411,9 +4499,9 @@
         <w:t xml:space="preserve">Figure 4: Drivers of variation in sensitivity among individuals</w:t>
       </w:r>
     </w:p>
-    <w:bookmarkEnd w:id="41"/>
     <w:bookmarkEnd w:id="42"/>
-    <w:bookmarkStart w:id="43" w:name="discussion"/>
+    <w:bookmarkEnd w:id="43"/>
+    <w:bookmarkStart w:id="44" w:name="discussion"/>
     <w:p>
       <w:pPr>
         <w:pStyle w:val="Heading1"/>
@@ -4422,8 +4510,8 @@
         <w:t xml:space="preserve">Discussion</w:t>
       </w:r>
     </w:p>
-    <w:bookmarkEnd w:id="43"/>
-    <w:bookmarkStart w:id="44" w:name="acknowledgements"/>
+    <w:bookmarkEnd w:id="44"/>
+    <w:bookmarkStart w:id="45" w:name="acknowledgements"/>
     <w:p>
       <w:pPr>
         <w:pStyle w:val="Heading1"/>
@@ -4464,28 +4552,28 @@
         <w:t xml:space="preserve">ForestGEO Analytical Workshop, Asia 2024.</w:t>
       </w:r>
     </w:p>
-    <w:bookmarkEnd w:id="44"/>
-    <w:bookmarkStart w:id="45" w:name="competing-interests"/>
+    <w:bookmarkEnd w:id="45"/>
+    <w:bookmarkStart w:id="46" w:name="competing-interests"/>
     <w:p>
       <w:pPr>
         <w:pStyle w:val="Heading1"/>
       </w:pPr>
       <w:r>
         <w:t xml:space="preserve">Competing interests</w:t>
-      </w:r>
-    </w:p>
-    <w:bookmarkEnd w:id="45"/>
-    <w:bookmarkStart w:id="46" w:name="author-contributions"/>
-    <w:p>
-      <w:pPr>
-        <w:pStyle w:val="Heading1"/>
-      </w:pPr>
-      <w:r>
-        <w:t xml:space="preserve">Author contributions</w:t>
       </w:r>
     </w:p>
     <w:bookmarkEnd w:id="46"/>
-    <w:bookmarkStart w:id="47" w:name="data-availability"/>
+    <w:bookmarkStart w:id="47" w:name="author-contributions"/>
+    <w:p>
+      <w:pPr>
+        <w:pStyle w:val="Heading1"/>
+      </w:pPr>
+      <w:r>
+        <w:t xml:space="preserve">Author contributions</w:t>
+      </w:r>
+    </w:p>
+    <w:bookmarkEnd w:id="47"/>
+    <w:bookmarkStart w:id="48" w:name="data-availability"/>
     <w:p>
       <w:pPr>
         <w:pStyle w:val="Heading1"/>
@@ -4499,8 +4587,8 @@
         <w:br w:type="page"/>
       </w:r>
     </w:p>
-    <w:bookmarkEnd w:id="47"/>
-    <w:bookmarkStart w:id="87" w:name="references"/>
+    <w:bookmarkEnd w:id="48"/>
+    <w:bookmarkStart w:id="88" w:name="references"/>
     <w:p>
       <w:pPr>
         <w:pStyle w:val="Heading1"/>
@@ -4509,8 +4597,8 @@
         <w:t xml:space="preserve">References</w:t>
       </w:r>
     </w:p>
-    <w:bookmarkStart w:id="86" w:name="refs"/>
-    <w:bookmarkStart w:id="49" w:name="ref-anderson-teixeira_ctfsforestgeo_2015"/>
+    <w:bookmarkStart w:id="87" w:name="refs"/>
+    <w:bookmarkStart w:id="50" w:name="ref-anderson-teixeira_ctfsforestgeo_2015"/>
     <w:p>
       <w:pPr>
         <w:pStyle w:val="Bibliography"/>
@@ -4770,7 +4858,7 @@
       <w:r>
         <w:t xml:space="preserve"> </w:t>
       </w:r>
-      <w:hyperlink r:id="rId48">
+      <w:hyperlink r:id="rId49">
         <w:r>
           <w:rPr>
             <w:rStyle w:val="Hyperlink"/>
@@ -4817,8 +4905,8 @@
         <w:t xml:space="preserve">: 528–549.</w:t>
       </w:r>
     </w:p>
-    <w:bookmarkEnd w:id="49"/>
-    <w:bookmarkStart w:id="51" w:name="ref-anderson-teixeira_joint_2022"/>
+    <w:bookmarkEnd w:id="50"/>
+    <w:bookmarkStart w:id="52" w:name="ref-anderson-teixeira_joint_2022"/>
     <w:p>
       <w:pPr>
         <w:pStyle w:val="Bibliography"/>
@@ -5078,7 +5166,7 @@
       <w:r>
         <w:t xml:space="preserve"> </w:t>
       </w:r>
-      <w:hyperlink r:id="rId50">
+      <w:hyperlink r:id="rId51">
         <w:r>
           <w:rPr>
             <w:rStyle w:val="Hyperlink"/>
@@ -5113,8 +5201,8 @@
         <w:t xml:space="preserve">: 245–266.</w:t>
       </w:r>
     </w:p>
-    <w:bookmarkEnd w:id="51"/>
-    <w:bookmarkStart w:id="53" w:name="ref-bennett_larger_2015"/>
+    <w:bookmarkEnd w:id="52"/>
+    <w:bookmarkStart w:id="54" w:name="ref-bennett_larger_2015"/>
     <w:p>
       <w:pPr>
         <w:pStyle w:val="Bibliography"/>
@@ -5216,7 +5304,7 @@
       <w:r>
         <w:t xml:space="preserve"> </w:t>
       </w:r>
-      <w:hyperlink r:id="rId52">
+      <w:hyperlink r:id="rId53">
         <w:r>
           <w:rPr>
             <w:rStyle w:val="Hyperlink"/>
@@ -5251,8 +5339,8 @@
         <w:t xml:space="preserve">: 15139.</w:t>
       </w:r>
     </w:p>
-    <w:bookmarkEnd w:id="53"/>
-    <w:bookmarkStart w:id="55" w:name="ref-chen_hydraulic_2022"/>
+    <w:bookmarkEnd w:id="54"/>
+    <w:bookmarkStart w:id="56" w:name="ref-chen_hydraulic_2022"/>
     <w:p>
       <w:pPr>
         <w:pStyle w:val="Bibliography"/>
@@ -5354,7 +5442,7 @@
       <w:r>
         <w:t xml:space="preserve"> </w:t>
       </w:r>
-      <w:hyperlink r:id="rId54">
+      <w:hyperlink r:id="rId55">
         <w:r>
           <w:rPr>
             <w:rStyle w:val="Hyperlink"/>
@@ -5473,8 +5561,8 @@
         <w:t xml:space="preserve">: 1647.</w:t>
       </w:r>
     </w:p>
-    <w:bookmarkEnd w:id="55"/>
-    <w:bookmarkStart w:id="57" w:name="X7212b9d861bed92497512118acfe0419f2c63cf"/>
+    <w:bookmarkEnd w:id="56"/>
+    <w:bookmarkStart w:id="58" w:name="X7212b9d861bed92497512118acfe0419f2c63cf"/>
     <w:p>
       <w:pPr>
         <w:pStyle w:val="Bibliography"/>
@@ -5734,7 +5822,7 @@
       <w:r>
         <w:t xml:space="preserve"> </w:t>
       </w:r>
-      <w:hyperlink r:id="rId56">
+      <w:hyperlink r:id="rId57">
         <w:r>
           <w:rPr>
             <w:rStyle w:val="Hyperlink"/>
@@ -5769,8 +5857,8 @@
         <w:t xml:space="preserve">: 1798–1813.</w:t>
       </w:r>
     </w:p>
-    <w:bookmarkEnd w:id="57"/>
-    <w:bookmarkStart w:id="59" w:name="ref-dahinden_future_2017"/>
+    <w:bookmarkEnd w:id="58"/>
+    <w:bookmarkStart w:id="60" w:name="ref-dahinden_future_2017"/>
     <w:p>
       <w:pPr>
         <w:pStyle w:val="Bibliography"/>
@@ -5849,7 +5937,7 @@
       <w:r>
         <w:t xml:space="preserve"> </w:t>
       </w:r>
-      <w:hyperlink r:id="rId58">
+      <w:hyperlink r:id="rId59">
         <w:r>
           <w:rPr>
             <w:rStyle w:val="Hyperlink"/>
@@ -5884,8 +5972,8 @@
         <w:t xml:space="preserve">: 084004.</w:t>
       </w:r>
     </w:p>
-    <w:bookmarkEnd w:id="59"/>
-    <w:bookmarkStart w:id="61" w:name="ref-desouza_drought_2020"/>
+    <w:bookmarkEnd w:id="60"/>
+    <w:bookmarkStart w:id="62" w:name="ref-desouza_drought_2020"/>
     <w:p>
       <w:pPr>
         <w:pStyle w:val="Bibliography"/>
@@ -6033,7 +6121,7 @@
       <w:r>
         <w:t xml:space="preserve"> </w:t>
       </w:r>
-      <w:hyperlink r:id="rId60">
+      <w:hyperlink r:id="rId61">
         <w:r>
           <w:rPr>
             <w:rStyle w:val="Hyperlink"/>
@@ -6068,8 +6156,8 @@
         <w:t xml:space="preserve">: 221–236.</w:t>
       </w:r>
     </w:p>
-    <w:bookmarkEnd w:id="61"/>
-    <w:bookmarkStart w:id="63" w:name="ref-fernández-de-uña_role_inpress"/>
+    <w:bookmarkEnd w:id="62"/>
+    <w:bookmarkStart w:id="64" w:name="ref-fernández-de-uña_role_inpress"/>
     <w:p>
       <w:pPr>
         <w:pStyle w:val="Bibliography"/>
@@ -6194,7 +6282,7 @@
       <w:r>
         <w:t xml:space="preserve"> </w:t>
       </w:r>
-      <w:hyperlink r:id="rId62">
+      <w:hyperlink r:id="rId63">
         <w:r>
           <w:rPr>
             <w:rStyle w:val="Hyperlink"/>
@@ -6229,8 +6317,8 @@
         <w:t xml:space="preserve">.</w:t>
       </w:r>
     </w:p>
-    <w:bookmarkEnd w:id="63"/>
-    <w:bookmarkStart w:id="65" w:name="ref-kunert_leaf_2021"/>
+    <w:bookmarkEnd w:id="64"/>
+    <w:bookmarkStart w:id="66" w:name="ref-kunert_leaf_2021"/>
     <w:p>
       <w:pPr>
         <w:pStyle w:val="Bibliography"/>
@@ -6490,7 +6578,7 @@
       <w:r>
         <w:t xml:space="preserve"> </w:t>
       </w:r>
-      <w:hyperlink r:id="rId64">
+      <w:hyperlink r:id="rId65">
         <w:r>
           <w:rPr>
             <w:rStyle w:val="Hyperlink"/>
@@ -6525,8 +6613,8 @@
         <w:t xml:space="preserve">: 485–496.</w:t>
       </w:r>
     </w:p>
-    <w:bookmarkEnd w:id="65"/>
-    <w:bookmarkStart w:id="66" w:name="ref-lindsay_whitebox_2016a"/>
+    <w:bookmarkEnd w:id="66"/>
+    <w:bookmarkStart w:id="67" w:name="ref-lindsay_whitebox_2016a"/>
     <w:p>
       <w:pPr>
         <w:pStyle w:val="Bibliography"/>
@@ -6601,8 +6689,8 @@
         <w:t xml:space="preserve">: 75–84.</w:t>
       </w:r>
     </w:p>
-    <w:bookmarkEnd w:id="66"/>
-    <w:bookmarkStart w:id="68" w:name="ref-machado_forest_2023"/>
+    <w:bookmarkEnd w:id="67"/>
+    <w:bookmarkStart w:id="69" w:name="ref-machado_forest_2023"/>
     <w:p>
       <w:pPr>
         <w:pStyle w:val="Bibliography"/>
@@ -6704,7 +6792,7 @@
       <w:r>
         <w:t xml:space="preserve"> </w:t>
       </w:r>
-      <w:hyperlink r:id="rId67">
+      <w:hyperlink r:id="rId68">
         <w:r>
           <w:rPr>
             <w:rStyle w:val="Hyperlink"/>
@@ -6775,8 +6863,8 @@
         <w:t xml:space="preserve">: 1093–1100.</w:t>
       </w:r>
     </w:p>
-    <w:bookmarkEnd w:id="68"/>
-    <w:bookmarkStart w:id="70" w:name="ref-ma_tree_2023"/>
+    <w:bookmarkEnd w:id="69"/>
+    <w:bookmarkStart w:id="71" w:name="ref-ma_tree_2023"/>
     <w:p>
       <w:pPr>
         <w:pStyle w:val="Bibliography"/>
@@ -7036,7 +7124,7 @@
       <w:r>
         <w:t xml:space="preserve"> </w:t>
       </w:r>
-      <w:hyperlink r:id="rId69">
+      <w:hyperlink r:id="rId70">
         <w:r>
           <w:rPr>
             <w:rStyle w:val="Hyperlink"/>
@@ -7071,8 +7159,8 @@
         <w:t xml:space="preserve">: 7467.</w:t>
       </w:r>
     </w:p>
-    <w:bookmarkEnd w:id="70"/>
-    <w:bookmarkStart w:id="72" w:name="ref-mcgregor_tree_2021"/>
+    <w:bookmarkEnd w:id="71"/>
+    <w:bookmarkStart w:id="73" w:name="ref-mcgregor_tree_2021"/>
     <w:p>
       <w:pPr>
         <w:pStyle w:val="Bibliography"/>
@@ -7332,7 +7420,7 @@
       <w:r>
         <w:t xml:space="preserve"> </w:t>
       </w:r>
-      <w:hyperlink r:id="rId71">
+      <w:hyperlink r:id="rId72">
         <w:r>
           <w:rPr>
             <w:rStyle w:val="Hyperlink"/>
@@ -7367,8 +7455,8 @@
         <w:t xml:space="preserve">: 601–616.</w:t>
       </w:r>
     </w:p>
-    <w:bookmarkEnd w:id="72"/>
-    <w:bookmarkStart w:id="73" w:name="ref-muller-landau_metal_2008"/>
+    <w:bookmarkEnd w:id="73"/>
+    <w:bookmarkStart w:id="74" w:name="ref-muller-landau_metal_2008"/>
     <w:p>
       <w:pPr>
         <w:pStyle w:val="Bibliography"/>
@@ -7408,8 +7496,8 @@
         <w:t xml:space="preserve">.</w:t>
       </w:r>
     </w:p>
-    <w:bookmarkEnd w:id="73"/>
-    <w:bookmarkStart w:id="75" w:name="ref-olson_plant_2018"/>
+    <w:bookmarkEnd w:id="74"/>
+    <w:bookmarkStart w:id="76" w:name="ref-olson_plant_2018"/>
     <w:p>
       <w:pPr>
         <w:pStyle w:val="Bibliography"/>
@@ -7669,7 +7757,7 @@
       <w:r>
         <w:t xml:space="preserve"> </w:t>
       </w:r>
-      <w:hyperlink r:id="rId74">
+      <w:hyperlink r:id="rId75">
         <w:r>
           <w:rPr>
             <w:rStyle w:val="Hyperlink"/>
@@ -7704,8 +7792,8 @@
         <w:t xml:space="preserve">: 7551–7556.</w:t>
       </w:r>
     </w:p>
-    <w:bookmarkEnd w:id="75"/>
-    <w:bookmarkStart w:id="76" w:name="ref-rcoreteam_language_2024"/>
+    <w:bookmarkEnd w:id="76"/>
+    <w:bookmarkStart w:id="77" w:name="ref-rcoreteam_language_2024"/>
     <w:p>
       <w:pPr>
         <w:pStyle w:val="Bibliography"/>
@@ -7749,8 +7837,8 @@
         <w:t xml:space="preserve">. Vienna, Austria: R Foundation for Statistical Computing.</w:t>
       </w:r>
     </w:p>
-    <w:bookmarkEnd w:id="76"/>
-    <w:bookmarkStart w:id="78" w:name="ref-scharnweber_confessions_2019"/>
+    <w:bookmarkEnd w:id="77"/>
+    <w:bookmarkStart w:id="79" w:name="ref-scharnweber_confessions_2019"/>
     <w:p>
       <w:pPr>
         <w:pStyle w:val="Bibliography"/>
@@ -7875,7 +7963,7 @@
       <w:r>
         <w:t xml:space="preserve"> </w:t>
       </w:r>
-      <w:hyperlink r:id="rId77">
+      <w:hyperlink r:id="rId78">
         <w:r>
           <w:rPr>
             <w:rStyle w:val="Hyperlink"/>
@@ -7934,8 +8022,8 @@
         <w:t xml:space="preserve">: 43–49.</w:t>
       </w:r>
     </w:p>
-    <w:bookmarkEnd w:id="78"/>
-    <w:bookmarkStart w:id="80" w:name="ref-vinod_thermal_2023"/>
+    <w:bookmarkEnd w:id="79"/>
+    <w:bookmarkStart w:id="81" w:name="ref-vinod_thermal_2023"/>
     <w:p>
       <w:pPr>
         <w:pStyle w:val="Bibliography"/>
@@ -8152,7 +8240,7 @@
       <w:r>
         <w:t xml:space="preserve"> </w:t>
       </w:r>
-      <w:hyperlink r:id="rId79">
+      <w:hyperlink r:id="rId80">
         <w:r>
           <w:rPr>
             <w:rStyle w:val="Hyperlink"/>
@@ -8187,8 +8275,8 @@
         <w:t xml:space="preserve">: 22–47.</w:t>
       </w:r>
     </w:p>
-    <w:bookmarkEnd w:id="80"/>
-    <w:bookmarkStart w:id="82" w:name="ref-vlam_temperature_2014"/>
+    <w:bookmarkEnd w:id="81"/>
+    <w:bookmarkStart w:id="83" w:name="ref-vlam_temperature_2014"/>
     <w:p>
       <w:pPr>
         <w:pStyle w:val="Bibliography"/>
@@ -8290,7 +8378,7 @@
       <w:r>
         <w:t xml:space="preserve"> </w:t>
       </w:r>
-      <w:hyperlink r:id="rId81">
+      <w:hyperlink r:id="rId82">
         <w:r>
           <w:rPr>
             <w:rStyle w:val="Hyperlink"/>
@@ -8349,8 +8437,8 @@
         <w:t xml:space="preserve">: 1449–1461.</w:t>
       </w:r>
     </w:p>
-    <w:bookmarkEnd w:id="82"/>
-    <w:bookmarkStart w:id="84" w:name="ref-williams_deciduousness_2008"/>
+    <w:bookmarkEnd w:id="83"/>
+    <w:bookmarkStart w:id="85" w:name="ref-williams_deciduousness_2008"/>
     <w:p>
       <w:pPr>
         <w:pStyle w:val="Bibliography"/>
@@ -8429,7 +8517,7 @@
       <w:r>
         <w:t xml:space="preserve"> </w:t>
       </w:r>
-      <w:hyperlink r:id="rId83">
+      <w:hyperlink r:id="rId84">
         <w:r>
           <w:rPr>
             <w:rStyle w:val="Hyperlink"/>
@@ -8482,8 +8570,8 @@
         <w:t xml:space="preserve">: 571–582.</w:t>
       </w:r>
     </w:p>
-    <w:bookmarkEnd w:id="84"/>
-    <w:bookmarkStart w:id="85" w:name="ref-wu_whitebox_2022"/>
+    <w:bookmarkEnd w:id="85"/>
+    <w:bookmarkStart w:id="86" w:name="ref-wu_whitebox_2022"/>
     <w:p>
       <w:pPr>
         <w:pStyle w:val="Bibliography"/>
@@ -8592,9 +8680,9 @@
         <w:t xml:space="preserve">.</w:t>
       </w:r>
     </w:p>
-    <w:bookmarkEnd w:id="85"/>
     <w:bookmarkEnd w:id="86"/>
     <w:bookmarkEnd w:id="87"/>
+    <w:bookmarkEnd w:id="88"/>
     <w:sectPr>
       <w:footerReference r:id="rId10" w:type="even"/>
       <w:footerReference r:id="rId9" w:type="default"/>

</xml_diff>

<commit_message>
One section of results
</commit_message>
<xml_diff>
--- a/doc/manuscript.docx
+++ b/doc/manuscript.docx
@@ -4305,13 +4305,72 @@
         <w:t xml:space="preserve"> </w:t>
       </w:r>
       <w:r>
-        <w:t xml:space="preserve">Median annualised growth rate across the years of measurement for the whole plot was 0.17 cm.</w:t>
-      </w:r>
-      <w:r>
-        <w:t xml:space="preserve"> </w:t>
-      </w:r>
-      <w:r>
-        <w:t xml:space="preserve">Median annual increment differed by species with GLUTOB having the lowest (0.06 cm) and DIPTAL the highest (0.36 cm)among the 30 species analysed.</w:t>
+        <w:t xml:space="preserve">Median annualised growth rate across the years of measurement for the whole plot was 0.17</w:t>
+      </w:r>
+      <w:r>
+        <w:t xml:space="preserve"> </w:t>
+      </w:r>
+      <m:oMath>
+        <m:r>
+          <m:rPr>
+            <m:sty m:val="p"/>
+          </m:rPr>
+          <m:t>±</m:t>
+        </m:r>
+      </m:oMath>
+      <w:r>
+        <w:t xml:space="preserve"> </w:t>
+      </w:r>
+      <w:r>
+        <w:t xml:space="preserve">0.28 cm.</w:t>
+      </w:r>
+      <w:r>
+        <w:t xml:space="preserve"> </w:t>
+      </w:r>
+      <w:r>
+        <w:t xml:space="preserve">Median annual increment differed by species with GLUTOB having the lowest (0.06</w:t>
+      </w:r>
+      <w:r>
+        <w:t xml:space="preserve"> </w:t>
+      </w:r>
+      <m:oMath>
+        <m:r>
+          <m:rPr>
+            <m:sty m:val="p"/>
+          </m:rPr>
+          <m:t>±</m:t>
+        </m:r>
+      </m:oMath>
+      <w:r>
+        <w:t xml:space="preserve"> </w:t>
+      </w:r>
+      <w:r>
+        <w:t xml:space="preserve">0.2 cm) and DIPTAL the highest (0.36</w:t>
+      </w:r>
+      <w:r>
+        <w:t xml:space="preserve"> </w:t>
+      </w:r>
+      <m:oMath>
+        <m:r>
+          <m:rPr>
+            <m:sty m:val="p"/>
+          </m:rPr>
+          <m:t>±</m:t>
+        </m:r>
+      </m:oMath>
+      <w:r>
+        <w:t xml:space="preserve"> </w:t>
+      </w:r>
+      <w:r>
+        <w:t xml:space="preserve">0.34 cm) among the 30 species analysed.</w:t>
+      </w:r>
+    </w:p>
+    <w:p>
+      <w:pPr>
+        <w:pStyle w:val="BodyText"/>
+      </w:pPr>
+      <w:r>
+        <w:t xml:space="preserve">Drought years were associated with lower growth across the plot.</w:t>
       </w:r>
       <w:r>
         <w:t xml:space="preserve"> </w:t>
@@ -4330,6 +4389,18 @@
       </w:r>
       <w:r>
         <w:t xml:space="preserve">While there were more species differences in median responses to the 2010 drought, all species had lower increment than a typical year in 2015.</w:t>
+      </w:r>
+      <w:r>
+        <w:t xml:space="preserve"> </w:t>
+      </w:r>
+      <w:r>
+        <w:t xml:space="preserve">Besides decrease in magnitude of growth, the proportion of trees with negative growth was also higher in the drought years.</w:t>
+      </w:r>
+      <w:r>
+        <w:t xml:space="preserve"> </w:t>
+      </w:r>
+      <w:r>
+        <w:t xml:space="preserve">Across the years, on average, 11.42% of the trees had negative growth, with a minimum of 6.7% in 2011. The drought year 2015 had the maximum proportion of trees with negative growth in the timeseries, 22.57%</w:t>
       </w:r>
     </w:p>
     <w:p>

</xml_diff>

<commit_message>
Rough text of last intro para
</commit_message>
<xml_diff>
--- a/doc/manuscript.docx
+++ b/doc/manuscript.docx
@@ -2227,7 +2227,34 @@
         <w:pStyle w:val="BodyText"/>
       </w:pPr>
       <w:r>
-        <w:t xml:space="preserve">Here we use a 14-year record of dendrometer band measurements in seasonally dry forest in Thailand to test the vulnerability of tropical tree growth to drought. We expect variation in drought sensitivity (growth in drought year/growth in a previous year with normal rainfall) across trees. We ask: i) How much do species vary in drought sensitivity of tree growth? What drives this variation ii) What drives variation among individuals in the sensitivity of growth to drought? We hypothesise that growth sensitivity….</w:t>
+        <w:t xml:space="preserve">Here we use two known ENSO droughts, one in the dry season and another in the wet season, within a 14-year record of dendrometer band measurements in a seasonally dry forest in Thailand to test drivers of variation in the sensitivity of tropical tree growth to drought.</w:t>
+      </w:r>
+      <w:r>
+        <w:t xml:space="preserve"> </w:t>
+      </w:r>
+      <w:r>
+        <w:t xml:space="preserve"> </w:t>
+      </w:r>
+      <w:r>
+        <w:t xml:space="preserve">We ask: i) How much do species vary in drought sensitivity of tree growth? What drives this variation ii) What drives variation among individuals in the sensitivity of growth to drought?</w:t>
+      </w:r>
+      <w:r>
+        <w:t xml:space="preserve"> </w:t>
+      </w:r>
+      <w:r>
+        <w:t xml:space="preserve">We hypothesise that species and individuals have different sensitivities to wet and dry season droughts, based on their traits and microenvironments.</w:t>
+      </w:r>
+      <w:r>
+        <w:t xml:space="preserve"> </w:t>
+      </w:r>
+      <w:r>
+        <w:t xml:space="preserve">Specifically, we hypothesise that i) species growth sensitivities to wet and dry season droughts are influenced by deciduousness; deciduous species are negatively affected by wet season droughts because of shorter growing seasons.</w:t>
+      </w:r>
+      <w:r>
+        <w:t xml:space="preserve"> </w:t>
+      </w:r>
+      <w:r>
+        <w:t xml:space="preserve">ii) the influence of drivers on drought sensitivity are distinct in wet and dry season droughts; canopy exposure could have stronger influence during dry season droughts while water availability has a stronger influence during wet season droughts.</w:t>
       </w:r>
     </w:p>
     <w:bookmarkEnd w:id="26"/>
@@ -4400,7 +4427,7 @@
         <w:t xml:space="preserve"> </w:t>
       </w:r>
       <w:r>
-        <w:t xml:space="preserve">Across the years, on average, 11.42% of the trees had negative growth, with a minimum of 6.7% in 2011. The drought year 2015 had the maximum proportion of trees with negative growth in the timeseries, 22.57%</w:t>
+        <w:t xml:space="preserve">Across the years, on average, 11.42% of the trees had negative growth, with a minimum of 6.7% in 2011. The drought year 2015 had the maximum proportion of trees with negative growth in the timeseries, 22.57%.</w:t>
       </w:r>
     </w:p>
     <w:p>

</xml_diff>

<commit_message>
manuscript edits to statistical models
</commit_message>
<xml_diff>
--- a/doc/manuscript.docx
+++ b/doc/manuscript.docx
@@ -4010,7 +4010,7 @@
         <w:pStyle w:val="BodyText"/>
       </w:pPr>
       <w:r>
-        <w:t xml:space="preserve">To further disentange the drivers of stem-level drought sensitivity, we modelled:</w:t>
+        <w:t xml:space="preserve">To further disentange the drivers of stem-level drought sensitivity, we simultaneously modelled:</w:t>
       </w:r>
     </w:p>
     <w:p>
@@ -4190,13 +4190,99 @@
         <w:pStyle w:val="FirstParagraph"/>
       </w:pPr>
       <w:r>
-        <w:t xml:space="preserve">We chose to model a species random effect on all slopes here to account for variation across species instead of specific traits which may have different effects with each of the variables.</w:t>
+        <w:t xml:space="preserve">and</w:t>
       </w:r>
     </w:p>
     <w:p>
       <w:pPr>
         <w:pStyle w:val="BodyText"/>
       </w:pPr>
+      <m:oMathPara>
+        <m:oMathParaPr>
+          <m:jc m:val="center"/>
+        </m:oMathParaPr>
+        <m:oMath>
+          <m:r>
+            <m:t>C</m:t>
+          </m:r>
+          <m:r>
+            <m:t>I</m:t>
+          </m:r>
+          <m:r>
+            <m:t>I</m:t>
+          </m:r>
+          <m:r>
+            <m:rPr>
+              <m:sty m:val="p"/>
+            </m:rPr>
+            <m:t>∼</m:t>
+          </m:r>
+          <m:r>
+            <m:t>D</m:t>
+          </m:r>
+          <m:r>
+            <m:t>B</m:t>
+          </m:r>
+          <m:r>
+            <m:t>H</m:t>
+          </m:r>
+        </m:oMath>
+      </m:oMathPara>
+    </w:p>
+    <w:p>
+      <w:pPr>
+        <w:pStyle w:val="FirstParagraph"/>
+      </w:pPr>
+      <w:r>
+        <w:t xml:space="preserve">Simultaneously modelling the effect of variables on sensitivity and the effect of DBH on CII in this way allows us to disentangle causual linkages between these processes.</w:t>
+      </w:r>
+      <w:r>
+        <w:t xml:space="preserve"> </w:t>
+      </w:r>
+      <w:r>
+        <w:t xml:space="preserve">We chose to model a species random effect on all slopes here to account for variation across species instead of specific traits which may have different effects with each of the variables.</w:t>
+      </w:r>
+      <w:r>
+        <w:t xml:space="preserve"> </w:t>
+      </w:r>
+      <w:r>
+        <w:t xml:space="preserve">However, we also ran simpler models with species random effects only on the intercept, the results of which are reported in the Supplementary Material.</w:t>
+      </w:r>
+      <w:r>
+        <w:t xml:space="preserve"> </w:t>
+      </w:r>
+      <w:r>
+        <w:t xml:space="preserve">Across all models, we used Gaussian priors for the distribution of the response variable sensitivity, considered CII as an monotonic predictor (ordered factor) and centred and scaled the other predictors.</w:t>
+      </w:r>
+      <w:r>
+        <w:t xml:space="preserve"> </w:t>
+      </w:r>
+      <w:r>
+        <w:t xml:space="preserve">We modelled CII as an ordinal categorical variable with a cumulative logit link function.</w:t>
+      </w:r>
+      <w:r>
+        <w:t xml:space="preserve"> </w:t>
+      </w:r>
+      <w:r>
+        <w:t xml:space="preserve">In the combined form, the model therefore used a multivariate distribution of Gaussian and logit.</w:t>
+      </w:r>
+      <w:r>
+        <w:t xml:space="preserve"> </w:t>
+      </w:r>
+      <w:r>
+        <w:t xml:space="preserve">Finally, to test full mediation effects, or the hypothesis that DBH effects on sensitivity are fully explained by its effects on exposure, we tested the same models, removing the DBH as a predictor of sensitivity.</w:t>
+      </w:r>
+      <w:r>
+        <w:t xml:space="preserve"> </w:t>
+      </w:r>
+      <w:r>
+        <w:t xml:space="preserve">We then compared the fits of the partial mediation and full mediation models using Leave-One-Out Cross Validation.</w:t>
+      </w:r>
+    </w:p>
+    <w:p>
+      <w:pPr>
+        <w:pStyle w:val="BodyText"/>
+      </w:pPr>
       <w:r>
         <w:t xml:space="preserve">All statistical analyses were performed using R version 4.4.0</w:t>
       </w:r>
@@ -4235,12 +4321,6 @@
         <w:t xml:space="preserve"> </w:t>
       </w:r>
       <w:r>
-        <w:t xml:space="preserve">We ran models using gaussian priors for the data distribution.</w:t>
-      </w:r>
-      <w:r>
-        <w:t xml:space="preserve"> </w:t>
-      </w:r>
-      <w:r>
         <w:t xml:space="preserve">We ran 4 MCMC chains for 3000 iterations with 1000 of these set as warmup.</w:t>
       </w:r>
       <w:r>
@@ -4267,7 +4347,7 @@
       </w:r>
     </w:p>
     <w:bookmarkEnd w:id="31"/>
-    <w:bookmarkStart w:id="43" w:name="results"/>
+    <w:bookmarkStart w:id="46" w:name="results"/>
     <w:p>
       <w:pPr>
         <w:pStyle w:val="Heading1"/>
@@ -4517,23 +4597,13 @@
       </w:hyperlink>
     </w:p>
     <w:bookmarkEnd w:id="37"/>
-    <w:bookmarkStart w:id="38" w:name="variation-in-sensitivity-among-species"/>
+    <w:bookmarkStart w:id="41" w:name="variation-in-sensitivity-among-species"/>
     <w:p>
       <w:pPr>
         <w:pStyle w:val="Heading2"/>
       </w:pPr>
       <w:r>
         <w:t xml:space="preserve">Variation in sensitivity among species</w:t>
-      </w:r>
-    </w:p>
-    <w:bookmarkEnd w:id="38"/>
-    <w:bookmarkStart w:id="42" w:name="variation-among-individuals"/>
-    <w:p>
-      <w:pPr>
-        <w:pStyle w:val="Heading2"/>
-      </w:pPr>
-      <w:r>
-        <w:t xml:space="preserve">Variation among individuals</w:t>
       </w:r>
     </w:p>
     <w:p>
@@ -4543,20 +4613,20 @@
       <w:r>
         <w:drawing>
           <wp:inline>
-            <wp:extent cx="5504749" cy="3669832"/>
+            <wp:extent cx="5943600" cy="2971800"/>
             <wp:effectExtent b="0" l="0" r="0" t="0"/>
-            <wp:docPr descr="Figure 4: Drivers of variation in sensitivity among individuals" title="" id="40" name="Picture"/>
+            <wp:docPr descr="Figure 4: Drivers of variation in sensitivity among individuals" title="" id="39" name="Picture"/>
             <a:graphic>
               <a:graphicData uri="http://schemas.openxmlformats.org/drawingml/2006/picture">
                 <pic:pic>
                   <pic:nvPicPr>
-                    <pic:cNvPr descr="display/Fig4.png" id="41" name="Picture"/>
+                    <pic:cNvPr descr="display/Fig4_alternate.png" id="40" name="Picture"/>
                     <pic:cNvPicPr>
                       <a:picLocks noChangeArrowheads="1" noChangeAspect="1"/>
                     </pic:cNvPicPr>
                   </pic:nvPicPr>
                   <pic:blipFill>
-                    <a:blip r:embed="rId39"/>
+                    <a:blip r:embed="rId38"/>
                     <a:stretch>
                       <a:fillRect/>
                     </a:stretch>
@@ -4564,7 +4634,7 @@
                   <pic:spPr bwMode="auto">
                     <a:xfrm>
                       <a:off x="0" y="0"/>
-                      <a:ext cx="5504749" cy="3669832"/>
+                      <a:ext cx="5943600" cy="2971800"/>
                     </a:xfrm>
                     <a:prstGeom prst="rect">
                       <a:avLst/>
@@ -4597,106 +4667,177 @@
         <w:t xml:space="preserve">Figure 4: Drivers of variation in sensitivity among individuals</w:t>
       </w:r>
     </w:p>
-    <w:bookmarkEnd w:id="42"/>
-    <w:bookmarkEnd w:id="43"/>
-    <w:bookmarkStart w:id="44" w:name="discussion"/>
+    <w:bookmarkEnd w:id="41"/>
+    <w:bookmarkStart w:id="45" w:name="variation-among-individuals"/>
     <w:p>
       <w:pPr>
-        <w:pStyle w:val="Heading1"/>
-      </w:pPr>
-      <w:r>
-        <w:t xml:space="preserve">Discussion</w:t>
-      </w:r>
-    </w:p>
-    <w:bookmarkEnd w:id="44"/>
-    <w:bookmarkStart w:id="45" w:name="acknowledgements"/>
-    <w:p>
-      <w:pPr>
-        <w:pStyle w:val="Heading1"/>
-      </w:pPr>
-      <w:r>
-        <w:t xml:space="preserve">Acknowledgements</w:t>
+        <w:pStyle w:val="Heading2"/>
+      </w:pPr>
+      <w:r>
+        <w:t xml:space="preserve">Variation among individuals</w:t>
       </w:r>
     </w:p>
     <w:p>
       <w:pPr>
-        <w:pStyle w:val="FirstParagraph"/>
-      </w:pPr>
-      <w:r>
-        <w:t xml:space="preserve">Huai Kha Khaeng forest monitoring team.</w:t>
-      </w:r>
-      <w:r>
-        <w:t xml:space="preserve"> </w:t>
-      </w:r>
-      <w:r>
-        <w:t xml:space="preserve">Ekaphan Kraichak, Kanisorn Chowtiwuttakorn.</w:t>
-      </w:r>
-      <w:r>
-        <w:t xml:space="preserve"> </w:t>
-      </w:r>
-      <w:r>
-        <w:t xml:space="preserve">Jose Medina-Vega, Valentine Herrmann, Eugenie Mas.</w:t>
-      </w:r>
-      <w:r>
-        <w:t xml:space="preserve"> </w:t>
-      </w:r>
-      <w:r>
-        <w:t xml:space="preserve">Smithsonian Institution Postdoctoral Fellowship.</w:t>
-      </w:r>
-      <w:r>
-        <w:t xml:space="preserve"> </w:t>
-      </w:r>
-      <w:r>
-        <w:t xml:space="preserve">ForestGEO Analytical Workshop, Asia 2024.</w:t>
+        <w:pStyle w:val="CaptionedFigure"/>
+      </w:pPr>
+      <w:r>
+        <w:drawing>
+          <wp:inline>
+            <wp:extent cx="5943600" cy="3962400"/>
+            <wp:effectExtent b="0" l="0" r="0" t="0"/>
+            <wp:docPr descr="Figure 5: Effects of size, exposure and water availability" title="" id="43" name="Picture"/>
+            <a:graphic>
+              <a:graphicData uri="http://schemas.openxmlformats.org/drawingml/2006/picture">
+                <pic:pic>
+                  <pic:nvPicPr>
+                    <pic:cNvPr descr="display/Fig5.png" id="44" name="Picture"/>
+                    <pic:cNvPicPr>
+                      <a:picLocks noChangeArrowheads="1" noChangeAspect="1"/>
+                    </pic:cNvPicPr>
+                  </pic:nvPicPr>
+                  <pic:blipFill>
+                    <a:blip r:embed="rId42"/>
+                    <a:stretch>
+                      <a:fillRect/>
+                    </a:stretch>
+                  </pic:blipFill>
+                  <pic:spPr bwMode="auto">
+                    <a:xfrm>
+                      <a:off x="0" y="0"/>
+                      <a:ext cx="5943600" cy="3962400"/>
+                    </a:xfrm>
+                    <a:prstGeom prst="rect">
+                      <a:avLst/>
+                    </a:prstGeom>
+                    <a:noFill/>
+                    <a:ln w="9525">
+                      <a:noFill/>
+                      <a:headEnd/>
+                      <a:tailEnd/>
+                    </a:ln>
+                  </pic:spPr>
+                </pic:pic>
+              </a:graphicData>
+            </a:graphic>
+          </wp:inline>
+        </w:drawing>
+      </w:r>
+    </w:p>
+    <w:p>
+      <w:pPr>
+        <w:pStyle w:val="ImageCaption"/>
+      </w:pPr>
+      <w:r>
+        <w:rPr>
+          <w:iCs/>
+          <w:i/>
+          <w:bCs/>
+          <w:b/>
+        </w:rPr>
+        <w:t xml:space="preserve">Figure 5: Effects of size, exposure and water availability</w:t>
       </w:r>
     </w:p>
     <w:bookmarkEnd w:id="45"/>
-    <w:bookmarkStart w:id="46" w:name="competing-interests"/>
+    <w:bookmarkEnd w:id="46"/>
+    <w:bookmarkStart w:id="47" w:name="discussion"/>
     <w:p>
       <w:pPr>
         <w:pStyle w:val="Heading1"/>
       </w:pPr>
       <w:r>
-        <w:t xml:space="preserve">Competing interests</w:t>
-      </w:r>
-    </w:p>
-    <w:bookmarkEnd w:id="46"/>
-    <w:bookmarkStart w:id="47" w:name="author-contributions"/>
-    <w:p>
-      <w:pPr>
-        <w:pStyle w:val="Heading1"/>
-      </w:pPr>
-      <w:r>
-        <w:t xml:space="preserve">Author contributions</w:t>
+        <w:t xml:space="preserve">Discussion</w:t>
       </w:r>
     </w:p>
     <w:bookmarkEnd w:id="47"/>
-    <w:bookmarkStart w:id="48" w:name="data-availability"/>
+    <w:bookmarkStart w:id="48" w:name="acknowledgements"/>
     <w:p>
       <w:pPr>
         <w:pStyle w:val="Heading1"/>
       </w:pPr>
       <w:r>
-        <w:t xml:space="preserve">Data availability</w:t>
+        <w:t xml:space="preserve">Acknowledgements</w:t>
       </w:r>
     </w:p>
     <w:p>
-      <w:r>
-        <w:br w:type="page"/>
+      <w:pPr>
+        <w:pStyle w:val="FirstParagraph"/>
+      </w:pPr>
+      <w:r>
+        <w:t xml:space="preserve">Huai Kha Khaeng forest monitoring team.</w:t>
+      </w:r>
+      <w:r>
+        <w:t xml:space="preserve"> </w:t>
+      </w:r>
+      <w:r>
+        <w:t xml:space="preserve">Ekaphan Kraichak, Kanisorn Chowtiwuttakorn.</w:t>
+      </w:r>
+      <w:r>
+        <w:t xml:space="preserve"> </w:t>
+      </w:r>
+      <w:r>
+        <w:t xml:space="preserve">Jose Medina-Vega, Valentine Herrmann, Eugenie Mas.</w:t>
+      </w:r>
+      <w:r>
+        <w:t xml:space="preserve"> </w:t>
+      </w:r>
+      <w:r>
+        <w:t xml:space="preserve">Smithsonian Institution Postdoctoral Fellowship.</w:t>
+      </w:r>
+      <w:r>
+        <w:t xml:space="preserve"> </w:t>
+      </w:r>
+      <w:r>
+        <w:t xml:space="preserve">ForestGEO Analytical Workshop, Asia 2024.</w:t>
       </w:r>
     </w:p>
     <w:bookmarkEnd w:id="48"/>
-    <w:bookmarkStart w:id="88" w:name="references"/>
+    <w:bookmarkStart w:id="49" w:name="competing-interests"/>
     <w:p>
       <w:pPr>
         <w:pStyle w:val="Heading1"/>
       </w:pPr>
       <w:r>
+        <w:t xml:space="preserve">Competing interests</w:t>
+      </w:r>
+    </w:p>
+    <w:bookmarkEnd w:id="49"/>
+    <w:bookmarkStart w:id="50" w:name="author-contributions"/>
+    <w:p>
+      <w:pPr>
+        <w:pStyle w:val="Heading1"/>
+      </w:pPr>
+      <w:r>
+        <w:t xml:space="preserve">Author contributions</w:t>
+      </w:r>
+    </w:p>
+    <w:bookmarkEnd w:id="50"/>
+    <w:bookmarkStart w:id="51" w:name="data-availability"/>
+    <w:p>
+      <w:pPr>
+        <w:pStyle w:val="Heading1"/>
+      </w:pPr>
+      <w:r>
+        <w:t xml:space="preserve">Data availability</w:t>
+      </w:r>
+    </w:p>
+    <w:p>
+      <w:r>
+        <w:br w:type="page"/>
+      </w:r>
+    </w:p>
+    <w:bookmarkEnd w:id="51"/>
+    <w:bookmarkStart w:id="91" w:name="references"/>
+    <w:p>
+      <w:pPr>
+        <w:pStyle w:val="Heading1"/>
+      </w:pPr>
+      <w:r>
         <w:t xml:space="preserve">References</w:t>
       </w:r>
     </w:p>
-    <w:bookmarkStart w:id="87" w:name="refs"/>
-    <w:bookmarkStart w:id="50" w:name="ref-anderson-teixeira_ctfsforestgeo_2015"/>
+    <w:bookmarkStart w:id="90" w:name="refs"/>
+    <w:bookmarkStart w:id="53" w:name="ref-anderson-teixeira_ctfsforestgeo_2015"/>
     <w:p>
       <w:pPr>
         <w:pStyle w:val="Bibliography"/>
@@ -4956,7 +5097,7 @@
       <w:r>
         <w:t xml:space="preserve"> </w:t>
       </w:r>
-      <w:hyperlink r:id="rId49">
+      <w:hyperlink r:id="rId52">
         <w:r>
           <w:rPr>
             <w:rStyle w:val="Hyperlink"/>
@@ -5003,8 +5144,8 @@
         <w:t xml:space="preserve">: 528–549.</w:t>
       </w:r>
     </w:p>
-    <w:bookmarkEnd w:id="50"/>
-    <w:bookmarkStart w:id="52" w:name="ref-anderson-teixeira_joint_2022"/>
+    <w:bookmarkEnd w:id="53"/>
+    <w:bookmarkStart w:id="55" w:name="ref-anderson-teixeira_joint_2022"/>
     <w:p>
       <w:pPr>
         <w:pStyle w:val="Bibliography"/>
@@ -5264,7 +5405,7 @@
       <w:r>
         <w:t xml:space="preserve"> </w:t>
       </w:r>
-      <w:hyperlink r:id="rId51">
+      <w:hyperlink r:id="rId54">
         <w:r>
           <w:rPr>
             <w:rStyle w:val="Hyperlink"/>
@@ -5299,8 +5440,8 @@
         <w:t xml:space="preserve">: 245–266.</w:t>
       </w:r>
     </w:p>
-    <w:bookmarkEnd w:id="52"/>
-    <w:bookmarkStart w:id="54" w:name="ref-bennett_larger_2015"/>
+    <w:bookmarkEnd w:id="55"/>
+    <w:bookmarkStart w:id="57" w:name="ref-bennett_larger_2015"/>
     <w:p>
       <w:pPr>
         <w:pStyle w:val="Bibliography"/>
@@ -5402,7 +5543,7 @@
       <w:r>
         <w:t xml:space="preserve"> </w:t>
       </w:r>
-      <w:hyperlink r:id="rId53">
+      <w:hyperlink r:id="rId56">
         <w:r>
           <w:rPr>
             <w:rStyle w:val="Hyperlink"/>
@@ -5437,8 +5578,8 @@
         <w:t xml:space="preserve">: 15139.</w:t>
       </w:r>
     </w:p>
-    <w:bookmarkEnd w:id="54"/>
-    <w:bookmarkStart w:id="56" w:name="ref-chen_hydraulic_2022"/>
+    <w:bookmarkEnd w:id="57"/>
+    <w:bookmarkStart w:id="59" w:name="ref-chen_hydraulic_2022"/>
     <w:p>
       <w:pPr>
         <w:pStyle w:val="Bibliography"/>
@@ -5540,7 +5681,7 @@
       <w:r>
         <w:t xml:space="preserve"> </w:t>
       </w:r>
-      <w:hyperlink r:id="rId55">
+      <w:hyperlink r:id="rId58">
         <w:r>
           <w:rPr>
             <w:rStyle w:val="Hyperlink"/>
@@ -5659,8 +5800,8 @@
         <w:t xml:space="preserve">: 1647.</w:t>
       </w:r>
     </w:p>
-    <w:bookmarkEnd w:id="56"/>
-    <w:bookmarkStart w:id="58" w:name="X7212b9d861bed92497512118acfe0419f2c63cf"/>
+    <w:bookmarkEnd w:id="59"/>
+    <w:bookmarkStart w:id="61" w:name="X7212b9d861bed92497512118acfe0419f2c63cf"/>
     <w:p>
       <w:pPr>
         <w:pStyle w:val="Bibliography"/>
@@ -5920,7 +6061,7 @@
       <w:r>
         <w:t xml:space="preserve"> </w:t>
       </w:r>
-      <w:hyperlink r:id="rId57">
+      <w:hyperlink r:id="rId60">
         <w:r>
           <w:rPr>
             <w:rStyle w:val="Hyperlink"/>
@@ -5955,8 +6096,8 @@
         <w:t xml:space="preserve">: 1798–1813.</w:t>
       </w:r>
     </w:p>
-    <w:bookmarkEnd w:id="58"/>
-    <w:bookmarkStart w:id="60" w:name="ref-dahinden_future_2017"/>
+    <w:bookmarkEnd w:id="61"/>
+    <w:bookmarkStart w:id="63" w:name="ref-dahinden_future_2017"/>
     <w:p>
       <w:pPr>
         <w:pStyle w:val="Bibliography"/>
@@ -6035,7 +6176,7 @@
       <w:r>
         <w:t xml:space="preserve"> </w:t>
       </w:r>
-      <w:hyperlink r:id="rId59">
+      <w:hyperlink r:id="rId62">
         <w:r>
           <w:rPr>
             <w:rStyle w:val="Hyperlink"/>
@@ -6070,8 +6211,8 @@
         <w:t xml:space="preserve">: 084004.</w:t>
       </w:r>
     </w:p>
-    <w:bookmarkEnd w:id="60"/>
-    <w:bookmarkStart w:id="62" w:name="ref-desouza_drought_2020"/>
+    <w:bookmarkEnd w:id="63"/>
+    <w:bookmarkStart w:id="65" w:name="ref-desouza_drought_2020"/>
     <w:p>
       <w:pPr>
         <w:pStyle w:val="Bibliography"/>
@@ -6219,7 +6360,7 @@
       <w:r>
         <w:t xml:space="preserve"> </w:t>
       </w:r>
-      <w:hyperlink r:id="rId61">
+      <w:hyperlink r:id="rId64">
         <w:r>
           <w:rPr>
             <w:rStyle w:val="Hyperlink"/>
@@ -6254,8 +6395,8 @@
         <w:t xml:space="preserve">: 221–236.</w:t>
       </w:r>
     </w:p>
-    <w:bookmarkEnd w:id="62"/>
-    <w:bookmarkStart w:id="64" w:name="ref-fernández-de-uña_role_inpress"/>
+    <w:bookmarkEnd w:id="65"/>
+    <w:bookmarkStart w:id="67" w:name="ref-fernández-de-uña_role_inpress"/>
     <w:p>
       <w:pPr>
         <w:pStyle w:val="Bibliography"/>
@@ -6380,7 +6521,7 @@
       <w:r>
         <w:t xml:space="preserve"> </w:t>
       </w:r>
-      <w:hyperlink r:id="rId63">
+      <w:hyperlink r:id="rId66">
         <w:r>
           <w:rPr>
             <w:rStyle w:val="Hyperlink"/>
@@ -6415,8 +6556,8 @@
         <w:t xml:space="preserve">.</w:t>
       </w:r>
     </w:p>
-    <w:bookmarkEnd w:id="64"/>
-    <w:bookmarkStart w:id="66" w:name="ref-kunert_leaf_2021"/>
+    <w:bookmarkEnd w:id="67"/>
+    <w:bookmarkStart w:id="69" w:name="ref-kunert_leaf_2021"/>
     <w:p>
       <w:pPr>
         <w:pStyle w:val="Bibliography"/>
@@ -6676,7 +6817,7 @@
       <w:r>
         <w:t xml:space="preserve"> </w:t>
       </w:r>
-      <w:hyperlink r:id="rId65">
+      <w:hyperlink r:id="rId68">
         <w:r>
           <w:rPr>
             <w:rStyle w:val="Hyperlink"/>
@@ -6711,8 +6852,8 @@
         <w:t xml:space="preserve">: 485–496.</w:t>
       </w:r>
     </w:p>
-    <w:bookmarkEnd w:id="66"/>
-    <w:bookmarkStart w:id="67" w:name="ref-lindsay_whitebox_2016a"/>
+    <w:bookmarkEnd w:id="69"/>
+    <w:bookmarkStart w:id="70" w:name="ref-lindsay_whitebox_2016a"/>
     <w:p>
       <w:pPr>
         <w:pStyle w:val="Bibliography"/>
@@ -6787,8 +6928,8 @@
         <w:t xml:space="preserve">: 75–84.</w:t>
       </w:r>
     </w:p>
-    <w:bookmarkEnd w:id="67"/>
-    <w:bookmarkStart w:id="69" w:name="ref-machado_forest_2023"/>
+    <w:bookmarkEnd w:id="70"/>
+    <w:bookmarkStart w:id="72" w:name="ref-machado_forest_2023"/>
     <w:p>
       <w:pPr>
         <w:pStyle w:val="Bibliography"/>
@@ -6890,7 +7031,7 @@
       <w:r>
         <w:t xml:space="preserve"> </w:t>
       </w:r>
-      <w:hyperlink r:id="rId68">
+      <w:hyperlink r:id="rId71">
         <w:r>
           <w:rPr>
             <w:rStyle w:val="Hyperlink"/>
@@ -6961,8 +7102,8 @@
         <w:t xml:space="preserve">: 1093–1100.</w:t>
       </w:r>
     </w:p>
-    <w:bookmarkEnd w:id="69"/>
-    <w:bookmarkStart w:id="71" w:name="ref-ma_tree_2023"/>
+    <w:bookmarkEnd w:id="72"/>
+    <w:bookmarkStart w:id="74" w:name="ref-ma_tree_2023"/>
     <w:p>
       <w:pPr>
         <w:pStyle w:val="Bibliography"/>
@@ -7222,7 +7363,7 @@
       <w:r>
         <w:t xml:space="preserve"> </w:t>
       </w:r>
-      <w:hyperlink r:id="rId70">
+      <w:hyperlink r:id="rId73">
         <w:r>
           <w:rPr>
             <w:rStyle w:val="Hyperlink"/>
@@ -7257,8 +7398,8 @@
         <w:t xml:space="preserve">: 7467.</w:t>
       </w:r>
     </w:p>
-    <w:bookmarkEnd w:id="71"/>
-    <w:bookmarkStart w:id="73" w:name="ref-mcgregor_tree_2021"/>
+    <w:bookmarkEnd w:id="74"/>
+    <w:bookmarkStart w:id="76" w:name="ref-mcgregor_tree_2021"/>
     <w:p>
       <w:pPr>
         <w:pStyle w:val="Bibliography"/>
@@ -7518,7 +7659,7 @@
       <w:r>
         <w:t xml:space="preserve"> </w:t>
       </w:r>
-      <w:hyperlink r:id="rId72">
+      <w:hyperlink r:id="rId75">
         <w:r>
           <w:rPr>
             <w:rStyle w:val="Hyperlink"/>
@@ -7553,8 +7694,8 @@
         <w:t xml:space="preserve">: 601–616.</w:t>
       </w:r>
     </w:p>
-    <w:bookmarkEnd w:id="73"/>
-    <w:bookmarkStart w:id="74" w:name="ref-muller-landau_metal_2008"/>
+    <w:bookmarkEnd w:id="76"/>
+    <w:bookmarkStart w:id="77" w:name="ref-muller-landau_metal_2008"/>
     <w:p>
       <w:pPr>
         <w:pStyle w:val="Bibliography"/>
@@ -7594,8 +7735,8 @@
         <w:t xml:space="preserve">.</w:t>
       </w:r>
     </w:p>
-    <w:bookmarkEnd w:id="74"/>
-    <w:bookmarkStart w:id="76" w:name="ref-olson_plant_2018"/>
+    <w:bookmarkEnd w:id="77"/>
+    <w:bookmarkStart w:id="79" w:name="ref-olson_plant_2018"/>
     <w:p>
       <w:pPr>
         <w:pStyle w:val="Bibliography"/>
@@ -7855,7 +7996,7 @@
       <w:r>
         <w:t xml:space="preserve"> </w:t>
       </w:r>
-      <w:hyperlink r:id="rId75">
+      <w:hyperlink r:id="rId78">
         <w:r>
           <w:rPr>
             <w:rStyle w:val="Hyperlink"/>
@@ -7890,8 +8031,8 @@
         <w:t xml:space="preserve">: 7551–7556.</w:t>
       </w:r>
     </w:p>
-    <w:bookmarkEnd w:id="76"/>
-    <w:bookmarkStart w:id="77" w:name="ref-rcoreteam_language_2024"/>
+    <w:bookmarkEnd w:id="79"/>
+    <w:bookmarkStart w:id="80" w:name="ref-rcoreteam_language_2024"/>
     <w:p>
       <w:pPr>
         <w:pStyle w:val="Bibliography"/>
@@ -7935,8 +8076,8 @@
         <w:t xml:space="preserve">. Vienna, Austria: R Foundation for Statistical Computing.</w:t>
       </w:r>
     </w:p>
-    <w:bookmarkEnd w:id="77"/>
-    <w:bookmarkStart w:id="79" w:name="ref-scharnweber_confessions_2019"/>
+    <w:bookmarkEnd w:id="80"/>
+    <w:bookmarkStart w:id="82" w:name="ref-scharnweber_confessions_2019"/>
     <w:p>
       <w:pPr>
         <w:pStyle w:val="Bibliography"/>
@@ -8061,7 +8202,7 @@
       <w:r>
         <w:t xml:space="preserve"> </w:t>
       </w:r>
-      <w:hyperlink r:id="rId78">
+      <w:hyperlink r:id="rId81">
         <w:r>
           <w:rPr>
             <w:rStyle w:val="Hyperlink"/>
@@ -8120,8 +8261,8 @@
         <w:t xml:space="preserve">: 43–49.</w:t>
       </w:r>
     </w:p>
-    <w:bookmarkEnd w:id="79"/>
-    <w:bookmarkStart w:id="81" w:name="ref-vinod_thermal_2023"/>
+    <w:bookmarkEnd w:id="82"/>
+    <w:bookmarkStart w:id="84" w:name="ref-vinod_thermal_2023"/>
     <w:p>
       <w:pPr>
         <w:pStyle w:val="Bibliography"/>
@@ -8338,7 +8479,7 @@
       <w:r>
         <w:t xml:space="preserve"> </w:t>
       </w:r>
-      <w:hyperlink r:id="rId80">
+      <w:hyperlink r:id="rId83">
         <w:r>
           <w:rPr>
             <w:rStyle w:val="Hyperlink"/>
@@ -8373,8 +8514,8 @@
         <w:t xml:space="preserve">: 22–47.</w:t>
       </w:r>
     </w:p>
-    <w:bookmarkEnd w:id="81"/>
-    <w:bookmarkStart w:id="83" w:name="ref-vlam_temperature_2014"/>
+    <w:bookmarkEnd w:id="84"/>
+    <w:bookmarkStart w:id="86" w:name="ref-vlam_temperature_2014"/>
     <w:p>
       <w:pPr>
         <w:pStyle w:val="Bibliography"/>
@@ -8476,7 +8617,7 @@
       <w:r>
         <w:t xml:space="preserve"> </w:t>
       </w:r>
-      <w:hyperlink r:id="rId82">
+      <w:hyperlink r:id="rId85">
         <w:r>
           <w:rPr>
             <w:rStyle w:val="Hyperlink"/>
@@ -8535,8 +8676,8 @@
         <w:t xml:space="preserve">: 1449–1461.</w:t>
       </w:r>
     </w:p>
-    <w:bookmarkEnd w:id="83"/>
-    <w:bookmarkStart w:id="85" w:name="ref-williams_deciduousness_2008"/>
+    <w:bookmarkEnd w:id="86"/>
+    <w:bookmarkStart w:id="88" w:name="ref-williams_deciduousness_2008"/>
     <w:p>
       <w:pPr>
         <w:pStyle w:val="Bibliography"/>
@@ -8615,7 +8756,7 @@
       <w:r>
         <w:t xml:space="preserve"> </w:t>
       </w:r>
-      <w:hyperlink r:id="rId84">
+      <w:hyperlink r:id="rId87">
         <w:r>
           <w:rPr>
             <w:rStyle w:val="Hyperlink"/>
@@ -8668,8 +8809,8 @@
         <w:t xml:space="preserve">: 571–582.</w:t>
       </w:r>
     </w:p>
-    <w:bookmarkEnd w:id="85"/>
-    <w:bookmarkStart w:id="86" w:name="ref-wu_whitebox_2022"/>
+    <w:bookmarkEnd w:id="88"/>
+    <w:bookmarkStart w:id="89" w:name="ref-wu_whitebox_2022"/>
     <w:p>
       <w:pPr>
         <w:pStyle w:val="Bibliography"/>
@@ -8778,9 +8919,9 @@
         <w:t xml:space="preserve">.</w:t>
       </w:r>
     </w:p>
-    <w:bookmarkEnd w:id="86"/>
-    <w:bookmarkEnd w:id="87"/>
-    <w:bookmarkEnd w:id="88"/>
+    <w:bookmarkEnd w:id="89"/>
+    <w:bookmarkEnd w:id="90"/>
+    <w:bookmarkEnd w:id="91"/>
     <w:sectPr>
       <w:footerReference r:id="rId10" w:type="even"/>
       <w:footerReference r:id="rId9" w:type="default"/>

</xml_diff>

<commit_message>
updated abstract and some more results
</commit_message>
<xml_diff>
--- a/doc/manuscript.docx
+++ b/doc/manuscript.docx
@@ -1383,84 +1383,55 @@
     </w:p>
     <w:p>
       <w:pPr>
-        <w:numPr>
-          <w:ilvl w:val="0"/>
-          <w:numId w:val="1001"/>
-        </w:numPr>
-        <w:pStyle w:val="Compact"/>
-      </w:pPr>
-      <w:r>
-        <w:t xml:space="preserve">Tropical tree woody growth has long-lasting impacts on the terrestrial carbon pool, but how climate anomalies might impact the growth of tropical tree growth is poorly understood.</w:t>
-      </w:r>
-      <w:r>
-        <w:t xml:space="preserve"> </w:t>
-      </w:r>
-      <w:r>
-        <w:t xml:space="preserve">Standard methods like tree rings and plot inventories may either not represent most species or may not be accurate enough to capture variation in slow-growing species.</w:t>
-      </w:r>
-      <w:r>
-        <w:br/>
-      </w:r>
-    </w:p>
-    <w:p>
-      <w:pPr>
-        <w:numPr>
-          <w:ilvl w:val="0"/>
-          <w:numId w:val="1001"/>
-        </w:numPr>
-        <w:pStyle w:val="Compact"/>
-      </w:pPr>
-      <w:r>
-        <w:t xml:space="preserve">We used a unique data record - manual dendrometer band measurements over 15 years on 1820 trees across 30 species in a seasonally dry tropical forest in Huai Kha Khaeng, Thailand, along with species traits (deciduousness and maximum size), individual characteristics (crown exposure, size) and environment-related water availability to predict the sensitivity of tree growth to drought in two ENSO drought events with different characteristics - a wet-season drought and a dry season drought.</w:t>
-      </w:r>
-      <w:r>
-        <w:t xml:space="preserve"> </w:t>
-      </w:r>
-      <w:r>
-        <w:t xml:space="preserve">We used Bayesian regressions in a causal modelling framework to predict variability among species and individuals in drought sensitivity.</w:t>
-      </w:r>
-    </w:p>
-    <w:p>
-      <w:pPr>
-        <w:numPr>
-          <w:ilvl w:val="0"/>
-          <w:numId w:val="1001"/>
-        </w:numPr>
-        <w:pStyle w:val="Compact"/>
-      </w:pPr>
-      <w:r>
-        <w:t xml:space="preserve">In the wet-season drought, deciduous species were more sensitive than evergreen species, especially in wetter microsites, while these patterns were not significant in the dry-season drought.</w:t>
-      </w:r>
-      <w:r>
-        <w:t xml:space="preserve"> </w:t>
-      </w:r>
-      <w:r>
-        <w:t xml:space="preserve">After accounting for species differences, more exposed trees were more likely to be negatively impacted than their less exposed counterparts, with exposure showing clear negative impacts compared to size</w:t>
-      </w:r>
-      <w:r>
-        <w:t xml:space="preserve"> </w:t>
-      </w:r>
-      <w:r>
-        <w:rPr>
-          <w:iCs/>
-          <w:i/>
-        </w:rPr>
-        <w:t xml:space="preserve">per se</w:t>
-      </w:r>
-      <w:r>
-        <w:t xml:space="preserve">.</w:t>
-      </w:r>
-    </w:p>
-    <w:p>
-      <w:pPr>
-        <w:numPr>
-          <w:ilvl w:val="0"/>
-          <w:numId w:val="1001"/>
-        </w:numPr>
-        <w:pStyle w:val="Compact"/>
-      </w:pPr>
-      <w:r>
-        <w:t xml:space="preserve">Large differences among species and individuals in their sensitivity to drought, as well as climatic differences differences among droughts themselves can explain heterogeneity in ecological responses to drought.</w:t>
+        <w:pStyle w:val="FirstParagraph"/>
+      </w:pPr>
+      <w:r>
+        <w:t xml:space="preserve">Tropical tree woody growth has long-lasting impacts on the terrestrial carbon pool, but how climate anomalies like drought might impact the growth of tropical tree growth is poorly understood.</w:t>
+      </w:r>
+      <w:r>
+        <w:t xml:space="preserve"> </w:t>
+      </w:r>
+      <w:r>
+        <w:t xml:space="preserve">In seasonally dry tropical forests with strong seasonality, species evolutionary adaptations to hot dry seasons, like dry season deciduousness, or species distributions in relation to water availability might buffer growth sensitivity to drought.</w:t>
+      </w:r>
+      <w:r>
+        <w:t xml:space="preserve"> </w:t>
+      </w:r>
+      <w:r>
+        <w:t xml:space="preserve"> </w:t>
+      </w:r>
+      <w:r>
+        <w:t xml:space="preserve">We used a unique data record - manual dendrometer band measurements over 15 years on 1820 trees across 30 species in a seasonally dry tropical forest in</w:t>
+      </w:r>
+      <w:r>
+        <w:t xml:space="preserve"> </w:t>
+      </w:r>
+      <w:r>
+        <w:t xml:space="preserve">Thailand, along with species and individual characteristics, using Bayesian regressions in a causal modelling framework to predict the sensitivity of tree growth to drought in two ENSO drought events with different characteristics - a wet-season drought and a dry season drought.</w:t>
+      </w:r>
+      <w:r>
+        <w:t xml:space="preserve"> </w:t>
+      </w:r>
+      <w:r>
+        <w:t xml:space="preserve">We report a wide range of drought sensitivities across species and stems within a drought event, as well as contrasting responses across these two droughts.</w:t>
+      </w:r>
+      <w:r>
+        <w:t xml:space="preserve"> </w:t>
+      </w:r>
+      <w:r>
+        <w:t xml:space="preserve">Deciduous species were more sensitive than evergreen species in the wet-season drought, with this difference worsened in wetter microclimates.</w:t>
+      </w:r>
+      <w:r>
+        <w:t xml:space="preserve"> </w:t>
+      </w:r>
+      <w:r>
+        <w:t xml:space="preserve">Crown exposure was associated with stronger negative sensitivities in the dry season drought.</w:t>
+      </w:r>
+      <w:r>
+        <w:t xml:space="preserve"> </w:t>
+      </w:r>
+      <w:r>
+        <w:t xml:space="preserve">With observed regime shifts in precipitation across the global tropics and increasing incidence of climate anomalies, trees within seasonally dry tropical forests might experience divergent responses.</w:t>
       </w:r>
     </w:p>
     <w:p>
@@ -1476,943 +1447,6 @@
       </w:pPr>
       <w:r>
         <w:t xml:space="preserve">Introduction</w:t>
-      </w:r>
-    </w:p>
-    <w:p>
-      <w:pPr>
-        <w:pStyle w:val="FirstParagraph"/>
-      </w:pPr>
-      <w:r>
-        <w:t xml:space="preserve">Tropical tree woody growth is a key component of aboveground productivity and affects the global carbon carbon cycle, but its sensitivity to climate anomalies is poorly understood.</w:t>
-      </w:r>
-      <w:r>
-        <w:br/>
-      </w:r>
-      <w:r>
-        <w:t xml:space="preserve">- Woody growth has long-lasting effects on the terrestrial carbon pool but is sensitive to interannual variation in temperature and precipitation.</w:t>
-      </w:r>
-      <w:r>
-        <w:br/>
-      </w:r>
-      <w:r>
-        <w:t xml:space="preserve">- Extreme events like drought, with temperature and precipitation outside normal ranges that can lead to growth reductions that varies across species and individuals</w:t>
-      </w:r>
-      <w:r>
-        <w:t xml:space="preserve"> </w:t>
-      </w:r>
-      <w:r>
-        <w:t xml:space="preserve">(Bennett</w:t>
-      </w:r>
-      <w:r>
-        <w:t xml:space="preserve"> </w:t>
-      </w:r>
-      <w:r>
-        <w:rPr>
-          <w:iCs/>
-          <w:i/>
-        </w:rPr>
-        <w:t xml:space="preserve">et al.</w:t>
-      </w:r>
-      <w:r>
-        <w:t xml:space="preserve"> </w:t>
-      </w:r>
-      <w:r>
-        <w:t xml:space="preserve">2015; McGregor</w:t>
-      </w:r>
-      <w:r>
-        <w:t xml:space="preserve"> </w:t>
-      </w:r>
-      <w:r>
-        <w:rPr>
-          <w:iCs/>
-          <w:i/>
-        </w:rPr>
-        <w:t xml:space="preserve">et al.</w:t>
-      </w:r>
-      <w:r>
-        <w:t xml:space="preserve"> </w:t>
-      </w:r>
-      <w:r>
-        <w:t xml:space="preserve">2021)</w:t>
-      </w:r>
-      <w:r>
-        <w:t xml:space="preserve">.</w:t>
-      </w:r>
-      <w:r>
-        <w:br/>
-      </w:r>
-      <w:r>
-        <w:t xml:space="preserve">- the extent of this variation in drought responses is poorly understood.</w:t>
-      </w:r>
-      <w:r>
-        <w:br/>
-      </w:r>
-      <w:r>
-        <w:t xml:space="preserve">- with changing climate patterns across the global tropics, including novel climatic regimes</w:t>
-      </w:r>
-      <w:r>
-        <w:t xml:space="preserve"> </w:t>
-      </w:r>
-      <w:r>
-        <w:t xml:space="preserve">(Dahinden</w:t>
-      </w:r>
-      <w:r>
-        <w:t xml:space="preserve"> </w:t>
-      </w:r>
-      <w:r>
-        <w:rPr>
-          <w:iCs/>
-          <w:i/>
-        </w:rPr>
-        <w:t xml:space="preserve">et al.</w:t>
-      </w:r>
-      <w:r>
-        <w:t xml:space="preserve"> </w:t>
-      </w:r>
-      <w:r>
-        <w:t xml:space="preserve">2017)</w:t>
-      </w:r>
-      <w:r>
-        <w:t xml:space="preserve">, there is a need to understand the drivers of this variation, to be able to predict and respond to forest responses to drought.</w:t>
-      </w:r>
-    </w:p>
-    <w:p>
-      <w:pPr>
-        <w:pStyle w:val="BodyText"/>
-      </w:pPr>
-      <w:r>
-        <w:t xml:space="preserve">Growth reductions from droughts are difficult to estimate reliably from whole-plot inventories.</w:t>
-      </w:r>
-      <w:r>
-        <w:br/>
-      </w:r>
-      <w:r>
-        <w:t xml:space="preserve">- Droughts are different but generally leads to low soil moisture, low water tables, vapour pressure, high temperature.</w:t>
-      </w:r>
-      <w:r>
-        <w:t xml:space="preserve"> </w:t>
-      </w:r>
-      <w:r>
-        <w:t xml:space="preserve">- Results in thermal stress, evaporative loss, leaf turgor loss, embolism/cavitation  High mortality and growth reductions across global forests, including the tropics</w:t>
-      </w:r>
-      <w:r>
-        <w:br/>
-      </w:r>
-      <w:r>
-        <w:t xml:space="preserve">- Inventory data are often not at annual scales; smooths over drought/no-drought period.</w:t>
-      </w:r>
-      <w:r>
-        <w:br/>
-      </w:r>
-      <w:r>
-        <w:t xml:space="preserve">- Reductions are often small (&lt;1 mm), and difficult to detect with tape measurements.</w:t>
-      </w:r>
-    </w:p>
-    <w:p>
-      <w:pPr>
-        <w:pStyle w:val="BodyText"/>
-      </w:pPr>
-      <w:r>
-        <w:t xml:space="preserve">Tree species in seasonally dry forests have diverse allocation strategies and traits which can result in differential sensitivities to drought</w:t>
-      </w:r>
-      <w:r>
-        <w:br/>
-      </w:r>
-      <w:r>
-        <w:t xml:space="preserve">- Drought events can be different from each other, but generally lead to low soil moisture, low water tables, low vapour pressure and high temperature</w:t>
-      </w:r>
-      <w:r>
-        <w:t xml:space="preserve"> </w:t>
-      </w:r>
-      <w:r>
-        <w:t xml:space="preserve">(Chitra-Tarak</w:t>
-      </w:r>
-      <w:r>
-        <w:t xml:space="preserve"> </w:t>
-      </w:r>
-      <w:r>
-        <w:rPr>
-          <w:iCs/>
-          <w:i/>
-        </w:rPr>
-        <w:t xml:space="preserve">et al.</w:t>
-      </w:r>
-      <w:r>
-        <w:t xml:space="preserve"> </w:t>
-      </w:r>
-      <w:r>
-        <w:t xml:space="preserve">2021)</w:t>
-      </w:r>
-      <w:r>
-        <w:t xml:space="preserve">.</w:t>
-      </w:r>
-      <w:r>
-        <w:br/>
-      </w:r>
-      <w:r>
-        <w:t xml:space="preserve">- Results in thermal stress on tissues, evaporative loss, leaf turgor loss and cavitation.</w:t>
-      </w:r>
-      <w:r>
-        <w:br/>
-      </w:r>
-      <w:r>
-        <w:t xml:space="preserve">- Species can be conservative or acquisitive in water and nutrient uptake; differential allocation to growth/survival.</w:t>
-      </w:r>
-      <w:r>
-        <w:br/>
-      </w:r>
-      <w:r>
-        <w:t xml:space="preserve">- Species with drought tolerant traits like deep roots, more negative turgor loss point and … are more resistant to drought</w:t>
-      </w:r>
-      <w:r>
-        <w:t xml:space="preserve"> </w:t>
-      </w:r>
-      <w:r>
-        <w:t xml:space="preserve">(Kunert</w:t>
-      </w:r>
-      <w:r>
-        <w:t xml:space="preserve"> </w:t>
-      </w:r>
-      <w:r>
-        <w:rPr>
-          <w:iCs/>
-          <w:i/>
-        </w:rPr>
-        <w:t xml:space="preserve">et al.</w:t>
-      </w:r>
-      <w:r>
-        <w:t xml:space="preserve"> </w:t>
-      </w:r>
-      <w:r>
-        <w:t xml:space="preserve">2021;</w:t>
-      </w:r>
-      <w:r>
-        <w:t xml:space="preserve"> </w:t>
-      </w:r>
-      <w:r>
-        <w:rPr>
-          <w:bCs/>
-          <w:b/>
-        </w:rPr>
-        <w:t xml:space="preserve">refs?</w:t>
-      </w:r>
-      <w:r>
-        <w:t xml:space="preserve">)</w:t>
-      </w:r>
-      <w:r>
-        <w:t xml:space="preserve">.</w:t>
-      </w:r>
-      <w:r>
-        <w:br/>
-      </w:r>
-      <w:r>
-        <w:t xml:space="preserve">- Some evidence that both understory and emergent species can have reduced survival during drought</w:t>
-      </w:r>
-      <w:r>
-        <w:t xml:space="preserve"> </w:t>
-      </w:r>
-      <w:r>
-        <w:t xml:space="preserve">(Machado</w:t>
-      </w:r>
-      <w:r>
-        <w:t xml:space="preserve"> </w:t>
-      </w:r>
-      <w:r>
-        <w:rPr>
-          <w:iCs/>
-          <w:i/>
-        </w:rPr>
-        <w:t xml:space="preserve">et al.</w:t>
-      </w:r>
-      <w:r>
-        <w:t xml:space="preserve"> </w:t>
-      </w:r>
-      <w:r>
-        <w:t xml:space="preserve">2023)</w:t>
-      </w:r>
-      <w:r>
-        <w:t xml:space="preserve">.</w:t>
-      </w:r>
-      <w:r>
-        <w:br/>
-      </w:r>
-      <w:r>
-        <w:t xml:space="preserve">- Deciduous species, with shorter duration with leaves can have acquisitive strategies during leaf on</w:t>
-      </w:r>
-      <w:r>
-        <w:t xml:space="preserve"> </w:t>
-      </w:r>
-      <w:r>
-        <w:t xml:space="preserve">(De Souza</w:t>
-      </w:r>
-      <w:r>
-        <w:t xml:space="preserve"> </w:t>
-      </w:r>
-      <w:r>
-        <w:rPr>
-          <w:iCs/>
-          <w:i/>
-        </w:rPr>
-        <w:t xml:space="preserve">et al.</w:t>
-      </w:r>
-      <w:r>
-        <w:t xml:space="preserve"> </w:t>
-      </w:r>
-      <w:r>
-        <w:t xml:space="preserve">2020)</w:t>
-      </w:r>
-      <w:r>
-        <w:t xml:space="preserve">.</w:t>
-      </w:r>
-      <w:r>
-        <w:br/>
-      </w:r>
-      <w:r>
-        <w:t xml:space="preserve">- Strategies also affects species distribution with evergreen species covarying with soil moisture</w:t>
-      </w:r>
-      <w:r>
-        <w:t xml:space="preserve"> </w:t>
-      </w:r>
-      <w:r>
-        <w:t xml:space="preserve">(Kunert</w:t>
-      </w:r>
-      <w:r>
-        <w:t xml:space="preserve"> </w:t>
-      </w:r>
-      <w:r>
-        <w:rPr>
-          <w:iCs/>
-          <w:i/>
-        </w:rPr>
-        <w:t xml:space="preserve">et al.</w:t>
-      </w:r>
-      <w:r>
-        <w:t xml:space="preserve"> </w:t>
-      </w:r>
-      <w:r>
-        <w:t xml:space="preserve">2021)</w:t>
-      </w:r>
-      <w:r>
-        <w:t xml:space="preserve"> </w:t>
-      </w:r>
-      <w:r>
-        <w:t xml:space="preserve">and potentially affecting survival and growth.</w:t>
-      </w:r>
-      <w:r>
-        <w:br/>
-      </w:r>
-      <w:r>
-        <w:t xml:space="preserve">- Many hydraulic-related traits vary with tree height</w:t>
-      </w:r>
-      <w:r>
-        <w:t xml:space="preserve"> </w:t>
-      </w:r>
-      <w:r>
-        <w:t xml:space="preserve">(Vinod</w:t>
-      </w:r>
-      <w:r>
-        <w:t xml:space="preserve"> </w:t>
-      </w:r>
-      <w:r>
-        <w:rPr>
-          <w:iCs/>
-          <w:i/>
-        </w:rPr>
-        <w:t xml:space="preserve">et al.</w:t>
-      </w:r>
-      <w:r>
-        <w:t xml:space="preserve"> </w:t>
-      </w:r>
-      <w:r>
-        <w:t xml:space="preserve">2023)</w:t>
-      </w:r>
-      <w:r>
-        <w:t xml:space="preserve">, including the frequency of dry season deciduous leaf loss – both within species and at the community level</w:t>
-      </w:r>
-      <w:r>
-        <w:t xml:space="preserve"> </w:t>
-      </w:r>
-      <w:r>
-        <w:t xml:space="preserve">(</w:t>
-      </w:r>
-      <w:r>
-        <w:rPr>
-          <w:bCs/>
-          <w:b/>
-        </w:rPr>
-        <w:t xml:space="preserve">condit_ref?</w:t>
-      </w:r>
-      <w:r>
-        <w:t xml:space="preserve">;</w:t>
-      </w:r>
-      <w:r>
-        <w:t xml:space="preserve"> </w:t>
-      </w:r>
-      <w:r>
-        <w:rPr>
-          <w:bCs/>
-          <w:b/>
-        </w:rPr>
-        <w:t xml:space="preserve">meakem?</w:t>
-      </w:r>
-      <w:r>
-        <w:t xml:space="preserve">)</w:t>
-      </w:r>
-      <w:r>
-        <w:t xml:space="preserve">.</w:t>
-      </w:r>
-    </w:p>
-    <w:p>
-      <w:pPr>
-        <w:pStyle w:val="BodyText"/>
-      </w:pPr>
-      <w:r>
-        <w:t xml:space="preserve">Within species, size, exposure and location can affect sensitivity to drought.</w:t>
-      </w:r>
-      <w:r>
-        <w:br/>
-      </w:r>
-      <w:r>
-        <w:t xml:space="preserve">- Large trees tend to undergo greater growth declines during drought compared to smaller trees</w:t>
-      </w:r>
-      <w:r>
-        <w:t xml:space="preserve"> </w:t>
-      </w:r>
-      <w:r>
-        <w:t xml:space="preserve">(Anderson-Teixeira</w:t>
-      </w:r>
-      <w:r>
-        <w:t xml:space="preserve"> </w:t>
-      </w:r>
-      <w:r>
-        <w:rPr>
-          <w:iCs/>
-          <w:i/>
-        </w:rPr>
-        <w:t xml:space="preserve">et al.</w:t>
-      </w:r>
-      <w:r>
-        <w:t xml:space="preserve"> </w:t>
-      </w:r>
-      <w:r>
-        <w:t xml:space="preserve">2022; e.g., Bennett</w:t>
-      </w:r>
-      <w:r>
-        <w:t xml:space="preserve"> </w:t>
-      </w:r>
-      <w:r>
-        <w:rPr>
-          <w:iCs/>
-          <w:i/>
-        </w:rPr>
-        <w:t xml:space="preserve">et al.</w:t>
-      </w:r>
-      <w:r>
-        <w:t xml:space="preserve"> </w:t>
-      </w:r>
-      <w:r>
-        <w:t xml:space="preserve">2015; McGregor</w:t>
-      </w:r>
-      <w:r>
-        <w:t xml:space="preserve"> </w:t>
-      </w:r>
-      <w:r>
-        <w:rPr>
-          <w:iCs/>
-          <w:i/>
-        </w:rPr>
-        <w:t xml:space="preserve">et al.</w:t>
-      </w:r>
-      <w:r>
-        <w:t xml:space="preserve"> </w:t>
-      </w:r>
-      <w:r>
-        <w:t xml:space="preserve">2021)</w:t>
-      </w:r>
-      <w:r>
-        <w:t xml:space="preserve">.</w:t>
-      </w:r>
-      <w:r>
-        <w:br/>
-      </w:r>
-      <w:r>
-        <w:t xml:space="preserve">- It remains poorly understood the extent to which this is shaped by tree size itself, crown exposure, water access, and traits that tend to covary with size (e.g., decidiousness) – all of which interact to shape drought resistance (Fig. 1).</w:t>
-      </w:r>
-      <w:r>
-        <w:br/>
-      </w:r>
-      <w:r>
-        <w:t xml:space="preserve">- There is theory and evidence that tree size itself matters.</w:t>
-      </w:r>
-      <w:r>
-        <w:br/>
-      </w:r>
-      <w:r>
-        <w:t xml:space="preserve">- Theoretically, we expect that greater height makes trees more vulnerable to drought based on the physics of hydraulic flow through a porous medium, as described by Darcy’s law</w:t>
-      </w:r>
-      <w:r>
-        <w:t xml:space="preserve"> </w:t>
-      </w:r>
-      <w:r>
-        <w:t xml:space="preserve">(Fernández-de-Uña</w:t>
-      </w:r>
-      <w:r>
-        <w:t xml:space="preserve"> </w:t>
-      </w:r>
-      <w:r>
-        <w:rPr>
-          <w:iCs/>
-          <w:i/>
-        </w:rPr>
-        <w:t xml:space="preserve">et al.</w:t>
-      </w:r>
-      <w:r>
-        <w:t xml:space="preserve"> </w:t>
-      </w:r>
-      <w:r>
-        <w:t xml:space="preserve">in press;</w:t>
-      </w:r>
-      <w:r>
-        <w:t xml:space="preserve"> </w:t>
-      </w:r>
-      <w:r>
-        <w:rPr>
-          <w:bCs/>
-          <w:b/>
-        </w:rPr>
-        <w:t xml:space="preserve">mcdowell_darcy_2015?</w:t>
-      </w:r>
-      <w:r>
-        <w:t xml:space="preserve">)</w:t>
-      </w:r>
-      <w:r>
-        <w:t xml:space="preserve">.</w:t>
-      </w:r>
-      <w:r>
-        <w:t xml:space="preserve"> </w:t>
-      </w:r>
-      <w:r>
-        <w:t xml:space="preserve">- Height…</w:t>
-      </w:r>
-      <w:r>
-        <w:t xml:space="preserve"> </w:t>
-      </w:r>
-      <w:r>
-        <w:t xml:space="preserve">(Olson</w:t>
-      </w:r>
-      <w:r>
-        <w:t xml:space="preserve"> </w:t>
-      </w:r>
-      <w:r>
-        <w:rPr>
-          <w:iCs/>
-          <w:i/>
-        </w:rPr>
-        <w:t xml:space="preserve">et al.</w:t>
-      </w:r>
-      <w:r>
-        <w:t xml:space="preserve"> </w:t>
-      </w:r>
-      <w:r>
-        <w:t xml:space="preserve">2018; see refs in Vinod</w:t>
-      </w:r>
-      <w:r>
-        <w:t xml:space="preserve"> </w:t>
-      </w:r>
-      <w:r>
-        <w:rPr>
-          <w:iCs/>
-          <w:i/>
-        </w:rPr>
-        <w:t xml:space="preserve">et al.</w:t>
-      </w:r>
-      <w:r>
-        <w:t xml:space="preserve"> </w:t>
-      </w:r>
-      <w:r>
-        <w:t xml:space="preserve">2023;</w:t>
-      </w:r>
-      <w:r>
-        <w:t xml:space="preserve"> </w:t>
-      </w:r>
-      <w:r>
-        <w:rPr>
-          <w:bCs/>
-          <w:b/>
-        </w:rPr>
-        <w:t xml:space="preserve">couvreurWaterTransportTall2018?</w:t>
-      </w:r>
-      <w:r>
-        <w:t xml:space="preserve">)</w:t>
-      </w:r>
-      <w:r>
-        <w:t xml:space="preserve">.</w:t>
-      </w:r>
-      <w:r>
-        <w:t xml:space="preserve"> </w:t>
-      </w:r>
-      <w:r>
-        <w:t xml:space="preserve">- As tree size increases, leaves exert lower control over hydraulic resistance</w:t>
-      </w:r>
-      <w:r>
-        <w:t xml:space="preserve"> </w:t>
-      </w:r>
-      <w:r>
-        <w:t xml:space="preserve">(</w:t>
-      </w:r>
-      <w:r>
-        <w:rPr>
-          <w:bCs/>
-          <w:b/>
-        </w:rPr>
-        <w:t xml:space="preserve">wolfe_leaves_2023?</w:t>
-      </w:r>
-      <w:r>
-        <w:t xml:space="preserve">)</w:t>
-      </w:r>
-      <w:r>
-        <w:t xml:space="preserve">.</w:t>
-      </w:r>
-      <w:r>
-        <w:t xml:space="preserve"> </w:t>
-      </w:r>
-      <w:r>
-        <w:t xml:space="preserve">-</w:t>
-      </w:r>
-      <w:r>
-        <w:t xml:space="preserve"> </w:t>
-      </w:r>
-      <w:r>
-        <w:t xml:space="preserve">Chen</w:t>
-      </w:r>
-      <w:r>
-        <w:t xml:space="preserve"> </w:t>
-      </w:r>
-      <w:r>
-        <w:rPr>
-          <w:iCs/>
-          <w:i/>
-        </w:rPr>
-        <w:t xml:space="preserve">et al.</w:t>
-      </w:r>
-      <w:r>
-        <w:t xml:space="preserve"> </w:t>
-      </w:r>
-      <w:r>
-        <w:t xml:space="preserve">(2022)</w:t>
-      </w:r>
-      <w:r>
-        <w:br/>
-      </w:r>
-      <w:r>
-        <w:t xml:space="preserve">- There is theory and evidence that crown exposure matters</w:t>
-      </w:r>
-      <w:r>
-        <w:t xml:space="preserve"> </w:t>
-      </w:r>
-      <w:r>
-        <w:t xml:space="preserve">(Scharnweber</w:t>
-      </w:r>
-      <w:r>
-        <w:t xml:space="preserve"> </w:t>
-      </w:r>
-      <w:r>
-        <w:rPr>
-          <w:iCs/>
-          <w:i/>
-        </w:rPr>
-        <w:t xml:space="preserve">et al.</w:t>
-      </w:r>
-      <w:r>
-        <w:t xml:space="preserve"> </w:t>
-      </w:r>
-      <w:r>
-        <w:t xml:space="preserve">2019; Vinod</w:t>
-      </w:r>
-      <w:r>
-        <w:t xml:space="preserve"> </w:t>
-      </w:r>
-      <w:r>
-        <w:rPr>
-          <w:iCs/>
-          <w:i/>
-        </w:rPr>
-        <w:t xml:space="preserve">et al.</w:t>
-      </w:r>
-      <w:r>
-        <w:t xml:space="preserve"> </w:t>
-      </w:r>
-      <w:r>
-        <w:t xml:space="preserve">2023;</w:t>
-      </w:r>
-      <w:r>
-        <w:t xml:space="preserve"> </w:t>
-      </w:r>
-      <w:r>
-        <w:rPr>
-          <w:bCs/>
-          <w:b/>
-        </w:rPr>
-        <w:t xml:space="preserve">refs_in_?</w:t>
-      </w:r>
-      <w:r>
-        <w:t xml:space="preserve"> </w:t>
-      </w:r>
-      <w:r>
-        <w:t xml:space="preserve">vinod_thermal_2023)</w:t>
-      </w:r>
-      <w:r>
-        <w:t xml:space="preserve">.</w:t>
-      </w:r>
-      <w:r>
-        <w:t xml:space="preserve"> </w:t>
-      </w:r>
-      <w:r>
-        <w:t xml:space="preserve">- Microclimate buffering leads to cooler, moister understory air</w:t>
-      </w:r>
-      <w:r>
-        <w:t xml:space="preserve"> </w:t>
-      </w:r>
-      <w:r>
-        <w:t xml:space="preserve">(Vinod</w:t>
-      </w:r>
-      <w:r>
-        <w:t xml:space="preserve"> </w:t>
-      </w:r>
-      <w:r>
-        <w:rPr>
-          <w:iCs/>
-          <w:i/>
-        </w:rPr>
-        <w:t xml:space="preserve">et al.</w:t>
-      </w:r>
-      <w:r>
-        <w:t xml:space="preserve"> </w:t>
-      </w:r>
-      <w:r>
-        <w:t xml:space="preserve">2023)</w:t>
-      </w:r>
-      <w:r>
-        <w:t xml:space="preserve">.</w:t>
-      </w:r>
-      <w:r>
-        <w:t xml:space="preserve"> </w:t>
-      </w:r>
-      <w:r>
-        <w:t xml:space="preserve">- Soils under closed canopies would also be cooler during hot times of the year</w:t>
-      </w:r>
-      <w:r>
-        <w:t xml:space="preserve"> </w:t>
-      </w:r>
-      <w:r>
-        <w:t xml:space="preserve">(</w:t>
-      </w:r>
-      <w:r>
-        <w:rPr>
-          <w:bCs/>
-          <w:b/>
-        </w:rPr>
-        <w:t xml:space="preserve">lembrechts_global_2022?</w:t>
-      </w:r>
-      <w:r>
-        <w:t xml:space="preserve">)</w:t>
-      </w:r>
-      <w:r>
-        <w:t xml:space="preserve">.</w:t>
-      </w:r>
-      <w:r>
-        <w:t xml:space="preserve"> </w:t>
-      </w:r>
-      <w:r>
-        <w:t xml:space="preserve">- Reduced evaporative demand would also make them moister, and this might be added to by hydraulic redistribution.</w:t>
-      </w:r>
-      <w:r>
-        <w:t xml:space="preserve"> </w:t>
-      </w:r>
-      <w:r>
-        <w:t xml:space="preserve">- Trees with exposed crowns suffered significant crown dieback at greater rates in the 2012-16 CA drought</w:t>
-      </w:r>
-      <w:r>
-        <w:t xml:space="preserve"> </w:t>
-      </w:r>
-      <w:r>
-        <w:t xml:space="preserve">(Ma</w:t>
-      </w:r>
-      <w:r>
-        <w:t xml:space="preserve"> </w:t>
-      </w:r>
-      <w:r>
-        <w:rPr>
-          <w:iCs/>
-          <w:i/>
-        </w:rPr>
-        <w:t xml:space="preserve">et al.</w:t>
-      </w:r>
-      <w:r>
-        <w:t xml:space="preserve"> </w:t>
-      </w:r>
-      <w:r>
-        <w:t xml:space="preserve">2023)</w:t>
-      </w:r>
-      <w:r>
-        <w:t xml:space="preserve">.</w:t>
-      </w:r>
-      <w:r>
-        <w:br/>
-      </w:r>
-      <w:r>
-        <w:t xml:space="preserve">- Water access….</w:t>
-      </w:r>
-      <w:r>
-        <w:br/>
-      </w:r>
-      <w:r>
-        <w:t xml:space="preserve">- Larger trees have larger root systems, but do not necessarily access deeper water</w:t>
-      </w:r>
-      <w:r>
-        <w:t xml:space="preserve"> </w:t>
-      </w:r>
-      <w:r>
-        <w:t xml:space="preserve">(</w:t>
-      </w:r>
-      <w:r>
-        <w:rPr>
-          <w:bCs/>
-          <w:b/>
-        </w:rPr>
-        <w:t xml:space="preserve">ref_from_Panama?</w:t>
-      </w:r>
-      <w:r>
-        <w:t xml:space="preserve">)</w:t>
-      </w:r>
-      <w:r>
-        <w:br/>
-      </w:r>
-      <w:r>
-        <w:t xml:space="preserve">- Even when trees are accessing deeper water, this does not mean that they’re in better shape during drought. Rather, trees that rely on regular access to deep water may be more vulnerable during severe droughts when those sources are depleted</w:t>
-      </w:r>
-      <w:r>
-        <w:t xml:space="preserve"> </w:t>
-      </w:r>
-      <w:r>
-        <w:t xml:space="preserve">(Chitra-Tarak</w:t>
-      </w:r>
-      <w:r>
-        <w:t xml:space="preserve"> </w:t>
-      </w:r>
-      <w:r>
-        <w:rPr>
-          <w:iCs/>
-          <w:i/>
-        </w:rPr>
-        <w:t xml:space="preserve">et al.</w:t>
-      </w:r>
-      <w:r>
-        <w:t xml:space="preserve"> </w:t>
-      </w:r>
-      <w:r>
-        <w:t xml:space="preserve">2021)</w:t>
-      </w:r>
-      <w:r>
-        <w:t xml:space="preserve">.</w:t>
-      </w:r>
-      <w:r>
-        <w:br/>
-      </w:r>
-      <w:r>
-        <w:t xml:space="preserve">- indeed, there is evidence that trees near streams undergo greater growth declines</w:t>
-      </w:r>
-      <w:r>
-        <w:t xml:space="preserve"> </w:t>
-      </w:r>
-      <w:r>
-        <w:t xml:space="preserve">(McGregor</w:t>
-      </w:r>
-      <w:r>
-        <w:t xml:space="preserve"> </w:t>
-      </w:r>
-      <w:r>
-        <w:rPr>
-          <w:iCs/>
-          <w:i/>
-        </w:rPr>
-        <w:t xml:space="preserve">et al.</w:t>
-      </w:r>
-      <w:r>
-        <w:t xml:space="preserve"> </w:t>
-      </w:r>
-      <w:r>
-        <w:t xml:space="preserve">2021)</w:t>
-      </w:r>
-      <w:r>
-        <w:t xml:space="preserve"> </w:t>
-      </w:r>
-      <w:r>
-        <w:t xml:space="preserve">and increases in mortality</w:t>
-      </w:r>
-      <w:r>
-        <w:t xml:space="preserve"> </w:t>
-      </w:r>
-      <w:r>
-        <w:t xml:space="preserve">(</w:t>
-      </w:r>
-      <w:r>
-        <w:rPr>
-          <w:bCs/>
-          <w:b/>
-        </w:rPr>
-        <w:t xml:space="preserve">zuleta?</w:t>
-      </w:r>
-      <w:r>
-        <w:t xml:space="preserve">)</w:t>
-      </w:r>
-      <w:r>
-        <w:t xml:space="preserve"> </w:t>
-      </w:r>
-      <w:r>
-        <w:t xml:space="preserve">during drought</w:t>
-      </w:r>
-      <w:r>
-        <w:t xml:space="preserve"> </w:t>
-      </w:r>
-      <w:r>
-        <w:t xml:space="preserve">- rather than necessarily helping during drought, water access will shape the size and traits of species living in habitat, with stream habitats tending to have larger trees</w:t>
-      </w:r>
-      <w:r>
-        <w:t xml:space="preserve"> </w:t>
-      </w:r>
-      <w:r>
-        <w:t xml:space="preserve">(</w:t>
-      </w:r>
-      <w:r>
-        <w:rPr>
-          <w:bCs/>
-          <w:b/>
-        </w:rPr>
-        <w:t xml:space="preserve">ref?</w:t>
-      </w:r>
-      <w:r>
-        <w:t xml:space="preserve">)</w:t>
-      </w:r>
-      <w:r>
-        <w:t xml:space="preserve"> </w:t>
-      </w:r>
-      <w:r>
-        <w:t xml:space="preserve">and more evergreen trees, and also their average growth rate</w:t>
-      </w:r>
-    </w:p>
-    <w:p>
-      <w:pPr>
-        <w:pStyle w:val="BodyText"/>
-      </w:pPr>
-      <w:r>
-        <w:t xml:space="preserve">-High Crown exposure makes trees more vulnerable to drought, but drought deciduous habit or perennial water access allows them to escape this</w:t>
-      </w:r>
-      <w:r>
-        <w:br/>
-      </w:r>
-      <w:r>
-        <w:t xml:space="preserve">-Disentangling the effects of tree size, crown exposure, water access, and deciduousness on drought sensitivity</w:t>
       </w:r>
     </w:p>
     <w:p>
@@ -3026,7 +2060,7 @@
       <w:r>
         <w:drawing>
           <wp:inline>
-            <wp:extent cx="5943600" cy="3566160"/>
+            <wp:extent cx="5943600" cy="4754880"/>
             <wp:effectExtent b="0" l="0" r="0" t="0"/>
             <wp:docPr descr="Figure 2: Growth increment timeseries and drought sensitivity across trees and species in the Huai Kha Khaeng ForestGEO plot. a) Median of annualised growth increments across species (colours) and the whole plot (black) from 2009 - 2022 from late wet/early dry season dendroband measurements. 2010 and 2015 were moderate and very strong ENSO events respectively. b) Dsitribution of drought sensitivity of tree growth across all individuals in the two drought years. For comments - https://github.com/forestgeo/growth-precip-thailand/issues/11" title="" id="30" name="Picture"/>
             <a:graphic>
@@ -3047,7 +2081,7 @@
                   <pic:spPr bwMode="auto">
                     <a:xfrm>
                       <a:off x="0" y="0"/>
-                      <a:ext cx="5943600" cy="3566160"/>
+                      <a:ext cx="5943600" cy="4754880"/>
                     </a:xfrm>
                     <a:prstGeom prst="rect">
                       <a:avLst/>
@@ -4615,7 +3649,7 @@
       </w:r>
     </w:p>
     <w:bookmarkEnd w:id="33"/>
-    <w:bookmarkStart w:id="48" w:name="results"/>
+    <w:bookmarkStart w:id="50" w:name="results"/>
     <w:p>
       <w:pPr>
         <w:pStyle w:val="Heading1"/>
@@ -5012,37 +4046,8 @@
         </w:r>
       </w:hyperlink>
     </w:p>
-    <w:p>
-      <w:pPr>
-        <w:pStyle w:val="SourceCode"/>
-      </w:pPr>
-      <w:r>
-        <w:rPr>
-          <w:rStyle w:val="VerbatimChar"/>
-        </w:rPr>
-        <w:t xml:space="preserve">##                      median         lwr         upr          param   yr</w:t>
-      </w:r>
-      <w:r>
-        <w:br/>
-      </w:r>
-      <w:r>
-        <w:rPr>
-          <w:rStyle w:val="VerbatimChar"/>
-        </w:rPr>
-        <w:t xml:space="preserve">## b_williams_dec  -0.01747348 -0.04920264  0.01518441 b_williams_dec 2010</w:t>
-      </w:r>
-      <w:r>
-        <w:br/>
-      </w:r>
-      <w:r>
-        <w:rPr>
-          <w:rStyle w:val="VerbatimChar"/>
-        </w:rPr>
-        <w:t xml:space="preserve">## b_williams_dec1 -0.08061547 -0.11699940 -0.04458672 b_williams_dec 2015</w:t>
-      </w:r>
-    </w:p>
     <w:bookmarkEnd w:id="39"/>
-    <w:bookmarkStart w:id="43" w:name="variation-in-sensitivity-among-species"/>
+    <w:bookmarkStart w:id="44" w:name="variation-in-sensitivity-among-species"/>
     <w:p>
       <w:pPr>
         <w:pStyle w:val="Heading2"/>
@@ -5076,13 +4081,37 @@
       <w:r>
         <w:t xml:space="preserve">On the other hand, in 2010, predicted sensitivities had no significant association with deciduousness (r = -0.05, p = 0.8).</w:t>
       </w:r>
+      <w:r>
+        <w:t xml:space="preserve"> </w:t>
+      </w:r>
+      <w:r>
+        <w:t xml:space="preserve">Moreover, models of all trees with TWI and deciduousness as predictors showed that the conditional effect of deciduousness on sensitivity (controlling for topographic wetness) was significant and negative in 2015 (-0.08; 90% CI -0.12, -0.04) but not in 2010 (-0.02, 90% CI -0.05, 0.02).</w:t>
+      </w:r>
     </w:p>
     <w:p>
       <w:pPr>
         <w:pStyle w:val="BodyText"/>
       </w:pPr>
       <w:r>
-        <w:t xml:space="preserve">Across all trees, predicted sensitivities in 2010 and 2015 was heterogenous with deciduousness and TWI (Fig 3b).</w:t>
+        <w:t xml:space="preserve">The effect of TWI on sensitivity was different in 2010 and 2015, with 2015 effects interacting with deciduousness.</w:t>
+      </w:r>
+      <w:r>
+        <w:t xml:space="preserve"> </w:t>
+      </w:r>
+      <w:r>
+        <w:t xml:space="preserve">Across all trees, the model with TWI and deciduousness showed that TWI had no effect on drought sensitivity in 2010 (median effect =0, 90% CI -0.04, 0.03) but a positive effect in 2015 (median effect =0.05, 90% CI 0.01, 0.08).</w:t>
+      </w:r>
+      <w:r>
+        <w:t xml:space="preserve"> </w:t>
+      </w:r>
+      <w:r>
+        <w:t xml:space="preserve">The interaction between TWI and deciduousness was not significant in 2010 (median effect =0, 90% CI -0.01, 0.02) but was significantly negative in 2015 (median effect =-0.02, 90% CI -0.03, 0).</w:t>
+      </w:r>
+      <w:r>
+        <w:t xml:space="preserve"> </w:t>
+      </w:r>
+      <w:r>
+        <w:t xml:space="preserve">Combined, predicted sensitivities of deciduous trees was more negative than evergreen trees in 2015, with this effect stronger in wetter sites (Fig 3b).</w:t>
       </w:r>
     </w:p>
     <w:p>
@@ -5090,7 +4119,31 @@
         <w:pStyle w:val="BodyText"/>
       </w:pPr>
       <w:r>
-        <w:t xml:space="preserve">Accounting for species differences in mean sensitivity, the effect of TWI on sensitivity was different in 2010 and 2015, with 2015 effects associated with deciduousness.</w:t>
+        <w:t xml:space="preserve">The opposite effects of TWI on sensitivity in the wet and dry season drought, and the influence of deciduousness was also confirmed by models that controlled for crown exposure and size as well as species variation in intercept and slopes (Fig 4a).</w:t>
+      </w:r>
+      <w:r>
+        <w:t xml:space="preserve"> </w:t>
+      </w:r>
+      <w:r>
+        <w:t xml:space="preserve">These models showed small negative sensitivities in wetter sites in the dry season drought (median effect =-0.04, 90% CI -0.09, 0.02), but strong positive effect of wetness in the wet season drought (median effect =0.05, 90% CI 0, 0.11).</w:t>
+      </w:r>
+      <w:r>
+        <w:t xml:space="preserve"> </w:t>
+      </w:r>
+      <w:r>
+        <w:t xml:space="preserve">The positive effect of TWI in 2015 was, however, mainly due to the response of evergreen species; deciduousness had a significant negative correlation with the slopes of the TWI effect in 2015 (Fig 4b).</w:t>
+      </w:r>
+      <w:r>
+        <w:t xml:space="preserve"> </w:t>
+      </w:r>
+      <w:r>
+        <w:t xml:space="preserve">Predictions across the range of observed variables also showed that deciduous species generally had larger negative sensitivities in 2015, which did not show increase with wetness (Fig 4c).</w:t>
+      </w:r>
+      <w:r>
+        <w:t xml:space="preserve"> </w:t>
+      </w:r>
+      <w:r>
+        <w:t xml:space="preserve">On the other hand, neither the mean sensitivities across species nor their response to TWI was associated with deciduousness in 2010.</w:t>
       </w:r>
     </w:p>
     <w:p>
@@ -5102,7 +4155,7 @@
           <wp:inline>
             <wp:extent cx="5943600" cy="2971800"/>
             <wp:effectExtent b="0" l="0" r="0" t="0"/>
-            <wp:docPr descr="Figure 4: Drivers of variation in sensitivity among individuals" title="" id="41" name="Picture"/>
+            <wp:docPr descr="Figure 4: Drivers of variation in sensitivity among individuals. For comments - https://github.com/forestgeo/growth-precip-thailand/issues/13" title="" id="41" name="Picture"/>
             <a:graphic>
               <a:graphicData uri="http://schemas.openxmlformats.org/drawingml/2006/picture">
                 <pic:pic>
@@ -5153,9 +4206,23 @@
         </w:rPr>
         <w:t xml:space="preserve">Figure 4: Drivers of variation in sensitivity among individuals</w:t>
       </w:r>
-    </w:p>
-    <w:bookmarkEnd w:id="43"/>
-    <w:bookmarkStart w:id="47" w:name="variation-among-individuals"/>
+      <w:r>
+        <w:t xml:space="preserve">. For comments -</w:t>
+      </w:r>
+      <w:r>
+        <w:t xml:space="preserve"> </w:t>
+      </w:r>
+      <w:hyperlink r:id="rId43">
+        <w:r>
+          <w:rPr>
+            <w:rStyle w:val="Hyperlink"/>
+          </w:rPr>
+          <w:t xml:space="preserve">https://github.com/forestgeo/growth-precip-thailand/issues/13</w:t>
+        </w:r>
+      </w:hyperlink>
+    </w:p>
+    <w:bookmarkEnd w:id="44"/>
+    <w:bookmarkStart w:id="49" w:name="variation-among-individuals"/>
     <w:p>
       <w:pPr>
         <w:pStyle w:val="Heading2"/>
@@ -5189,18 +4256,18 @@
           <wp:inline>
             <wp:extent cx="5943600" cy="5943600"/>
             <wp:effectExtent b="0" l="0" r="0" t="0"/>
-            <wp:docPr descr="Figure 5: Effects of size, exposure and water availability" title="" id="45" name="Picture"/>
+            <wp:docPr descr="Figure 5: Effects of size, exposure and water availability For comments - https://github.com/forestgeo/growth-precip-thailand/issues/14" title="" id="46" name="Picture"/>
             <a:graphic>
               <a:graphicData uri="http://schemas.openxmlformats.org/drawingml/2006/picture">
                 <pic:pic>
                   <pic:nvPicPr>
-                    <pic:cNvPr descr="display/Fig5_alternate2.png" id="46" name="Picture"/>
+                    <pic:cNvPr descr="display/Fig5_alternate2.png" id="47" name="Picture"/>
                     <pic:cNvPicPr>
                       <a:picLocks noChangeArrowheads="1" noChangeAspect="1"/>
                     </pic:cNvPicPr>
                   </pic:nvPicPr>
                   <pic:blipFill>
-                    <a:blip r:embed="rId44"/>
+                    <a:blip r:embed="rId45"/>
                     <a:stretch>
                       <a:fillRect/>
                     </a:stretch>
@@ -5240,10 +4307,27 @@
         </w:rPr>
         <w:t xml:space="preserve">Figure 5: Effects of size, exposure and water availability</w:t>
       </w:r>
-    </w:p>
-    <w:bookmarkEnd w:id="47"/>
-    <w:bookmarkEnd w:id="48"/>
-    <w:bookmarkStart w:id="49" w:name="discussion"/>
+      <w:r>
+        <w:t xml:space="preserve"> </w:t>
+      </w:r>
+      <w:r>
+        <w:t xml:space="preserve">For comments -</w:t>
+      </w:r>
+      <w:r>
+        <w:t xml:space="preserve"> </w:t>
+      </w:r>
+      <w:hyperlink r:id="rId48">
+        <w:r>
+          <w:rPr>
+            <w:rStyle w:val="Hyperlink"/>
+          </w:rPr>
+          <w:t xml:space="preserve">https://github.com/forestgeo/growth-precip-thailand/issues/14</w:t>
+        </w:r>
+      </w:hyperlink>
+    </w:p>
+    <w:bookmarkEnd w:id="49"/>
+    <w:bookmarkEnd w:id="50"/>
+    <w:bookmarkStart w:id="51" w:name="discussion"/>
     <w:p>
       <w:pPr>
         <w:pStyle w:val="Heading1"/>
@@ -5252,8 +4336,8 @@
         <w:t xml:space="preserve">Discussion</w:t>
       </w:r>
     </w:p>
-    <w:bookmarkEnd w:id="49"/>
-    <w:bookmarkStart w:id="50" w:name="acknowledgements"/>
+    <w:bookmarkEnd w:id="51"/>
+    <w:bookmarkStart w:id="52" w:name="acknowledgements"/>
     <w:p>
       <w:pPr>
         <w:pStyle w:val="Heading1"/>
@@ -5270,13 +4354,13 @@
         <w:t xml:space="preserve">Huai Kha Khaeng forest monitoring team.</w:t>
       </w:r>
       <w:r>
-        <w:t xml:space="preserve"> </w:t>
+        <w:br/>
       </w:r>
       <w:r>
         <w:t xml:space="preserve">Ekaphan Kraichak, Kanisorn Chowtiwuttakorn.</w:t>
       </w:r>
       <w:r>
-        <w:t xml:space="preserve"> </w:t>
+        <w:br/>
       </w:r>
       <w:r>
         <w:t xml:space="preserve">Jose Medina-Vega, Valentine Herrmann, Eugenie Mas.</w:t>
@@ -5294,8 +4378,8 @@
         <w:t xml:space="preserve">ForestGEO Analytical Workshop, Asia 2024.</w:t>
       </w:r>
     </w:p>
-    <w:bookmarkEnd w:id="50"/>
-    <w:bookmarkStart w:id="51" w:name="competing-interests"/>
+    <w:bookmarkEnd w:id="52"/>
+    <w:bookmarkStart w:id="53" w:name="competing-interests"/>
     <w:p>
       <w:pPr>
         <w:pStyle w:val="Heading1"/>
@@ -5304,8 +4388,8 @@
         <w:t xml:space="preserve">Competing interests</w:t>
       </w:r>
     </w:p>
-    <w:bookmarkEnd w:id="51"/>
-    <w:bookmarkStart w:id="52" w:name="author-contributions"/>
+    <w:bookmarkEnd w:id="53"/>
+    <w:bookmarkStart w:id="54" w:name="author-contributions"/>
     <w:p>
       <w:pPr>
         <w:pStyle w:val="Heading1"/>
@@ -5314,8 +4398,8 @@
         <w:t xml:space="preserve">Author contributions</w:t>
       </w:r>
     </w:p>
-    <w:bookmarkEnd w:id="52"/>
-    <w:bookmarkStart w:id="53" w:name="data-availability"/>
+    <w:bookmarkEnd w:id="54"/>
+    <w:bookmarkStart w:id="55" w:name="data-availability"/>
     <w:p>
       <w:pPr>
         <w:pStyle w:val="Heading1"/>
@@ -5329,8 +4413,8 @@
         <w:br w:type="page"/>
       </w:r>
     </w:p>
-    <w:bookmarkEnd w:id="53"/>
-    <w:bookmarkStart w:id="93" w:name="references"/>
+    <w:bookmarkEnd w:id="55"/>
+    <w:bookmarkStart w:id="67" w:name="references"/>
     <w:p>
       <w:pPr>
         <w:pStyle w:val="Heading1"/>
@@ -5339,8 +4423,8 @@
         <w:t xml:space="preserve">References</w:t>
       </w:r>
     </w:p>
-    <w:bookmarkStart w:id="92" w:name="refs"/>
-    <w:bookmarkStart w:id="55" w:name="ref-anderson-teixeira_ctfsforestgeo_2015"/>
+    <w:bookmarkStart w:id="66" w:name="refs"/>
+    <w:bookmarkStart w:id="57" w:name="ref-anderson-teixeira_ctfsforestgeo_2015"/>
     <w:p>
       <w:pPr>
         <w:pStyle w:val="Bibliography"/>
@@ -5364,7 +4448,7 @@
       <w:r>
         <w:t xml:space="preserve"> </w:t>
       </w:r>
-      <w:hyperlink r:id="rId54">
+      <w:hyperlink r:id="rId56">
         <w:r>
           <w:rPr>
             <w:rStyle w:val="Hyperlink"/>
@@ -5401,427 +4485,8 @@
         <w:t xml:space="preserve">, 21, 528–549.</w:t>
       </w:r>
     </w:p>
-    <w:bookmarkEnd w:id="55"/>
-    <w:bookmarkStart w:id="57" w:name="ref-anderson-teixeira_joint_2022"/>
-    <w:p>
-      <w:pPr>
-        <w:pStyle w:val="Bibliography"/>
-      </w:pPr>
-      <w:r>
-        <w:t xml:space="preserve">Anderson-Teixeira, K.J., Herrmann, V., Rollinson, C.R., Gonzalez, B., Gonzalez-Akre, E.B., Pederson, N.,</w:t>
-      </w:r>
-      <w:r>
-        <w:t xml:space="preserve"> </w:t>
-      </w:r>
-      <w:r>
-        <w:rPr>
-          <w:iCs/>
-          <w:i/>
-        </w:rPr>
-        <w:t xml:space="preserve">et al.</w:t>
-      </w:r>
-      <w:r>
-        <w:t xml:space="preserve"> (2022).</w:t>
-      </w:r>
-      <w:r>
-        <w:t xml:space="preserve"> </w:t>
-      </w:r>
-      <w:hyperlink r:id="rId56">
-        <w:r>
-          <w:rPr>
-            <w:rStyle w:val="Hyperlink"/>
-          </w:rPr>
-          <w:t xml:space="preserve">Joint effects of climate, tree size, and year on annual tree growth derived from tree-ring records of ten globally distributed forests</w:t>
-        </w:r>
-      </w:hyperlink>
-      <w:r>
-        <w:t xml:space="preserve">.</w:t>
-      </w:r>
-      <w:r>
-        <w:t xml:space="preserve"> </w:t>
-      </w:r>
-      <w:r>
-        <w:rPr>
-          <w:iCs/>
-          <w:i/>
-        </w:rPr>
-        <w:t xml:space="preserve">Global Change Biology</w:t>
-      </w:r>
-      <w:r>
-        <w:t xml:space="preserve">, 28, 245–266.</w:t>
-      </w:r>
-    </w:p>
     <w:bookmarkEnd w:id="57"/>
-    <w:bookmarkStart w:id="59" w:name="ref-bennett_larger_2015"/>
-    <w:p>
-      <w:pPr>
-        <w:pStyle w:val="Bibliography"/>
-      </w:pPr>
-      <w:r>
-        <w:t xml:space="preserve">Bennett, A.C., McDowell, N.G., Allen, C.D. &amp; Anderson-Teixeira, K.J. (2015).</w:t>
-      </w:r>
-      <w:r>
-        <w:t xml:space="preserve"> </w:t>
-      </w:r>
-      <w:hyperlink r:id="rId58">
-        <w:r>
-          <w:rPr>
-            <w:rStyle w:val="Hyperlink"/>
-          </w:rPr>
-          <w:t xml:space="preserve">Larger trees suffer most during drought in forests worldwide</w:t>
-        </w:r>
-      </w:hyperlink>
-      <w:r>
-        <w:t xml:space="preserve">.</w:t>
-      </w:r>
-      <w:r>
-        <w:t xml:space="preserve"> </w:t>
-      </w:r>
-      <w:r>
-        <w:rPr>
-          <w:iCs/>
-          <w:i/>
-        </w:rPr>
-        <w:t xml:space="preserve">Nature Plants</w:t>
-      </w:r>
-      <w:r>
-        <w:t xml:space="preserve">, 1, 15139.</w:t>
-      </w:r>
-    </w:p>
-    <w:bookmarkEnd w:id="59"/>
-    <w:bookmarkStart w:id="61" w:name="ref-chen_hydraulic_2022"/>
-    <w:p>
-      <w:pPr>
-        <w:pStyle w:val="Bibliography"/>
-      </w:pPr>
-      <w:r>
-        <w:t xml:space="preserve">Chen, T., Xu, G., Li, J. &amp; Hu, H. (2022).</w:t>
-      </w:r>
-      <w:r>
-        <w:t xml:space="preserve"> </w:t>
-      </w:r>
-      <w:hyperlink r:id="rId60">
-        <w:r>
-          <w:rPr>
-            <w:rStyle w:val="Hyperlink"/>
-          </w:rPr>
-          <w:t xml:space="preserve">Hydraulic</w:t>
-        </w:r>
-        <w:r>
-          <w:rPr>
-            <w:rStyle w:val="Hyperlink"/>
-          </w:rPr>
-          <w:t xml:space="preserve"> </w:t>
-        </w:r>
-        <w:r>
-          <w:rPr>
-            <w:rStyle w:val="Hyperlink"/>
-          </w:rPr>
-          <w:t xml:space="preserve">Trait Variation</w:t>
-        </w:r>
-        <w:r>
-          <w:rPr>
-            <w:rStyle w:val="Hyperlink"/>
-          </w:rPr>
-          <w:t xml:space="preserve"> </w:t>
-        </w:r>
-        <w:r>
-          <w:rPr>
-            <w:rStyle w:val="Hyperlink"/>
-          </w:rPr>
-          <w:t xml:space="preserve">with</w:t>
-        </w:r>
-        <w:r>
-          <w:rPr>
-            <w:rStyle w:val="Hyperlink"/>
-          </w:rPr>
-          <w:t xml:space="preserve"> </w:t>
-        </w:r>
-        <w:r>
-          <w:rPr>
-            <w:rStyle w:val="Hyperlink"/>
-          </w:rPr>
-          <w:t xml:space="preserve">Tree Height Affects Fruit Quality</w:t>
-        </w:r>
-        <w:r>
-          <w:rPr>
-            <w:rStyle w:val="Hyperlink"/>
-          </w:rPr>
-          <w:t xml:space="preserve"> </w:t>
-        </w:r>
-        <w:r>
-          <w:rPr>
-            <w:rStyle w:val="Hyperlink"/>
-          </w:rPr>
-          <w:t xml:space="preserve">of</w:t>
-        </w:r>
-        <w:r>
-          <w:rPr>
-            <w:rStyle w:val="Hyperlink"/>
-          </w:rPr>
-          <w:t xml:space="preserve"> </w:t>
-        </w:r>
-        <w:r>
-          <w:rPr>
-            <w:rStyle w:val="Hyperlink"/>
-          </w:rPr>
-          <w:t xml:space="preserve">Walnut Trees</w:t>
-        </w:r>
-        <w:r>
-          <w:rPr>
-            <w:rStyle w:val="Hyperlink"/>
-          </w:rPr>
-          <w:t xml:space="preserve"> </w:t>
-        </w:r>
-        <w:r>
-          <w:rPr>
-            <w:rStyle w:val="Hyperlink"/>
-          </w:rPr>
-          <w:t xml:space="preserve">under</w:t>
-        </w:r>
-        <w:r>
-          <w:rPr>
-            <w:rStyle w:val="Hyperlink"/>
-          </w:rPr>
-          <w:t xml:space="preserve"> </w:t>
-        </w:r>
-        <w:r>
-          <w:rPr>
-            <w:rStyle w:val="Hyperlink"/>
-          </w:rPr>
-          <w:t xml:space="preserve">Drought Stress</w:t>
-        </w:r>
-      </w:hyperlink>
-      <w:r>
-        <w:t xml:space="preserve">.</w:t>
-      </w:r>
-      <w:r>
-        <w:t xml:space="preserve"> </w:t>
-      </w:r>
-      <w:r>
-        <w:rPr>
-          <w:iCs/>
-          <w:i/>
-        </w:rPr>
-        <w:t xml:space="preserve">Agronomy</w:t>
-      </w:r>
-      <w:r>
-        <w:t xml:space="preserve">, 12, 1647.</w:t>
-      </w:r>
-    </w:p>
-    <w:bookmarkEnd w:id="61"/>
-    <w:bookmarkStart w:id="63" w:name="X7212b9d861bed92497512118acfe0419f2c63cf"/>
-    <w:p>
-      <w:pPr>
-        <w:pStyle w:val="Bibliography"/>
-      </w:pPr>
-      <w:r>
-        <w:t xml:space="preserve">Chitra-Tarak, R., Xu, C., Aguilar, S., Anderson-Teixeira, K.J., Chambers, J., Detto, M.,</w:t>
-      </w:r>
-      <w:r>
-        <w:t xml:space="preserve"> </w:t>
-      </w:r>
-      <w:r>
-        <w:rPr>
-          <w:iCs/>
-          <w:i/>
-        </w:rPr>
-        <w:t xml:space="preserve">et al.</w:t>
-      </w:r>
-      <w:r>
-        <w:t xml:space="preserve"> (2021).</w:t>
-      </w:r>
-      <w:r>
-        <w:t xml:space="preserve"> </w:t>
-      </w:r>
-      <w:hyperlink r:id="rId62">
-        <w:r>
-          <w:rPr>
-            <w:rStyle w:val="Hyperlink"/>
-          </w:rPr>
-          <w:t xml:space="preserve">Hydraulically-vulnerable trees survive on deep-water access during droughts in a tropical forest</w:t>
-        </w:r>
-      </w:hyperlink>
-      <w:r>
-        <w:t xml:space="preserve">.</w:t>
-      </w:r>
-      <w:r>
-        <w:t xml:space="preserve"> </w:t>
-      </w:r>
-      <w:r>
-        <w:rPr>
-          <w:iCs/>
-          <w:i/>
-        </w:rPr>
-        <w:t xml:space="preserve">New Phytologist</w:t>
-      </w:r>
-      <w:r>
-        <w:t xml:space="preserve">, 231, 1798–1813.</w:t>
-      </w:r>
-    </w:p>
-    <w:bookmarkEnd w:id="63"/>
-    <w:bookmarkStart w:id="65" w:name="ref-dahinden_future_2017"/>
-    <w:p>
-      <w:pPr>
-        <w:pStyle w:val="Bibliography"/>
-      </w:pPr>
-      <w:r>
-        <w:t xml:space="preserve">Dahinden, F., Fischer, E.M. &amp; Knutti, R. (2017).</w:t>
-      </w:r>
-      <w:r>
-        <w:t xml:space="preserve"> </w:t>
-      </w:r>
-      <w:hyperlink r:id="rId64">
-        <w:r>
-          <w:rPr>
-            <w:rStyle w:val="Hyperlink"/>
-          </w:rPr>
-          <w:t xml:space="preserve">Future local climate unlike currently observed anywhere</w:t>
-        </w:r>
-      </w:hyperlink>
-      <w:r>
-        <w:t xml:space="preserve">.</w:t>
-      </w:r>
-      <w:r>
-        <w:t xml:space="preserve"> </w:t>
-      </w:r>
-      <w:r>
-        <w:rPr>
-          <w:iCs/>
-          <w:i/>
-        </w:rPr>
-        <w:t xml:space="preserve">Environmental Research Letters</w:t>
-      </w:r>
-      <w:r>
-        <w:t xml:space="preserve">, 12, 084004.</w:t>
-      </w:r>
-    </w:p>
-    <w:bookmarkEnd w:id="65"/>
-    <w:bookmarkStart w:id="67" w:name="ref-desouza_drought_2020"/>
-    <w:p>
-      <w:pPr>
-        <w:pStyle w:val="Bibliography"/>
-      </w:pPr>
-      <w:r>
-        <w:t xml:space="preserve">De Souza, B.C., Carvalho, E.C.D., Oliveira, R.S., De Araujo, F.S., De Lima, A.L.A. &amp; Rodal, M.J.N. (2020).</w:t>
-      </w:r>
-      <w:r>
-        <w:t xml:space="preserve"> </w:t>
-      </w:r>
-      <w:hyperlink r:id="rId66">
-        <w:r>
-          <w:rPr>
-            <w:rStyle w:val="Hyperlink"/>
-          </w:rPr>
-          <w:t xml:space="preserve">Drought response strategies of deciduous and evergreen woody species in a seasonally dry neotropical forest</w:t>
-        </w:r>
-      </w:hyperlink>
-      <w:r>
-        <w:t xml:space="preserve">.</w:t>
-      </w:r>
-      <w:r>
-        <w:t xml:space="preserve"> </w:t>
-      </w:r>
-      <w:r>
-        <w:rPr>
-          <w:iCs/>
-          <w:i/>
-        </w:rPr>
-        <w:t xml:space="preserve">Oecologia</w:t>
-      </w:r>
-      <w:r>
-        <w:t xml:space="preserve">, 194, 221–236.</w:t>
-      </w:r>
-    </w:p>
-    <w:bookmarkEnd w:id="67"/>
-    <w:bookmarkStart w:id="69" w:name="ref-fernández-de-uña_role_inpress"/>
-    <w:p>
-      <w:pPr>
-        <w:pStyle w:val="Bibliography"/>
-      </w:pPr>
-      <w:r>
-        <w:t xml:space="preserve">Fernández-de-Uña, L., Martínez-Vilalta, J., Poyatos, R., Mencuccini, M. &amp; McDowell, N.G. (in press).</w:t>
-      </w:r>
-      <w:r>
-        <w:t xml:space="preserve"> </w:t>
-      </w:r>
-      <w:hyperlink r:id="rId68">
-        <w:r>
-          <w:rPr>
-            <w:rStyle w:val="Hyperlink"/>
-          </w:rPr>
-          <w:t xml:space="preserve">The role of height-driven constraints and compensations on tree vulnerability to drought</w:t>
-        </w:r>
-      </w:hyperlink>
-      <w:r>
-        <w:t xml:space="preserve">.</w:t>
-      </w:r>
-      <w:r>
-        <w:t xml:space="preserve"> </w:t>
-      </w:r>
-      <w:r>
-        <w:rPr>
-          <w:iCs/>
-          <w:i/>
-        </w:rPr>
-        <w:t xml:space="preserve">New Phytologist</w:t>
-      </w:r>
-      <w:r>
-        <w:t xml:space="preserve">, n/a.</w:t>
-      </w:r>
-    </w:p>
-    <w:bookmarkEnd w:id="69"/>
-    <w:bookmarkStart w:id="71" w:name="ref-kunert_leaf_2021"/>
-    <w:p>
-      <w:pPr>
-        <w:pStyle w:val="Bibliography"/>
-      </w:pPr>
-      <w:r>
-        <w:t xml:space="preserve">Kunert, N., Zailaa, J., Herrmann, V., Muller-Landau, H.C., Wright, S.J., Pérez, R.,</w:t>
-      </w:r>
-      <w:r>
-        <w:t xml:space="preserve"> </w:t>
-      </w:r>
-      <w:r>
-        <w:rPr>
-          <w:iCs/>
-          <w:i/>
-        </w:rPr>
-        <w:t xml:space="preserve">et al.</w:t>
-      </w:r>
-      <w:r>
-        <w:t xml:space="preserve"> (2021).</w:t>
-      </w:r>
-      <w:r>
-        <w:t xml:space="preserve"> </w:t>
-      </w:r>
-      <w:hyperlink r:id="rId70">
-        <w:r>
-          <w:rPr>
-            <w:rStyle w:val="Hyperlink"/>
-          </w:rPr>
-          <w:t xml:space="preserve">Leaf turgor loss point shapes local and regional distributions of evergreen but not deciduous tropical trees</w:t>
-        </w:r>
-      </w:hyperlink>
-      <w:r>
-        <w:t xml:space="preserve">.</w:t>
-      </w:r>
-      <w:r>
-        <w:t xml:space="preserve"> </w:t>
-      </w:r>
-      <w:r>
-        <w:rPr>
-          <w:iCs/>
-          <w:i/>
-        </w:rPr>
-        <w:t xml:space="preserve">New Phytologist</w:t>
-      </w:r>
-      <w:r>
-        <w:t xml:space="preserve">, 230, 485–496.</w:t>
-      </w:r>
-    </w:p>
-    <w:bookmarkEnd w:id="71"/>
-    <w:bookmarkStart w:id="72" w:name="ref-lindsay_whitebox_2016a"/>
+    <w:bookmarkStart w:id="58" w:name="ref-lindsay_whitebox_2016a"/>
     <w:p>
       <w:pPr>
         <w:pStyle w:val="Bibliography"/>
@@ -5864,250 +4529,27 @@
         <w:t xml:space="preserve">, 95, 75–84.</w:t>
       </w:r>
     </w:p>
-    <w:bookmarkEnd w:id="72"/>
-    <w:bookmarkStart w:id="74" w:name="ref-ma_tree_2023"/>
+    <w:bookmarkEnd w:id="58"/>
+    <w:bookmarkStart w:id="59" w:name="ref-muller-landau_metal_2008"/>
     <w:p>
       <w:pPr>
         <w:pStyle w:val="Bibliography"/>
       </w:pPr>
       <w:r>
-        <w:t xml:space="preserve">Ma, Q., Su, Y., Niu, C., Ma, Q., Hu, T., Luo, X.,</w:t>
-      </w:r>
-      <w:r>
-        <w:t xml:space="preserve"> </w:t>
-      </w:r>
-      <w:r>
-        <w:rPr>
-          <w:iCs/>
-          <w:i/>
-        </w:rPr>
-        <w:t xml:space="preserve">et al.</w:t>
-      </w:r>
-      <w:r>
-        <w:t xml:space="preserve"> (2023).</w:t>
-      </w:r>
-      <w:r>
-        <w:t xml:space="preserve"> </w:t>
-      </w:r>
-      <w:hyperlink r:id="rId73">
-        <w:r>
-          <w:rPr>
-            <w:rStyle w:val="Hyperlink"/>
-          </w:rPr>
-          <w:t xml:space="preserve">Tree mortality during long-term droughts is lower in structurally complex forest stands</w:t>
-        </w:r>
-      </w:hyperlink>
+        <w:t xml:space="preserve">Muller-Landau, H.C. (2008). Metal</w:t>
+      </w:r>
+      <w:r>
+        <w:t xml:space="preserve"> </w:t>
+      </w:r>
+      <w:r>
+        <w:t xml:space="preserve">Band Dendrometer Protocol</w:t>
+      </w:r>
       <w:r>
         <w:t xml:space="preserve">.</w:t>
       </w:r>
-      <w:r>
-        <w:t xml:space="preserve"> </w:t>
-      </w:r>
-      <w:r>
-        <w:rPr>
-          <w:iCs/>
-          <w:i/>
-        </w:rPr>
-        <w:t xml:space="preserve">Nature Communications</w:t>
-      </w:r>
-      <w:r>
-        <w:t xml:space="preserve">, 14, 7467.</w:t>
-      </w:r>
-    </w:p>
-    <w:bookmarkEnd w:id="74"/>
-    <w:bookmarkStart w:id="76" w:name="ref-machado_forest_2023"/>
-    <w:p>
-      <w:pPr>
-        <w:pStyle w:val="Bibliography"/>
-      </w:pPr>
-      <w:r>
-        <w:t xml:space="preserve">Machado, S., Valle, D., Toh, K.B. &amp; Johnson, D.J. (2023).</w:t>
-      </w:r>
-      <w:r>
-        <w:t xml:space="preserve"> </w:t>
-      </w:r>
-      <w:hyperlink r:id="rId75">
-        <w:r>
-          <w:rPr>
-            <w:rStyle w:val="Hyperlink"/>
-          </w:rPr>
-          <w:t xml:space="preserve">Forest resistance to drought in a humid tropical dipterocarp forest in the</w:t>
-        </w:r>
-        <w:r>
-          <w:rPr>
-            <w:rStyle w:val="Hyperlink"/>
-          </w:rPr>
-          <w:t xml:space="preserve"> </w:t>
-        </w:r>
-        <w:r>
-          <w:rPr>
-            <w:rStyle w:val="Hyperlink"/>
-          </w:rPr>
-          <w:t xml:space="preserve">Western Ghats</w:t>
-        </w:r>
-        <w:r>
-          <w:rPr>
-            <w:rStyle w:val="Hyperlink"/>
-          </w:rPr>
-          <w:t xml:space="preserve"> </w:t>
-        </w:r>
-        <w:r>
-          <w:rPr>
-            <w:rStyle w:val="Hyperlink"/>
-          </w:rPr>
-          <w:t xml:space="preserve">of</w:t>
-        </w:r>
-        <w:r>
-          <w:rPr>
-            <w:rStyle w:val="Hyperlink"/>
-          </w:rPr>
-          <w:t xml:space="preserve"> </w:t>
-        </w:r>
-        <w:r>
-          <w:rPr>
-            <w:rStyle w:val="Hyperlink"/>
-          </w:rPr>
-          <w:t xml:space="preserve">India</w:t>
-        </w:r>
-      </w:hyperlink>
-      <w:r>
-        <w:t xml:space="preserve">.</w:t>
-      </w:r>
-      <w:r>
-        <w:t xml:space="preserve"> </w:t>
-      </w:r>
-      <w:r>
-        <w:rPr>
-          <w:iCs/>
-          <w:i/>
-        </w:rPr>
-        <w:t xml:space="preserve">Biotropica</w:t>
-      </w:r>
-      <w:r>
-        <w:t xml:space="preserve">, 55, 1093–1100.</w:t>
-      </w:r>
-    </w:p>
-    <w:bookmarkEnd w:id="76"/>
-    <w:bookmarkStart w:id="78" w:name="ref-mcgregor_tree_2021"/>
-    <w:p>
-      <w:pPr>
-        <w:pStyle w:val="Bibliography"/>
-      </w:pPr>
-      <w:r>
-        <w:t xml:space="preserve">McGregor, I.R., Helcoski, R., Kunert, N., Tepley, A.J., Gonzalez-Akre, E.B., Herrmann, V.,</w:t>
-      </w:r>
-      <w:r>
-        <w:t xml:space="preserve"> </w:t>
-      </w:r>
-      <w:r>
-        <w:rPr>
-          <w:iCs/>
-          <w:i/>
-        </w:rPr>
-        <w:t xml:space="preserve">et al.</w:t>
-      </w:r>
-      <w:r>
-        <w:t xml:space="preserve"> (2021).</w:t>
-      </w:r>
-      <w:r>
-        <w:t xml:space="preserve"> </w:t>
-      </w:r>
-      <w:hyperlink r:id="rId77">
-        <w:r>
-          <w:rPr>
-            <w:rStyle w:val="Hyperlink"/>
-          </w:rPr>
-          <w:t xml:space="preserve">Tree height and leaf drought tolerance traits shape growth responses across droughts in a temperate broadleaf forest</w:t>
-        </w:r>
-      </w:hyperlink>
-      <w:r>
-        <w:t xml:space="preserve">.</w:t>
-      </w:r>
-      <w:r>
-        <w:t xml:space="preserve"> </w:t>
-      </w:r>
-      <w:r>
-        <w:rPr>
-          <w:iCs/>
-          <w:i/>
-        </w:rPr>
-        <w:t xml:space="preserve">New Phytologist</w:t>
-      </w:r>
-      <w:r>
-        <w:t xml:space="preserve">, 231, 601–616.</w:t>
-      </w:r>
-    </w:p>
-    <w:bookmarkEnd w:id="78"/>
-    <w:bookmarkStart w:id="79" w:name="ref-muller-landau_metal_2008"/>
-    <w:p>
-      <w:pPr>
-        <w:pStyle w:val="Bibliography"/>
-      </w:pPr>
-      <w:r>
-        <w:t xml:space="preserve">Muller-Landau, H.C. (2008). Metal</w:t>
-      </w:r>
-      <w:r>
-        <w:t xml:space="preserve"> </w:t>
-      </w:r>
-      <w:r>
-        <w:t xml:space="preserve">Band Dendrometer Protocol</w:t>
-      </w:r>
-      <w:r>
-        <w:t xml:space="preserve">.</w:t>
-      </w:r>
-    </w:p>
-    <w:bookmarkEnd w:id="79"/>
-    <w:bookmarkStart w:id="81" w:name="ref-olson_plant_2018"/>
-    <w:p>
-      <w:pPr>
-        <w:pStyle w:val="Bibliography"/>
-      </w:pPr>
-      <w:r>
-        <w:t xml:space="preserve">Olson, M.E., Soriano, D., Rosell, J.A., Anfodillo, T., Donoghue, M.J., Edwards, E.J.,</w:t>
-      </w:r>
-      <w:r>
-        <w:t xml:space="preserve"> </w:t>
-      </w:r>
-      <w:r>
-        <w:rPr>
-          <w:iCs/>
-          <w:i/>
-        </w:rPr>
-        <w:t xml:space="preserve">et al.</w:t>
-      </w:r>
-      <w:r>
-        <w:t xml:space="preserve"> (2018).</w:t>
-      </w:r>
-      <w:r>
-        <w:t xml:space="preserve"> </w:t>
-      </w:r>
-      <w:hyperlink r:id="rId80">
-        <w:r>
-          <w:rPr>
-            <w:rStyle w:val="Hyperlink"/>
-          </w:rPr>
-          <w:t xml:space="preserve">Plant height and hydraulic vulnerability to drought and cold</w:t>
-        </w:r>
-      </w:hyperlink>
-      <w:r>
-        <w:t xml:space="preserve">.</w:t>
-      </w:r>
-      <w:r>
-        <w:t xml:space="preserve"> </w:t>
-      </w:r>
-      <w:r>
-        <w:rPr>
-          <w:iCs/>
-          <w:i/>
-        </w:rPr>
-        <w:t xml:space="preserve">Proceedings of the National Academy of Sciences</w:t>
-      </w:r>
-      <w:r>
-        <w:t xml:space="preserve">, 115, 7551–7556.</w:t>
-      </w:r>
-    </w:p>
-    <w:bookmarkEnd w:id="81"/>
-    <w:bookmarkStart w:id="82" w:name="ref-rcoreteam_language_2024"/>
+    </w:p>
+    <w:bookmarkEnd w:id="59"/>
+    <w:bookmarkStart w:id="60" w:name="ref-rcoreteam_language_2024"/>
     <w:p>
       <w:pPr>
         <w:pStyle w:val="Bibliography"/>
@@ -6129,130 +4571,19 @@
         <w:t xml:space="preserve">. Manual. R Foundation for Statistical Computing, Vienna, Austria.</w:t>
       </w:r>
     </w:p>
-    <w:bookmarkEnd w:id="82"/>
-    <w:bookmarkStart w:id="84" w:name="ref-scharnweber_confessions_2019"/>
+    <w:bookmarkEnd w:id="60"/>
+    <w:bookmarkStart w:id="62" w:name="ref-vlam_temperature_2014"/>
     <w:p>
       <w:pPr>
         <w:pStyle w:val="Bibliography"/>
       </w:pPr>
       <w:r>
-        <w:t xml:space="preserve">Scharnweber, T., Heinze, L., Cruz-García, R., van der Maaten-Theunissen, M. &amp; Wilmking, M. (2019).</w:t>
-      </w:r>
-      <w:r>
-        <w:t xml:space="preserve"> </w:t>
-      </w:r>
-      <w:hyperlink r:id="rId83">
-        <w:r>
-          <w:rPr>
-            <w:rStyle w:val="Hyperlink"/>
-          </w:rPr>
-          <w:t xml:space="preserve">Confessions of solitary oaks:</w:t>
-        </w:r>
-        <w:r>
-          <w:rPr>
-            <w:rStyle w:val="Hyperlink"/>
-          </w:rPr>
-          <w:t xml:space="preserve"> </w:t>
-        </w:r>
-        <w:r>
-          <w:rPr>
-            <w:rStyle w:val="Hyperlink"/>
-          </w:rPr>
-          <w:t xml:space="preserve">We</w:t>
-        </w:r>
-        <w:r>
-          <w:rPr>
-            <w:rStyle w:val="Hyperlink"/>
-          </w:rPr>
-          <w:t xml:space="preserve"> </w:t>
-        </w:r>
-        <w:r>
-          <w:rPr>
-            <w:rStyle w:val="Hyperlink"/>
-          </w:rPr>
-          <w:t xml:space="preserve">grow fast but we fear the drought</w:t>
-        </w:r>
-      </w:hyperlink>
-      <w:r>
-        <w:t xml:space="preserve">.</w:t>
-      </w:r>
-      <w:r>
-        <w:t xml:space="preserve"> </w:t>
-      </w:r>
-      <w:r>
-        <w:rPr>
-          <w:iCs/>
-          <w:i/>
-        </w:rPr>
-        <w:t xml:space="preserve">Dendrochronologia</w:t>
-      </w:r>
-      <w:r>
-        <w:t xml:space="preserve">, 55, 43–49.</w:t>
-      </w:r>
-    </w:p>
-    <w:bookmarkEnd w:id="84"/>
-    <w:bookmarkStart w:id="86" w:name="ref-vinod_thermal_2023"/>
-    <w:p>
-      <w:pPr>
-        <w:pStyle w:val="Bibliography"/>
-      </w:pPr>
-      <w:r>
-        <w:t xml:space="preserve">Vinod, N., Slot, M., McGregor, I.R., Ordway, E.M., Smith, M.N., Taylor, T.C.,</w:t>
-      </w:r>
-      <w:r>
-        <w:t xml:space="preserve"> </w:t>
-      </w:r>
-      <w:r>
-        <w:rPr>
-          <w:iCs/>
-          <w:i/>
-        </w:rPr>
-        <w:t xml:space="preserve">et al.</w:t>
-      </w:r>
-      <w:r>
-        <w:t xml:space="preserve"> (2023).</w:t>
-      </w:r>
-      <w:r>
-        <w:t xml:space="preserve"> </w:t>
-      </w:r>
-      <w:hyperlink r:id="rId85">
-        <w:r>
-          <w:rPr>
-            <w:rStyle w:val="Hyperlink"/>
-          </w:rPr>
-          <w:t xml:space="preserve">Thermal sensitivity across forest vertical profiles: Patterns, mechanisms, and ecological implications</w:t>
-        </w:r>
-      </w:hyperlink>
-      <w:r>
-        <w:t xml:space="preserve">.</w:t>
-      </w:r>
-      <w:r>
-        <w:t xml:space="preserve"> </w:t>
-      </w:r>
-      <w:r>
-        <w:rPr>
-          <w:iCs/>
-          <w:i/>
-        </w:rPr>
-        <w:t xml:space="preserve">New Phytologist</w:t>
-      </w:r>
-      <w:r>
-        <w:t xml:space="preserve">, 237, 22–47.</w:t>
-      </w:r>
-    </w:p>
-    <w:bookmarkEnd w:id="86"/>
-    <w:bookmarkStart w:id="88" w:name="ref-vlam_temperature_2014"/>
-    <w:p>
-      <w:pPr>
-        <w:pStyle w:val="Bibliography"/>
-      </w:pPr>
-      <w:r>
         <w:t xml:space="preserve">Vlam, M., Baker, P.J., Bunyavejchewin, S. &amp; Zuidema, P.A. (2014).</w:t>
       </w:r>
       <w:r>
         <w:t xml:space="preserve"> </w:t>
       </w:r>
-      <w:hyperlink r:id="rId87">
+      <w:hyperlink r:id="rId61">
         <w:r>
           <w:rPr>
             <w:rStyle w:val="Hyperlink"/>
@@ -6301,8 +4632,8 @@
         <w:t xml:space="preserve">, 174, 1449–1461.</w:t>
       </w:r>
     </w:p>
-    <w:bookmarkEnd w:id="88"/>
-    <w:bookmarkStart w:id="90" w:name="ref-williams_deciduousness_2008"/>
+    <w:bookmarkEnd w:id="62"/>
+    <w:bookmarkStart w:id="64" w:name="ref-williams_deciduousness_2008"/>
     <w:p>
       <w:pPr>
         <w:pStyle w:val="Bibliography"/>
@@ -6313,7 +4644,7 @@
       <w:r>
         <w:t xml:space="preserve"> </w:t>
       </w:r>
-      <w:hyperlink r:id="rId89">
+      <w:hyperlink r:id="rId63">
         <w:r>
           <w:rPr>
             <w:rStyle w:val="Hyperlink"/>
@@ -6356,8 +4687,8 @@
         <w:t xml:space="preserve">, 155, 571–582.</w:t>
       </w:r>
     </w:p>
-    <w:bookmarkEnd w:id="90"/>
-    <w:bookmarkStart w:id="91" w:name="ref-wu_whitebox_2022"/>
+    <w:bookmarkEnd w:id="64"/>
+    <w:bookmarkStart w:id="65" w:name="ref-wu_whitebox_2022"/>
     <w:p>
       <w:pPr>
         <w:pStyle w:val="Bibliography"/>
@@ -6421,9 +4752,9 @@
         <w:t xml:space="preserve">. Manual.</w:t>
       </w:r>
     </w:p>
-    <w:bookmarkEnd w:id="91"/>
-    <w:bookmarkEnd w:id="92"/>
-    <w:bookmarkEnd w:id="93"/>
+    <w:bookmarkEnd w:id="65"/>
+    <w:bookmarkEnd w:id="66"/>
+    <w:bookmarkEnd w:id="67"/>
     <w:sectPr>
       <w:footerReference r:id="rId10" w:type="even"/>
       <w:footerReference r:id="rId9" w:type="default"/>
@@ -6982,82 +5313,6 @@
       </w:pPr>
     </w:lvl>
   </w:abstractNum>
-  <w:abstractNum w:abstractNumId="991">
-    <w:nsid w:val="A991"/>
-    <w:multiLevelType w:val="multilevel"/>
-    <w:lvl w:ilvl="0">
-      <w:numFmt w:val="bullet"/>
-      <w:lvlText w:val="•"/>
-      <w:lvlJc w:val="left"/>
-      <w:pPr>
-        <w:ind w:left="720" w:hanging="480"/>
-      </w:pPr>
-    </w:lvl>
-    <w:lvl w:ilvl="1">
-      <w:numFmt w:val="bullet"/>
-      <w:lvlText w:val="–"/>
-      <w:lvlJc w:val="left"/>
-      <w:pPr>
-        <w:ind w:left="1440" w:hanging="480"/>
-      </w:pPr>
-    </w:lvl>
-    <w:lvl w:ilvl="2">
-      <w:numFmt w:val="bullet"/>
-      <w:lvlText w:val="•"/>
-      <w:lvlJc w:val="left"/>
-      <w:pPr>
-        <w:ind w:left="2160" w:hanging="480"/>
-      </w:pPr>
-    </w:lvl>
-    <w:lvl w:ilvl="3">
-      <w:numFmt w:val="bullet"/>
-      <w:lvlText w:val="–"/>
-      <w:lvlJc w:val="left"/>
-      <w:pPr>
-        <w:ind w:left="2880" w:hanging="480"/>
-      </w:pPr>
-    </w:lvl>
-    <w:lvl w:ilvl="4">
-      <w:numFmt w:val="bullet"/>
-      <w:lvlText w:val="•"/>
-      <w:lvlJc w:val="left"/>
-      <w:pPr>
-        <w:ind w:left="3600" w:hanging="480"/>
-      </w:pPr>
-    </w:lvl>
-    <w:lvl w:ilvl="5">
-      <w:numFmt w:val="bullet"/>
-      <w:lvlText w:val="–"/>
-      <w:lvlJc w:val="left"/>
-      <w:pPr>
-        <w:ind w:left="4320" w:hanging="480"/>
-      </w:pPr>
-    </w:lvl>
-    <w:lvl w:ilvl="6">
-      <w:numFmt w:val="bullet"/>
-      <w:lvlText w:val="•"/>
-      <w:lvlJc w:val="left"/>
-      <w:pPr>
-        <w:ind w:left="5040" w:hanging="480"/>
-      </w:pPr>
-    </w:lvl>
-    <w:lvl w:ilvl="7">
-      <w:numFmt w:val="bullet"/>
-      <w:lvlText w:val="–"/>
-      <w:lvlJc w:val="left"/>
-      <w:pPr>
-        <w:ind w:left="5760" w:hanging="480"/>
-      </w:pPr>
-    </w:lvl>
-    <w:lvl w:ilvl="8">
-      <w:numFmt w:val="bullet"/>
-      <w:lvlText w:val="•"/>
-      <w:lvlJc w:val="left"/>
-      <w:pPr>
-        <w:ind w:left="6480" w:hanging="480"/>
-      </w:pPr>
-    </w:lvl>
-  </w:abstractNum>
   <w:num w:numId="1">
     <w:abstractNumId w:val="1"/>
   </w:num>
@@ -7138,9 +5393,6 @@
   </w:num>
   <w:num w:numId="1000">
     <w:abstractNumId w:val="990"/>
-  </w:num>
-  <w:num w:numId="1001">
-    <w:abstractNumId w:val="991"/>
   </w:num>
 </w:numbering>
 </file>

</xml_diff>

<commit_message>
updated manuscript with skeleton to send
</commit_message>
<xml_diff>
--- a/doc/manuscript.docx
+++ b/doc/manuscript.docx
@@ -17,7 +17,7 @@
         <w:t xml:space="preserve"> </w:t>
       </w:r>
       <w:r>
-        <w:t xml:space="preserve">Sensitivity of tree growth to drought in seasonally dry tropical forests using long-term dendrometer band measurements</w:t>
+        <w:t xml:space="preserve">Sensitivity of tree growth to drought in a seasonally dry tropical forest using long-term dendrometer band measurements</w:t>
       </w:r>
     </w:p>
     <w:p>
@@ -35,7 +35,7 @@
         <w:t xml:space="preserve"> </w:t>
       </w:r>
       <w:r>
-        <w:t xml:space="preserve">Contrasting effects of species and environmental predictors on tree growth sensitivity to different droughts in a seasonally dry tropical forest</w:t>
+        <w:t xml:space="preserve">Contrasting effects of species and environmental predictors on tree growth sensitivity to different/two droughts in a seasonally dry tropical forest</w:t>
       </w:r>
     </w:p>
     <w:p>
@@ -90,18 +90,6 @@
       </w:r>
       <w:r>
         <w:t xml:space="preserve">Deciduousness may exacerbate/worsen/amplify tree growth sensitivity during wet season droughts in seasonally dry tropical forests</w:t>
-      </w:r>
-    </w:p>
-    <w:p>
-      <w:pPr>
-        <w:pStyle w:val="BodyText"/>
-      </w:pPr>
-      <w:r>
-        <w:rPr>
-          <w:bCs/>
-          <w:b/>
-        </w:rPr>
-        <w:t xml:space="preserve">Title 6:</w:t>
       </w:r>
     </w:p>
     <w:p>
@@ -1392,7 +1380,7 @@
         <w:t xml:space="preserve"> </w:t>
       </w:r>
       <w:r>
-        <w:t xml:space="preserve">In seasonally dry tropical forests with strong seasonality, species evolutionary adaptations to hot dry seasons, like dry season deciduousness, or species distributions in relation to water availability might buffer growth sensitivity to drought.</w:t>
+        <w:t xml:space="preserve">In seasonally dry tropical forests, species evolutionary adaptations to hot dry seasons, like dry season deciduousness, or species distributions in relation to water availability might buffer growth sensitivity to drought.</w:t>
       </w:r>
       <w:r>
         <w:t xml:space="preserve"> </w:t>
@@ -1407,13 +1395,13 @@
         <w:t xml:space="preserve"> </w:t>
       </w:r>
       <w:r>
-        <w:t xml:space="preserve">Thailand, along with species and individual characteristics, using Bayesian regressions in a causal modelling framework to predict the sensitivity of tree growth to drought in two ENSO drought events with different characteristics - a wet-season drought and a dry season drought.</w:t>
-      </w:r>
-      <w:r>
-        <w:t xml:space="preserve"> </w:t>
-      </w:r>
-      <w:r>
-        <w:t xml:space="preserve">We report a wide range of drought sensitivities across species and stems within a drought event, as well as contrasting responses across these two droughts.</w:t>
+        <w:t xml:space="preserve">Thailand, along with species and individual characteristics, using Bayesian regressions in a causal modelling framework to predict the sensitivity of tree growth to drought in two ENSO drought events with different characteristics - a wet-/dry-season drought.</w:t>
+      </w:r>
+      <w:r>
+        <w:t xml:space="preserve"> </w:t>
+      </w:r>
+      <w:r>
+        <w:t xml:space="preserve">Species and stems exhibited a wide range of drought sensitivities within a drought event, as well as contrasting responses across these two droughts.</w:t>
       </w:r>
       <w:r>
         <w:t xml:space="preserve"> </w:t>
@@ -1447,6 +1435,585 @@
       </w:pPr>
       <w:r>
         <w:t xml:space="preserve">Introduction</w:t>
+      </w:r>
+    </w:p>
+    <w:p>
+      <w:pPr>
+        <w:pStyle w:val="FirstParagraph"/>
+      </w:pPr>
+      <w:r>
+        <w:t xml:space="preserve">Tropical tree woody growth has long-lasting impacts on the terrestrial carbon pool, but it may be vulnerable to climate anomalies like drought.</w:t>
+      </w:r>
+      <w:r>
+        <w:br/>
+      </w:r>
+      <w:r>
+        <w:t xml:space="preserve">- Woody growth has one of the longest residence times in terrestrial carbon pool, contributing to long-lasting impacts on carbon removal from the atmosphere</w:t>
+      </w:r>
+      <w:r>
+        <w:t xml:space="preserve"> </w:t>
+      </w:r>
+      <w:r>
+        <w:t xml:space="preserve">(Muller-Landau</w:t>
+      </w:r>
+      <w:r>
+        <w:t xml:space="preserve"> </w:t>
+      </w:r>
+      <w:r>
+        <w:rPr>
+          <w:iCs/>
+          <w:i/>
+        </w:rPr>
+        <w:t xml:space="preserve">et al.</w:t>
+      </w:r>
+      <w:r>
+        <w:t xml:space="preserve"> </w:t>
+      </w:r>
+      <w:r>
+        <w:t xml:space="preserve">2021; Yang</w:t>
+      </w:r>
+      <w:r>
+        <w:t xml:space="preserve"> </w:t>
+      </w:r>
+      <w:r>
+        <w:rPr>
+          <w:iCs/>
+          <w:i/>
+        </w:rPr>
+        <w:t xml:space="preserve">et al.</w:t>
+      </w:r>
+      <w:r>
+        <w:t xml:space="preserve"> </w:t>
+      </w:r>
+      <w:r>
+        <w:t xml:space="preserve">2021)</w:t>
+      </w:r>
+      <w:r>
+        <w:t xml:space="preserve">.</w:t>
+      </w:r>
+      <w:r>
+        <w:br/>
+      </w:r>
+      <w:r>
+        <w:t xml:space="preserve">- Climate anomalies like drought can lead to stand-level growth reductions, along with increased mortality</w:t>
+      </w:r>
+      <w:r>
+        <w:t xml:space="preserve"> </w:t>
+      </w:r>
+      <w:r>
+        <w:t xml:space="preserve">(Bauman</w:t>
+      </w:r>
+      <w:r>
+        <w:t xml:space="preserve"> </w:t>
+      </w:r>
+      <w:r>
+        <w:rPr>
+          <w:iCs/>
+          <w:i/>
+        </w:rPr>
+        <w:t xml:space="preserve">et al.</w:t>
+      </w:r>
+      <w:r>
+        <w:t xml:space="preserve"> </w:t>
+      </w:r>
+      <w:r>
+        <w:t xml:space="preserve">2022; Bennett</w:t>
+      </w:r>
+      <w:r>
+        <w:t xml:space="preserve"> </w:t>
+      </w:r>
+      <w:r>
+        <w:rPr>
+          <w:iCs/>
+          <w:i/>
+        </w:rPr>
+        <w:t xml:space="preserve">et al.</w:t>
+      </w:r>
+      <w:r>
+        <w:t xml:space="preserve"> </w:t>
+      </w:r>
+      <w:r>
+        <w:t xml:space="preserve">2023)</w:t>
+      </w:r>
+      <w:r>
+        <w:t xml:space="preserve">.</w:t>
+      </w:r>
+      <w:r>
+        <w:br/>
+      </w:r>
+      <w:r>
+        <w:t xml:space="preserve"> </w:t>
+      </w:r>
+      <w:r>
+        <w:t xml:space="preserve">- Seasonally dry tropical forests are especially vulnerable to ecological impacts of drought, being at the edge of plant thermal and water stress tolerance</w:t>
+      </w:r>
+      <w:r>
+        <w:t xml:space="preserve"> </w:t>
+      </w:r>
+      <w:r>
+        <w:t xml:space="preserve">(Allen</w:t>
+      </w:r>
+      <w:r>
+        <w:t xml:space="preserve"> </w:t>
+      </w:r>
+      <w:r>
+        <w:rPr>
+          <w:iCs/>
+          <w:i/>
+        </w:rPr>
+        <w:t xml:space="preserve">et al.</w:t>
+      </w:r>
+      <w:r>
+        <w:t xml:space="preserve"> </w:t>
+      </w:r>
+      <w:r>
+        <w:t xml:space="preserve">2017)</w:t>
+      </w:r>
+      <w:r>
+        <w:t xml:space="preserve">.</w:t>
+      </w:r>
+      <w:r>
+        <w:t xml:space="preserve"> </w:t>
+      </w:r>
+      <w:r>
+        <w:t xml:space="preserve">- Within a stand, drought sensitivity varies among species and individuals, but the extent and drivers of this variation in drought responses is poorly understood.</w:t>
+      </w:r>
+      <w:r>
+        <w:br/>
+      </w:r>
+      <w:r>
+        <w:t xml:space="preserve">- With changing climate patterns across the global tropics, emergence of novel climatic regimes like</w:t>
+      </w:r>
+      <w:r>
+        <w:t xml:space="preserve"> </w:t>
+      </w:r>
+      <w:r>
+        <w:t xml:space="preserve">“</w:t>
+      </w:r>
+      <w:r>
+        <w:t xml:space="preserve">very extreme droughts</w:t>
+      </w:r>
+      <w:r>
+        <w:t xml:space="preserve">”</w:t>
+      </w:r>
+      <w:r>
+        <w:t xml:space="preserve"> </w:t>
+      </w:r>
+      <w:r>
+        <w:t xml:space="preserve">in recent decades</w:t>
+      </w:r>
+      <w:r>
+        <w:t xml:space="preserve"> </w:t>
+      </w:r>
+      <w:r>
+        <w:t xml:space="preserve">(Dahinden</w:t>
+      </w:r>
+      <w:r>
+        <w:t xml:space="preserve"> </w:t>
+      </w:r>
+      <w:r>
+        <w:rPr>
+          <w:iCs/>
+          <w:i/>
+        </w:rPr>
+        <w:t xml:space="preserve">et al.</w:t>
+      </w:r>
+      <w:r>
+        <w:t xml:space="preserve"> </w:t>
+      </w:r>
+      <w:r>
+        <w:t xml:space="preserve">2017; Luo &amp; Keenan 2022)</w:t>
+      </w:r>
+      <w:r>
+        <w:t xml:space="preserve">, there is an urgent need to understand the drivers of this variation, to be able to predict and respond to forest drought responses.</w:t>
+      </w:r>
+    </w:p>
+    <w:p>
+      <w:pPr>
+        <w:pStyle w:val="BodyText"/>
+      </w:pPr>
+      <w:r>
+        <w:t xml:space="preserve">Seasonally dry tropical forests can be more vulnerable to droughts, despite trees being adapted to strong dry seasons.</w:t>
+      </w:r>
+      <w:r>
+        <w:br/>
+      </w:r>
+      <w:r>
+        <w:t xml:space="preserve">- Trees in seasonally dry forests are routinely exposed to hot, dry conditions in the dry season and may have evolutionary strategies like dry-season deciduousness and drought deciduousness for survival.</w:t>
+      </w:r>
+      <w:r>
+        <w:br/>
+      </w:r>
+      <w:r>
+        <w:t xml:space="preserve">- However, across the global tropics, drier forests show stronger sensitivities to drought-associated water stress</w:t>
+      </w:r>
+      <w:r>
+        <w:t xml:space="preserve"> </w:t>
+      </w:r>
+      <w:r>
+        <w:t xml:space="preserve">(Aguirre-Gutiérrez</w:t>
+      </w:r>
+      <w:r>
+        <w:t xml:space="preserve"> </w:t>
+      </w:r>
+      <w:r>
+        <w:rPr>
+          <w:iCs/>
+          <w:i/>
+        </w:rPr>
+        <w:t xml:space="preserve">et al.</w:t>
+      </w:r>
+      <w:r>
+        <w:t xml:space="preserve"> </w:t>
+      </w:r>
+      <w:r>
+        <w:t xml:space="preserve">2019; Bauman</w:t>
+      </w:r>
+      <w:r>
+        <w:t xml:space="preserve"> </w:t>
+      </w:r>
+      <w:r>
+        <w:rPr>
+          <w:iCs/>
+          <w:i/>
+        </w:rPr>
+        <w:t xml:space="preserve">et al.</w:t>
+      </w:r>
+      <w:r>
+        <w:t xml:space="preserve"> </w:t>
+      </w:r>
+      <w:r>
+        <w:t xml:space="preserve">2022; Bennett</w:t>
+      </w:r>
+      <w:r>
+        <w:t xml:space="preserve"> </w:t>
+      </w:r>
+      <w:r>
+        <w:rPr>
+          <w:iCs/>
+          <w:i/>
+        </w:rPr>
+        <w:t xml:space="preserve">et al.</w:t>
+      </w:r>
+      <w:r>
+        <w:t xml:space="preserve"> </w:t>
+      </w:r>
+      <w:r>
+        <w:t xml:space="preserve">2023)</w:t>
+      </w:r>
+      <w:r>
+        <w:t xml:space="preserve">.</w:t>
+      </w:r>
+      <w:r>
+        <w:t xml:space="preserve"> </w:t>
+      </w:r>
+      <w:r>
+        <w:t xml:space="preserve">- One potential reason - thermal/water stress tolerance thresholds crossed</w:t>
+      </w:r>
+      <w:r>
+        <w:t xml:space="preserve"> </w:t>
+      </w:r>
+      <w:r>
+        <w:t xml:space="preserve">(Allen</w:t>
+      </w:r>
+      <w:r>
+        <w:t xml:space="preserve"> </w:t>
+      </w:r>
+      <w:r>
+        <w:rPr>
+          <w:iCs/>
+          <w:i/>
+        </w:rPr>
+        <w:t xml:space="preserve">et al.</w:t>
+      </w:r>
+      <w:r>
+        <w:t xml:space="preserve"> </w:t>
+      </w:r>
+      <w:r>
+        <w:t xml:space="preserve">2017)</w:t>
+      </w:r>
+      <w:r>
+        <w:t xml:space="preserve">.</w:t>
+      </w:r>
+      <w:r>
+        <w:br/>
+      </w:r>
+      <w:r>
+        <w:t xml:space="preserve">- Another reason: drought events are climatically different in timing and intensity, with trees exposed to drought conditions in different parts of their seasonal phenologies.</w:t>
+      </w:r>
+      <w:r>
+        <w:br/>
+      </w:r>
+      <w:r>
+        <w:t xml:space="preserve">- Morevoer, besides broad patterns at the stand level, species- and individual-level heterogeneity can lead to divergent responses with consequences for stand composition.</w:t>
+      </w:r>
+      <w:r>
+        <w:br/>
+      </w:r>
+      <w:r>
+        <w:t xml:space="preserve">- Some of the discrepancies between expectations from trees and observations at the stand-level may be resolved by considering factors that determine drought sensitivity across species and individuals</w:t>
+      </w:r>
+    </w:p>
+    <w:p>
+      <w:pPr>
+        <w:pStyle w:val="BodyText"/>
+      </w:pPr>
+      <w:r>
+        <w:t xml:space="preserve">Trees in seasonally dry forests have strategies that span and interact across timescales to maximise growth and survival under hot/dry conditions.</w:t>
+      </w:r>
+      <w:r>
+        <w:br/>
+      </w:r>
+      <w:r>
+        <w:t xml:space="preserve">- evolutionary timescales - e.g. dry season deciduousness</w:t>
+      </w:r>
+      <w:r>
+        <w:br/>
+      </w:r>
+      <w:r>
+        <w:t xml:space="preserve">- Deciduous species, with shorter duration with leaves can have acquisitive strategies during leaf on</w:t>
+      </w:r>
+      <w:r>
+        <w:t xml:space="preserve"> </w:t>
+      </w:r>
+      <w:r>
+        <w:t xml:space="preserve">(De Souza</w:t>
+      </w:r>
+      <w:r>
+        <w:t xml:space="preserve"> </w:t>
+      </w:r>
+      <w:r>
+        <w:rPr>
+          <w:iCs/>
+          <w:i/>
+        </w:rPr>
+        <w:t xml:space="preserve">et al.</w:t>
+      </w:r>
+      <w:r>
+        <w:t xml:space="preserve"> </w:t>
+      </w:r>
+      <w:r>
+        <w:t xml:space="preserve">2020)</w:t>
+      </w:r>
+      <w:r>
+        <w:t xml:space="preserve">.</w:t>
+      </w:r>
+      <w:r>
+        <w:br/>
+      </w:r>
+      <w:r>
+        <w:t xml:space="preserve">- ecological timescales - e.g. distribution of trees in relation to wetness</w:t>
+      </w:r>
+      <w:r>
+        <w:br/>
+      </w:r>
+      <w:r>
+        <w:t xml:space="preserve">- Species distribution of evergreen species covarying with soil moisture</w:t>
+      </w:r>
+      <w:r>
+        <w:t xml:space="preserve"> </w:t>
+      </w:r>
+      <w:r>
+        <w:t xml:space="preserve">(Kunert</w:t>
+      </w:r>
+      <w:r>
+        <w:t xml:space="preserve"> </w:t>
+      </w:r>
+      <w:r>
+        <w:rPr>
+          <w:iCs/>
+          <w:i/>
+        </w:rPr>
+        <w:t xml:space="preserve">et al.</w:t>
+      </w:r>
+      <w:r>
+        <w:t xml:space="preserve"> </w:t>
+      </w:r>
+      <w:r>
+        <w:t xml:space="preserve">2021)</w:t>
+      </w:r>
+      <w:r>
+        <w:t xml:space="preserve"> </w:t>
+      </w:r>
+      <w:r>
+        <w:t xml:space="preserve">and potentially affecting survival and growth.</w:t>
+      </w:r>
+      <w:r>
+        <w:br/>
+      </w:r>
+      <w:r>
+        <w:t xml:space="preserve">- ecophysiological - e.g. negative TLPs, plasticity in deciduousness (root/shoot)</w:t>
+      </w:r>
+      <w:r>
+        <w:t xml:space="preserve"> </w:t>
+      </w:r>
+      <w:r>
+        <w:t xml:space="preserve">- Species with drought tolerant traits like deep roots, more negative turgor loss point and … can be more or less resistant to drought</w:t>
+      </w:r>
+      <w:r>
+        <w:t xml:space="preserve"> </w:t>
+      </w:r>
+      <w:r>
+        <w:t xml:space="preserve">(Chitra-Tarak</w:t>
+      </w:r>
+      <w:r>
+        <w:t xml:space="preserve"> </w:t>
+      </w:r>
+      <w:r>
+        <w:rPr>
+          <w:iCs/>
+          <w:i/>
+        </w:rPr>
+        <w:t xml:space="preserve">et al.</w:t>
+      </w:r>
+      <w:r>
+        <w:t xml:space="preserve"> </w:t>
+      </w:r>
+      <w:r>
+        <w:t xml:space="preserve">2021; Kunert</w:t>
+      </w:r>
+      <w:r>
+        <w:t xml:space="preserve"> </w:t>
+      </w:r>
+      <w:r>
+        <w:rPr>
+          <w:iCs/>
+          <w:i/>
+        </w:rPr>
+        <w:t xml:space="preserve">et al.</w:t>
+      </w:r>
+      <w:r>
+        <w:t xml:space="preserve"> </w:t>
+      </w:r>
+      <w:r>
+        <w:t xml:space="preserve">2021)</w:t>
+      </w:r>
+      <w:r>
+        <w:t xml:space="preserve">.</w:t>
+      </w:r>
+      <w:r>
+        <w:br/>
+      </w:r>
+      <w:r>
+        <w:t xml:space="preserve">- Larger trees suffer more growth declines during drought</w:t>
+      </w:r>
+      <w:r>
+        <w:t xml:space="preserve"> </w:t>
+      </w:r>
+      <w:r>
+        <w:t xml:space="preserve">(Bennett</w:t>
+      </w:r>
+      <w:r>
+        <w:t xml:space="preserve"> </w:t>
+      </w:r>
+      <w:r>
+        <w:rPr>
+          <w:iCs/>
+          <w:i/>
+        </w:rPr>
+        <w:t xml:space="preserve">et al.</w:t>
+      </w:r>
+      <w:r>
+        <w:t xml:space="preserve"> </w:t>
+      </w:r>
+      <w:r>
+        <w:t xml:space="preserve">2015)</w:t>
+      </w:r>
+      <w:r>
+        <w:t xml:space="preserve">, exposed crowns -&gt; more thermal stress</w:t>
+      </w:r>
+      <w:r>
+        <w:t xml:space="preserve"> </w:t>
+      </w:r>
+      <w:r>
+        <w:t xml:space="preserve">(Vinod</w:t>
+      </w:r>
+      <w:r>
+        <w:t xml:space="preserve"> </w:t>
+      </w:r>
+      <w:r>
+        <w:rPr>
+          <w:iCs/>
+          <w:i/>
+        </w:rPr>
+        <w:t xml:space="preserve">et al.</w:t>
+      </w:r>
+      <w:r>
+        <w:t xml:space="preserve"> </w:t>
+      </w:r>
+      <w:r>
+        <w:t xml:space="preserve">2023)</w:t>
+      </w:r>
+      <w:r>
+        <w:t xml:space="preserve"> </w:t>
+      </w:r>
+      <w:r>
+        <w:t xml:space="preserve">although crown exposure -&gt; more light -&gt; more growth in normal years.</w:t>
+      </w:r>
+      <w:r>
+        <w:t xml:space="preserve"> </w:t>
+      </w:r>
+      <w:r>
+        <w:t xml:space="preserve">- Some of these adaptations may confer drought sensitivity and buffer stem growth declines during drought years, or may tradeoff with advantages in normal years.</w:t>
+      </w:r>
+      <w:r>
+        <w:t xml:space="preserve"> </w:t>
+      </w:r>
+      <w:r>
+        <w:t xml:space="preserve">- To understand drought sensitivity representative of stand diversity, trees across these strategies need to be analysed.</w:t>
+      </w:r>
+      <w:r>
+        <w:t xml:space="preserve"> </w:t>
+      </w:r>
+      <w:r>
+        <w:t xml:space="preserve"> </w:t>
+      </w:r>
+    </w:p>
+    <w:p>
+      <w:pPr>
+        <w:pStyle w:val="BodyText"/>
+      </w:pPr>
+      <w:r>
+        <w:t xml:space="preserve">Drought sensitivity representative of stand diversity in seasonally dry tropical forests is difficult to assess using standard methods.</w:t>
+      </w:r>
+      <w:r>
+        <w:br/>
+      </w:r>
+      <w:r>
+        <w:t xml:space="preserve">- Annual tree rings - found in SDTFs but not many species,</w:t>
+      </w:r>
+      <w:r>
+        <w:br/>
+      </w:r>
+      <w:r>
+        <w:t xml:space="preserve">- Species with rings represent specific strategy to water use and growth - and often affiliated to drier microenvironments.</w:t>
+      </w:r>
+      <w:r>
+        <w:br/>
+      </w:r>
+      <w:r>
+        <w:t xml:space="preserve">- Tape measurements - more representative, but may not be annual because of effort</w:t>
+      </w:r>
+      <w:r>
+        <w:br/>
+      </w:r>
+      <w:r>
+        <w:t xml:space="preserve">- Even when tape measures are annual, not enough precision; error for each tape measure is 1mm, error for growth is at least 2mm. (Median annual growth across trees in HKK is ~1.4 mm, deviation from annual growth needs more precision).</w:t>
+      </w:r>
+      <w:r>
+        <w:br/>
+      </w:r>
+      <w:r>
+        <w:t xml:space="preserve">- In sum, these methods may only be capturing the most dramatic effects - the most severe droughts that affect ring-forming species or produce large-enough declines in fast-growing individuals.</w:t>
+      </w:r>
+      <w:r>
+        <w:br/>
+      </w:r>
+      <w:r>
+        <w:t xml:space="preserve">- Methods need to capture species strategies, distributions across microenvironments, and be precise enough.</w:t>
+      </w:r>
+      <w:r>
+        <w:br/>
       </w:r>
     </w:p>
     <w:p>
@@ -1532,7 +2099,7 @@
         <w:pStyle w:val="BodyText"/>
       </w:pPr>
       <w:r>
-        <w:t xml:space="preserve">Here we use two known ENSO droughts, one in the dry season and another in the wet season, within a 14-year record of dendrometer band measurements in a seasonally dry forest in Thailand to test drivers of variation in the sensitivity of tropical tree growth to drought.</w:t>
+        <w:t xml:space="preserve">Here we examine individual tree growth during two known ENSO drought years, one in the dry season and another in the wet season, within a 14-year record of dendrometer band measurements in a seasonally dry forest in Thailand to disentangle drivers of variation in drought sensitivity.</w:t>
       </w:r>
       <w:r>
         <w:t xml:space="preserve"> </w:t>
@@ -2778,6 +3345,70 @@
         <w:pStyle w:val="BodyText"/>
       </w:pPr>
       <w:r>
+        <w:t xml:space="preserve">To account for potential biases in annual increments from dendrobands from water-related growth or shrinkage, we also calculated growth occurrence using a zero-growth assumption</w:t>
+      </w:r>
+      <w:r>
+        <w:t xml:space="preserve"> </w:t>
+      </w:r>
+      <w:r>
+        <w:t xml:space="preserve">(</w:t>
+      </w:r>
+      <w:r>
+        <w:rPr>
+          <w:bCs/>
+          <w:b/>
+        </w:rPr>
+        <w:t xml:space="preserve">zweifel?</w:t>
+      </w:r>
+      <w:r>
+        <w:t xml:space="preserve">)</w:t>
+      </w:r>
+      <w:r>
+        <w:t xml:space="preserve">.</w:t>
+      </w:r>
+      <w:r>
+        <w:t xml:space="preserve"> </w:t>
+      </w:r>
+      <w:r>
+        <w:t xml:space="preserve">Under this assumption, positive DBH change is scored as 1 and any change &lt;=0 is scored as 0.</w:t>
+      </w:r>
+      <w:r>
+        <w:t xml:space="preserve"> </w:t>
+      </w:r>
+      <w:r>
+        <w:t xml:space="preserve">Timing of measurement and seasonal dynamics in tree hydration and bark dynamics could contribute to negative values in dendrometer band increments, unlike woody growth from tree ring datasets</w:t>
+      </w:r>
+      <w:r>
+        <w:t xml:space="preserve"> </w:t>
+      </w:r>
+      <w:r>
+        <w:t xml:space="preserve">(</w:t>
+      </w:r>
+      <w:r>
+        <w:rPr>
+          <w:bCs/>
+          <w:b/>
+        </w:rPr>
+        <w:t xml:space="preserve">chitra-tarak?</w:t>
+      </w:r>
+      <w:r>
+        <w:t xml:space="preserve">)</w:t>
+      </w:r>
+      <w:r>
+        <w:t xml:space="preserve">.</w:t>
+      </w:r>
+      <w:r>
+        <w:t xml:space="preserve"> </w:t>
+      </w:r>
+      <w:r>
+        <w:t xml:space="preserve">To account for biases introduced by timing of measurements and seasonal dynamics, we used this simplifying assumption to corroborate the patterns observed with the sensitivity metric.</w:t>
+      </w:r>
+    </w:p>
+    <w:p>
+      <w:pPr>
+        <w:pStyle w:val="BodyText"/>
+      </w:pPr>
+      <w:r>
         <w:t xml:space="preserve">Across all individuals in the plot, we calculated topographic wetness index for an expectation of the water availability across space based on the concavity/convexity of a location.</w:t>
       </w:r>
       <w:r>
@@ -4376,6 +5007,240 @@
         <w:t xml:space="preserve">Discussion</w:t>
       </w:r>
     </w:p>
+    <w:p>
+      <w:pPr>
+        <w:pStyle w:val="FirstParagraph"/>
+      </w:pPr>
+      <w:r>
+        <w:t xml:space="preserve">Unordered points from Introduction</w:t>
+      </w:r>
+      <w:r>
+        <w:t xml:space="preserve"> </w:t>
+      </w:r>
+      <w:r>
+        <w:t xml:space="preserve">- Many hydraulic-related traits vary with tree height</w:t>
+      </w:r>
+      <w:r>
+        <w:t xml:space="preserve"> </w:t>
+      </w:r>
+      <w:r>
+        <w:t xml:space="preserve">(Vinod</w:t>
+      </w:r>
+      <w:r>
+        <w:t xml:space="preserve"> </w:t>
+      </w:r>
+      <w:r>
+        <w:rPr>
+          <w:iCs/>
+          <w:i/>
+        </w:rPr>
+        <w:t xml:space="preserve">et al.</w:t>
+      </w:r>
+      <w:r>
+        <w:t xml:space="preserve"> </w:t>
+      </w:r>
+      <w:r>
+        <w:t xml:space="preserve">2023)</w:t>
+      </w:r>
+      <w:r>
+        <w:t xml:space="preserve">, including the frequency of dry season deciduous leaf loss – both within species and at the community level</w:t>
+      </w:r>
+      <w:r>
+        <w:t xml:space="preserve"> </w:t>
+      </w:r>
+      <w:r>
+        <w:t xml:space="preserve">(</w:t>
+      </w:r>
+      <w:r>
+        <w:rPr>
+          <w:bCs/>
+          <w:b/>
+        </w:rPr>
+        <w:t xml:space="preserve">condit_ref?</w:t>
+      </w:r>
+      <w:r>
+        <w:t xml:space="preserve">;</w:t>
+      </w:r>
+      <w:r>
+        <w:t xml:space="preserve"> </w:t>
+      </w:r>
+      <w:r>
+        <w:rPr>
+          <w:bCs/>
+          <w:b/>
+        </w:rPr>
+        <w:t xml:space="preserve">meakem?</w:t>
+      </w:r>
+      <w:r>
+        <w:t xml:space="preserve">)</w:t>
+      </w:r>
+      <w:r>
+        <w:t xml:space="preserve">.</w:t>
+      </w:r>
+      <w:r>
+        <w:t xml:space="preserve"> </w:t>
+      </w:r>
+      <w:r>
+        <w:rPr>
+          <w:iCs/>
+          <w:i/>
+        </w:rPr>
+        <w:t xml:space="preserve">caveat for species-level traits</w:t>
+      </w:r>
+    </w:p>
+    <w:p>
+      <w:pPr>
+        <w:pStyle w:val="BodyText"/>
+      </w:pPr>
+      <w:r>
+        <w:rPr>
+          <w:iCs/>
+          <w:i/>
+        </w:rPr>
+        <w:t xml:space="preserve">for where else might they be allocating to?</w:t>
+      </w:r>
+      <w:r>
+        <w:t xml:space="preserve"> </w:t>
+      </w:r>
+      <w:r>
+        <w:t xml:space="preserve">- Some evidence that both understory and emergent species can have reduced survival during drought</w:t>
+      </w:r>
+      <w:r>
+        <w:t xml:space="preserve"> </w:t>
+      </w:r>
+      <w:r>
+        <w:t xml:space="preserve">(Machado</w:t>
+      </w:r>
+      <w:r>
+        <w:t xml:space="preserve"> </w:t>
+      </w:r>
+      <w:r>
+        <w:rPr>
+          <w:iCs/>
+          <w:i/>
+        </w:rPr>
+        <w:t xml:space="preserve">et al.</w:t>
+      </w:r>
+      <w:r>
+        <w:t xml:space="preserve"> </w:t>
+      </w:r>
+      <w:r>
+        <w:t xml:space="preserve">2023)</w:t>
+      </w:r>
+      <w:r>
+        <w:t xml:space="preserve">.</w:t>
+      </w:r>
+      <w:r>
+        <w:br/>
+      </w:r>
+      <w:r>
+        <w:t xml:space="preserve">- ENSO droguht changed regeneration dynamics in Thailand</w:t>
+      </w:r>
+      <w:r>
+        <w:t xml:space="preserve"> </w:t>
+      </w:r>
+      <w:r>
+        <w:t xml:space="preserve">(Nutiprapun</w:t>
+      </w:r>
+      <w:r>
+        <w:t xml:space="preserve"> </w:t>
+      </w:r>
+      <w:r>
+        <w:rPr>
+          <w:iCs/>
+          <w:i/>
+        </w:rPr>
+        <w:t xml:space="preserve">et al.</w:t>
+      </w:r>
+      <w:r>
+        <w:t xml:space="preserve"> </w:t>
+      </w:r>
+      <w:r>
+        <w:t xml:space="preserve">2023)</w:t>
+      </w:r>
+      <w:r>
+        <w:t xml:space="preserve"> </w:t>
+      </w:r>
+      <w:r>
+        <w:t xml:space="preserve">- deciduous species have higher survival under multi-year droughts</w:t>
+      </w:r>
+      <w:r>
+        <w:t xml:space="preserve"> </w:t>
+      </w:r>
+      <w:r>
+        <w:t xml:space="preserve">(</w:t>
+      </w:r>
+      <w:r>
+        <w:rPr>
+          <w:bCs/>
+          <w:b/>
+        </w:rPr>
+        <w:t xml:space="preserve">aguirre-guiterrez?</w:t>
+      </w:r>
+      <w:r>
+        <w:t xml:space="preserve"> </w:t>
+      </w:r>
+      <w:r>
+        <w:t xml:space="preserve">refs)</w:t>
+      </w:r>
+    </w:p>
+    <w:p>
+      <w:pPr>
+        <w:numPr>
+          <w:ilvl w:val="0"/>
+          <w:numId w:val="1001"/>
+        </w:numPr>
+      </w:pPr>
+      <w:r>
+        <w:t xml:space="preserve">(BCI light x size interaction in</w:t>
+      </w:r>
+      <w:r>
+        <w:t xml:space="preserve"> </w:t>
+      </w:r>
+      <w:r>
+        <w:t xml:space="preserve">Rüger</w:t>
+      </w:r>
+      <w:r>
+        <w:t xml:space="preserve"> </w:t>
+      </w:r>
+      <w:r>
+        <w:rPr>
+          <w:iCs/>
+          <w:i/>
+        </w:rPr>
+        <w:t xml:space="preserve">et al.</w:t>
+      </w:r>
+      <w:r>
+        <w:t xml:space="preserve"> </w:t>
+      </w:r>
+      <w:r>
+        <w:t xml:space="preserve">(2011)</w:t>
+      </w:r>
+      <w:r>
+        <w:t xml:space="preserve">)</w:t>
+      </w:r>
+    </w:p>
+    <w:p>
+      <w:pPr>
+        <w:numPr>
+          <w:ilvl w:val="0"/>
+          <w:numId w:val="1001"/>
+        </w:numPr>
+      </w:pPr>
+      <w:r>
+        <w:t xml:space="preserve">Afzelia xylocarpa, one of the tree ring species had the most distinct (positive) sensitivity in the dry season drought</w:t>
+      </w:r>
+      <w:r>
+        <w:t xml:space="preserve"> </w:t>
+      </w:r>
+      <w:r>
+        <w:rPr>
+          <w:iCs/>
+          <w:i/>
+        </w:rPr>
+        <w:t xml:space="preserve">on how representative sampling is important</w:t>
+      </w:r>
+    </w:p>
     <w:bookmarkEnd w:id="51"/>
     <w:bookmarkStart w:id="52" w:name="acknowledgements"/>
     <w:p>
@@ -4454,7 +5319,7 @@
       </w:r>
     </w:p>
     <w:bookmarkEnd w:id="55"/>
-    <w:bookmarkStart w:id="67" w:name="references"/>
+    <w:bookmarkStart w:id="99" w:name="references"/>
     <w:p>
       <w:pPr>
         <w:pStyle w:val="Heading1"/>
@@ -4463,13 +5328,110 @@
         <w:t xml:space="preserve">References</w:t>
       </w:r>
     </w:p>
-    <w:bookmarkStart w:id="66" w:name="refs"/>
-    <w:bookmarkStart w:id="57" w:name="ref-anderson-teixeira_ctfsforestgeo_2015"/>
+    <w:bookmarkStart w:id="98" w:name="refs"/>
+    <w:bookmarkStart w:id="57" w:name="ref-aguirre-gutiérrez_drier_2019"/>
     <w:p>
       <w:pPr>
         <w:pStyle w:val="Bibliography"/>
       </w:pPr>
       <w:r>
+        <w:t xml:space="preserve">Aguirre-Gutiérrez, J., Oliveras, I., Rifai, S., Fauset, S., Adu-Bredu, S., Affum-Baffoe, K.,</w:t>
+      </w:r>
+      <w:r>
+        <w:t xml:space="preserve"> </w:t>
+      </w:r>
+      <w:r>
+        <w:rPr>
+          <w:iCs/>
+          <w:i/>
+        </w:rPr>
+        <w:t xml:space="preserve">et al.</w:t>
+      </w:r>
+      <w:r>
+        <w:t xml:space="preserve"> (2019).</w:t>
+      </w:r>
+      <w:r>
+        <w:t xml:space="preserve"> </w:t>
+      </w:r>
+      <w:hyperlink r:id="rId56">
+        <w:r>
+          <w:rPr>
+            <w:rStyle w:val="Hyperlink"/>
+          </w:rPr>
+          <w:t xml:space="preserve">Drier tropical forests are susceptible to functional changes in response to a long-term drought</w:t>
+        </w:r>
+      </w:hyperlink>
+      <w:r>
+        <w:t xml:space="preserve">.</w:t>
+      </w:r>
+      <w:r>
+        <w:t xml:space="preserve"> </w:t>
+      </w:r>
+      <w:r>
+        <w:rPr>
+          <w:iCs/>
+          <w:i/>
+        </w:rPr>
+        <w:t xml:space="preserve">Ecology Letters</w:t>
+      </w:r>
+      <w:r>
+        <w:t xml:space="preserve">, 22, 855–865.</w:t>
+      </w:r>
+    </w:p>
+    <w:bookmarkEnd w:id="57"/>
+    <w:bookmarkStart w:id="59" w:name="ref-allen_will_2017"/>
+    <w:p>
+      <w:pPr>
+        <w:pStyle w:val="Bibliography"/>
+      </w:pPr>
+      <w:r>
+        <w:t xml:space="preserve">Allen, K., Dupuy, J.M., Gei, M.G., Hulshof, C., Medvigy, D., Pizano, C.,</w:t>
+      </w:r>
+      <w:r>
+        <w:t xml:space="preserve"> </w:t>
+      </w:r>
+      <w:r>
+        <w:rPr>
+          <w:iCs/>
+          <w:i/>
+        </w:rPr>
+        <w:t xml:space="preserve">et al.</w:t>
+      </w:r>
+      <w:r>
+        <w:t xml:space="preserve"> (2017).</w:t>
+      </w:r>
+      <w:r>
+        <w:t xml:space="preserve"> </w:t>
+      </w:r>
+      <w:hyperlink r:id="rId58">
+        <w:r>
+          <w:rPr>
+            <w:rStyle w:val="Hyperlink"/>
+          </w:rPr>
+          <w:t xml:space="preserve">Will seasonally dry tropical forests be sensitive or resistant to future changes in rainfall regimes?</w:t>
+        </w:r>
+      </w:hyperlink>
+      <w:r>
+        <w:t xml:space="preserve"> </w:t>
+      </w:r>
+      <w:r>
+        <w:rPr>
+          <w:iCs/>
+          <w:i/>
+        </w:rPr>
+        <w:t xml:space="preserve">Environmental Research Letters</w:t>
+      </w:r>
+      <w:r>
+        <w:t xml:space="preserve">, 12, 023001.</w:t>
+      </w:r>
+    </w:p>
+    <w:bookmarkEnd w:id="59"/>
+    <w:bookmarkStart w:id="61" w:name="ref-anderson-teixeira_ctfsforestgeo_2015"/>
+    <w:p>
+      <w:pPr>
+        <w:pStyle w:val="Bibliography"/>
+      </w:pPr>
+      <w:r>
         <w:t xml:space="preserve">Anderson-Teixeira, K.J., Davies, S.J., Bennett, A.C., Gonzalez-Akre, E.B., Muller-Landau, H.C., Joseph Wright, S.,</w:t>
       </w:r>
       <w:r>
@@ -4488,7 +5450,7 @@
       <w:r>
         <w:t xml:space="preserve"> </w:t>
       </w:r>
-      <w:hyperlink r:id="rId56">
+      <w:hyperlink r:id="rId60">
         <w:r>
           <w:rPr>
             <w:rStyle w:val="Hyperlink"/>
@@ -4525,13 +5487,348 @@
         <w:t xml:space="preserve">, 21, 528–549.</w:t>
       </w:r>
     </w:p>
-    <w:bookmarkEnd w:id="57"/>
-    <w:bookmarkStart w:id="58" w:name="ref-lindsay_whitebox_2016a"/>
+    <w:bookmarkEnd w:id="61"/>
+    <w:bookmarkStart w:id="63" w:name="ref-bauman_tropical_2022"/>
     <w:p>
       <w:pPr>
         <w:pStyle w:val="Bibliography"/>
       </w:pPr>
       <w:r>
+        <w:t xml:space="preserve">Bauman, D., Fortunel, C., Cernusak, L.A., Bentley, L.P., McMahon, S.M., Rifai, S.W.,</w:t>
+      </w:r>
+      <w:r>
+        <w:t xml:space="preserve"> </w:t>
+      </w:r>
+      <w:r>
+        <w:rPr>
+          <w:iCs/>
+          <w:i/>
+        </w:rPr>
+        <w:t xml:space="preserve">et al.</w:t>
+      </w:r>
+      <w:r>
+        <w:t xml:space="preserve"> (2022).</w:t>
+      </w:r>
+      <w:r>
+        <w:t xml:space="preserve"> </w:t>
+      </w:r>
+      <w:hyperlink r:id="rId62">
+        <w:r>
+          <w:rPr>
+            <w:rStyle w:val="Hyperlink"/>
+          </w:rPr>
+          <w:t xml:space="preserve">Tropical tree growth sensitivity to climate is driven by species intrinsic growth rate and leaf traits</w:t>
+        </w:r>
+      </w:hyperlink>
+      <w:r>
+        <w:t xml:space="preserve">.</w:t>
+      </w:r>
+      <w:r>
+        <w:t xml:space="preserve"> </w:t>
+      </w:r>
+      <w:r>
+        <w:rPr>
+          <w:iCs/>
+          <w:i/>
+        </w:rPr>
+        <w:t xml:space="preserve">Global Change Biology</w:t>
+      </w:r>
+      <w:r>
+        <w:t xml:space="preserve">, 28, 1414–1432.</w:t>
+      </w:r>
+    </w:p>
+    <w:bookmarkEnd w:id="63"/>
+    <w:bookmarkStart w:id="65" w:name="ref-bennett_larger_2015"/>
+    <w:p>
+      <w:pPr>
+        <w:pStyle w:val="Bibliography"/>
+      </w:pPr>
+      <w:r>
+        <w:t xml:space="preserve">Bennett, A.C., McDowell, N.G., Allen, C.D. &amp; Anderson-Teixeira, K.J. (2015).</w:t>
+      </w:r>
+      <w:r>
+        <w:t xml:space="preserve"> </w:t>
+      </w:r>
+      <w:hyperlink r:id="rId64">
+        <w:r>
+          <w:rPr>
+            <w:rStyle w:val="Hyperlink"/>
+          </w:rPr>
+          <w:t xml:space="preserve">Larger trees suffer most during drought in forests worldwide</w:t>
+        </w:r>
+      </w:hyperlink>
+      <w:r>
+        <w:t xml:space="preserve">.</w:t>
+      </w:r>
+      <w:r>
+        <w:t xml:space="preserve"> </w:t>
+      </w:r>
+      <w:r>
+        <w:rPr>
+          <w:iCs/>
+          <w:i/>
+        </w:rPr>
+        <w:t xml:space="preserve">Nature Plants</w:t>
+      </w:r>
+      <w:r>
+        <w:t xml:space="preserve">, 1, 15139.</w:t>
+      </w:r>
+    </w:p>
+    <w:bookmarkEnd w:id="65"/>
+    <w:bookmarkStart w:id="67" w:name="ref-bennett_sensitivity_2023"/>
+    <w:p>
+      <w:pPr>
+        <w:pStyle w:val="Bibliography"/>
+      </w:pPr>
+      <w:r>
+        <w:t xml:space="preserve">Bennett, A.C., Rodrigues de Sousa, T., Monteagudo-Mendoza, A., Esquivel-Muelbert, A., Morandi, P.S., Coelho de Souza, F.,</w:t>
+      </w:r>
+      <w:r>
+        <w:t xml:space="preserve"> </w:t>
+      </w:r>
+      <w:r>
+        <w:rPr>
+          <w:iCs/>
+          <w:i/>
+        </w:rPr>
+        <w:t xml:space="preserve">et al.</w:t>
+      </w:r>
+      <w:r>
+        <w:t xml:space="preserve"> (2023).</w:t>
+      </w:r>
+      <w:r>
+        <w:t xml:space="preserve"> </w:t>
+      </w:r>
+      <w:hyperlink r:id="rId66">
+        <w:r>
+          <w:rPr>
+            <w:rStyle w:val="Hyperlink"/>
+          </w:rPr>
+          <w:t xml:space="preserve">Sensitivity of</w:t>
+        </w:r>
+        <w:r>
+          <w:rPr>
+            <w:rStyle w:val="Hyperlink"/>
+          </w:rPr>
+          <w:t xml:space="preserve"> </w:t>
+        </w:r>
+        <w:r>
+          <w:rPr>
+            <w:rStyle w:val="Hyperlink"/>
+          </w:rPr>
+          <w:t xml:space="preserve">South American</w:t>
+        </w:r>
+        <w:r>
+          <w:rPr>
+            <w:rStyle w:val="Hyperlink"/>
+          </w:rPr>
+          <w:t xml:space="preserve"> </w:t>
+        </w:r>
+        <w:r>
+          <w:rPr>
+            <w:rStyle w:val="Hyperlink"/>
+          </w:rPr>
+          <w:t xml:space="preserve">tropical forests to an extreme climate anomaly</w:t>
+        </w:r>
+      </w:hyperlink>
+      <w:r>
+        <w:t xml:space="preserve">.</w:t>
+      </w:r>
+      <w:r>
+        <w:t xml:space="preserve"> </w:t>
+      </w:r>
+      <w:r>
+        <w:rPr>
+          <w:iCs/>
+          <w:i/>
+        </w:rPr>
+        <w:t xml:space="preserve">Nature Climate Change</w:t>
+      </w:r>
+      <w:r>
+        <w:t xml:space="preserve">, 13, 967–974.</w:t>
+      </w:r>
+    </w:p>
+    <w:bookmarkEnd w:id="67"/>
+    <w:bookmarkStart w:id="69" w:name="X7212b9d861bed92497512118acfe0419f2c63cf"/>
+    <w:p>
+      <w:pPr>
+        <w:pStyle w:val="Bibliography"/>
+      </w:pPr>
+      <w:r>
+        <w:t xml:space="preserve">Chitra-Tarak, R., Xu, C., Aguilar, S., Anderson-Teixeira, K.J., Chambers, J., Detto, M.,</w:t>
+      </w:r>
+      <w:r>
+        <w:t xml:space="preserve"> </w:t>
+      </w:r>
+      <w:r>
+        <w:rPr>
+          <w:iCs/>
+          <w:i/>
+        </w:rPr>
+        <w:t xml:space="preserve">et al.</w:t>
+      </w:r>
+      <w:r>
+        <w:t xml:space="preserve"> (2021).</w:t>
+      </w:r>
+      <w:r>
+        <w:t xml:space="preserve"> </w:t>
+      </w:r>
+      <w:hyperlink r:id="rId68">
+        <w:r>
+          <w:rPr>
+            <w:rStyle w:val="Hyperlink"/>
+          </w:rPr>
+          <w:t xml:space="preserve">Hydraulically-vulnerable trees survive on deep-water access during droughts in a tropical forest</w:t>
+        </w:r>
+      </w:hyperlink>
+      <w:r>
+        <w:t xml:space="preserve">.</w:t>
+      </w:r>
+      <w:r>
+        <w:t xml:space="preserve"> </w:t>
+      </w:r>
+      <w:r>
+        <w:rPr>
+          <w:iCs/>
+          <w:i/>
+        </w:rPr>
+        <w:t xml:space="preserve">New Phytologist</w:t>
+      </w:r>
+      <w:r>
+        <w:t xml:space="preserve">, 231, 1798–1813.</w:t>
+      </w:r>
+    </w:p>
+    <w:bookmarkEnd w:id="69"/>
+    <w:bookmarkStart w:id="71" w:name="ref-dahinden_future_2017"/>
+    <w:p>
+      <w:pPr>
+        <w:pStyle w:val="Bibliography"/>
+      </w:pPr>
+      <w:r>
+        <w:t xml:space="preserve">Dahinden, F., Fischer, E.M. &amp; Knutti, R. (2017).</w:t>
+      </w:r>
+      <w:r>
+        <w:t xml:space="preserve"> </w:t>
+      </w:r>
+      <w:hyperlink r:id="rId70">
+        <w:r>
+          <w:rPr>
+            <w:rStyle w:val="Hyperlink"/>
+          </w:rPr>
+          <w:t xml:space="preserve">Future local climate unlike currently observed anywhere</w:t>
+        </w:r>
+      </w:hyperlink>
+      <w:r>
+        <w:t xml:space="preserve">.</w:t>
+      </w:r>
+      <w:r>
+        <w:t xml:space="preserve"> </w:t>
+      </w:r>
+      <w:r>
+        <w:rPr>
+          <w:iCs/>
+          <w:i/>
+        </w:rPr>
+        <w:t xml:space="preserve">Environmental Research Letters</w:t>
+      </w:r>
+      <w:r>
+        <w:t xml:space="preserve">, 12, 084004.</w:t>
+      </w:r>
+    </w:p>
+    <w:bookmarkEnd w:id="71"/>
+    <w:bookmarkStart w:id="73" w:name="ref-desouza_drought_2020"/>
+    <w:p>
+      <w:pPr>
+        <w:pStyle w:val="Bibliography"/>
+      </w:pPr>
+      <w:r>
+        <w:t xml:space="preserve">De Souza, B.C., Carvalho, E.C.D., Oliveira, R.S., De Araujo, F.S., De Lima, A.L.A. &amp; Rodal, M.J.N. (2020).</w:t>
+      </w:r>
+      <w:r>
+        <w:t xml:space="preserve"> </w:t>
+      </w:r>
+      <w:hyperlink r:id="rId72">
+        <w:r>
+          <w:rPr>
+            <w:rStyle w:val="Hyperlink"/>
+          </w:rPr>
+          <w:t xml:space="preserve">Drought response strategies of deciduous and evergreen woody species in a seasonally dry neotropical forest</w:t>
+        </w:r>
+      </w:hyperlink>
+      <w:r>
+        <w:t xml:space="preserve">.</w:t>
+      </w:r>
+      <w:r>
+        <w:t xml:space="preserve"> </w:t>
+      </w:r>
+      <w:r>
+        <w:rPr>
+          <w:iCs/>
+          <w:i/>
+        </w:rPr>
+        <w:t xml:space="preserve">Oecologia</w:t>
+      </w:r>
+      <w:r>
+        <w:t xml:space="preserve">, 194, 221–236.</w:t>
+      </w:r>
+    </w:p>
+    <w:bookmarkEnd w:id="73"/>
+    <w:bookmarkStart w:id="75" w:name="ref-kunert_leaf_2021"/>
+    <w:p>
+      <w:pPr>
+        <w:pStyle w:val="Bibliography"/>
+      </w:pPr>
+      <w:r>
+        <w:t xml:space="preserve">Kunert, N., Zailaa, J., Herrmann, V., Muller-Landau, H.C., Wright, S.J., Pérez, R.,</w:t>
+      </w:r>
+      <w:r>
+        <w:t xml:space="preserve"> </w:t>
+      </w:r>
+      <w:r>
+        <w:rPr>
+          <w:iCs/>
+          <w:i/>
+        </w:rPr>
+        <w:t xml:space="preserve">et al.</w:t>
+      </w:r>
+      <w:r>
+        <w:t xml:space="preserve"> (2021).</w:t>
+      </w:r>
+      <w:r>
+        <w:t xml:space="preserve"> </w:t>
+      </w:r>
+      <w:hyperlink r:id="rId74">
+        <w:r>
+          <w:rPr>
+            <w:rStyle w:val="Hyperlink"/>
+          </w:rPr>
+          <w:t xml:space="preserve">Leaf turgor loss point shapes local and regional distributions of evergreen but not deciduous tropical trees</w:t>
+        </w:r>
+      </w:hyperlink>
+      <w:r>
+        <w:t xml:space="preserve">.</w:t>
+      </w:r>
+      <w:r>
+        <w:t xml:space="preserve"> </w:t>
+      </w:r>
+      <w:r>
+        <w:rPr>
+          <w:iCs/>
+          <w:i/>
+        </w:rPr>
+        <w:t xml:space="preserve">New Phytologist</w:t>
+      </w:r>
+      <w:r>
+        <w:t xml:space="preserve">, 230, 485–496.</w:t>
+      </w:r>
+    </w:p>
+    <w:bookmarkEnd w:id="75"/>
+    <w:bookmarkStart w:id="76" w:name="ref-lindsay_whitebox_2016a"/>
+    <w:p>
+      <w:pPr>
+        <w:pStyle w:val="Bibliography"/>
+      </w:pPr>
+      <w:r>
         <w:t xml:space="preserve">Lindsay, J.B. (2016). Whitebox</w:t>
       </w:r>
       <w:r>
@@ -4569,13 +5866,147 @@
         <w:t xml:space="preserve">, 95, 75–84.</w:t>
       </w:r>
     </w:p>
-    <w:bookmarkEnd w:id="58"/>
-    <w:bookmarkStart w:id="59" w:name="ref-muller-landau_metal_2008"/>
+    <w:bookmarkEnd w:id="76"/>
+    <w:bookmarkStart w:id="78" w:name="ref-luo_tropical_2022"/>
     <w:p>
       <w:pPr>
         <w:pStyle w:val="Bibliography"/>
       </w:pPr>
       <w:r>
+        <w:t xml:space="preserve">Luo, X. &amp; Keenan, T.F. (2022).</w:t>
+      </w:r>
+      <w:r>
+        <w:t xml:space="preserve"> </w:t>
+      </w:r>
+      <w:hyperlink r:id="rId77">
+        <w:r>
+          <w:rPr>
+            <w:rStyle w:val="Hyperlink"/>
+          </w:rPr>
+          <w:t xml:space="preserve">Tropical extreme droughts drive long-term increase in atmospheric</w:t>
+        </w:r>
+        <w:r>
+          <w:rPr>
+            <w:rStyle w:val="Hyperlink"/>
+          </w:rPr>
+          <w:t xml:space="preserve"> </w:t>
+        </w:r>
+        <w:r>
+          <w:rPr>
+            <w:rStyle w:val="Hyperlink"/>
+          </w:rPr>
+          <w:t xml:space="preserve">CO2</w:t>
+        </w:r>
+        <w:r>
+          <w:rPr>
+            <w:rStyle w:val="Hyperlink"/>
+          </w:rPr>
+          <w:t xml:space="preserve"> </w:t>
+        </w:r>
+        <w:r>
+          <w:rPr>
+            <w:rStyle w:val="Hyperlink"/>
+          </w:rPr>
+          <w:t xml:space="preserve">growth rate variability</w:t>
+        </w:r>
+      </w:hyperlink>
+      <w:r>
+        <w:t xml:space="preserve">.</w:t>
+      </w:r>
+      <w:r>
+        <w:t xml:space="preserve"> </w:t>
+      </w:r>
+      <w:r>
+        <w:rPr>
+          <w:iCs/>
+          <w:i/>
+        </w:rPr>
+        <w:t xml:space="preserve">Nature Communications</w:t>
+      </w:r>
+      <w:r>
+        <w:t xml:space="preserve">, 13, 1193.</w:t>
+      </w:r>
+    </w:p>
+    <w:bookmarkEnd w:id="78"/>
+    <w:bookmarkStart w:id="80" w:name="ref-machado_forest_2023"/>
+    <w:p>
+      <w:pPr>
+        <w:pStyle w:val="Bibliography"/>
+      </w:pPr>
+      <w:r>
+        <w:t xml:space="preserve">Machado, S., Valle, D., Toh, K.B. &amp; Johnson, D.J. (2023).</w:t>
+      </w:r>
+      <w:r>
+        <w:t xml:space="preserve"> </w:t>
+      </w:r>
+      <w:hyperlink r:id="rId79">
+        <w:r>
+          <w:rPr>
+            <w:rStyle w:val="Hyperlink"/>
+          </w:rPr>
+          <w:t xml:space="preserve">Forest resistance to drought in a humid tropical dipterocarp forest in the</w:t>
+        </w:r>
+        <w:r>
+          <w:rPr>
+            <w:rStyle w:val="Hyperlink"/>
+          </w:rPr>
+          <w:t xml:space="preserve"> </w:t>
+        </w:r>
+        <w:r>
+          <w:rPr>
+            <w:rStyle w:val="Hyperlink"/>
+          </w:rPr>
+          <w:t xml:space="preserve">Western Ghats</w:t>
+        </w:r>
+        <w:r>
+          <w:rPr>
+            <w:rStyle w:val="Hyperlink"/>
+          </w:rPr>
+          <w:t xml:space="preserve"> </w:t>
+        </w:r>
+        <w:r>
+          <w:rPr>
+            <w:rStyle w:val="Hyperlink"/>
+          </w:rPr>
+          <w:t xml:space="preserve">of</w:t>
+        </w:r>
+        <w:r>
+          <w:rPr>
+            <w:rStyle w:val="Hyperlink"/>
+          </w:rPr>
+          <w:t xml:space="preserve"> </w:t>
+        </w:r>
+        <w:r>
+          <w:rPr>
+            <w:rStyle w:val="Hyperlink"/>
+          </w:rPr>
+          <w:t xml:space="preserve">India</w:t>
+        </w:r>
+      </w:hyperlink>
+      <w:r>
+        <w:t xml:space="preserve">.</w:t>
+      </w:r>
+      <w:r>
+        <w:t xml:space="preserve"> </w:t>
+      </w:r>
+      <w:r>
+        <w:rPr>
+          <w:iCs/>
+          <w:i/>
+        </w:rPr>
+        <w:t xml:space="preserve">Biotropica</w:t>
+      </w:r>
+      <w:r>
+        <w:t xml:space="preserve">, 55, 1093–1100.</w:t>
+      </w:r>
+    </w:p>
+    <w:bookmarkEnd w:id="80"/>
+    <w:bookmarkStart w:id="81" w:name="ref-muller-landau_metal_2008"/>
+    <w:p>
+      <w:pPr>
+        <w:pStyle w:val="Bibliography"/>
+      </w:pPr>
+      <w:r>
         <w:t xml:space="preserve">Muller-Landau, H.C. (2008). Metal</w:t>
       </w:r>
       <w:r>
@@ -4588,13 +6019,135 @@
         <w:t xml:space="preserve">.</w:t>
       </w:r>
     </w:p>
-    <w:bookmarkEnd w:id="59"/>
-    <w:bookmarkStart w:id="60" w:name="ref-rcoreteam_language_2024"/>
+    <w:bookmarkEnd w:id="81"/>
+    <w:bookmarkStart w:id="83" w:name="ref-muller-landau_patterns_2021"/>
     <w:p>
       <w:pPr>
         <w:pStyle w:val="Bibliography"/>
       </w:pPr>
       <w:r>
+        <w:t xml:space="preserve">Muller-Landau, H.C., Cushman, K.C., Arroyo, E.E., Martinez Cano, I., Anderson-Teixeira, K.J. &amp; Backiel, B. (2021).</w:t>
+      </w:r>
+      <w:r>
+        <w:t xml:space="preserve"> </w:t>
+      </w:r>
+      <w:hyperlink r:id="rId82">
+        <w:r>
+          <w:rPr>
+            <w:rStyle w:val="Hyperlink"/>
+          </w:rPr>
+          <w:t xml:space="preserve">Patterns and mechanisms of spatial variation in tropical forest productivity, woody residence time, and biomass</w:t>
+        </w:r>
+      </w:hyperlink>
+      <w:r>
+        <w:t xml:space="preserve">.</w:t>
+      </w:r>
+      <w:r>
+        <w:t xml:space="preserve"> </w:t>
+      </w:r>
+      <w:r>
+        <w:rPr>
+          <w:iCs/>
+          <w:i/>
+        </w:rPr>
+        <w:t xml:space="preserve">New Phytologist</w:t>
+      </w:r>
+      <w:r>
+        <w:t xml:space="preserve">, 229, 3065–3087.</w:t>
+      </w:r>
+    </w:p>
+    <w:bookmarkEnd w:id="83"/>
+    <w:bookmarkStart w:id="85" w:name="ref-nutiprapun_effects_2023"/>
+    <w:p>
+      <w:pPr>
+        <w:pStyle w:val="Bibliography"/>
+      </w:pPr>
+      <w:r>
+        <w:t xml:space="preserve">Nutiprapun, P., Hermhuk, S., Nanami, S., Itoh, A., Kanzaki, M. &amp; Marod, D. (2023).</w:t>
+      </w:r>
+      <w:r>
+        <w:t xml:space="preserve"> </w:t>
+      </w:r>
+      <w:hyperlink r:id="rId84">
+        <w:r>
+          <w:rPr>
+            <w:rStyle w:val="Hyperlink"/>
+          </w:rPr>
+          <w:t xml:space="preserve">Effects of</w:t>
+        </w:r>
+        <w:r>
+          <w:rPr>
+            <w:rStyle w:val="Hyperlink"/>
+          </w:rPr>
+          <w:t xml:space="preserve"> </w:t>
+        </w:r>
+        <w:r>
+          <w:rPr>
+            <w:rStyle w:val="Hyperlink"/>
+          </w:rPr>
+          <w:t xml:space="preserve">El Ni</w:t>
+        </w:r>
+        <w:r>
+          <w:rPr>
+            <w:rStyle w:val="Hyperlink"/>
+          </w:rPr>
+          <w:t xml:space="preserve">ñ</w:t>
+        </w:r>
+        <w:r>
+          <w:rPr>
+            <w:rStyle w:val="Hyperlink"/>
+          </w:rPr>
+          <w:t xml:space="preserve">o</w:t>
+        </w:r>
+        <w:r>
+          <w:rPr>
+            <w:rStyle w:val="Hyperlink"/>
+          </w:rPr>
+          <w:t xml:space="preserve"> </w:t>
+        </w:r>
+        <w:r>
+          <w:rPr>
+            <w:rStyle w:val="Hyperlink"/>
+          </w:rPr>
+          <w:t xml:space="preserve">drought on seedling dynamics in a seasonally dry tropical forest in</w:t>
+        </w:r>
+        <w:r>
+          <w:rPr>
+            <w:rStyle w:val="Hyperlink"/>
+          </w:rPr>
+          <w:t xml:space="preserve"> </w:t>
+        </w:r>
+        <w:r>
+          <w:rPr>
+            <w:rStyle w:val="Hyperlink"/>
+          </w:rPr>
+          <w:t xml:space="preserve">Northern Thailand</w:t>
+        </w:r>
+      </w:hyperlink>
+      <w:r>
+        <w:t xml:space="preserve">.</w:t>
+      </w:r>
+      <w:r>
+        <w:t xml:space="preserve"> </w:t>
+      </w:r>
+      <w:r>
+        <w:rPr>
+          <w:iCs/>
+          <w:i/>
+        </w:rPr>
+        <w:t xml:space="preserve">Global Change Biology</w:t>
+      </w:r>
+      <w:r>
+        <w:t xml:space="preserve">, 29, 451–461.</w:t>
+      </w:r>
+    </w:p>
+    <w:bookmarkEnd w:id="85"/>
+    <w:bookmarkStart w:id="86" w:name="ref-rcoreteam_language_2024"/>
+    <w:p>
+      <w:pPr>
+        <w:pStyle w:val="Bibliography"/>
+      </w:pPr>
+      <w:r>
         <w:t xml:space="preserve">R Core Team. (2024).</w:t>
       </w:r>
       <w:r>
@@ -4611,19 +6164,184 @@
         <w:t xml:space="preserve">. Manual. R Foundation for Statistical Computing, Vienna, Austria.</w:t>
       </w:r>
     </w:p>
-    <w:bookmarkEnd w:id="60"/>
-    <w:bookmarkStart w:id="62" w:name="ref-vlam_temperature_2014"/>
+    <w:bookmarkEnd w:id="86"/>
+    <w:bookmarkStart w:id="88" w:name="ref-rüger_growth_2011"/>
     <w:p>
       <w:pPr>
         <w:pStyle w:val="Bibliography"/>
       </w:pPr>
       <w:r>
+        <w:t xml:space="preserve">Rüger, N., Berger, U., Hubbell, S.P., Vieilledent, G. &amp; Condit, R. (2011).</w:t>
+      </w:r>
+      <w:r>
+        <w:t xml:space="preserve"> </w:t>
+      </w:r>
+      <w:hyperlink r:id="rId87">
+        <w:r>
+          <w:rPr>
+            <w:rStyle w:val="Hyperlink"/>
+          </w:rPr>
+          <w:t xml:space="preserve">Growth</w:t>
+        </w:r>
+        <w:r>
+          <w:rPr>
+            <w:rStyle w:val="Hyperlink"/>
+          </w:rPr>
+          <w:t xml:space="preserve"> </w:t>
+        </w:r>
+        <w:r>
+          <w:rPr>
+            <w:rStyle w:val="Hyperlink"/>
+          </w:rPr>
+          <w:t xml:space="preserve">Strategies</w:t>
+        </w:r>
+        <w:r>
+          <w:rPr>
+            <w:rStyle w:val="Hyperlink"/>
+          </w:rPr>
+          <w:t xml:space="preserve"> </w:t>
+        </w:r>
+        <w:r>
+          <w:rPr>
+            <w:rStyle w:val="Hyperlink"/>
+          </w:rPr>
+          <w:t xml:space="preserve">of</w:t>
+        </w:r>
+        <w:r>
+          <w:rPr>
+            <w:rStyle w:val="Hyperlink"/>
+          </w:rPr>
+          <w:t xml:space="preserve"> </w:t>
+        </w:r>
+        <w:r>
+          <w:rPr>
+            <w:rStyle w:val="Hyperlink"/>
+          </w:rPr>
+          <w:t xml:space="preserve">Tropical Tree Species</w:t>
+        </w:r>
+        <w:r>
+          <w:rPr>
+            <w:rStyle w:val="Hyperlink"/>
+          </w:rPr>
+          <w:t xml:space="preserve">:</w:t>
+        </w:r>
+        <w:r>
+          <w:rPr>
+            <w:rStyle w:val="Hyperlink"/>
+          </w:rPr>
+          <w:t xml:space="preserve"> </w:t>
+        </w:r>
+        <w:r>
+          <w:rPr>
+            <w:rStyle w:val="Hyperlink"/>
+          </w:rPr>
+          <w:t xml:space="preserve">Disentangling Light</w:t>
+        </w:r>
+        <w:r>
+          <w:rPr>
+            <w:rStyle w:val="Hyperlink"/>
+          </w:rPr>
+          <w:t xml:space="preserve"> </w:t>
+        </w:r>
+        <w:r>
+          <w:rPr>
+            <w:rStyle w:val="Hyperlink"/>
+          </w:rPr>
+          <w:t xml:space="preserve">and</w:t>
+        </w:r>
+        <w:r>
+          <w:rPr>
+            <w:rStyle w:val="Hyperlink"/>
+          </w:rPr>
+          <w:t xml:space="preserve"> </w:t>
+        </w:r>
+        <w:r>
+          <w:rPr>
+            <w:rStyle w:val="Hyperlink"/>
+          </w:rPr>
+          <w:t xml:space="preserve">Size Effects</w:t>
+        </w:r>
+      </w:hyperlink>
+      <w:r>
+        <w:t xml:space="preserve">.</w:t>
+      </w:r>
+      <w:r>
+        <w:t xml:space="preserve"> </w:t>
+      </w:r>
+      <w:r>
+        <w:rPr>
+          <w:iCs/>
+          <w:i/>
+        </w:rPr>
+        <w:t xml:space="preserve">PLoS ONE</w:t>
+      </w:r>
+      <w:r>
+        <w:t xml:space="preserve">, 6, e25330.</w:t>
+      </w:r>
+    </w:p>
+    <w:bookmarkEnd w:id="88"/>
+    <w:bookmarkStart w:id="90" w:name="ref-vinod_thermal_2023"/>
+    <w:p>
+      <w:pPr>
+        <w:pStyle w:val="Bibliography"/>
+      </w:pPr>
+      <w:r>
+        <w:t xml:space="preserve">Vinod, N., Slot, M., McGregor, I.R., Ordway, E.M., Smith, M.N., Taylor, T.C.,</w:t>
+      </w:r>
+      <w:r>
+        <w:t xml:space="preserve"> </w:t>
+      </w:r>
+      <w:r>
+        <w:rPr>
+          <w:iCs/>
+          <w:i/>
+        </w:rPr>
+        <w:t xml:space="preserve">et al.</w:t>
+      </w:r>
+      <w:r>
+        <w:t xml:space="preserve"> (2023).</w:t>
+      </w:r>
+      <w:r>
+        <w:t xml:space="preserve"> </w:t>
+      </w:r>
+      <w:hyperlink r:id="rId89">
+        <w:r>
+          <w:rPr>
+            <w:rStyle w:val="Hyperlink"/>
+          </w:rPr>
+          <w:t xml:space="preserve">Thermal sensitivity across forest vertical profiles: Patterns, mechanisms, and ecological implications</w:t>
+        </w:r>
+      </w:hyperlink>
+      <w:r>
+        <w:t xml:space="preserve">.</w:t>
+      </w:r>
+      <w:r>
+        <w:t xml:space="preserve"> </w:t>
+      </w:r>
+      <w:r>
+        <w:rPr>
+          <w:iCs/>
+          <w:i/>
+        </w:rPr>
+        <w:t xml:space="preserve">New Phytologist</w:t>
+      </w:r>
+      <w:r>
+        <w:t xml:space="preserve">, 237, 22–47.</w:t>
+      </w:r>
+    </w:p>
+    <w:bookmarkEnd w:id="90"/>
+    <w:bookmarkStart w:id="92" w:name="ref-vlam_temperature_2014"/>
+    <w:p>
+      <w:pPr>
+        <w:pStyle w:val="Bibliography"/>
+      </w:pPr>
+      <w:r>
         <w:t xml:space="preserve">Vlam, M., Baker, P.J., Bunyavejchewin, S. &amp; Zuidema, P.A. (2014).</w:t>
       </w:r>
       <w:r>
         <w:t xml:space="preserve"> </w:t>
       </w:r>
-      <w:hyperlink r:id="rId61">
+      <w:hyperlink r:id="rId91">
         <w:r>
           <w:rPr>
             <w:rStyle w:val="Hyperlink"/>
@@ -4672,8 +6390,8 @@
         <w:t xml:space="preserve">, 174, 1449–1461.</w:t>
       </w:r>
     </w:p>
-    <w:bookmarkEnd w:id="62"/>
-    <w:bookmarkStart w:id="64" w:name="ref-williams_deciduousness_2008"/>
+    <w:bookmarkEnd w:id="92"/>
+    <w:bookmarkStart w:id="94" w:name="ref-williams_deciduousness_2008"/>
     <w:p>
       <w:pPr>
         <w:pStyle w:val="Bibliography"/>
@@ -4684,7 +6402,7 @@
       <w:r>
         <w:t xml:space="preserve"> </w:t>
       </w:r>
-      <w:hyperlink r:id="rId63">
+      <w:hyperlink r:id="rId93">
         <w:r>
           <w:rPr>
             <w:rStyle w:val="Hyperlink"/>
@@ -4727,8 +6445,8 @@
         <w:t xml:space="preserve">, 155, 571–582.</w:t>
       </w:r>
     </w:p>
-    <w:bookmarkEnd w:id="64"/>
-    <w:bookmarkStart w:id="65" w:name="ref-wu_whitebox_2022"/>
+    <w:bookmarkEnd w:id="94"/>
+    <w:bookmarkStart w:id="95" w:name="ref-wu_whitebox_2022"/>
     <w:p>
       <w:pPr>
         <w:pStyle w:val="Bibliography"/>
@@ -4792,9 +6510,59 @@
         <w:t xml:space="preserve">. Manual.</w:t>
       </w:r>
     </w:p>
-    <w:bookmarkEnd w:id="65"/>
-    <w:bookmarkEnd w:id="66"/>
-    <w:bookmarkEnd w:id="67"/>
+    <w:bookmarkEnd w:id="95"/>
+    <w:bookmarkStart w:id="97" w:name="ref-yang_variations_2021"/>
+    <w:p>
+      <w:pPr>
+        <w:pStyle w:val="Bibliography"/>
+      </w:pPr>
+      <w:r>
+        <w:t xml:space="preserve">Yang, H., Ciais, P., Wang, Y., Huang, Y., Wigneron, J.-P., Bastos, A.,</w:t>
+      </w:r>
+      <w:r>
+        <w:t xml:space="preserve"> </w:t>
+      </w:r>
+      <w:r>
+        <w:rPr>
+          <w:iCs/>
+          <w:i/>
+        </w:rPr>
+        <w:t xml:space="preserve">et al.</w:t>
+      </w:r>
+      <w:r>
+        <w:t xml:space="preserve"> (2021).</w:t>
+      </w:r>
+      <w:r>
+        <w:t xml:space="preserve"> </w:t>
+      </w:r>
+      <w:hyperlink r:id="rId96">
+        <w:r>
+          <w:rPr>
+            <w:rStyle w:val="Hyperlink"/>
+          </w:rPr>
+          <w:t xml:space="preserve">Variations of carbon allocation and turnover time across tropical forests</w:t>
+        </w:r>
+      </w:hyperlink>
+      <w:r>
+        <w:t xml:space="preserve">.</w:t>
+      </w:r>
+      <w:r>
+        <w:t xml:space="preserve"> </w:t>
+      </w:r>
+      <w:r>
+        <w:rPr>
+          <w:iCs/>
+          <w:i/>
+        </w:rPr>
+        <w:t xml:space="preserve">Global Ecology and Biogeography</w:t>
+      </w:r>
+      <w:r>
+        <w:t xml:space="preserve">, 30, 1271–1285.</w:t>
+      </w:r>
+    </w:p>
+    <w:bookmarkEnd w:id="97"/>
+    <w:bookmarkEnd w:id="98"/>
+    <w:bookmarkEnd w:id="99"/>
     <w:sectPr>
       <w:footerReference r:id="rId10" w:type="even"/>
       <w:footerReference r:id="rId9" w:type="default"/>
@@ -5353,6 +7121,82 @@
       </w:pPr>
     </w:lvl>
   </w:abstractNum>
+  <w:abstractNum w:abstractNumId="991">
+    <w:nsid w:val="A991"/>
+    <w:multiLevelType w:val="multilevel"/>
+    <w:lvl w:ilvl="0">
+      <w:numFmt w:val="bullet"/>
+      <w:lvlText w:val="•"/>
+      <w:lvlJc w:val="left"/>
+      <w:pPr>
+        <w:ind w:left="720" w:hanging="480"/>
+      </w:pPr>
+    </w:lvl>
+    <w:lvl w:ilvl="1">
+      <w:numFmt w:val="bullet"/>
+      <w:lvlText w:val="–"/>
+      <w:lvlJc w:val="left"/>
+      <w:pPr>
+        <w:ind w:left="1440" w:hanging="480"/>
+      </w:pPr>
+    </w:lvl>
+    <w:lvl w:ilvl="2">
+      <w:numFmt w:val="bullet"/>
+      <w:lvlText w:val="•"/>
+      <w:lvlJc w:val="left"/>
+      <w:pPr>
+        <w:ind w:left="2160" w:hanging="480"/>
+      </w:pPr>
+    </w:lvl>
+    <w:lvl w:ilvl="3">
+      <w:numFmt w:val="bullet"/>
+      <w:lvlText w:val="–"/>
+      <w:lvlJc w:val="left"/>
+      <w:pPr>
+        <w:ind w:left="2880" w:hanging="480"/>
+      </w:pPr>
+    </w:lvl>
+    <w:lvl w:ilvl="4">
+      <w:numFmt w:val="bullet"/>
+      <w:lvlText w:val="•"/>
+      <w:lvlJc w:val="left"/>
+      <w:pPr>
+        <w:ind w:left="3600" w:hanging="480"/>
+      </w:pPr>
+    </w:lvl>
+    <w:lvl w:ilvl="5">
+      <w:numFmt w:val="bullet"/>
+      <w:lvlText w:val="–"/>
+      <w:lvlJc w:val="left"/>
+      <w:pPr>
+        <w:ind w:left="4320" w:hanging="480"/>
+      </w:pPr>
+    </w:lvl>
+    <w:lvl w:ilvl="6">
+      <w:numFmt w:val="bullet"/>
+      <w:lvlText w:val="•"/>
+      <w:lvlJc w:val="left"/>
+      <w:pPr>
+        <w:ind w:left="5040" w:hanging="480"/>
+      </w:pPr>
+    </w:lvl>
+    <w:lvl w:ilvl="7">
+      <w:numFmt w:val="bullet"/>
+      <w:lvlText w:val="–"/>
+      <w:lvlJc w:val="left"/>
+      <w:pPr>
+        <w:ind w:left="5760" w:hanging="480"/>
+      </w:pPr>
+    </w:lvl>
+    <w:lvl w:ilvl="8">
+      <w:numFmt w:val="bullet"/>
+      <w:lvlText w:val="•"/>
+      <w:lvlJc w:val="left"/>
+      <w:pPr>
+        <w:ind w:left="6480" w:hanging="480"/>
+      </w:pPr>
+    </w:lvl>
+  </w:abstractNum>
   <w:num w:numId="1">
     <w:abstractNumId w:val="1"/>
   </w:num>
@@ -5433,6 +7277,9 @@
   </w:num>
   <w:num w:numId="1000">
     <w:abstractNumId w:val="990"/>
+  </w:num>
+  <w:num w:numId="1001">
+    <w:abstractNumId w:val="991"/>
   </w:num>
 </w:numbering>
 </file>

</xml_diff>